<commit_message>
11/04/2016, prototipo modulo administración actualizado y requisitos también
</commit_message>
<xml_diff>
--- a/Alumno/Documentos/documento.docx
+++ b/Alumno/Documentos/documento.docx
@@ -5,6 +5,8 @@
     <w:sdt>
       <w:sdtPr>
         <w:rPr>
+          <w:rFonts w:ascii="Calibri" w:hAnsi="Calibri"/>
+          <w:sz w:val="24"/>
           <w:lang w:val="es-ES"/>
         </w:rPr>
         <w:id w:val="668832143"/>
@@ -15,10 +17,8 @@
       </w:sdtPr>
       <w:sdtEndPr>
         <w:rPr>
-          <w:rFonts w:ascii="Calibri" w:hAnsi="Calibri"/>
           <w:b/>
           <w:bCs/>
-          <w:sz w:val="24"/>
         </w:rPr>
       </w:sdtEndPr>
       <w:sdtContent>
@@ -44,7 +44,9 @@
               <w:tab w:val="right" w:leader="dot" w:pos="9350"/>
             </w:tabs>
             <w:rPr>
+              <w:rFonts w:asciiTheme="minorHAnsi" w:hAnsiTheme="minorHAnsi"/>
               <w:noProof/>
+              <w:sz w:val="22"/>
               <w:lang w:eastAsia="es-ES"/>
             </w:rPr>
           </w:pPr>
@@ -57,17 +59,154 @@
           <w:r>
             <w:fldChar w:fldCharType="separate"/>
           </w:r>
-          <w:hyperlink w:anchor="_Toc447651741" w:history="1">
+          <w:bookmarkStart w:id="0" w:name="_GoBack"/>
+          <w:bookmarkEnd w:id="0"/>
+          <w:r>
+            <w:rPr>
+              <w:rStyle w:val="Hipervnculo"/>
+              <w:noProof/>
+            </w:rPr>
+            <w:fldChar w:fldCharType="begin"/>
+          </w:r>
+          <w:r>
+            <w:rPr>
+              <w:rStyle w:val="Hipervnculo"/>
+              <w:noProof/>
+            </w:rPr>
+            <w:instrText xml:space="preserve"> </w:instrText>
+          </w:r>
+          <w:r>
+            <w:rPr>
+              <w:noProof/>
+            </w:rPr>
+            <w:instrText>HYPERLINK \l "_Toc448166477"</w:instrText>
+          </w:r>
+          <w:r>
+            <w:rPr>
+              <w:rStyle w:val="Hipervnculo"/>
+              <w:noProof/>
+            </w:rPr>
+            <w:instrText xml:space="preserve"> </w:instrText>
+          </w:r>
+          <w:r>
+            <w:rPr>
+              <w:rStyle w:val="Hipervnculo"/>
+              <w:noProof/>
+            </w:rPr>
+          </w:r>
+          <w:r>
+            <w:rPr>
+              <w:rStyle w:val="Hipervnculo"/>
+              <w:noProof/>
+            </w:rPr>
+            <w:fldChar w:fldCharType="separate"/>
+          </w:r>
+          <w:r>
+            <w:rPr>
+              <w:rStyle w:val="Hipervnculo"/>
+              <w:noProof/>
+            </w:rPr>
+            <w:t>1</w:t>
+          </w:r>
+          <w:r>
+            <w:rPr>
+              <w:rFonts w:asciiTheme="minorHAnsi" w:hAnsiTheme="minorHAnsi"/>
+              <w:noProof/>
+              <w:sz w:val="22"/>
+              <w:lang w:eastAsia="es-ES"/>
+            </w:rPr>
+            <w:tab/>
+          </w:r>
+          <w:r>
+            <w:rPr>
+              <w:rStyle w:val="Hipervnculo"/>
+              <w:noProof/>
+            </w:rPr>
+            <w:t>Necesidades del sistema</w:t>
+          </w:r>
+          <w:r>
+            <w:rPr>
+              <w:noProof/>
+              <w:webHidden/>
+            </w:rPr>
+            <w:tab/>
+          </w:r>
+          <w:r>
+            <w:rPr>
+              <w:noProof/>
+              <w:webHidden/>
+            </w:rPr>
+            <w:fldChar w:fldCharType="begin"/>
+          </w:r>
+          <w:r>
+            <w:rPr>
+              <w:noProof/>
+              <w:webHidden/>
+            </w:rPr>
+            <w:instrText xml:space="preserve"> PAGEREF _Toc448166477 \h </w:instrText>
+          </w:r>
+          <w:r>
+            <w:rPr>
+              <w:noProof/>
+              <w:webHidden/>
+            </w:rPr>
+          </w:r>
+          <w:r>
+            <w:rPr>
+              <w:noProof/>
+              <w:webHidden/>
+            </w:rPr>
+            <w:fldChar w:fldCharType="separate"/>
+          </w:r>
+          <w:r>
+            <w:rPr>
+              <w:noProof/>
+              <w:webHidden/>
+            </w:rPr>
+            <w:t>2</w:t>
+          </w:r>
+          <w:r>
+            <w:rPr>
+              <w:noProof/>
+              <w:webHidden/>
+            </w:rPr>
+            <w:fldChar w:fldCharType="end"/>
+          </w:r>
+          <w:r>
+            <w:rPr>
+              <w:rStyle w:val="Hipervnculo"/>
+              <w:noProof/>
+            </w:rPr>
+            <w:fldChar w:fldCharType="end"/>
+          </w:r>
+        </w:p>
+        <w:p>
+          <w:pPr>
+            <w:pStyle w:val="TDC2"/>
+            <w:tabs>
+              <w:tab w:val="left" w:pos="880"/>
+              <w:tab w:val="right" w:leader="dot" w:pos="9350"/>
+            </w:tabs>
+            <w:rPr>
+              <w:rFonts w:asciiTheme="minorHAnsi" w:hAnsiTheme="minorHAnsi"/>
+              <w:noProof/>
+              <w:sz w:val="22"/>
+              <w:lang w:eastAsia="es-ES"/>
+            </w:rPr>
+          </w:pPr>
+          <w:hyperlink w:anchor="_Toc448166478" w:history="1">
             <w:r>
               <w:rPr>
                 <w:rStyle w:val="Hipervnculo"/>
                 <w:noProof/>
               </w:rPr>
-              <w:t>1</w:t>
-            </w:r>
-            <w:r>
-              <w:rPr>
+              <w:t>1.1</w:t>
+            </w:r>
+            <w:r>
+              <w:rPr>
+                <w:rFonts w:asciiTheme="minorHAnsi" w:hAnsiTheme="minorHAnsi"/>
                 <w:noProof/>
+                <w:sz w:val="22"/>
                 <w:lang w:eastAsia="es-ES"/>
               </w:rPr>
               <w:tab/>
@@ -77,7 +216,7 @@
                 <w:rStyle w:val="Hipervnculo"/>
                 <w:noProof/>
               </w:rPr>
-              <w:t>INSTALACIÓN SERVIDORES</w:t>
+              <w:t>Módulo de Administración</w:t>
             </w:r>
             <w:r>
               <w:rPr>
@@ -98,7 +237,7 @@
                 <w:noProof/>
                 <w:webHidden/>
               </w:rPr>
-              <w:instrText xml:space="preserve"> PAGEREF _Toc447651741 \h </w:instrText>
+              <w:instrText xml:space="preserve"> PAGEREF _Toc448166478 \h </w:instrText>
             </w:r>
             <w:r>
               <w:rPr>
@@ -131,28 +270,30 @@
         </w:p>
         <w:p>
           <w:pPr>
-            <w:pStyle w:val="TDC1"/>
+            <w:pStyle w:val="TDC3"/>
             <w:tabs>
-              <w:tab w:val="left" w:pos="440"/>
+              <w:tab w:val="left" w:pos="1320"/>
               <w:tab w:val="right" w:leader="dot" w:pos="9350"/>
             </w:tabs>
             <w:rPr>
+              <w:rFonts w:asciiTheme="minorHAnsi" w:hAnsiTheme="minorHAnsi" w:cstheme="minorBidi"/>
               <w:noProof/>
-              <w:lang w:eastAsia="es-ES"/>
+              <w:sz w:val="22"/>
             </w:rPr>
           </w:pPr>
-          <w:hyperlink w:anchor="_Toc447651742" w:history="1">
+          <w:hyperlink w:anchor="_Toc448166479" w:history="1">
             <w:r>
               <w:rPr>
                 <w:rStyle w:val="Hipervnculo"/>
                 <w:noProof/>
               </w:rPr>
-              <w:t>2</w:t>
-            </w:r>
-            <w:r>
-              <w:rPr>
+              <w:t>1.1.1</w:t>
+            </w:r>
+            <w:r>
+              <w:rPr>
+                <w:rFonts w:asciiTheme="minorHAnsi" w:hAnsiTheme="minorHAnsi" w:cstheme="minorBidi"/>
                 <w:noProof/>
-                <w:lang w:eastAsia="es-ES"/>
+                <w:sz w:val="22"/>
               </w:rPr>
               <w:tab/>
             </w:r>
@@ -161,7 +302,7 @@
                 <w:rStyle w:val="Hipervnculo"/>
                 <w:noProof/>
               </w:rPr>
-              <w:t>INSTALACIÓN INTRANET</w:t>
+              <w:t>Proveedor</w:t>
             </w:r>
             <w:r>
               <w:rPr>
@@ -182,7 +323,7 @@
                 <w:noProof/>
                 <w:webHidden/>
               </w:rPr>
-              <w:instrText xml:space="preserve"> PAGEREF _Toc447651742 \h </w:instrText>
+              <w:instrText xml:space="preserve"> PAGEREF _Toc448166479 \h </w:instrText>
             </w:r>
             <w:r>
               <w:rPr>
@@ -215,28 +356,30 @@
         </w:p>
         <w:p>
           <w:pPr>
-            <w:pStyle w:val="TDC1"/>
+            <w:pStyle w:val="TDC3"/>
             <w:tabs>
-              <w:tab w:val="left" w:pos="440"/>
+              <w:tab w:val="left" w:pos="1320"/>
               <w:tab w:val="right" w:leader="dot" w:pos="9350"/>
             </w:tabs>
             <w:rPr>
+              <w:rFonts w:asciiTheme="minorHAnsi" w:hAnsiTheme="minorHAnsi" w:cstheme="minorBidi"/>
               <w:noProof/>
-              <w:lang w:eastAsia="es-ES"/>
+              <w:sz w:val="22"/>
             </w:rPr>
           </w:pPr>
-          <w:hyperlink w:anchor="_Toc447651743" w:history="1">
+          <w:hyperlink w:anchor="_Toc448166480" w:history="1">
             <w:r>
               <w:rPr>
                 <w:rStyle w:val="Hipervnculo"/>
                 <w:noProof/>
               </w:rPr>
-              <w:t>3</w:t>
-            </w:r>
-            <w:r>
-              <w:rPr>
+              <w:t>1.1.2</w:t>
+            </w:r>
+            <w:r>
+              <w:rPr>
+                <w:rFonts w:asciiTheme="minorHAnsi" w:hAnsiTheme="minorHAnsi" w:cstheme="minorBidi"/>
                 <w:noProof/>
-                <w:lang w:eastAsia="es-ES"/>
+                <w:sz w:val="22"/>
               </w:rPr>
               <w:tab/>
             </w:r>
@@ -245,7 +388,7 @@
                 <w:rStyle w:val="Hipervnculo"/>
                 <w:noProof/>
               </w:rPr>
-              <w:t>INSTALACIÓN JOOMLA 3.5</w:t>
+              <w:t>Categoría</w:t>
             </w:r>
             <w:r>
               <w:rPr>
@@ -266,7 +409,7 @@
                 <w:noProof/>
                 <w:webHidden/>
               </w:rPr>
-              <w:instrText xml:space="preserve"> PAGEREF _Toc447651743 \h </w:instrText>
+              <w:instrText xml:space="preserve"> PAGEREF _Toc448166480 \h </w:instrText>
             </w:r>
             <w:r>
               <w:rPr>
@@ -287,6 +430,264 @@
                 <w:webHidden/>
               </w:rPr>
               <w:t>2</w:t>
+            </w:r>
+            <w:r>
+              <w:rPr>
+                <w:noProof/>
+                <w:webHidden/>
+              </w:rPr>
+              <w:fldChar w:fldCharType="end"/>
+            </w:r>
+          </w:hyperlink>
+        </w:p>
+        <w:p>
+          <w:pPr>
+            <w:pStyle w:val="TDC3"/>
+            <w:tabs>
+              <w:tab w:val="left" w:pos="1320"/>
+              <w:tab w:val="right" w:leader="dot" w:pos="9350"/>
+            </w:tabs>
+            <w:rPr>
+              <w:rFonts w:asciiTheme="minorHAnsi" w:hAnsiTheme="minorHAnsi" w:cstheme="minorBidi"/>
+              <w:noProof/>
+              <w:sz w:val="22"/>
+            </w:rPr>
+          </w:pPr>
+          <w:hyperlink w:anchor="_Toc448166481" w:history="1">
+            <w:r>
+              <w:rPr>
+                <w:rStyle w:val="Hipervnculo"/>
+                <w:noProof/>
+              </w:rPr>
+              <w:t>1.1.3</w:t>
+            </w:r>
+            <w:r>
+              <w:rPr>
+                <w:rFonts w:asciiTheme="minorHAnsi" w:hAnsiTheme="minorHAnsi" w:cstheme="minorBidi"/>
+                <w:noProof/>
+                <w:sz w:val="22"/>
+              </w:rPr>
+              <w:tab/>
+            </w:r>
+            <w:r>
+              <w:rPr>
+                <w:rStyle w:val="Hipervnculo"/>
+                <w:noProof/>
+              </w:rPr>
+              <w:t>Producto</w:t>
+            </w:r>
+            <w:r>
+              <w:rPr>
+                <w:noProof/>
+                <w:webHidden/>
+              </w:rPr>
+              <w:tab/>
+            </w:r>
+            <w:r>
+              <w:rPr>
+                <w:noProof/>
+                <w:webHidden/>
+              </w:rPr>
+              <w:fldChar w:fldCharType="begin"/>
+            </w:r>
+            <w:r>
+              <w:rPr>
+                <w:noProof/>
+                <w:webHidden/>
+              </w:rPr>
+              <w:instrText xml:space="preserve"> PAGEREF _Toc448166481 \h </w:instrText>
+            </w:r>
+            <w:r>
+              <w:rPr>
+                <w:noProof/>
+                <w:webHidden/>
+              </w:rPr>
+            </w:r>
+            <w:r>
+              <w:rPr>
+                <w:noProof/>
+                <w:webHidden/>
+              </w:rPr>
+              <w:fldChar w:fldCharType="separate"/>
+            </w:r>
+            <w:r>
+              <w:rPr>
+                <w:noProof/>
+                <w:webHidden/>
+              </w:rPr>
+              <w:t>2</w:t>
+            </w:r>
+            <w:r>
+              <w:rPr>
+                <w:noProof/>
+                <w:webHidden/>
+              </w:rPr>
+              <w:fldChar w:fldCharType="end"/>
+            </w:r>
+          </w:hyperlink>
+        </w:p>
+        <w:p>
+          <w:pPr>
+            <w:pStyle w:val="TDC3"/>
+            <w:tabs>
+              <w:tab w:val="left" w:pos="1320"/>
+              <w:tab w:val="right" w:leader="dot" w:pos="9350"/>
+            </w:tabs>
+            <w:rPr>
+              <w:rFonts w:asciiTheme="minorHAnsi" w:hAnsiTheme="minorHAnsi" w:cstheme="minorBidi"/>
+              <w:noProof/>
+              <w:sz w:val="22"/>
+            </w:rPr>
+          </w:pPr>
+          <w:hyperlink w:anchor="_Toc448166482" w:history="1">
+            <w:r>
+              <w:rPr>
+                <w:rStyle w:val="Hipervnculo"/>
+                <w:noProof/>
+              </w:rPr>
+              <w:t>1.1.4</w:t>
+            </w:r>
+            <w:r>
+              <w:rPr>
+                <w:rFonts w:asciiTheme="minorHAnsi" w:hAnsiTheme="minorHAnsi" w:cstheme="minorBidi"/>
+                <w:noProof/>
+                <w:sz w:val="22"/>
+              </w:rPr>
+              <w:tab/>
+            </w:r>
+            <w:r>
+              <w:rPr>
+                <w:rStyle w:val="Hipervnculo"/>
+                <w:noProof/>
+              </w:rPr>
+              <w:t>Clientes</w:t>
+            </w:r>
+            <w:r>
+              <w:rPr>
+                <w:noProof/>
+                <w:webHidden/>
+              </w:rPr>
+              <w:tab/>
+            </w:r>
+            <w:r>
+              <w:rPr>
+                <w:noProof/>
+                <w:webHidden/>
+              </w:rPr>
+              <w:fldChar w:fldCharType="begin"/>
+            </w:r>
+            <w:r>
+              <w:rPr>
+                <w:noProof/>
+                <w:webHidden/>
+              </w:rPr>
+              <w:instrText xml:space="preserve"> PAGEREF _Toc448166482 \h </w:instrText>
+            </w:r>
+            <w:r>
+              <w:rPr>
+                <w:noProof/>
+                <w:webHidden/>
+              </w:rPr>
+            </w:r>
+            <w:r>
+              <w:rPr>
+                <w:noProof/>
+                <w:webHidden/>
+              </w:rPr>
+              <w:fldChar w:fldCharType="separate"/>
+            </w:r>
+            <w:r>
+              <w:rPr>
+                <w:noProof/>
+                <w:webHidden/>
+              </w:rPr>
+              <w:t>3</w:t>
+            </w:r>
+            <w:r>
+              <w:rPr>
+                <w:noProof/>
+                <w:webHidden/>
+              </w:rPr>
+              <w:fldChar w:fldCharType="end"/>
+            </w:r>
+          </w:hyperlink>
+        </w:p>
+        <w:p>
+          <w:pPr>
+            <w:pStyle w:val="TDC3"/>
+            <w:tabs>
+              <w:tab w:val="left" w:pos="1320"/>
+              <w:tab w:val="right" w:leader="dot" w:pos="9350"/>
+            </w:tabs>
+            <w:rPr>
+              <w:rFonts w:asciiTheme="minorHAnsi" w:hAnsiTheme="minorHAnsi" w:cstheme="minorBidi"/>
+              <w:noProof/>
+              <w:sz w:val="22"/>
+            </w:rPr>
+          </w:pPr>
+          <w:hyperlink w:anchor="_Toc448166483" w:history="1">
+            <w:r>
+              <w:rPr>
+                <w:rStyle w:val="Hipervnculo"/>
+                <w:noProof/>
+              </w:rPr>
+              <w:t>1.1.5</w:t>
+            </w:r>
+            <w:r>
+              <w:rPr>
+                <w:rFonts w:asciiTheme="minorHAnsi" w:hAnsiTheme="minorHAnsi" w:cstheme="minorBidi"/>
+                <w:noProof/>
+                <w:sz w:val="22"/>
+              </w:rPr>
+              <w:tab/>
+            </w:r>
+            <w:r>
+              <w:rPr>
+                <w:rStyle w:val="Hipervnculo"/>
+                <w:noProof/>
+              </w:rPr>
+              <w:t>Usuarios</w:t>
+            </w:r>
+            <w:r>
+              <w:rPr>
+                <w:noProof/>
+                <w:webHidden/>
+              </w:rPr>
+              <w:tab/>
+            </w:r>
+            <w:r>
+              <w:rPr>
+                <w:noProof/>
+                <w:webHidden/>
+              </w:rPr>
+              <w:fldChar w:fldCharType="begin"/>
+            </w:r>
+            <w:r>
+              <w:rPr>
+                <w:noProof/>
+                <w:webHidden/>
+              </w:rPr>
+              <w:instrText xml:space="preserve"> PAGEREF _Toc448166483 \h </w:instrText>
+            </w:r>
+            <w:r>
+              <w:rPr>
+                <w:noProof/>
+                <w:webHidden/>
+              </w:rPr>
+            </w:r>
+            <w:r>
+              <w:rPr>
+                <w:noProof/>
+                <w:webHidden/>
+              </w:rPr>
+              <w:fldChar w:fldCharType="separate"/>
+            </w:r>
+            <w:r>
+              <w:rPr>
+                <w:noProof/>
+                <w:webHidden/>
+              </w:rPr>
+              <w:t>3</w:t>
             </w:r>
             <w:r>
               <w:rPr>
@@ -308,11 +709,6 @@
         </w:p>
       </w:sdtContent>
     </w:sdt>
-    <w:p>
-      <w:bookmarkStart w:id="0" w:name="_Toc447651741"/>
-    </w:p>
-    <w:p/>
-    <w:p/>
     <w:p/>
     <w:p/>
     <w:p/>
@@ -335,265 +731,3437 @@
     <w:p>
       <w:pPr>
         <w:pStyle w:val="Ttulo1"/>
+        <w:numPr>
+          <w:ilvl w:val="0"/>
+          <w:numId w:val="1"/>
+        </w:numPr>
       </w:pPr>
+      <w:bookmarkStart w:id="1" w:name="_Toc448166477"/>
       <w:r>
         <w:lastRenderedPageBreak/>
-        <w:t>TECNOLOGÍAS</w:t>
+        <w:t>Necesidades del sistema</w:t>
+      </w:r>
+      <w:bookmarkEnd w:id="1"/>
+    </w:p>
+    <w:p>
+      <w:r>
+        <w:t>A continuaci</w:t>
       </w:r>
       <w:r>
-        <w:t xml:space="preserve"> USADAS</w:t>
+        <w:t>ón, se exponen el listado de necesidades de nuestro sistema, el cual tendrá dos partes distintas: Administración y Venta.</w:t>
       </w:r>
     </w:p>
-    <w:bookmarkEnd w:id="0"/>
     <w:p>
       <w:pPr>
         <w:pStyle w:val="Ttulo2"/>
       </w:pPr>
+      <w:bookmarkStart w:id="2" w:name="_Toc448166478"/>
       <w:r>
-        <w:t>PARTE CLIENTE</w:t>
+        <w:t>Módulo de Administración</w:t>
+      </w:r>
+      <w:bookmarkEnd w:id="2"/>
+    </w:p>
+    <w:p>
+      <w:r>
+        <w:t xml:space="preserve">En el módulo de administración se llevará a cabo todo lo relacionado con gestionar nuestros distintos elementos (proveedores, categorías, productos, clientes, usuarios, </w:t>
+      </w:r>
+      <w:proofErr w:type="spellStart"/>
+      <w:r>
+        <w:t>etc</w:t>
+      </w:r>
+      <w:proofErr w:type="spellEnd"/>
+      <w:r>
+        <w:t>) pudiendo agregar, modificar, listar o buscar.</w:t>
+      </w:r>
+    </w:p>
+    <w:p>
+      <w:r>
+        <w:t xml:space="preserve">A este módulo sólo podrá acceder el usuario de tipo </w:t>
+      </w:r>
+      <w:r>
+        <w:rPr>
+          <w:i/>
+        </w:rPr>
+        <w:t xml:space="preserve">administrador, </w:t>
+      </w:r>
+      <w:r>
+        <w:t>identificándose previamente para ello.</w:t>
       </w:r>
     </w:p>
     <w:p>
       <w:pPr>
         <w:pStyle w:val="Ttulo3"/>
       </w:pPr>
+      <w:bookmarkStart w:id="3" w:name="_Toc448166479"/>
       <w:r>
-        <w:t>HTML</w:t>
+        <w:t>Proveedor</w:t>
       </w:r>
+      <w:bookmarkEnd w:id="3"/>
     </w:p>
-    <w:p>
-      <w:r>
-        <w:t xml:space="preserve">HTML, sigla en inglés de </w:t>
-      </w:r>
-      <w:proofErr w:type="spellStart"/>
-      <w:r>
-        <w:t>HyperText</w:t>
-      </w:r>
-      <w:proofErr w:type="spellEnd"/>
-      <w:r>
-        <w:t xml:space="preserve"> </w:t>
-      </w:r>
-      <w:proofErr w:type="spellStart"/>
-      <w:r>
-        <w:t>Markup</w:t>
-      </w:r>
-      <w:proofErr w:type="spellEnd"/>
-      <w:r>
-        <w:t xml:space="preserve"> </w:t>
-      </w:r>
-      <w:proofErr w:type="spellStart"/>
-      <w:r>
-        <w:t>Language</w:t>
-      </w:r>
-      <w:proofErr w:type="spellEnd"/>
-      <w:r>
-        <w:t xml:space="preserve"> (lenguaje de marcas de hipertexto), hace referencia al lenguaje de marcado para la elaboración de páginas web. Es un estándar que sirve de referencia del software que conecta con la elaboración de páginas web en sus diferentes versiones, define una estructura básica y un código (denominado código HTML) para la definición de contenido de una página web, como texto, imágenes, videos, juegos, entre otros. Es un estándar a cargo del </w:t>
-      </w:r>
-      <w:proofErr w:type="spellStart"/>
-      <w:r>
-        <w:t>World</w:t>
-      </w:r>
-      <w:proofErr w:type="spellEnd"/>
-      <w:r>
-        <w:t xml:space="preserve"> Wide Web </w:t>
-      </w:r>
-      <w:proofErr w:type="spellStart"/>
-      <w:r>
-        <w:t>Consortium</w:t>
-      </w:r>
-      <w:proofErr w:type="spellEnd"/>
-      <w:r>
-        <w:t xml:space="preserve"> (W3C) o Consorcio WWW, organización dedicada a la estandarización de casi todas las tecnologías ligadas a la web, sobre todo en lo referente a su escritura e interpretación. Se considera el lenguaje web más importante siendo su invención crucial en la aparición, desarrollo y expansión de la </w:t>
-      </w:r>
-      <w:proofErr w:type="spellStart"/>
-      <w:r>
-        <w:t>World</w:t>
-      </w:r>
-      <w:proofErr w:type="spellEnd"/>
-      <w:r>
-        <w:t xml:space="preserve"> Wide Web (WWW). Es el estándar que se ha impuesto en la visualización de páginas web y es el que todos los navegadores actuales han adoptado</w:t>
-      </w:r>
-      <w:r>
-        <w:t>.</w:t>
-      </w:r>
-    </w:p>
+    <w:tbl>
+      <w:tblPr>
+        <w:tblStyle w:val="Tablanormal1"/>
+        <w:tblW w:w="0" w:type="auto"/>
+        <w:tblLook w:val="04A0" w:firstRow="1" w:lastRow="0" w:firstColumn="1" w:lastColumn="0" w:noHBand="0" w:noVBand="1"/>
+      </w:tblPr>
+      <w:tblGrid>
+        <w:gridCol w:w="421"/>
+        <w:gridCol w:w="4253"/>
+        <w:gridCol w:w="2338"/>
+        <w:gridCol w:w="2338"/>
+      </w:tblGrid>
+      <w:tr>
+        <w:trPr>
+          <w:cnfStyle w:val="100000000000" w:firstRow="1" w:lastRow="0" w:firstColumn="0" w:lastColumn="0" w:oddVBand="0" w:evenVBand="0" w:oddHBand="0" w:evenHBand="0" w:firstRowFirstColumn="0" w:firstRowLastColumn="0" w:lastRowFirstColumn="0" w:lastRowLastColumn="0"/>
+        </w:trPr>
+        <w:tc>
+          <w:tcPr>
+            <w:cnfStyle w:val="001000000000" w:firstRow="0" w:lastRow="0" w:firstColumn="1" w:lastColumn="0" w:oddVBand="0" w:evenVBand="0" w:oddHBand="0" w:evenHBand="0" w:firstRowFirstColumn="0" w:firstRowLastColumn="0" w:lastRowFirstColumn="0" w:lastRowLastColumn="0"/>
+            <w:tcW w:w="421" w:type="dxa"/>
+          </w:tcPr>
+          <w:p>
+            <w:pPr>
+              <w:jc w:val="center"/>
+            </w:pPr>
+            <w:r>
+              <w:t>#</w:t>
+            </w:r>
+          </w:p>
+        </w:tc>
+        <w:tc>
+          <w:tcPr>
+            <w:tcW w:w="4253" w:type="dxa"/>
+          </w:tcPr>
+          <w:p>
+            <w:pPr>
+              <w:jc w:val="center"/>
+              <w:cnfStyle w:val="100000000000" w:firstRow="1" w:lastRow="0" w:firstColumn="0" w:lastColumn="0" w:oddVBand="0" w:evenVBand="0" w:oddHBand="0" w:evenHBand="0" w:firstRowFirstColumn="0" w:firstRowLastColumn="0" w:lastRowFirstColumn="0" w:lastRowLastColumn="0"/>
+            </w:pPr>
+            <w:r>
+              <w:t>Tarea</w:t>
+            </w:r>
+          </w:p>
+        </w:tc>
+        <w:tc>
+          <w:tcPr>
+            <w:tcW w:w="2338" w:type="dxa"/>
+          </w:tcPr>
+          <w:p>
+            <w:pPr>
+              <w:jc w:val="center"/>
+              <w:cnfStyle w:val="100000000000" w:firstRow="1" w:lastRow="0" w:firstColumn="0" w:lastColumn="0" w:oddVBand="0" w:evenVBand="0" w:oddHBand="0" w:evenHBand="0" w:firstRowFirstColumn="0" w:firstRowLastColumn="0" w:lastRowFirstColumn="0" w:lastRowLastColumn="0"/>
+            </w:pPr>
+            <w:r>
+              <w:t>Administrador</w:t>
+            </w:r>
+          </w:p>
+        </w:tc>
+        <w:tc>
+          <w:tcPr>
+            <w:tcW w:w="2338" w:type="dxa"/>
+          </w:tcPr>
+          <w:p>
+            <w:pPr>
+              <w:jc w:val="center"/>
+              <w:cnfStyle w:val="100000000000" w:firstRow="1" w:lastRow="0" w:firstColumn="0" w:lastColumn="0" w:oddVBand="0" w:evenVBand="0" w:oddHBand="0" w:evenHBand="0" w:firstRowFirstColumn="0" w:firstRowLastColumn="0" w:lastRowFirstColumn="0" w:lastRowLastColumn="0"/>
+            </w:pPr>
+            <w:r>
+              <w:t>Empleado</w:t>
+            </w:r>
+          </w:p>
+        </w:tc>
+      </w:tr>
+      <w:tr>
+        <w:trPr>
+          <w:cnfStyle w:val="000000100000" w:firstRow="0" w:lastRow="0" w:firstColumn="0" w:lastColumn="0" w:oddVBand="0" w:evenVBand="0" w:oddHBand="1" w:evenHBand="0" w:firstRowFirstColumn="0" w:firstRowLastColumn="0" w:lastRowFirstColumn="0" w:lastRowLastColumn="0"/>
+        </w:trPr>
+        <w:tc>
+          <w:tcPr>
+            <w:cnfStyle w:val="001000000000" w:firstRow="0" w:lastRow="0" w:firstColumn="1" w:lastColumn="0" w:oddVBand="0" w:evenVBand="0" w:oddHBand="0" w:evenHBand="0" w:firstRowFirstColumn="0" w:firstRowLastColumn="0" w:lastRowFirstColumn="0" w:lastRowLastColumn="0"/>
+            <w:tcW w:w="421" w:type="dxa"/>
+          </w:tcPr>
+          <w:p>
+            <w:pPr>
+              <w:jc w:val="center"/>
+            </w:pPr>
+            <w:r>
+              <w:t>1</w:t>
+            </w:r>
+          </w:p>
+        </w:tc>
+        <w:tc>
+          <w:tcPr>
+            <w:tcW w:w="4253" w:type="dxa"/>
+          </w:tcPr>
+          <w:p>
+            <w:pPr>
+              <w:cnfStyle w:val="000000100000" w:firstRow="0" w:lastRow="0" w:firstColumn="0" w:lastColumn="0" w:oddVBand="0" w:evenVBand="0" w:oddHBand="1" w:evenHBand="0" w:firstRowFirstColumn="0" w:firstRowLastColumn="0" w:lastRowFirstColumn="0" w:lastRowLastColumn="0"/>
+            </w:pPr>
+            <w:r>
+              <w:t>Agregar proveedor</w:t>
+            </w:r>
+          </w:p>
+        </w:tc>
+        <w:tc>
+          <w:tcPr>
+            <w:tcW w:w="2338" w:type="dxa"/>
+          </w:tcPr>
+          <w:p>
+            <w:pPr>
+              <w:jc w:val="center"/>
+              <w:cnfStyle w:val="000000100000" w:firstRow="0" w:lastRow="0" w:firstColumn="0" w:lastColumn="0" w:oddVBand="0" w:evenVBand="0" w:oddHBand="1" w:evenHBand="0" w:firstRowFirstColumn="0" w:firstRowLastColumn="0" w:lastRowFirstColumn="0" w:lastRowLastColumn="0"/>
+              <w:rPr>
+                <w:b/>
+                <w:color w:val="00B050"/>
+              </w:rPr>
+            </w:pPr>
+            <w:r>
+              <w:rPr>
+                <w:rFonts w:ascii="Segoe UI Symbol" w:hAnsi="Segoe UI Symbol" w:cs="Segoe UI Symbol"/>
+                <w:b/>
+                <w:color w:val="00B050"/>
+              </w:rPr>
+              <w:t>✓</w:t>
+            </w:r>
+          </w:p>
+        </w:tc>
+        <w:tc>
+          <w:tcPr>
+            <w:tcW w:w="2338" w:type="dxa"/>
+          </w:tcPr>
+          <w:p>
+            <w:pPr>
+              <w:jc w:val="center"/>
+              <w:cnfStyle w:val="000000100000" w:firstRow="0" w:lastRow="0" w:firstColumn="0" w:lastColumn="0" w:oddVBand="0" w:evenVBand="0" w:oddHBand="1" w:evenHBand="0" w:firstRowFirstColumn="0" w:firstRowLastColumn="0" w:lastRowFirstColumn="0" w:lastRowLastColumn="0"/>
+              <w:rPr>
+                <w:color w:val="FF0000"/>
+              </w:rPr>
+            </w:pPr>
+            <w:r>
+              <w:rPr>
+                <w:rFonts w:ascii="Segoe UI Symbol" w:hAnsi="Segoe UI Symbol" w:cs="Segoe UI Symbol"/>
+                <w:color w:val="FF0000"/>
+              </w:rPr>
+              <w:t>✘</w:t>
+            </w:r>
+          </w:p>
+        </w:tc>
+      </w:tr>
+      <w:tr>
+        <w:tc>
+          <w:tcPr>
+            <w:cnfStyle w:val="001000000000" w:firstRow="0" w:lastRow="0" w:firstColumn="1" w:lastColumn="0" w:oddVBand="0" w:evenVBand="0" w:oddHBand="0" w:evenHBand="0" w:firstRowFirstColumn="0" w:firstRowLastColumn="0" w:lastRowFirstColumn="0" w:lastRowLastColumn="0"/>
+            <w:tcW w:w="421" w:type="dxa"/>
+          </w:tcPr>
+          <w:p>
+            <w:pPr>
+              <w:jc w:val="center"/>
+            </w:pPr>
+            <w:r>
+              <w:t>2</w:t>
+            </w:r>
+          </w:p>
+        </w:tc>
+        <w:tc>
+          <w:tcPr>
+            <w:tcW w:w="4253" w:type="dxa"/>
+          </w:tcPr>
+          <w:p>
+            <w:pPr>
+              <w:cnfStyle w:val="000000000000" w:firstRow="0" w:lastRow="0" w:firstColumn="0" w:lastColumn="0" w:oddVBand="0" w:evenVBand="0" w:oddHBand="0" w:evenHBand="0" w:firstRowFirstColumn="0" w:firstRowLastColumn="0" w:lastRowFirstColumn="0" w:lastRowLastColumn="0"/>
+            </w:pPr>
+            <w:r>
+              <w:t>Dar de baja a un proveedor</w:t>
+            </w:r>
+          </w:p>
+        </w:tc>
+        <w:tc>
+          <w:tcPr>
+            <w:tcW w:w="2338" w:type="dxa"/>
+          </w:tcPr>
+          <w:p>
+            <w:pPr>
+              <w:jc w:val="center"/>
+              <w:cnfStyle w:val="000000000000" w:firstRow="0" w:lastRow="0" w:firstColumn="0" w:lastColumn="0" w:oddVBand="0" w:evenVBand="0" w:oddHBand="0" w:evenHBand="0" w:firstRowFirstColumn="0" w:firstRowLastColumn="0" w:lastRowFirstColumn="0" w:lastRowLastColumn="0"/>
+              <w:rPr>
+                <w:b/>
+                <w:color w:val="00B050"/>
+              </w:rPr>
+            </w:pPr>
+            <w:r>
+              <w:rPr>
+                <w:rFonts w:ascii="Segoe UI Symbol" w:hAnsi="Segoe UI Symbol" w:cs="Segoe UI Symbol"/>
+                <w:b/>
+                <w:color w:val="00B050"/>
+              </w:rPr>
+              <w:t>✓</w:t>
+            </w:r>
+          </w:p>
+        </w:tc>
+        <w:tc>
+          <w:tcPr>
+            <w:tcW w:w="2338" w:type="dxa"/>
+          </w:tcPr>
+          <w:p>
+            <w:pPr>
+              <w:jc w:val="center"/>
+              <w:cnfStyle w:val="000000000000" w:firstRow="0" w:lastRow="0" w:firstColumn="0" w:lastColumn="0" w:oddVBand="0" w:evenVBand="0" w:oddHBand="0" w:evenHBand="0" w:firstRowFirstColumn="0" w:firstRowLastColumn="0" w:lastRowFirstColumn="0" w:lastRowLastColumn="0"/>
+              <w:rPr>
+                <w:color w:val="FF0000"/>
+              </w:rPr>
+            </w:pPr>
+            <w:r>
+              <w:rPr>
+                <w:rFonts w:ascii="Segoe UI Symbol" w:hAnsi="Segoe UI Symbol" w:cs="Segoe UI Symbol"/>
+                <w:color w:val="FF0000"/>
+              </w:rPr>
+              <w:t>✘</w:t>
+            </w:r>
+          </w:p>
+        </w:tc>
+      </w:tr>
+      <w:tr>
+        <w:trPr>
+          <w:cnfStyle w:val="000000100000" w:firstRow="0" w:lastRow="0" w:firstColumn="0" w:lastColumn="0" w:oddVBand="0" w:evenVBand="0" w:oddHBand="1" w:evenHBand="0" w:firstRowFirstColumn="0" w:firstRowLastColumn="0" w:lastRowFirstColumn="0" w:lastRowLastColumn="0"/>
+        </w:trPr>
+        <w:tc>
+          <w:tcPr>
+            <w:cnfStyle w:val="001000000000" w:firstRow="0" w:lastRow="0" w:firstColumn="1" w:lastColumn="0" w:oddVBand="0" w:evenVBand="0" w:oddHBand="0" w:evenHBand="0" w:firstRowFirstColumn="0" w:firstRowLastColumn="0" w:lastRowFirstColumn="0" w:lastRowLastColumn="0"/>
+            <w:tcW w:w="421" w:type="dxa"/>
+          </w:tcPr>
+          <w:p>
+            <w:pPr>
+              <w:jc w:val="center"/>
+            </w:pPr>
+            <w:r>
+              <w:t>3</w:t>
+            </w:r>
+          </w:p>
+        </w:tc>
+        <w:tc>
+          <w:tcPr>
+            <w:tcW w:w="4253" w:type="dxa"/>
+          </w:tcPr>
+          <w:p>
+            <w:pPr>
+              <w:cnfStyle w:val="000000100000" w:firstRow="0" w:lastRow="0" w:firstColumn="0" w:lastColumn="0" w:oddVBand="0" w:evenVBand="0" w:oddHBand="1" w:evenHBand="0" w:firstRowFirstColumn="0" w:firstRowLastColumn="0" w:lastRowFirstColumn="0" w:lastRowLastColumn="0"/>
+            </w:pPr>
+            <w:r>
+              <w:t xml:space="preserve">Dar de </w:t>
+            </w:r>
+            <w:r>
+              <w:t>alta</w:t>
+            </w:r>
+            <w:r>
+              <w:t xml:space="preserve"> a un proveedor</w:t>
+            </w:r>
+          </w:p>
+        </w:tc>
+        <w:tc>
+          <w:tcPr>
+            <w:tcW w:w="2338" w:type="dxa"/>
+          </w:tcPr>
+          <w:p>
+            <w:pPr>
+              <w:jc w:val="center"/>
+              <w:cnfStyle w:val="000000100000" w:firstRow="0" w:lastRow="0" w:firstColumn="0" w:lastColumn="0" w:oddVBand="0" w:evenVBand="0" w:oddHBand="1" w:evenHBand="0" w:firstRowFirstColumn="0" w:firstRowLastColumn="0" w:lastRowFirstColumn="0" w:lastRowLastColumn="0"/>
+              <w:rPr>
+                <w:b/>
+                <w:color w:val="00B050"/>
+              </w:rPr>
+            </w:pPr>
+            <w:r>
+              <w:rPr>
+                <w:rFonts w:ascii="Segoe UI Symbol" w:hAnsi="Segoe UI Symbol" w:cs="Segoe UI Symbol"/>
+                <w:b/>
+                <w:color w:val="00B050"/>
+              </w:rPr>
+              <w:t>✓</w:t>
+            </w:r>
+          </w:p>
+        </w:tc>
+        <w:tc>
+          <w:tcPr>
+            <w:tcW w:w="2338" w:type="dxa"/>
+          </w:tcPr>
+          <w:p>
+            <w:pPr>
+              <w:jc w:val="center"/>
+              <w:cnfStyle w:val="000000100000" w:firstRow="0" w:lastRow="0" w:firstColumn="0" w:lastColumn="0" w:oddVBand="0" w:evenVBand="0" w:oddHBand="1" w:evenHBand="0" w:firstRowFirstColumn="0" w:firstRowLastColumn="0" w:lastRowFirstColumn="0" w:lastRowLastColumn="0"/>
+              <w:rPr>
+                <w:color w:val="FF0000"/>
+              </w:rPr>
+            </w:pPr>
+            <w:r>
+              <w:rPr>
+                <w:rFonts w:ascii="Segoe UI Symbol" w:hAnsi="Segoe UI Symbol" w:cs="Segoe UI Symbol"/>
+                <w:color w:val="FF0000"/>
+              </w:rPr>
+              <w:t>✘</w:t>
+            </w:r>
+          </w:p>
+        </w:tc>
+      </w:tr>
+      <w:tr>
+        <w:tc>
+          <w:tcPr>
+            <w:cnfStyle w:val="001000000000" w:firstRow="0" w:lastRow="0" w:firstColumn="1" w:lastColumn="0" w:oddVBand="0" w:evenVBand="0" w:oddHBand="0" w:evenHBand="0" w:firstRowFirstColumn="0" w:firstRowLastColumn="0" w:lastRowFirstColumn="0" w:lastRowLastColumn="0"/>
+            <w:tcW w:w="421" w:type="dxa"/>
+          </w:tcPr>
+          <w:p>
+            <w:pPr>
+              <w:jc w:val="center"/>
+            </w:pPr>
+            <w:r>
+              <w:t>4</w:t>
+            </w:r>
+          </w:p>
+        </w:tc>
+        <w:tc>
+          <w:tcPr>
+            <w:tcW w:w="4253" w:type="dxa"/>
+          </w:tcPr>
+          <w:p>
+            <w:pPr>
+              <w:cnfStyle w:val="000000000000" w:firstRow="0" w:lastRow="0" w:firstColumn="0" w:lastColumn="0" w:oddVBand="0" w:evenVBand="0" w:oddHBand="0" w:evenHBand="0" w:firstRowFirstColumn="0" w:firstRowLastColumn="0" w:lastRowFirstColumn="0" w:lastRowLastColumn="0"/>
+            </w:pPr>
+            <w:r>
+              <w:t>Modificar un proveedor</w:t>
+            </w:r>
+          </w:p>
+        </w:tc>
+        <w:tc>
+          <w:tcPr>
+            <w:tcW w:w="2338" w:type="dxa"/>
+          </w:tcPr>
+          <w:p>
+            <w:pPr>
+              <w:jc w:val="center"/>
+              <w:cnfStyle w:val="000000000000" w:firstRow="0" w:lastRow="0" w:firstColumn="0" w:lastColumn="0" w:oddVBand="0" w:evenVBand="0" w:oddHBand="0" w:evenHBand="0" w:firstRowFirstColumn="0" w:firstRowLastColumn="0" w:lastRowFirstColumn="0" w:lastRowLastColumn="0"/>
+              <w:rPr>
+                <w:b/>
+                <w:color w:val="00B050"/>
+              </w:rPr>
+            </w:pPr>
+            <w:r>
+              <w:rPr>
+                <w:rFonts w:ascii="Segoe UI Symbol" w:hAnsi="Segoe UI Symbol" w:cs="Segoe UI Symbol"/>
+                <w:b/>
+                <w:color w:val="00B050"/>
+              </w:rPr>
+              <w:t>✓</w:t>
+            </w:r>
+          </w:p>
+        </w:tc>
+        <w:tc>
+          <w:tcPr>
+            <w:tcW w:w="2338" w:type="dxa"/>
+          </w:tcPr>
+          <w:p>
+            <w:pPr>
+              <w:jc w:val="center"/>
+              <w:cnfStyle w:val="000000000000" w:firstRow="0" w:lastRow="0" w:firstColumn="0" w:lastColumn="0" w:oddVBand="0" w:evenVBand="0" w:oddHBand="0" w:evenHBand="0" w:firstRowFirstColumn="0" w:firstRowLastColumn="0" w:lastRowFirstColumn="0" w:lastRowLastColumn="0"/>
+              <w:rPr>
+                <w:color w:val="FF0000"/>
+              </w:rPr>
+            </w:pPr>
+            <w:r>
+              <w:rPr>
+                <w:rFonts w:ascii="Segoe UI Symbol" w:hAnsi="Segoe UI Symbol" w:cs="Segoe UI Symbol"/>
+                <w:color w:val="FF0000"/>
+              </w:rPr>
+              <w:t>✘</w:t>
+            </w:r>
+          </w:p>
+        </w:tc>
+      </w:tr>
+      <w:tr>
+        <w:trPr>
+          <w:cnfStyle w:val="000000100000" w:firstRow="0" w:lastRow="0" w:firstColumn="0" w:lastColumn="0" w:oddVBand="0" w:evenVBand="0" w:oddHBand="1" w:evenHBand="0" w:firstRowFirstColumn="0" w:firstRowLastColumn="0" w:lastRowFirstColumn="0" w:lastRowLastColumn="0"/>
+        </w:trPr>
+        <w:tc>
+          <w:tcPr>
+            <w:cnfStyle w:val="001000000000" w:firstRow="0" w:lastRow="0" w:firstColumn="1" w:lastColumn="0" w:oddVBand="0" w:evenVBand="0" w:oddHBand="0" w:evenHBand="0" w:firstRowFirstColumn="0" w:firstRowLastColumn="0" w:lastRowFirstColumn="0" w:lastRowLastColumn="0"/>
+            <w:tcW w:w="421" w:type="dxa"/>
+          </w:tcPr>
+          <w:p>
+            <w:pPr>
+              <w:jc w:val="center"/>
+            </w:pPr>
+            <w:r>
+              <w:t>5</w:t>
+            </w:r>
+          </w:p>
+        </w:tc>
+        <w:tc>
+          <w:tcPr>
+            <w:tcW w:w="4253" w:type="dxa"/>
+          </w:tcPr>
+          <w:p>
+            <w:pPr>
+              <w:cnfStyle w:val="000000100000" w:firstRow="0" w:lastRow="0" w:firstColumn="0" w:lastColumn="0" w:oddVBand="0" w:evenVBand="0" w:oddHBand="1" w:evenHBand="0" w:firstRowFirstColumn="0" w:firstRowLastColumn="0" w:lastRowFirstColumn="0" w:lastRowLastColumn="0"/>
+            </w:pPr>
+            <w:r>
+              <w:t>Listar proveedores</w:t>
+            </w:r>
+          </w:p>
+        </w:tc>
+        <w:tc>
+          <w:tcPr>
+            <w:tcW w:w="2338" w:type="dxa"/>
+          </w:tcPr>
+          <w:p>
+            <w:pPr>
+              <w:jc w:val="center"/>
+              <w:cnfStyle w:val="000000100000" w:firstRow="0" w:lastRow="0" w:firstColumn="0" w:lastColumn="0" w:oddVBand="0" w:evenVBand="0" w:oddHBand="1" w:evenHBand="0" w:firstRowFirstColumn="0" w:firstRowLastColumn="0" w:lastRowFirstColumn="0" w:lastRowLastColumn="0"/>
+              <w:rPr>
+                <w:b/>
+                <w:color w:val="00B050"/>
+              </w:rPr>
+            </w:pPr>
+            <w:r>
+              <w:rPr>
+                <w:rFonts w:ascii="Segoe UI Symbol" w:hAnsi="Segoe UI Symbol" w:cs="Segoe UI Symbol"/>
+                <w:b/>
+                <w:color w:val="00B050"/>
+              </w:rPr>
+              <w:t>✓</w:t>
+            </w:r>
+          </w:p>
+        </w:tc>
+        <w:tc>
+          <w:tcPr>
+            <w:tcW w:w="2338" w:type="dxa"/>
+          </w:tcPr>
+          <w:p>
+            <w:pPr>
+              <w:jc w:val="center"/>
+              <w:cnfStyle w:val="000000100000" w:firstRow="0" w:lastRow="0" w:firstColumn="0" w:lastColumn="0" w:oddVBand="0" w:evenVBand="0" w:oddHBand="1" w:evenHBand="0" w:firstRowFirstColumn="0" w:firstRowLastColumn="0" w:lastRowFirstColumn="0" w:lastRowLastColumn="0"/>
+            </w:pPr>
+            <w:r>
+              <w:rPr>
+                <w:rFonts w:ascii="Segoe UI Symbol" w:hAnsi="Segoe UI Symbol" w:cs="Segoe UI Symbol"/>
+                <w:color w:val="FF0000"/>
+              </w:rPr>
+              <w:t>✘</w:t>
+            </w:r>
+          </w:p>
+        </w:tc>
+      </w:tr>
+      <w:tr>
+        <w:tc>
+          <w:tcPr>
+            <w:cnfStyle w:val="001000000000" w:firstRow="0" w:lastRow="0" w:firstColumn="1" w:lastColumn="0" w:oddVBand="0" w:evenVBand="0" w:oddHBand="0" w:evenHBand="0" w:firstRowFirstColumn="0" w:firstRowLastColumn="0" w:lastRowFirstColumn="0" w:lastRowLastColumn="0"/>
+            <w:tcW w:w="421" w:type="dxa"/>
+          </w:tcPr>
+          <w:p>
+            <w:pPr>
+              <w:jc w:val="center"/>
+            </w:pPr>
+            <w:r>
+              <w:t>6</w:t>
+            </w:r>
+          </w:p>
+        </w:tc>
+        <w:tc>
+          <w:tcPr>
+            <w:tcW w:w="4253" w:type="dxa"/>
+          </w:tcPr>
+          <w:p>
+            <w:pPr>
+              <w:cnfStyle w:val="000000000000" w:firstRow="0" w:lastRow="0" w:firstColumn="0" w:lastColumn="0" w:oddVBand="0" w:evenVBand="0" w:oddHBand="0" w:evenHBand="0" w:firstRowFirstColumn="0" w:firstRowLastColumn="0" w:lastRowFirstColumn="0" w:lastRowLastColumn="0"/>
+            </w:pPr>
+            <w:r>
+              <w:t>Ver detalles de un proveedor</w:t>
+            </w:r>
+          </w:p>
+        </w:tc>
+        <w:tc>
+          <w:tcPr>
+            <w:tcW w:w="2338" w:type="dxa"/>
+          </w:tcPr>
+          <w:p>
+            <w:pPr>
+              <w:jc w:val="center"/>
+              <w:cnfStyle w:val="000000000000" w:firstRow="0" w:lastRow="0" w:firstColumn="0" w:lastColumn="0" w:oddVBand="0" w:evenVBand="0" w:oddHBand="0" w:evenHBand="0" w:firstRowFirstColumn="0" w:firstRowLastColumn="0" w:lastRowFirstColumn="0" w:lastRowLastColumn="0"/>
+              <w:rPr>
+                <w:rFonts w:ascii="Segoe UI Symbol" w:hAnsi="Segoe UI Symbol" w:cs="Segoe UI Symbol"/>
+                <w:b/>
+                <w:color w:val="00B050"/>
+              </w:rPr>
+            </w:pPr>
+            <w:r>
+              <w:rPr>
+                <w:rFonts w:ascii="Segoe UI Symbol" w:hAnsi="Segoe UI Symbol" w:cs="Segoe UI Symbol"/>
+                <w:b/>
+                <w:color w:val="00B050"/>
+              </w:rPr>
+              <w:t>✓</w:t>
+            </w:r>
+          </w:p>
+        </w:tc>
+        <w:tc>
+          <w:tcPr>
+            <w:tcW w:w="2338" w:type="dxa"/>
+          </w:tcPr>
+          <w:p>
+            <w:pPr>
+              <w:jc w:val="center"/>
+              <w:cnfStyle w:val="000000000000" w:firstRow="0" w:lastRow="0" w:firstColumn="0" w:lastColumn="0" w:oddVBand="0" w:evenVBand="0" w:oddHBand="0" w:evenHBand="0" w:firstRowFirstColumn="0" w:firstRowLastColumn="0" w:lastRowFirstColumn="0" w:lastRowLastColumn="0"/>
+              <w:rPr>
+                <w:rFonts w:ascii="Segoe UI Symbol" w:hAnsi="Segoe UI Symbol" w:cs="Segoe UI Symbol"/>
+                <w:b/>
+                <w:color w:val="00B050"/>
+              </w:rPr>
+            </w:pPr>
+            <w:r>
+              <w:rPr>
+                <w:rFonts w:ascii="Segoe UI Symbol" w:hAnsi="Segoe UI Symbol" w:cs="Segoe UI Symbol"/>
+                <w:color w:val="FF0000"/>
+              </w:rPr>
+              <w:t>✘</w:t>
+            </w:r>
+          </w:p>
+        </w:tc>
+      </w:tr>
+      <w:tr>
+        <w:trPr>
+          <w:cnfStyle w:val="000000100000" w:firstRow="0" w:lastRow="0" w:firstColumn="0" w:lastColumn="0" w:oddVBand="0" w:evenVBand="0" w:oddHBand="1" w:evenHBand="0" w:firstRowFirstColumn="0" w:firstRowLastColumn="0" w:lastRowFirstColumn="0" w:lastRowLastColumn="0"/>
+        </w:trPr>
+        <w:tc>
+          <w:tcPr>
+            <w:cnfStyle w:val="001000000000" w:firstRow="0" w:lastRow="0" w:firstColumn="1" w:lastColumn="0" w:oddVBand="0" w:evenVBand="0" w:oddHBand="0" w:evenHBand="0" w:firstRowFirstColumn="0" w:firstRowLastColumn="0" w:lastRowFirstColumn="0" w:lastRowLastColumn="0"/>
+            <w:tcW w:w="421" w:type="dxa"/>
+          </w:tcPr>
+          <w:p>
+            <w:pPr>
+              <w:jc w:val="center"/>
+            </w:pPr>
+            <w:r>
+              <w:t>7</w:t>
+            </w:r>
+          </w:p>
+        </w:tc>
+        <w:tc>
+          <w:tcPr>
+            <w:tcW w:w="4253" w:type="dxa"/>
+          </w:tcPr>
+          <w:p>
+            <w:pPr>
+              <w:cnfStyle w:val="000000100000" w:firstRow="0" w:lastRow="0" w:firstColumn="0" w:lastColumn="0" w:oddVBand="0" w:evenVBand="0" w:oddHBand="1" w:evenHBand="0" w:firstRowFirstColumn="0" w:firstRowLastColumn="0" w:lastRowFirstColumn="0" w:lastRowLastColumn="0"/>
+            </w:pPr>
+            <w:r>
+              <w:t>Buscar proveedor por cualquier campo</w:t>
+            </w:r>
+          </w:p>
+        </w:tc>
+        <w:tc>
+          <w:tcPr>
+            <w:tcW w:w="2338" w:type="dxa"/>
+          </w:tcPr>
+          <w:p>
+            <w:pPr>
+              <w:jc w:val="center"/>
+              <w:cnfStyle w:val="000000100000" w:firstRow="0" w:lastRow="0" w:firstColumn="0" w:lastColumn="0" w:oddVBand="0" w:evenVBand="0" w:oddHBand="1" w:evenHBand="0" w:firstRowFirstColumn="0" w:firstRowLastColumn="0" w:lastRowFirstColumn="0" w:lastRowLastColumn="0"/>
+              <w:rPr>
+                <w:rFonts w:ascii="Segoe UI Symbol" w:hAnsi="Segoe UI Symbol" w:cs="Segoe UI Symbol"/>
+                <w:b/>
+                <w:color w:val="00B050"/>
+              </w:rPr>
+            </w:pPr>
+            <w:r>
+              <w:rPr>
+                <w:rFonts w:ascii="Segoe UI Symbol" w:hAnsi="Segoe UI Symbol" w:cs="Segoe UI Symbol"/>
+                <w:b/>
+                <w:color w:val="00B050"/>
+              </w:rPr>
+              <w:t>✓</w:t>
+            </w:r>
+          </w:p>
+        </w:tc>
+        <w:tc>
+          <w:tcPr>
+            <w:tcW w:w="2338" w:type="dxa"/>
+          </w:tcPr>
+          <w:p>
+            <w:pPr>
+              <w:jc w:val="center"/>
+              <w:cnfStyle w:val="000000100000" w:firstRow="0" w:lastRow="0" w:firstColumn="0" w:lastColumn="0" w:oddVBand="0" w:evenVBand="0" w:oddHBand="1" w:evenHBand="0" w:firstRowFirstColumn="0" w:firstRowLastColumn="0" w:lastRowFirstColumn="0" w:lastRowLastColumn="0"/>
+              <w:rPr>
+                <w:rFonts w:ascii="Segoe UI Symbol" w:hAnsi="Segoe UI Symbol" w:cs="Segoe UI Symbol"/>
+                <w:b/>
+                <w:color w:val="00B050"/>
+              </w:rPr>
+            </w:pPr>
+            <w:r>
+              <w:rPr>
+                <w:rFonts w:ascii="Segoe UI Symbol" w:hAnsi="Segoe UI Symbol" w:cs="Segoe UI Symbol"/>
+                <w:color w:val="FF0000"/>
+              </w:rPr>
+              <w:t>✘</w:t>
+            </w:r>
+          </w:p>
+        </w:tc>
+      </w:tr>
+    </w:tbl>
+    <w:p/>
     <w:p>
       <w:pPr>
         <w:pStyle w:val="Ttulo3"/>
       </w:pPr>
+      <w:bookmarkStart w:id="4" w:name="_Toc448166480"/>
       <w:r>
-        <w:t>JavaScript</w:t>
+        <w:t>Categoría</w:t>
       </w:r>
+      <w:bookmarkEnd w:id="4"/>
     </w:p>
-    <w:p>
-      <w:r>
-        <w:t>JavaSc</w:t>
-      </w:r>
-      <w:r>
-        <w:t>ript</w:t>
-      </w:r>
-      <w:r>
-        <w:t xml:space="preserve"> es un lenguaje de programación interpretado</w:t>
-      </w:r>
-      <w:r>
-        <w:t>.</w:t>
-      </w:r>
-      <w:r>
-        <w:t xml:space="preserve"> Se define como orientado a objetos, basado en prototipos, imperativo, débilmente </w:t>
-      </w:r>
-      <w:proofErr w:type="spellStart"/>
-      <w:r>
-        <w:t>tipado</w:t>
-      </w:r>
-      <w:proofErr w:type="spellEnd"/>
-      <w:r>
-        <w:t xml:space="preserve"> y dinámico. </w:t>
-      </w:r>
-    </w:p>
-    <w:p>
-      <w:r>
-        <w:t xml:space="preserve">Se utiliza principalmente en su forma del lado del cliente, implementado como parte de un navegador web permitiendo mejoras en la interfaz de usuario y páginas web dinámicas. </w:t>
-      </w:r>
-    </w:p>
-    <w:p>
-      <w:r>
-        <w:t xml:space="preserve">Todos los navegadores modernos interpretan el código JavaScript integrado en las páginas web. Para interactuar con una página web se provee al lenguaje JavaScript de una implementación del </w:t>
-      </w:r>
-      <w:proofErr w:type="spellStart"/>
-      <w:r>
-        <w:t>Document</w:t>
-      </w:r>
-      <w:proofErr w:type="spellEnd"/>
-      <w:r>
-        <w:t xml:space="preserve"> </w:t>
-      </w:r>
-      <w:proofErr w:type="spellStart"/>
-      <w:r>
-        <w:t>Object</w:t>
-      </w:r>
-      <w:proofErr w:type="spellEnd"/>
-      <w:r>
-        <w:t xml:space="preserve"> </w:t>
-      </w:r>
-      <w:proofErr w:type="spellStart"/>
-      <w:r>
-        <w:t>Model</w:t>
-      </w:r>
-      <w:proofErr w:type="spellEnd"/>
-      <w:r>
-        <w:t xml:space="preserve"> (DOM</w:t>
-      </w:r>
-      <w:r>
-        <w:t>).</w:t>
-      </w:r>
-    </w:p>
+    <w:tbl>
+      <w:tblPr>
+        <w:tblStyle w:val="Tablanormal1"/>
+        <w:tblW w:w="0" w:type="auto"/>
+        <w:tblLook w:val="04A0" w:firstRow="1" w:lastRow="0" w:firstColumn="1" w:lastColumn="0" w:noHBand="0" w:noVBand="1"/>
+      </w:tblPr>
+      <w:tblGrid>
+        <w:gridCol w:w="421"/>
+        <w:gridCol w:w="4253"/>
+        <w:gridCol w:w="2338"/>
+        <w:gridCol w:w="2338"/>
+      </w:tblGrid>
+      <w:tr>
+        <w:trPr>
+          <w:cnfStyle w:val="100000000000" w:firstRow="1" w:lastRow="0" w:firstColumn="0" w:lastColumn="0" w:oddVBand="0" w:evenVBand="0" w:oddHBand="0" w:evenHBand="0" w:firstRowFirstColumn="0" w:firstRowLastColumn="0" w:lastRowFirstColumn="0" w:lastRowLastColumn="0"/>
+        </w:trPr>
+        <w:tc>
+          <w:tcPr>
+            <w:cnfStyle w:val="001000000000" w:firstRow="0" w:lastRow="0" w:firstColumn="1" w:lastColumn="0" w:oddVBand="0" w:evenVBand="0" w:oddHBand="0" w:evenHBand="0" w:firstRowFirstColumn="0" w:firstRowLastColumn="0" w:lastRowFirstColumn="0" w:lastRowLastColumn="0"/>
+            <w:tcW w:w="421" w:type="dxa"/>
+          </w:tcPr>
+          <w:p>
+            <w:pPr>
+              <w:jc w:val="center"/>
+            </w:pPr>
+            <w:r>
+              <w:t>#</w:t>
+            </w:r>
+          </w:p>
+        </w:tc>
+        <w:tc>
+          <w:tcPr>
+            <w:tcW w:w="4253" w:type="dxa"/>
+          </w:tcPr>
+          <w:p>
+            <w:pPr>
+              <w:jc w:val="center"/>
+              <w:cnfStyle w:val="100000000000" w:firstRow="1" w:lastRow="0" w:firstColumn="0" w:lastColumn="0" w:oddVBand="0" w:evenVBand="0" w:oddHBand="0" w:evenHBand="0" w:firstRowFirstColumn="0" w:firstRowLastColumn="0" w:lastRowFirstColumn="0" w:lastRowLastColumn="0"/>
+            </w:pPr>
+            <w:r>
+              <w:t>Tarea</w:t>
+            </w:r>
+          </w:p>
+        </w:tc>
+        <w:tc>
+          <w:tcPr>
+            <w:tcW w:w="2338" w:type="dxa"/>
+          </w:tcPr>
+          <w:p>
+            <w:pPr>
+              <w:jc w:val="center"/>
+              <w:cnfStyle w:val="100000000000" w:firstRow="1" w:lastRow="0" w:firstColumn="0" w:lastColumn="0" w:oddVBand="0" w:evenVBand="0" w:oddHBand="0" w:evenHBand="0" w:firstRowFirstColumn="0" w:firstRowLastColumn="0" w:lastRowFirstColumn="0" w:lastRowLastColumn="0"/>
+            </w:pPr>
+            <w:r>
+              <w:t>Administrador</w:t>
+            </w:r>
+          </w:p>
+        </w:tc>
+        <w:tc>
+          <w:tcPr>
+            <w:tcW w:w="2338" w:type="dxa"/>
+          </w:tcPr>
+          <w:p>
+            <w:pPr>
+              <w:jc w:val="center"/>
+              <w:cnfStyle w:val="100000000000" w:firstRow="1" w:lastRow="0" w:firstColumn="0" w:lastColumn="0" w:oddVBand="0" w:evenVBand="0" w:oddHBand="0" w:evenHBand="0" w:firstRowFirstColumn="0" w:firstRowLastColumn="0" w:lastRowFirstColumn="0" w:lastRowLastColumn="0"/>
+            </w:pPr>
+            <w:r>
+              <w:t>Empleado</w:t>
+            </w:r>
+          </w:p>
+        </w:tc>
+      </w:tr>
+      <w:tr>
+        <w:trPr>
+          <w:cnfStyle w:val="000000100000" w:firstRow="0" w:lastRow="0" w:firstColumn="0" w:lastColumn="0" w:oddVBand="0" w:evenVBand="0" w:oddHBand="1" w:evenHBand="0" w:firstRowFirstColumn="0" w:firstRowLastColumn="0" w:lastRowFirstColumn="0" w:lastRowLastColumn="0"/>
+        </w:trPr>
+        <w:tc>
+          <w:tcPr>
+            <w:cnfStyle w:val="001000000000" w:firstRow="0" w:lastRow="0" w:firstColumn="1" w:lastColumn="0" w:oddVBand="0" w:evenVBand="0" w:oddHBand="0" w:evenHBand="0" w:firstRowFirstColumn="0" w:firstRowLastColumn="0" w:lastRowFirstColumn="0" w:lastRowLastColumn="0"/>
+            <w:tcW w:w="421" w:type="dxa"/>
+          </w:tcPr>
+          <w:p>
+            <w:pPr>
+              <w:jc w:val="center"/>
+            </w:pPr>
+            <w:r>
+              <w:t>1</w:t>
+            </w:r>
+          </w:p>
+        </w:tc>
+        <w:tc>
+          <w:tcPr>
+            <w:tcW w:w="4253" w:type="dxa"/>
+          </w:tcPr>
+          <w:p>
+            <w:pPr>
+              <w:cnfStyle w:val="000000100000" w:firstRow="0" w:lastRow="0" w:firstColumn="0" w:lastColumn="0" w:oddVBand="0" w:evenVBand="0" w:oddHBand="1" w:evenHBand="0" w:firstRowFirstColumn="0" w:firstRowLastColumn="0" w:lastRowFirstColumn="0" w:lastRowLastColumn="0"/>
+            </w:pPr>
+            <w:r>
+              <w:t>Agregar categoría</w:t>
+            </w:r>
+          </w:p>
+        </w:tc>
+        <w:tc>
+          <w:tcPr>
+            <w:tcW w:w="2338" w:type="dxa"/>
+          </w:tcPr>
+          <w:p>
+            <w:pPr>
+              <w:jc w:val="center"/>
+              <w:cnfStyle w:val="000000100000" w:firstRow="0" w:lastRow="0" w:firstColumn="0" w:lastColumn="0" w:oddVBand="0" w:evenVBand="0" w:oddHBand="1" w:evenHBand="0" w:firstRowFirstColumn="0" w:firstRowLastColumn="0" w:lastRowFirstColumn="0" w:lastRowLastColumn="0"/>
+              <w:rPr>
+                <w:b/>
+                <w:color w:val="00B050"/>
+              </w:rPr>
+            </w:pPr>
+            <w:r>
+              <w:rPr>
+                <w:rFonts w:ascii="Segoe UI Symbol" w:hAnsi="Segoe UI Symbol" w:cs="Segoe UI Symbol"/>
+                <w:b/>
+                <w:color w:val="00B050"/>
+              </w:rPr>
+              <w:t>✓</w:t>
+            </w:r>
+          </w:p>
+        </w:tc>
+        <w:tc>
+          <w:tcPr>
+            <w:tcW w:w="2338" w:type="dxa"/>
+          </w:tcPr>
+          <w:p>
+            <w:pPr>
+              <w:jc w:val="center"/>
+              <w:cnfStyle w:val="000000100000" w:firstRow="0" w:lastRow="0" w:firstColumn="0" w:lastColumn="0" w:oddVBand="0" w:evenVBand="0" w:oddHBand="1" w:evenHBand="0" w:firstRowFirstColumn="0" w:firstRowLastColumn="0" w:lastRowFirstColumn="0" w:lastRowLastColumn="0"/>
+              <w:rPr>
+                <w:color w:val="FF0000"/>
+              </w:rPr>
+            </w:pPr>
+            <w:r>
+              <w:rPr>
+                <w:rFonts w:ascii="Segoe UI Symbol" w:hAnsi="Segoe UI Symbol" w:cs="Segoe UI Symbol"/>
+                <w:color w:val="FF0000"/>
+              </w:rPr>
+              <w:t>✘</w:t>
+            </w:r>
+          </w:p>
+        </w:tc>
+      </w:tr>
+      <w:tr>
+        <w:tc>
+          <w:tcPr>
+            <w:cnfStyle w:val="001000000000" w:firstRow="0" w:lastRow="0" w:firstColumn="1" w:lastColumn="0" w:oddVBand="0" w:evenVBand="0" w:oddHBand="0" w:evenHBand="0" w:firstRowFirstColumn="0" w:firstRowLastColumn="0" w:lastRowFirstColumn="0" w:lastRowLastColumn="0"/>
+            <w:tcW w:w="421" w:type="dxa"/>
+          </w:tcPr>
+          <w:p>
+            <w:pPr>
+              <w:jc w:val="center"/>
+            </w:pPr>
+            <w:r>
+              <w:t>2</w:t>
+            </w:r>
+          </w:p>
+        </w:tc>
+        <w:tc>
+          <w:tcPr>
+            <w:tcW w:w="4253" w:type="dxa"/>
+          </w:tcPr>
+          <w:p>
+            <w:pPr>
+              <w:cnfStyle w:val="000000000000" w:firstRow="0" w:lastRow="0" w:firstColumn="0" w:lastColumn="0" w:oddVBand="0" w:evenVBand="0" w:oddHBand="0" w:evenHBand="0" w:firstRowFirstColumn="0" w:firstRowLastColumn="0" w:lastRowFirstColumn="0" w:lastRowLastColumn="0"/>
+            </w:pPr>
+            <w:r>
+              <w:t>Dar de baja a una categoría</w:t>
+            </w:r>
+          </w:p>
+        </w:tc>
+        <w:tc>
+          <w:tcPr>
+            <w:tcW w:w="2338" w:type="dxa"/>
+          </w:tcPr>
+          <w:p>
+            <w:pPr>
+              <w:jc w:val="center"/>
+              <w:cnfStyle w:val="000000000000" w:firstRow="0" w:lastRow="0" w:firstColumn="0" w:lastColumn="0" w:oddVBand="0" w:evenVBand="0" w:oddHBand="0" w:evenHBand="0" w:firstRowFirstColumn="0" w:firstRowLastColumn="0" w:lastRowFirstColumn="0" w:lastRowLastColumn="0"/>
+              <w:rPr>
+                <w:b/>
+                <w:color w:val="00B050"/>
+              </w:rPr>
+            </w:pPr>
+            <w:r>
+              <w:rPr>
+                <w:rFonts w:ascii="Segoe UI Symbol" w:hAnsi="Segoe UI Symbol" w:cs="Segoe UI Symbol"/>
+                <w:b/>
+                <w:color w:val="00B050"/>
+              </w:rPr>
+              <w:t>✓</w:t>
+            </w:r>
+          </w:p>
+        </w:tc>
+        <w:tc>
+          <w:tcPr>
+            <w:tcW w:w="2338" w:type="dxa"/>
+          </w:tcPr>
+          <w:p>
+            <w:pPr>
+              <w:jc w:val="center"/>
+              <w:cnfStyle w:val="000000000000" w:firstRow="0" w:lastRow="0" w:firstColumn="0" w:lastColumn="0" w:oddVBand="0" w:evenVBand="0" w:oddHBand="0" w:evenHBand="0" w:firstRowFirstColumn="0" w:firstRowLastColumn="0" w:lastRowFirstColumn="0" w:lastRowLastColumn="0"/>
+              <w:rPr>
+                <w:color w:val="FF0000"/>
+              </w:rPr>
+            </w:pPr>
+            <w:r>
+              <w:rPr>
+                <w:rFonts w:ascii="Segoe UI Symbol" w:hAnsi="Segoe UI Symbol" w:cs="Segoe UI Symbol"/>
+                <w:color w:val="FF0000"/>
+              </w:rPr>
+              <w:t>✘</w:t>
+            </w:r>
+          </w:p>
+        </w:tc>
+      </w:tr>
+      <w:tr>
+        <w:trPr>
+          <w:cnfStyle w:val="000000100000" w:firstRow="0" w:lastRow="0" w:firstColumn="0" w:lastColumn="0" w:oddVBand="0" w:evenVBand="0" w:oddHBand="1" w:evenHBand="0" w:firstRowFirstColumn="0" w:firstRowLastColumn="0" w:lastRowFirstColumn="0" w:lastRowLastColumn="0"/>
+        </w:trPr>
+        <w:tc>
+          <w:tcPr>
+            <w:cnfStyle w:val="001000000000" w:firstRow="0" w:lastRow="0" w:firstColumn="1" w:lastColumn="0" w:oddVBand="0" w:evenVBand="0" w:oddHBand="0" w:evenHBand="0" w:firstRowFirstColumn="0" w:firstRowLastColumn="0" w:lastRowFirstColumn="0" w:lastRowLastColumn="0"/>
+            <w:tcW w:w="421" w:type="dxa"/>
+          </w:tcPr>
+          <w:p>
+            <w:pPr>
+              <w:jc w:val="center"/>
+            </w:pPr>
+            <w:r>
+              <w:t>3</w:t>
+            </w:r>
+          </w:p>
+        </w:tc>
+        <w:tc>
+          <w:tcPr>
+            <w:tcW w:w="4253" w:type="dxa"/>
+          </w:tcPr>
+          <w:p>
+            <w:pPr>
+              <w:cnfStyle w:val="000000100000" w:firstRow="0" w:lastRow="0" w:firstColumn="0" w:lastColumn="0" w:oddVBand="0" w:evenVBand="0" w:oddHBand="1" w:evenHBand="0" w:firstRowFirstColumn="0" w:firstRowLastColumn="0" w:lastRowFirstColumn="0" w:lastRowLastColumn="0"/>
+            </w:pPr>
+            <w:r>
+              <w:t>Dar de alta a una categoría</w:t>
+            </w:r>
+          </w:p>
+        </w:tc>
+        <w:tc>
+          <w:tcPr>
+            <w:tcW w:w="2338" w:type="dxa"/>
+          </w:tcPr>
+          <w:p>
+            <w:pPr>
+              <w:jc w:val="center"/>
+              <w:cnfStyle w:val="000000100000" w:firstRow="0" w:lastRow="0" w:firstColumn="0" w:lastColumn="0" w:oddVBand="0" w:evenVBand="0" w:oddHBand="1" w:evenHBand="0" w:firstRowFirstColumn="0" w:firstRowLastColumn="0" w:lastRowFirstColumn="0" w:lastRowLastColumn="0"/>
+              <w:rPr>
+                <w:b/>
+                <w:color w:val="00B050"/>
+              </w:rPr>
+            </w:pPr>
+            <w:r>
+              <w:rPr>
+                <w:rFonts w:ascii="Segoe UI Symbol" w:hAnsi="Segoe UI Symbol" w:cs="Segoe UI Symbol"/>
+                <w:b/>
+                <w:color w:val="00B050"/>
+              </w:rPr>
+              <w:t>✓</w:t>
+            </w:r>
+          </w:p>
+        </w:tc>
+        <w:tc>
+          <w:tcPr>
+            <w:tcW w:w="2338" w:type="dxa"/>
+          </w:tcPr>
+          <w:p>
+            <w:pPr>
+              <w:jc w:val="center"/>
+              <w:cnfStyle w:val="000000100000" w:firstRow="0" w:lastRow="0" w:firstColumn="0" w:lastColumn="0" w:oddVBand="0" w:evenVBand="0" w:oddHBand="1" w:evenHBand="0" w:firstRowFirstColumn="0" w:firstRowLastColumn="0" w:lastRowFirstColumn="0" w:lastRowLastColumn="0"/>
+              <w:rPr>
+                <w:color w:val="FF0000"/>
+              </w:rPr>
+            </w:pPr>
+            <w:r>
+              <w:rPr>
+                <w:rFonts w:ascii="Segoe UI Symbol" w:hAnsi="Segoe UI Symbol" w:cs="Segoe UI Symbol"/>
+                <w:color w:val="FF0000"/>
+              </w:rPr>
+              <w:t>✘</w:t>
+            </w:r>
+          </w:p>
+        </w:tc>
+      </w:tr>
+      <w:tr>
+        <w:tc>
+          <w:tcPr>
+            <w:cnfStyle w:val="001000000000" w:firstRow="0" w:lastRow="0" w:firstColumn="1" w:lastColumn="0" w:oddVBand="0" w:evenVBand="0" w:oddHBand="0" w:evenHBand="0" w:firstRowFirstColumn="0" w:firstRowLastColumn="0" w:lastRowFirstColumn="0" w:lastRowLastColumn="0"/>
+            <w:tcW w:w="421" w:type="dxa"/>
+          </w:tcPr>
+          <w:p>
+            <w:pPr>
+              <w:jc w:val="center"/>
+            </w:pPr>
+            <w:r>
+              <w:t>4</w:t>
+            </w:r>
+          </w:p>
+        </w:tc>
+        <w:tc>
+          <w:tcPr>
+            <w:tcW w:w="4253" w:type="dxa"/>
+          </w:tcPr>
+          <w:p>
+            <w:pPr>
+              <w:cnfStyle w:val="000000000000" w:firstRow="0" w:lastRow="0" w:firstColumn="0" w:lastColumn="0" w:oddVBand="0" w:evenVBand="0" w:oddHBand="0" w:evenHBand="0" w:firstRowFirstColumn="0" w:firstRowLastColumn="0" w:lastRowFirstColumn="0" w:lastRowLastColumn="0"/>
+            </w:pPr>
+            <w:r>
+              <w:t>Modificar una categoría</w:t>
+            </w:r>
+          </w:p>
+        </w:tc>
+        <w:tc>
+          <w:tcPr>
+            <w:tcW w:w="2338" w:type="dxa"/>
+          </w:tcPr>
+          <w:p>
+            <w:pPr>
+              <w:jc w:val="center"/>
+              <w:cnfStyle w:val="000000000000" w:firstRow="0" w:lastRow="0" w:firstColumn="0" w:lastColumn="0" w:oddVBand="0" w:evenVBand="0" w:oddHBand="0" w:evenHBand="0" w:firstRowFirstColumn="0" w:firstRowLastColumn="0" w:lastRowFirstColumn="0" w:lastRowLastColumn="0"/>
+              <w:rPr>
+                <w:b/>
+                <w:color w:val="00B050"/>
+              </w:rPr>
+            </w:pPr>
+            <w:r>
+              <w:rPr>
+                <w:rFonts w:ascii="Segoe UI Symbol" w:hAnsi="Segoe UI Symbol" w:cs="Segoe UI Symbol"/>
+                <w:b/>
+                <w:color w:val="00B050"/>
+              </w:rPr>
+              <w:t>✓</w:t>
+            </w:r>
+          </w:p>
+        </w:tc>
+        <w:tc>
+          <w:tcPr>
+            <w:tcW w:w="2338" w:type="dxa"/>
+          </w:tcPr>
+          <w:p>
+            <w:pPr>
+              <w:jc w:val="center"/>
+              <w:cnfStyle w:val="000000000000" w:firstRow="0" w:lastRow="0" w:firstColumn="0" w:lastColumn="0" w:oddVBand="0" w:evenVBand="0" w:oddHBand="0" w:evenHBand="0" w:firstRowFirstColumn="0" w:firstRowLastColumn="0" w:lastRowFirstColumn="0" w:lastRowLastColumn="0"/>
+              <w:rPr>
+                <w:color w:val="FF0000"/>
+              </w:rPr>
+            </w:pPr>
+            <w:r>
+              <w:rPr>
+                <w:rFonts w:ascii="Segoe UI Symbol" w:hAnsi="Segoe UI Symbol" w:cs="Segoe UI Symbol"/>
+                <w:color w:val="FF0000"/>
+              </w:rPr>
+              <w:t>✘</w:t>
+            </w:r>
+          </w:p>
+        </w:tc>
+      </w:tr>
+      <w:tr>
+        <w:trPr>
+          <w:cnfStyle w:val="000000100000" w:firstRow="0" w:lastRow="0" w:firstColumn="0" w:lastColumn="0" w:oddVBand="0" w:evenVBand="0" w:oddHBand="1" w:evenHBand="0" w:firstRowFirstColumn="0" w:firstRowLastColumn="0" w:lastRowFirstColumn="0" w:lastRowLastColumn="0"/>
+        </w:trPr>
+        <w:tc>
+          <w:tcPr>
+            <w:cnfStyle w:val="001000000000" w:firstRow="0" w:lastRow="0" w:firstColumn="1" w:lastColumn="0" w:oddVBand="0" w:evenVBand="0" w:oddHBand="0" w:evenHBand="0" w:firstRowFirstColumn="0" w:firstRowLastColumn="0" w:lastRowFirstColumn="0" w:lastRowLastColumn="0"/>
+            <w:tcW w:w="421" w:type="dxa"/>
+          </w:tcPr>
+          <w:p>
+            <w:pPr>
+              <w:jc w:val="center"/>
+            </w:pPr>
+            <w:r>
+              <w:t>5</w:t>
+            </w:r>
+          </w:p>
+        </w:tc>
+        <w:tc>
+          <w:tcPr>
+            <w:tcW w:w="4253" w:type="dxa"/>
+          </w:tcPr>
+          <w:p>
+            <w:pPr>
+              <w:cnfStyle w:val="000000100000" w:firstRow="0" w:lastRow="0" w:firstColumn="0" w:lastColumn="0" w:oddVBand="0" w:evenVBand="0" w:oddHBand="1" w:evenHBand="0" w:firstRowFirstColumn="0" w:firstRowLastColumn="0" w:lastRowFirstColumn="0" w:lastRowLastColumn="0"/>
+            </w:pPr>
+            <w:r>
+              <w:t>Listar categorías</w:t>
+            </w:r>
+          </w:p>
+        </w:tc>
+        <w:tc>
+          <w:tcPr>
+            <w:tcW w:w="2338" w:type="dxa"/>
+          </w:tcPr>
+          <w:p>
+            <w:pPr>
+              <w:jc w:val="center"/>
+              <w:cnfStyle w:val="000000100000" w:firstRow="0" w:lastRow="0" w:firstColumn="0" w:lastColumn="0" w:oddVBand="0" w:evenVBand="0" w:oddHBand="1" w:evenHBand="0" w:firstRowFirstColumn="0" w:firstRowLastColumn="0" w:lastRowFirstColumn="0" w:lastRowLastColumn="0"/>
+              <w:rPr>
+                <w:b/>
+                <w:color w:val="00B050"/>
+              </w:rPr>
+            </w:pPr>
+            <w:r>
+              <w:rPr>
+                <w:rFonts w:ascii="Segoe UI Symbol" w:hAnsi="Segoe UI Symbol" w:cs="Segoe UI Symbol"/>
+                <w:b/>
+                <w:color w:val="00B050"/>
+              </w:rPr>
+              <w:t>✓</w:t>
+            </w:r>
+          </w:p>
+        </w:tc>
+        <w:tc>
+          <w:tcPr>
+            <w:tcW w:w="2338" w:type="dxa"/>
+          </w:tcPr>
+          <w:p>
+            <w:pPr>
+              <w:jc w:val="center"/>
+              <w:cnfStyle w:val="000000100000" w:firstRow="0" w:lastRow="0" w:firstColumn="0" w:lastColumn="0" w:oddVBand="0" w:evenVBand="0" w:oddHBand="1" w:evenHBand="0" w:firstRowFirstColumn="0" w:firstRowLastColumn="0" w:lastRowFirstColumn="0" w:lastRowLastColumn="0"/>
+            </w:pPr>
+            <w:r>
+              <w:rPr>
+                <w:rFonts w:ascii="Segoe UI Symbol" w:hAnsi="Segoe UI Symbol" w:cs="Segoe UI Symbol"/>
+                <w:color w:val="FF0000"/>
+              </w:rPr>
+              <w:t>✘</w:t>
+            </w:r>
+          </w:p>
+        </w:tc>
+      </w:tr>
+      <w:tr>
+        <w:tc>
+          <w:tcPr>
+            <w:cnfStyle w:val="001000000000" w:firstRow="0" w:lastRow="0" w:firstColumn="1" w:lastColumn="0" w:oddVBand="0" w:evenVBand="0" w:oddHBand="0" w:evenHBand="0" w:firstRowFirstColumn="0" w:firstRowLastColumn="0" w:lastRowFirstColumn="0" w:lastRowLastColumn="0"/>
+            <w:tcW w:w="421" w:type="dxa"/>
+          </w:tcPr>
+          <w:p>
+            <w:pPr>
+              <w:jc w:val="center"/>
+            </w:pPr>
+            <w:r>
+              <w:t>6</w:t>
+            </w:r>
+          </w:p>
+        </w:tc>
+        <w:tc>
+          <w:tcPr>
+            <w:tcW w:w="4253" w:type="dxa"/>
+          </w:tcPr>
+          <w:p>
+            <w:pPr>
+              <w:cnfStyle w:val="000000000000" w:firstRow="0" w:lastRow="0" w:firstColumn="0" w:lastColumn="0" w:oddVBand="0" w:evenVBand="0" w:oddHBand="0" w:evenHBand="0" w:firstRowFirstColumn="0" w:firstRowLastColumn="0" w:lastRowFirstColumn="0" w:lastRowLastColumn="0"/>
+            </w:pPr>
+            <w:r>
+              <w:t>Ver detalles de una categoría ***</w:t>
+            </w:r>
+          </w:p>
+        </w:tc>
+        <w:tc>
+          <w:tcPr>
+            <w:tcW w:w="2338" w:type="dxa"/>
+          </w:tcPr>
+          <w:p>
+            <w:pPr>
+              <w:jc w:val="center"/>
+              <w:cnfStyle w:val="000000000000" w:firstRow="0" w:lastRow="0" w:firstColumn="0" w:lastColumn="0" w:oddVBand="0" w:evenVBand="0" w:oddHBand="0" w:evenHBand="0" w:firstRowFirstColumn="0" w:firstRowLastColumn="0" w:lastRowFirstColumn="0" w:lastRowLastColumn="0"/>
+              <w:rPr>
+                <w:rFonts w:ascii="Segoe UI Symbol" w:hAnsi="Segoe UI Symbol" w:cs="Segoe UI Symbol"/>
+                <w:b/>
+                <w:color w:val="00B050"/>
+              </w:rPr>
+            </w:pPr>
+            <w:r>
+              <w:rPr>
+                <w:rFonts w:ascii="Segoe UI Symbol" w:hAnsi="Segoe UI Symbol" w:cs="Segoe UI Symbol"/>
+                <w:b/>
+                <w:color w:val="00B050"/>
+              </w:rPr>
+              <w:t>✓</w:t>
+            </w:r>
+          </w:p>
+        </w:tc>
+        <w:tc>
+          <w:tcPr>
+            <w:tcW w:w="2338" w:type="dxa"/>
+          </w:tcPr>
+          <w:p>
+            <w:pPr>
+              <w:jc w:val="center"/>
+              <w:cnfStyle w:val="000000000000" w:firstRow="0" w:lastRow="0" w:firstColumn="0" w:lastColumn="0" w:oddVBand="0" w:evenVBand="0" w:oddHBand="0" w:evenHBand="0" w:firstRowFirstColumn="0" w:firstRowLastColumn="0" w:lastRowFirstColumn="0" w:lastRowLastColumn="0"/>
+              <w:rPr>
+                <w:rFonts w:ascii="Segoe UI Symbol" w:hAnsi="Segoe UI Symbol" w:cs="Segoe UI Symbol"/>
+                <w:b/>
+                <w:color w:val="00B050"/>
+              </w:rPr>
+            </w:pPr>
+            <w:r>
+              <w:rPr>
+                <w:rFonts w:ascii="Segoe UI Symbol" w:hAnsi="Segoe UI Symbol" w:cs="Segoe UI Symbol"/>
+                <w:color w:val="FF0000"/>
+              </w:rPr>
+              <w:t>✘</w:t>
+            </w:r>
+          </w:p>
+        </w:tc>
+      </w:tr>
+      <w:tr>
+        <w:trPr>
+          <w:cnfStyle w:val="000000100000" w:firstRow="0" w:lastRow="0" w:firstColumn="0" w:lastColumn="0" w:oddVBand="0" w:evenVBand="0" w:oddHBand="1" w:evenHBand="0" w:firstRowFirstColumn="0" w:firstRowLastColumn="0" w:lastRowFirstColumn="0" w:lastRowLastColumn="0"/>
+        </w:trPr>
+        <w:tc>
+          <w:tcPr>
+            <w:cnfStyle w:val="001000000000" w:firstRow="0" w:lastRow="0" w:firstColumn="1" w:lastColumn="0" w:oddVBand="0" w:evenVBand="0" w:oddHBand="0" w:evenHBand="0" w:firstRowFirstColumn="0" w:firstRowLastColumn="0" w:lastRowFirstColumn="0" w:lastRowLastColumn="0"/>
+            <w:tcW w:w="421" w:type="dxa"/>
+          </w:tcPr>
+          <w:p>
+            <w:pPr>
+              <w:jc w:val="center"/>
+            </w:pPr>
+            <w:r>
+              <w:t>7</w:t>
+            </w:r>
+          </w:p>
+        </w:tc>
+        <w:tc>
+          <w:tcPr>
+            <w:tcW w:w="4253" w:type="dxa"/>
+          </w:tcPr>
+          <w:p>
+            <w:pPr>
+              <w:cnfStyle w:val="000000100000" w:firstRow="0" w:lastRow="0" w:firstColumn="0" w:lastColumn="0" w:oddVBand="0" w:evenVBand="0" w:oddHBand="1" w:evenHBand="0" w:firstRowFirstColumn="0" w:firstRowLastColumn="0" w:lastRowFirstColumn="0" w:lastRowLastColumn="0"/>
+            </w:pPr>
+            <w:r>
+              <w:t>Buscar categoría por cualquier campo</w:t>
+            </w:r>
+          </w:p>
+        </w:tc>
+        <w:tc>
+          <w:tcPr>
+            <w:tcW w:w="2338" w:type="dxa"/>
+          </w:tcPr>
+          <w:p>
+            <w:pPr>
+              <w:jc w:val="center"/>
+              <w:cnfStyle w:val="000000100000" w:firstRow="0" w:lastRow="0" w:firstColumn="0" w:lastColumn="0" w:oddVBand="0" w:evenVBand="0" w:oddHBand="1" w:evenHBand="0" w:firstRowFirstColumn="0" w:firstRowLastColumn="0" w:lastRowFirstColumn="0" w:lastRowLastColumn="0"/>
+              <w:rPr>
+                <w:rFonts w:ascii="Segoe UI Symbol" w:hAnsi="Segoe UI Symbol" w:cs="Segoe UI Symbol"/>
+                <w:b/>
+                <w:color w:val="00B050"/>
+              </w:rPr>
+            </w:pPr>
+            <w:r>
+              <w:rPr>
+                <w:rFonts w:ascii="Segoe UI Symbol" w:hAnsi="Segoe UI Symbol" w:cs="Segoe UI Symbol"/>
+                <w:b/>
+                <w:color w:val="00B050"/>
+              </w:rPr>
+              <w:t>✓</w:t>
+            </w:r>
+          </w:p>
+        </w:tc>
+        <w:tc>
+          <w:tcPr>
+            <w:tcW w:w="2338" w:type="dxa"/>
+          </w:tcPr>
+          <w:p>
+            <w:pPr>
+              <w:jc w:val="center"/>
+              <w:cnfStyle w:val="000000100000" w:firstRow="0" w:lastRow="0" w:firstColumn="0" w:lastColumn="0" w:oddVBand="0" w:evenVBand="0" w:oddHBand="1" w:evenHBand="0" w:firstRowFirstColumn="0" w:firstRowLastColumn="0" w:lastRowFirstColumn="0" w:lastRowLastColumn="0"/>
+              <w:rPr>
+                <w:rFonts w:ascii="Segoe UI Symbol" w:hAnsi="Segoe UI Symbol" w:cs="Segoe UI Symbol"/>
+                <w:b/>
+                <w:color w:val="00B050"/>
+              </w:rPr>
+            </w:pPr>
+            <w:r>
+              <w:rPr>
+                <w:rFonts w:ascii="Segoe UI Symbol" w:hAnsi="Segoe UI Symbol" w:cs="Segoe UI Symbol"/>
+                <w:color w:val="FF0000"/>
+              </w:rPr>
+              <w:t>✘</w:t>
+            </w:r>
+          </w:p>
+        </w:tc>
+      </w:tr>
+    </w:tbl>
+    <w:p/>
     <w:p>
       <w:pPr>
         <w:pStyle w:val="Ttulo3"/>
       </w:pPr>
+      <w:bookmarkStart w:id="5" w:name="_Toc448166481"/>
       <w:r>
-        <w:t>CSS</w:t>
+        <w:t>Producto</w:t>
       </w:r>
+      <w:bookmarkEnd w:id="5"/>
     </w:p>
-    <w:p>
-      <w:r>
-        <w:t xml:space="preserve">Hoja de estilo en cascada o CSS (siglas en inglés de </w:t>
-      </w:r>
-      <w:proofErr w:type="spellStart"/>
-      <w:r>
-        <w:t>cascading</w:t>
-      </w:r>
-      <w:proofErr w:type="spellEnd"/>
-      <w:r>
-        <w:t xml:space="preserve"> </w:t>
-      </w:r>
-      <w:proofErr w:type="spellStart"/>
-      <w:r>
-        <w:t>style</w:t>
-      </w:r>
-      <w:proofErr w:type="spellEnd"/>
-      <w:r>
-        <w:t xml:space="preserve"> </w:t>
-      </w:r>
-      <w:proofErr w:type="spellStart"/>
-      <w:r>
-        <w:t>sheets</w:t>
-      </w:r>
-      <w:proofErr w:type="spellEnd"/>
-      <w:r>
-        <w:t>) es un lenguaje usado para definir y crear la presentación de un documento estructurado escrito en</w:t>
-      </w:r>
-      <w:r>
-        <w:t xml:space="preserve"> HTML</w:t>
-      </w:r>
-      <w:r>
-        <w:t xml:space="preserve">. El </w:t>
-      </w:r>
-      <w:proofErr w:type="spellStart"/>
-      <w:r>
-        <w:t>World</w:t>
-      </w:r>
-      <w:proofErr w:type="spellEnd"/>
-      <w:r>
-        <w:t xml:space="preserve"> Wide Web </w:t>
-      </w:r>
-      <w:proofErr w:type="spellStart"/>
-      <w:r>
-        <w:t>Consortium</w:t>
-      </w:r>
-      <w:proofErr w:type="spellEnd"/>
-      <w:r>
-        <w:t xml:space="preserve"> (W3C) es el encargado de formular la especificación de las hojas de estilo que servirán de estándar para los agentes de usuario o navegadores.</w:t>
-      </w:r>
-    </w:p>
-    <w:p>
-      <w:r>
-        <w:t>La idea que se encuentra detrás del desarrollo de CSS es separar la estructura de un documento de su presentación.</w:t>
-      </w:r>
-    </w:p>
-    <w:p>
-      <w:r>
-        <w:t>La información de estilo puede ser definida en un documento separado o en el mismo documento HTML. En este último caso podrían definirse estilos g</w:t>
-      </w:r>
-      <w:r>
-        <w:t>enerales con el elemento “</w:t>
-      </w:r>
-      <w:proofErr w:type="spellStart"/>
-      <w:r>
-        <w:t>style</w:t>
-      </w:r>
-      <w:proofErr w:type="spellEnd"/>
-      <w:r>
-        <w:t>”</w:t>
-      </w:r>
-      <w:r>
-        <w:t xml:space="preserve"> o en cada etiqueta particu</w:t>
-      </w:r>
-      <w:r>
-        <w:t>lar mediante el atributo “</w:t>
-      </w:r>
-      <w:proofErr w:type="spellStart"/>
-      <w:r>
-        <w:t>style</w:t>
-      </w:r>
-      <w:proofErr w:type="spellEnd"/>
-      <w:r>
-        <w:t>”</w:t>
-      </w:r>
-      <w:r>
-        <w:t>.</w:t>
-      </w:r>
-    </w:p>
+    <w:tbl>
+      <w:tblPr>
+        <w:tblStyle w:val="Tablanormal1"/>
+        <w:tblW w:w="0" w:type="auto"/>
+        <w:tblLook w:val="04A0" w:firstRow="1" w:lastRow="0" w:firstColumn="1" w:lastColumn="0" w:noHBand="0" w:noVBand="1"/>
+      </w:tblPr>
+      <w:tblGrid>
+        <w:gridCol w:w="460"/>
+        <w:gridCol w:w="4228"/>
+        <w:gridCol w:w="2333"/>
+        <w:gridCol w:w="2329"/>
+      </w:tblGrid>
+      <w:tr>
+        <w:trPr>
+          <w:cnfStyle w:val="100000000000" w:firstRow="1" w:lastRow="0" w:firstColumn="0" w:lastColumn="0" w:oddVBand="0" w:evenVBand="0" w:oddHBand="0" w:evenHBand="0" w:firstRowFirstColumn="0" w:firstRowLastColumn="0" w:lastRowFirstColumn="0" w:lastRowLastColumn="0"/>
+        </w:trPr>
+        <w:tc>
+          <w:tcPr>
+            <w:cnfStyle w:val="001000000000" w:firstRow="0" w:lastRow="0" w:firstColumn="1" w:lastColumn="0" w:oddVBand="0" w:evenVBand="0" w:oddHBand="0" w:evenHBand="0" w:firstRowFirstColumn="0" w:firstRowLastColumn="0" w:lastRowFirstColumn="0" w:lastRowLastColumn="0"/>
+            <w:tcW w:w="460" w:type="dxa"/>
+          </w:tcPr>
+          <w:p>
+            <w:pPr>
+              <w:jc w:val="center"/>
+            </w:pPr>
+            <w:r>
+              <w:t>#</w:t>
+            </w:r>
+          </w:p>
+        </w:tc>
+        <w:tc>
+          <w:tcPr>
+            <w:tcW w:w="4228" w:type="dxa"/>
+          </w:tcPr>
+          <w:p>
+            <w:pPr>
+              <w:jc w:val="center"/>
+              <w:cnfStyle w:val="100000000000" w:firstRow="1" w:lastRow="0" w:firstColumn="0" w:lastColumn="0" w:oddVBand="0" w:evenVBand="0" w:oddHBand="0" w:evenHBand="0" w:firstRowFirstColumn="0" w:firstRowLastColumn="0" w:lastRowFirstColumn="0" w:lastRowLastColumn="0"/>
+            </w:pPr>
+            <w:r>
+              <w:t>Tarea</w:t>
+            </w:r>
+          </w:p>
+        </w:tc>
+        <w:tc>
+          <w:tcPr>
+            <w:tcW w:w="2333" w:type="dxa"/>
+          </w:tcPr>
+          <w:p>
+            <w:pPr>
+              <w:jc w:val="center"/>
+              <w:cnfStyle w:val="100000000000" w:firstRow="1" w:lastRow="0" w:firstColumn="0" w:lastColumn="0" w:oddVBand="0" w:evenVBand="0" w:oddHBand="0" w:evenHBand="0" w:firstRowFirstColumn="0" w:firstRowLastColumn="0" w:lastRowFirstColumn="0" w:lastRowLastColumn="0"/>
+            </w:pPr>
+            <w:r>
+              <w:t>Administrador</w:t>
+            </w:r>
+          </w:p>
+        </w:tc>
+        <w:tc>
+          <w:tcPr>
+            <w:tcW w:w="2329" w:type="dxa"/>
+          </w:tcPr>
+          <w:p>
+            <w:pPr>
+              <w:jc w:val="center"/>
+              <w:cnfStyle w:val="100000000000" w:firstRow="1" w:lastRow="0" w:firstColumn="0" w:lastColumn="0" w:oddVBand="0" w:evenVBand="0" w:oddHBand="0" w:evenHBand="0" w:firstRowFirstColumn="0" w:firstRowLastColumn="0" w:lastRowFirstColumn="0" w:lastRowLastColumn="0"/>
+            </w:pPr>
+            <w:r>
+              <w:t>Empleado</w:t>
+            </w:r>
+          </w:p>
+        </w:tc>
+      </w:tr>
+      <w:tr>
+        <w:trPr>
+          <w:cnfStyle w:val="000000100000" w:firstRow="0" w:lastRow="0" w:firstColumn="0" w:lastColumn="0" w:oddVBand="0" w:evenVBand="0" w:oddHBand="1" w:evenHBand="0" w:firstRowFirstColumn="0" w:firstRowLastColumn="0" w:lastRowFirstColumn="0" w:lastRowLastColumn="0"/>
+        </w:trPr>
+        <w:tc>
+          <w:tcPr>
+            <w:cnfStyle w:val="001000000000" w:firstRow="0" w:lastRow="0" w:firstColumn="1" w:lastColumn="0" w:oddVBand="0" w:evenVBand="0" w:oddHBand="0" w:evenHBand="0" w:firstRowFirstColumn="0" w:firstRowLastColumn="0" w:lastRowFirstColumn="0" w:lastRowLastColumn="0"/>
+            <w:tcW w:w="460" w:type="dxa"/>
+          </w:tcPr>
+          <w:p>
+            <w:pPr>
+              <w:jc w:val="center"/>
+            </w:pPr>
+            <w:r>
+              <w:t>1</w:t>
+            </w:r>
+          </w:p>
+        </w:tc>
+        <w:tc>
+          <w:tcPr>
+            <w:tcW w:w="4228" w:type="dxa"/>
+          </w:tcPr>
+          <w:p>
+            <w:pPr>
+              <w:cnfStyle w:val="000000100000" w:firstRow="0" w:lastRow="0" w:firstColumn="0" w:lastColumn="0" w:oddVBand="0" w:evenVBand="0" w:oddHBand="1" w:evenHBand="0" w:firstRowFirstColumn="0" w:firstRowLastColumn="0" w:lastRowFirstColumn="0" w:lastRowLastColumn="0"/>
+            </w:pPr>
+            <w:r>
+              <w:t>Agregar producto</w:t>
+            </w:r>
+          </w:p>
+        </w:tc>
+        <w:tc>
+          <w:tcPr>
+            <w:tcW w:w="2333" w:type="dxa"/>
+          </w:tcPr>
+          <w:p>
+            <w:pPr>
+              <w:jc w:val="center"/>
+              <w:cnfStyle w:val="000000100000" w:firstRow="0" w:lastRow="0" w:firstColumn="0" w:lastColumn="0" w:oddVBand="0" w:evenVBand="0" w:oddHBand="1" w:evenHBand="0" w:firstRowFirstColumn="0" w:firstRowLastColumn="0" w:lastRowFirstColumn="0" w:lastRowLastColumn="0"/>
+              <w:rPr>
+                <w:b/>
+                <w:color w:val="00B050"/>
+              </w:rPr>
+            </w:pPr>
+            <w:r>
+              <w:rPr>
+                <w:rFonts w:ascii="Segoe UI Symbol" w:hAnsi="Segoe UI Symbol" w:cs="Segoe UI Symbol"/>
+                <w:b/>
+                <w:color w:val="00B050"/>
+              </w:rPr>
+              <w:t>✓</w:t>
+            </w:r>
+          </w:p>
+        </w:tc>
+        <w:tc>
+          <w:tcPr>
+            <w:tcW w:w="2329" w:type="dxa"/>
+          </w:tcPr>
+          <w:p>
+            <w:pPr>
+              <w:jc w:val="center"/>
+              <w:cnfStyle w:val="000000100000" w:firstRow="0" w:lastRow="0" w:firstColumn="0" w:lastColumn="0" w:oddVBand="0" w:evenVBand="0" w:oddHBand="1" w:evenHBand="0" w:firstRowFirstColumn="0" w:firstRowLastColumn="0" w:lastRowFirstColumn="0" w:lastRowLastColumn="0"/>
+              <w:rPr>
+                <w:color w:val="FF0000"/>
+              </w:rPr>
+            </w:pPr>
+            <w:r>
+              <w:rPr>
+                <w:rFonts w:ascii="Segoe UI Symbol" w:hAnsi="Segoe UI Symbol" w:cs="Segoe UI Symbol"/>
+                <w:color w:val="FF0000"/>
+              </w:rPr>
+              <w:t>✘</w:t>
+            </w:r>
+          </w:p>
+        </w:tc>
+      </w:tr>
+      <w:tr>
+        <w:tc>
+          <w:tcPr>
+            <w:cnfStyle w:val="001000000000" w:firstRow="0" w:lastRow="0" w:firstColumn="1" w:lastColumn="0" w:oddVBand="0" w:evenVBand="0" w:oddHBand="0" w:evenHBand="0" w:firstRowFirstColumn="0" w:firstRowLastColumn="0" w:lastRowFirstColumn="0" w:lastRowLastColumn="0"/>
+            <w:tcW w:w="460" w:type="dxa"/>
+          </w:tcPr>
+          <w:p>
+            <w:pPr>
+              <w:jc w:val="center"/>
+            </w:pPr>
+            <w:r>
+              <w:t>2</w:t>
+            </w:r>
+          </w:p>
+        </w:tc>
+        <w:tc>
+          <w:tcPr>
+            <w:tcW w:w="4228" w:type="dxa"/>
+          </w:tcPr>
+          <w:p>
+            <w:pPr>
+              <w:cnfStyle w:val="000000000000" w:firstRow="0" w:lastRow="0" w:firstColumn="0" w:lastColumn="0" w:oddVBand="0" w:evenVBand="0" w:oddHBand="0" w:evenHBand="0" w:firstRowFirstColumn="0" w:firstRowLastColumn="0" w:lastRowFirstColumn="0" w:lastRowLastColumn="0"/>
+            </w:pPr>
+            <w:r>
+              <w:t>Dar de baja a un producto</w:t>
+            </w:r>
+          </w:p>
+        </w:tc>
+        <w:tc>
+          <w:tcPr>
+            <w:tcW w:w="2333" w:type="dxa"/>
+          </w:tcPr>
+          <w:p>
+            <w:pPr>
+              <w:jc w:val="center"/>
+              <w:cnfStyle w:val="000000000000" w:firstRow="0" w:lastRow="0" w:firstColumn="0" w:lastColumn="0" w:oddVBand="0" w:evenVBand="0" w:oddHBand="0" w:evenHBand="0" w:firstRowFirstColumn="0" w:firstRowLastColumn="0" w:lastRowFirstColumn="0" w:lastRowLastColumn="0"/>
+              <w:rPr>
+                <w:b/>
+                <w:color w:val="00B050"/>
+              </w:rPr>
+            </w:pPr>
+            <w:r>
+              <w:rPr>
+                <w:rFonts w:ascii="Segoe UI Symbol" w:hAnsi="Segoe UI Symbol" w:cs="Segoe UI Symbol"/>
+                <w:b/>
+                <w:color w:val="00B050"/>
+              </w:rPr>
+              <w:t>✓</w:t>
+            </w:r>
+          </w:p>
+        </w:tc>
+        <w:tc>
+          <w:tcPr>
+            <w:tcW w:w="2329" w:type="dxa"/>
+          </w:tcPr>
+          <w:p>
+            <w:pPr>
+              <w:jc w:val="center"/>
+              <w:cnfStyle w:val="000000000000" w:firstRow="0" w:lastRow="0" w:firstColumn="0" w:lastColumn="0" w:oddVBand="0" w:evenVBand="0" w:oddHBand="0" w:evenHBand="0" w:firstRowFirstColumn="0" w:firstRowLastColumn="0" w:lastRowFirstColumn="0" w:lastRowLastColumn="0"/>
+              <w:rPr>
+                <w:color w:val="FF0000"/>
+              </w:rPr>
+            </w:pPr>
+            <w:r>
+              <w:rPr>
+                <w:rFonts w:ascii="Segoe UI Symbol" w:hAnsi="Segoe UI Symbol" w:cs="Segoe UI Symbol"/>
+                <w:color w:val="FF0000"/>
+              </w:rPr>
+              <w:t>✘</w:t>
+            </w:r>
+          </w:p>
+        </w:tc>
+      </w:tr>
+      <w:tr>
+        <w:trPr>
+          <w:cnfStyle w:val="000000100000" w:firstRow="0" w:lastRow="0" w:firstColumn="0" w:lastColumn="0" w:oddVBand="0" w:evenVBand="0" w:oddHBand="1" w:evenHBand="0" w:firstRowFirstColumn="0" w:firstRowLastColumn="0" w:lastRowFirstColumn="0" w:lastRowLastColumn="0"/>
+        </w:trPr>
+        <w:tc>
+          <w:tcPr>
+            <w:cnfStyle w:val="001000000000" w:firstRow="0" w:lastRow="0" w:firstColumn="1" w:lastColumn="0" w:oddVBand="0" w:evenVBand="0" w:oddHBand="0" w:evenHBand="0" w:firstRowFirstColumn="0" w:firstRowLastColumn="0" w:lastRowFirstColumn="0" w:lastRowLastColumn="0"/>
+            <w:tcW w:w="460" w:type="dxa"/>
+          </w:tcPr>
+          <w:p>
+            <w:pPr>
+              <w:jc w:val="center"/>
+            </w:pPr>
+            <w:r>
+              <w:t>3</w:t>
+            </w:r>
+          </w:p>
+        </w:tc>
+        <w:tc>
+          <w:tcPr>
+            <w:tcW w:w="4228" w:type="dxa"/>
+          </w:tcPr>
+          <w:p>
+            <w:pPr>
+              <w:cnfStyle w:val="000000100000" w:firstRow="0" w:lastRow="0" w:firstColumn="0" w:lastColumn="0" w:oddVBand="0" w:evenVBand="0" w:oddHBand="1" w:evenHBand="0" w:firstRowFirstColumn="0" w:firstRowLastColumn="0" w:lastRowFirstColumn="0" w:lastRowLastColumn="0"/>
+            </w:pPr>
+            <w:r>
+              <w:t>Dar de alta a un producto</w:t>
+            </w:r>
+          </w:p>
+        </w:tc>
+        <w:tc>
+          <w:tcPr>
+            <w:tcW w:w="2333" w:type="dxa"/>
+          </w:tcPr>
+          <w:p>
+            <w:pPr>
+              <w:jc w:val="center"/>
+              <w:cnfStyle w:val="000000100000" w:firstRow="0" w:lastRow="0" w:firstColumn="0" w:lastColumn="0" w:oddVBand="0" w:evenVBand="0" w:oddHBand="1" w:evenHBand="0" w:firstRowFirstColumn="0" w:firstRowLastColumn="0" w:lastRowFirstColumn="0" w:lastRowLastColumn="0"/>
+              <w:rPr>
+                <w:b/>
+                <w:color w:val="00B050"/>
+              </w:rPr>
+            </w:pPr>
+            <w:r>
+              <w:rPr>
+                <w:rFonts w:ascii="Segoe UI Symbol" w:hAnsi="Segoe UI Symbol" w:cs="Segoe UI Symbol"/>
+                <w:b/>
+                <w:color w:val="00B050"/>
+              </w:rPr>
+              <w:t>✓</w:t>
+            </w:r>
+          </w:p>
+        </w:tc>
+        <w:tc>
+          <w:tcPr>
+            <w:tcW w:w="2329" w:type="dxa"/>
+          </w:tcPr>
+          <w:p>
+            <w:pPr>
+              <w:jc w:val="center"/>
+              <w:cnfStyle w:val="000000100000" w:firstRow="0" w:lastRow="0" w:firstColumn="0" w:lastColumn="0" w:oddVBand="0" w:evenVBand="0" w:oddHBand="1" w:evenHBand="0" w:firstRowFirstColumn="0" w:firstRowLastColumn="0" w:lastRowFirstColumn="0" w:lastRowLastColumn="0"/>
+              <w:rPr>
+                <w:color w:val="FF0000"/>
+              </w:rPr>
+            </w:pPr>
+            <w:r>
+              <w:rPr>
+                <w:rFonts w:ascii="Segoe UI Symbol" w:hAnsi="Segoe UI Symbol" w:cs="Segoe UI Symbol"/>
+                <w:color w:val="FF0000"/>
+              </w:rPr>
+              <w:t>✘</w:t>
+            </w:r>
+          </w:p>
+        </w:tc>
+      </w:tr>
+      <w:tr>
+        <w:tc>
+          <w:tcPr>
+            <w:cnfStyle w:val="001000000000" w:firstRow="0" w:lastRow="0" w:firstColumn="1" w:lastColumn="0" w:oddVBand="0" w:evenVBand="0" w:oddHBand="0" w:evenHBand="0" w:firstRowFirstColumn="0" w:firstRowLastColumn="0" w:lastRowFirstColumn="0" w:lastRowLastColumn="0"/>
+            <w:tcW w:w="460" w:type="dxa"/>
+          </w:tcPr>
+          <w:p>
+            <w:pPr>
+              <w:jc w:val="center"/>
+            </w:pPr>
+            <w:r>
+              <w:lastRenderedPageBreak/>
+              <w:t>4</w:t>
+            </w:r>
+          </w:p>
+        </w:tc>
+        <w:tc>
+          <w:tcPr>
+            <w:tcW w:w="4228" w:type="dxa"/>
+          </w:tcPr>
+          <w:p>
+            <w:pPr>
+              <w:cnfStyle w:val="000000000000" w:firstRow="0" w:lastRow="0" w:firstColumn="0" w:lastColumn="0" w:oddVBand="0" w:evenVBand="0" w:oddHBand="0" w:evenHBand="0" w:firstRowFirstColumn="0" w:firstRowLastColumn="0" w:lastRowFirstColumn="0" w:lastRowLastColumn="0"/>
+            </w:pPr>
+            <w:r>
+              <w:t xml:space="preserve">Modificar </w:t>
+            </w:r>
+            <w:r>
+              <w:t>un</w:t>
+            </w:r>
+            <w:r>
+              <w:t xml:space="preserve"> producto</w:t>
+            </w:r>
+          </w:p>
+        </w:tc>
+        <w:tc>
+          <w:tcPr>
+            <w:tcW w:w="2333" w:type="dxa"/>
+          </w:tcPr>
+          <w:p>
+            <w:pPr>
+              <w:jc w:val="center"/>
+              <w:cnfStyle w:val="000000000000" w:firstRow="0" w:lastRow="0" w:firstColumn="0" w:lastColumn="0" w:oddVBand="0" w:evenVBand="0" w:oddHBand="0" w:evenHBand="0" w:firstRowFirstColumn="0" w:firstRowLastColumn="0" w:lastRowFirstColumn="0" w:lastRowLastColumn="0"/>
+              <w:rPr>
+                <w:b/>
+                <w:color w:val="00B050"/>
+              </w:rPr>
+            </w:pPr>
+            <w:r>
+              <w:rPr>
+                <w:rFonts w:ascii="Segoe UI Symbol" w:hAnsi="Segoe UI Symbol" w:cs="Segoe UI Symbol"/>
+                <w:b/>
+                <w:color w:val="00B050"/>
+              </w:rPr>
+              <w:t>✓</w:t>
+            </w:r>
+          </w:p>
+        </w:tc>
+        <w:tc>
+          <w:tcPr>
+            <w:tcW w:w="2329" w:type="dxa"/>
+          </w:tcPr>
+          <w:p>
+            <w:pPr>
+              <w:jc w:val="center"/>
+              <w:cnfStyle w:val="000000000000" w:firstRow="0" w:lastRow="0" w:firstColumn="0" w:lastColumn="0" w:oddVBand="0" w:evenVBand="0" w:oddHBand="0" w:evenHBand="0" w:firstRowFirstColumn="0" w:firstRowLastColumn="0" w:lastRowFirstColumn="0" w:lastRowLastColumn="0"/>
+              <w:rPr>
+                <w:color w:val="FF0000"/>
+              </w:rPr>
+            </w:pPr>
+            <w:r>
+              <w:rPr>
+                <w:rFonts w:ascii="Segoe UI Symbol" w:hAnsi="Segoe UI Symbol" w:cs="Segoe UI Symbol"/>
+                <w:color w:val="FF0000"/>
+              </w:rPr>
+              <w:t>✘</w:t>
+            </w:r>
+          </w:p>
+        </w:tc>
+      </w:tr>
+      <w:tr>
+        <w:trPr>
+          <w:cnfStyle w:val="000000100000" w:firstRow="0" w:lastRow="0" w:firstColumn="0" w:lastColumn="0" w:oddVBand="0" w:evenVBand="0" w:oddHBand="1" w:evenHBand="0" w:firstRowFirstColumn="0" w:firstRowLastColumn="0" w:lastRowFirstColumn="0" w:lastRowLastColumn="0"/>
+        </w:trPr>
+        <w:tc>
+          <w:tcPr>
+            <w:cnfStyle w:val="001000000000" w:firstRow="0" w:lastRow="0" w:firstColumn="1" w:lastColumn="0" w:oddVBand="0" w:evenVBand="0" w:oddHBand="0" w:evenHBand="0" w:firstRowFirstColumn="0" w:firstRowLastColumn="0" w:lastRowFirstColumn="0" w:lastRowLastColumn="0"/>
+            <w:tcW w:w="460" w:type="dxa"/>
+          </w:tcPr>
+          <w:p>
+            <w:pPr>
+              <w:jc w:val="center"/>
+            </w:pPr>
+            <w:r>
+              <w:t>5</w:t>
+            </w:r>
+          </w:p>
+        </w:tc>
+        <w:tc>
+          <w:tcPr>
+            <w:tcW w:w="4228" w:type="dxa"/>
+          </w:tcPr>
+          <w:p>
+            <w:pPr>
+              <w:cnfStyle w:val="000000100000" w:firstRow="0" w:lastRow="0" w:firstColumn="0" w:lastColumn="0" w:oddVBand="0" w:evenVBand="0" w:oddHBand="1" w:evenHBand="0" w:firstRowFirstColumn="0" w:firstRowLastColumn="0" w:lastRowFirstColumn="0" w:lastRowLastColumn="0"/>
+            </w:pPr>
+            <w:r>
+              <w:t>Listar productos</w:t>
+            </w:r>
+          </w:p>
+        </w:tc>
+        <w:tc>
+          <w:tcPr>
+            <w:tcW w:w="2333" w:type="dxa"/>
+          </w:tcPr>
+          <w:p>
+            <w:pPr>
+              <w:jc w:val="center"/>
+              <w:cnfStyle w:val="000000100000" w:firstRow="0" w:lastRow="0" w:firstColumn="0" w:lastColumn="0" w:oddVBand="0" w:evenVBand="0" w:oddHBand="1" w:evenHBand="0" w:firstRowFirstColumn="0" w:firstRowLastColumn="0" w:lastRowFirstColumn="0" w:lastRowLastColumn="0"/>
+              <w:rPr>
+                <w:b/>
+                <w:color w:val="00B050"/>
+              </w:rPr>
+            </w:pPr>
+            <w:r>
+              <w:rPr>
+                <w:rFonts w:ascii="Segoe UI Symbol" w:hAnsi="Segoe UI Symbol" w:cs="Segoe UI Symbol"/>
+                <w:b/>
+                <w:color w:val="00B050"/>
+              </w:rPr>
+              <w:t>✓</w:t>
+            </w:r>
+          </w:p>
+        </w:tc>
+        <w:tc>
+          <w:tcPr>
+            <w:tcW w:w="2329" w:type="dxa"/>
+          </w:tcPr>
+          <w:p>
+            <w:pPr>
+              <w:jc w:val="center"/>
+              <w:cnfStyle w:val="000000100000" w:firstRow="0" w:lastRow="0" w:firstColumn="0" w:lastColumn="0" w:oddVBand="0" w:evenVBand="0" w:oddHBand="1" w:evenHBand="0" w:firstRowFirstColumn="0" w:firstRowLastColumn="0" w:lastRowFirstColumn="0" w:lastRowLastColumn="0"/>
+            </w:pPr>
+            <w:r>
+              <w:rPr>
+                <w:rFonts w:ascii="Segoe UI Symbol" w:hAnsi="Segoe UI Symbol" w:cs="Segoe UI Symbol"/>
+                <w:color w:val="FF0000"/>
+              </w:rPr>
+              <w:t>✘</w:t>
+            </w:r>
+          </w:p>
+        </w:tc>
+      </w:tr>
+      <w:tr>
+        <w:tc>
+          <w:tcPr>
+            <w:cnfStyle w:val="001000000000" w:firstRow="0" w:lastRow="0" w:firstColumn="1" w:lastColumn="0" w:oddVBand="0" w:evenVBand="0" w:oddHBand="0" w:evenHBand="0" w:firstRowFirstColumn="0" w:firstRowLastColumn="0" w:lastRowFirstColumn="0" w:lastRowLastColumn="0"/>
+            <w:tcW w:w="460" w:type="dxa"/>
+          </w:tcPr>
+          <w:p>
+            <w:pPr>
+              <w:jc w:val="center"/>
+            </w:pPr>
+            <w:r>
+              <w:t>6</w:t>
+            </w:r>
+          </w:p>
+        </w:tc>
+        <w:tc>
+          <w:tcPr>
+            <w:tcW w:w="4228" w:type="dxa"/>
+          </w:tcPr>
+          <w:p>
+            <w:pPr>
+              <w:cnfStyle w:val="000000000000" w:firstRow="0" w:lastRow="0" w:firstColumn="0" w:lastColumn="0" w:oddVBand="0" w:evenVBand="0" w:oddHBand="0" w:evenHBand="0" w:firstRowFirstColumn="0" w:firstRowLastColumn="0" w:lastRowFirstColumn="0" w:lastRowLastColumn="0"/>
+            </w:pPr>
+            <w:r>
+              <w:t xml:space="preserve">Ver detalles de un producto </w:t>
+            </w:r>
+          </w:p>
+        </w:tc>
+        <w:tc>
+          <w:tcPr>
+            <w:tcW w:w="2333" w:type="dxa"/>
+          </w:tcPr>
+          <w:p>
+            <w:pPr>
+              <w:jc w:val="center"/>
+              <w:cnfStyle w:val="000000000000" w:firstRow="0" w:lastRow="0" w:firstColumn="0" w:lastColumn="0" w:oddVBand="0" w:evenVBand="0" w:oddHBand="0" w:evenHBand="0" w:firstRowFirstColumn="0" w:firstRowLastColumn="0" w:lastRowFirstColumn="0" w:lastRowLastColumn="0"/>
+              <w:rPr>
+                <w:rFonts w:ascii="Segoe UI Symbol" w:hAnsi="Segoe UI Symbol" w:cs="Segoe UI Symbol"/>
+                <w:b/>
+                <w:color w:val="00B050"/>
+              </w:rPr>
+            </w:pPr>
+            <w:r>
+              <w:rPr>
+                <w:rFonts w:ascii="Segoe UI Symbol" w:hAnsi="Segoe UI Symbol" w:cs="Segoe UI Symbol"/>
+                <w:b/>
+                <w:color w:val="00B050"/>
+              </w:rPr>
+              <w:t>✓</w:t>
+            </w:r>
+          </w:p>
+        </w:tc>
+        <w:tc>
+          <w:tcPr>
+            <w:tcW w:w="2329" w:type="dxa"/>
+          </w:tcPr>
+          <w:p>
+            <w:pPr>
+              <w:jc w:val="center"/>
+              <w:cnfStyle w:val="000000000000" w:firstRow="0" w:lastRow="0" w:firstColumn="0" w:lastColumn="0" w:oddVBand="0" w:evenVBand="0" w:oddHBand="0" w:evenHBand="0" w:firstRowFirstColumn="0" w:firstRowLastColumn="0" w:lastRowFirstColumn="0" w:lastRowLastColumn="0"/>
+              <w:rPr>
+                <w:rFonts w:ascii="Segoe UI Symbol" w:hAnsi="Segoe UI Symbol" w:cs="Segoe UI Symbol"/>
+                <w:b/>
+                <w:color w:val="00B050"/>
+              </w:rPr>
+            </w:pPr>
+            <w:r>
+              <w:rPr>
+                <w:rFonts w:ascii="Segoe UI Symbol" w:hAnsi="Segoe UI Symbol" w:cs="Segoe UI Symbol"/>
+                <w:color w:val="FF0000"/>
+              </w:rPr>
+              <w:t>✘</w:t>
+            </w:r>
+          </w:p>
+        </w:tc>
+      </w:tr>
+      <w:tr>
+        <w:trPr>
+          <w:cnfStyle w:val="000000100000" w:firstRow="0" w:lastRow="0" w:firstColumn="0" w:lastColumn="0" w:oddVBand="0" w:evenVBand="0" w:oddHBand="1" w:evenHBand="0" w:firstRowFirstColumn="0" w:firstRowLastColumn="0" w:lastRowFirstColumn="0" w:lastRowLastColumn="0"/>
+        </w:trPr>
+        <w:tc>
+          <w:tcPr>
+            <w:cnfStyle w:val="001000000000" w:firstRow="0" w:lastRow="0" w:firstColumn="1" w:lastColumn="0" w:oddVBand="0" w:evenVBand="0" w:oddHBand="0" w:evenHBand="0" w:firstRowFirstColumn="0" w:firstRowLastColumn="0" w:lastRowFirstColumn="0" w:lastRowLastColumn="0"/>
+            <w:tcW w:w="460" w:type="dxa"/>
+          </w:tcPr>
+          <w:p>
+            <w:pPr>
+              <w:jc w:val="center"/>
+            </w:pPr>
+            <w:r>
+              <w:t>7</w:t>
+            </w:r>
+          </w:p>
+        </w:tc>
+        <w:tc>
+          <w:tcPr>
+            <w:tcW w:w="4228" w:type="dxa"/>
+          </w:tcPr>
+          <w:p>
+            <w:pPr>
+              <w:cnfStyle w:val="000000100000" w:firstRow="0" w:lastRow="0" w:firstColumn="0" w:lastColumn="0" w:oddVBand="0" w:evenVBand="0" w:oddHBand="1" w:evenHBand="0" w:firstRowFirstColumn="0" w:firstRowLastColumn="0" w:lastRowFirstColumn="0" w:lastRowLastColumn="0"/>
+            </w:pPr>
+            <w:r>
+              <w:t>Buscar productos por cualquier campo</w:t>
+            </w:r>
+          </w:p>
+        </w:tc>
+        <w:tc>
+          <w:tcPr>
+            <w:tcW w:w="2333" w:type="dxa"/>
+          </w:tcPr>
+          <w:p>
+            <w:pPr>
+              <w:jc w:val="center"/>
+              <w:cnfStyle w:val="000000100000" w:firstRow="0" w:lastRow="0" w:firstColumn="0" w:lastColumn="0" w:oddVBand="0" w:evenVBand="0" w:oddHBand="1" w:evenHBand="0" w:firstRowFirstColumn="0" w:firstRowLastColumn="0" w:lastRowFirstColumn="0" w:lastRowLastColumn="0"/>
+              <w:rPr>
+                <w:rFonts w:ascii="Segoe UI Symbol" w:hAnsi="Segoe UI Symbol" w:cs="Segoe UI Symbol"/>
+                <w:b/>
+                <w:color w:val="00B050"/>
+              </w:rPr>
+            </w:pPr>
+            <w:r>
+              <w:rPr>
+                <w:rFonts w:ascii="Segoe UI Symbol" w:hAnsi="Segoe UI Symbol" w:cs="Segoe UI Symbol"/>
+                <w:b/>
+                <w:color w:val="00B050"/>
+              </w:rPr>
+              <w:t>✓</w:t>
+            </w:r>
+          </w:p>
+        </w:tc>
+        <w:tc>
+          <w:tcPr>
+            <w:tcW w:w="2329" w:type="dxa"/>
+          </w:tcPr>
+          <w:p>
+            <w:pPr>
+              <w:jc w:val="center"/>
+              <w:cnfStyle w:val="000000100000" w:firstRow="0" w:lastRow="0" w:firstColumn="0" w:lastColumn="0" w:oddVBand="0" w:evenVBand="0" w:oddHBand="1" w:evenHBand="0" w:firstRowFirstColumn="0" w:firstRowLastColumn="0" w:lastRowFirstColumn="0" w:lastRowLastColumn="0"/>
+              <w:rPr>
+                <w:rFonts w:ascii="Segoe UI Symbol" w:hAnsi="Segoe UI Symbol" w:cs="Segoe UI Symbol"/>
+                <w:b/>
+                <w:color w:val="00B050"/>
+              </w:rPr>
+            </w:pPr>
+            <w:r>
+              <w:rPr>
+                <w:rFonts w:ascii="Segoe UI Symbol" w:hAnsi="Segoe UI Symbol" w:cs="Segoe UI Symbol"/>
+                <w:color w:val="FF0000"/>
+              </w:rPr>
+              <w:t>✘</w:t>
+            </w:r>
+          </w:p>
+        </w:tc>
+      </w:tr>
+      <w:tr>
+        <w:tc>
+          <w:tcPr>
+            <w:cnfStyle w:val="001000000000" w:firstRow="0" w:lastRow="0" w:firstColumn="1" w:lastColumn="0" w:oddVBand="0" w:evenVBand="0" w:oddHBand="0" w:evenHBand="0" w:firstRowFirstColumn="0" w:firstRowLastColumn="0" w:lastRowFirstColumn="0" w:lastRowLastColumn="0"/>
+            <w:tcW w:w="460" w:type="dxa"/>
+          </w:tcPr>
+          <w:p>
+            <w:pPr>
+              <w:jc w:val="center"/>
+            </w:pPr>
+            <w:r>
+              <w:t>8</w:t>
+            </w:r>
+          </w:p>
+        </w:tc>
+        <w:tc>
+          <w:tcPr>
+            <w:tcW w:w="4228" w:type="dxa"/>
+          </w:tcPr>
+          <w:p>
+            <w:pPr>
+              <w:cnfStyle w:val="000000000000" w:firstRow="0" w:lastRow="0" w:firstColumn="0" w:lastColumn="0" w:oddVBand="0" w:evenVBand="0" w:oddHBand="0" w:evenHBand="0" w:firstRowFirstColumn="0" w:firstRowLastColumn="0" w:lastRowFirstColumn="0" w:lastRowLastColumn="0"/>
+            </w:pPr>
+            <w:r>
+              <w:t>Buscar productos por categoría</w:t>
+            </w:r>
+          </w:p>
+        </w:tc>
+        <w:tc>
+          <w:tcPr>
+            <w:tcW w:w="2333" w:type="dxa"/>
+          </w:tcPr>
+          <w:p>
+            <w:pPr>
+              <w:jc w:val="center"/>
+              <w:cnfStyle w:val="000000000000" w:firstRow="0" w:lastRow="0" w:firstColumn="0" w:lastColumn="0" w:oddVBand="0" w:evenVBand="0" w:oddHBand="0" w:evenHBand="0" w:firstRowFirstColumn="0" w:firstRowLastColumn="0" w:lastRowFirstColumn="0" w:lastRowLastColumn="0"/>
+              <w:rPr>
+                <w:rFonts w:ascii="Segoe UI Symbol" w:hAnsi="Segoe UI Symbol" w:cs="Segoe UI Symbol"/>
+                <w:b/>
+                <w:color w:val="00B050"/>
+              </w:rPr>
+            </w:pPr>
+            <w:r>
+              <w:rPr>
+                <w:rFonts w:ascii="Segoe UI Symbol" w:hAnsi="Segoe UI Symbol" w:cs="Segoe UI Symbol"/>
+                <w:b/>
+                <w:color w:val="00B050"/>
+              </w:rPr>
+              <w:t>✓</w:t>
+            </w:r>
+          </w:p>
+        </w:tc>
+        <w:tc>
+          <w:tcPr>
+            <w:tcW w:w="2329" w:type="dxa"/>
+          </w:tcPr>
+          <w:p>
+            <w:pPr>
+              <w:jc w:val="center"/>
+              <w:cnfStyle w:val="000000000000" w:firstRow="0" w:lastRow="0" w:firstColumn="0" w:lastColumn="0" w:oddVBand="0" w:evenVBand="0" w:oddHBand="0" w:evenHBand="0" w:firstRowFirstColumn="0" w:firstRowLastColumn="0" w:lastRowFirstColumn="0" w:lastRowLastColumn="0"/>
+              <w:rPr>
+                <w:rFonts w:ascii="Segoe UI Symbol" w:hAnsi="Segoe UI Symbol" w:cs="Segoe UI Symbol"/>
+                <w:b/>
+                <w:color w:val="00B050"/>
+              </w:rPr>
+            </w:pPr>
+            <w:r>
+              <w:rPr>
+                <w:rFonts w:ascii="Segoe UI Symbol" w:hAnsi="Segoe UI Symbol" w:cs="Segoe UI Symbol"/>
+                <w:color w:val="FF0000"/>
+              </w:rPr>
+              <w:t>✘</w:t>
+            </w:r>
+          </w:p>
+        </w:tc>
+      </w:tr>
+      <w:tr>
+        <w:trPr>
+          <w:cnfStyle w:val="000000100000" w:firstRow="0" w:lastRow="0" w:firstColumn="0" w:lastColumn="0" w:oddVBand="0" w:evenVBand="0" w:oddHBand="1" w:evenHBand="0" w:firstRowFirstColumn="0" w:firstRowLastColumn="0" w:lastRowFirstColumn="0" w:lastRowLastColumn="0"/>
+        </w:trPr>
+        <w:tc>
+          <w:tcPr>
+            <w:cnfStyle w:val="001000000000" w:firstRow="0" w:lastRow="0" w:firstColumn="1" w:lastColumn="0" w:oddVBand="0" w:evenVBand="0" w:oddHBand="0" w:evenHBand="0" w:firstRowFirstColumn="0" w:firstRowLastColumn="0" w:lastRowFirstColumn="0" w:lastRowLastColumn="0"/>
+            <w:tcW w:w="460" w:type="dxa"/>
+          </w:tcPr>
+          <w:p>
+            <w:pPr>
+              <w:jc w:val="center"/>
+            </w:pPr>
+            <w:r>
+              <w:t>9</w:t>
+            </w:r>
+          </w:p>
+        </w:tc>
+        <w:tc>
+          <w:tcPr>
+            <w:tcW w:w="4228" w:type="dxa"/>
+          </w:tcPr>
+          <w:p>
+            <w:pPr>
+              <w:cnfStyle w:val="000000100000" w:firstRow="0" w:lastRow="0" w:firstColumn="0" w:lastColumn="0" w:oddVBand="0" w:evenVBand="0" w:oddHBand="1" w:evenHBand="0" w:firstRowFirstColumn="0" w:firstRowLastColumn="0" w:lastRowFirstColumn="0" w:lastRowLastColumn="0"/>
+            </w:pPr>
+            <w:r>
+              <w:t>Ver los productos que se van acabando</w:t>
+            </w:r>
+          </w:p>
+        </w:tc>
+        <w:tc>
+          <w:tcPr>
+            <w:tcW w:w="2333" w:type="dxa"/>
+          </w:tcPr>
+          <w:p>
+            <w:pPr>
+              <w:jc w:val="center"/>
+              <w:cnfStyle w:val="000000100000" w:firstRow="0" w:lastRow="0" w:firstColumn="0" w:lastColumn="0" w:oddVBand="0" w:evenVBand="0" w:oddHBand="1" w:evenHBand="0" w:firstRowFirstColumn="0" w:firstRowLastColumn="0" w:lastRowFirstColumn="0" w:lastRowLastColumn="0"/>
+              <w:rPr>
+                <w:rFonts w:ascii="Segoe UI Symbol" w:hAnsi="Segoe UI Symbol" w:cs="Segoe UI Symbol"/>
+                <w:b/>
+                <w:color w:val="00B050"/>
+              </w:rPr>
+            </w:pPr>
+            <w:r>
+              <w:rPr>
+                <w:rFonts w:ascii="Segoe UI Symbol" w:hAnsi="Segoe UI Symbol" w:cs="Segoe UI Symbol"/>
+                <w:b/>
+                <w:color w:val="00B050"/>
+              </w:rPr>
+              <w:t>✓</w:t>
+            </w:r>
+          </w:p>
+        </w:tc>
+        <w:tc>
+          <w:tcPr>
+            <w:tcW w:w="2329" w:type="dxa"/>
+          </w:tcPr>
+          <w:p>
+            <w:pPr>
+              <w:jc w:val="center"/>
+              <w:cnfStyle w:val="000000100000" w:firstRow="0" w:lastRow="0" w:firstColumn="0" w:lastColumn="0" w:oddVBand="0" w:evenVBand="0" w:oddHBand="1" w:evenHBand="0" w:firstRowFirstColumn="0" w:firstRowLastColumn="0" w:lastRowFirstColumn="0" w:lastRowLastColumn="0"/>
+              <w:rPr>
+                <w:rFonts w:ascii="Segoe UI Symbol" w:hAnsi="Segoe UI Symbol" w:cs="Segoe UI Symbol"/>
+                <w:b/>
+                <w:color w:val="00B050"/>
+              </w:rPr>
+            </w:pPr>
+            <w:r>
+              <w:rPr>
+                <w:rFonts w:ascii="Segoe UI Symbol" w:hAnsi="Segoe UI Symbol" w:cs="Segoe UI Symbol"/>
+                <w:color w:val="FF0000"/>
+              </w:rPr>
+              <w:t>✘</w:t>
+            </w:r>
+          </w:p>
+        </w:tc>
+      </w:tr>
+    </w:tbl>
+    <w:p/>
     <w:p>
       <w:pPr>
-        <w:pStyle w:val="Sinespaciado"/>
+        <w:pStyle w:val="Ttulo3"/>
       </w:pPr>
+      <w:bookmarkStart w:id="6" w:name="_Toc448166482"/>
+      <w:r>
+        <w:t>Clientes</w:t>
+      </w:r>
+      <w:bookmarkEnd w:id="6"/>
     </w:p>
+    <w:tbl>
+      <w:tblPr>
+        <w:tblStyle w:val="Tablanormal1"/>
+        <w:tblW w:w="0" w:type="auto"/>
+        <w:tblLook w:val="04A0" w:firstRow="1" w:lastRow="0" w:firstColumn="1" w:lastColumn="0" w:noHBand="0" w:noVBand="1"/>
+      </w:tblPr>
+      <w:tblGrid>
+        <w:gridCol w:w="421"/>
+        <w:gridCol w:w="4253"/>
+        <w:gridCol w:w="2338"/>
+        <w:gridCol w:w="2338"/>
+      </w:tblGrid>
+      <w:tr>
+        <w:trPr>
+          <w:cnfStyle w:val="100000000000" w:firstRow="1" w:lastRow="0" w:firstColumn="0" w:lastColumn="0" w:oddVBand="0" w:evenVBand="0" w:oddHBand="0" w:evenHBand="0" w:firstRowFirstColumn="0" w:firstRowLastColumn="0" w:lastRowFirstColumn="0" w:lastRowLastColumn="0"/>
+        </w:trPr>
+        <w:tc>
+          <w:tcPr>
+            <w:cnfStyle w:val="001000000000" w:firstRow="0" w:lastRow="0" w:firstColumn="1" w:lastColumn="0" w:oddVBand="0" w:evenVBand="0" w:oddHBand="0" w:evenHBand="0" w:firstRowFirstColumn="0" w:firstRowLastColumn="0" w:lastRowFirstColumn="0" w:lastRowLastColumn="0"/>
+            <w:tcW w:w="421" w:type="dxa"/>
+          </w:tcPr>
+          <w:p>
+            <w:pPr>
+              <w:jc w:val="center"/>
+            </w:pPr>
+            <w:r>
+              <w:t>#</w:t>
+            </w:r>
+          </w:p>
+        </w:tc>
+        <w:tc>
+          <w:tcPr>
+            <w:tcW w:w="4253" w:type="dxa"/>
+          </w:tcPr>
+          <w:p>
+            <w:pPr>
+              <w:jc w:val="center"/>
+              <w:cnfStyle w:val="100000000000" w:firstRow="1" w:lastRow="0" w:firstColumn="0" w:lastColumn="0" w:oddVBand="0" w:evenVBand="0" w:oddHBand="0" w:evenHBand="0" w:firstRowFirstColumn="0" w:firstRowLastColumn="0" w:lastRowFirstColumn="0" w:lastRowLastColumn="0"/>
+            </w:pPr>
+            <w:r>
+              <w:t>Tarea</w:t>
+            </w:r>
+          </w:p>
+        </w:tc>
+        <w:tc>
+          <w:tcPr>
+            <w:tcW w:w="2338" w:type="dxa"/>
+          </w:tcPr>
+          <w:p>
+            <w:pPr>
+              <w:jc w:val="center"/>
+              <w:cnfStyle w:val="100000000000" w:firstRow="1" w:lastRow="0" w:firstColumn="0" w:lastColumn="0" w:oddVBand="0" w:evenVBand="0" w:oddHBand="0" w:evenHBand="0" w:firstRowFirstColumn="0" w:firstRowLastColumn="0" w:lastRowFirstColumn="0" w:lastRowLastColumn="0"/>
+            </w:pPr>
+            <w:r>
+              <w:t>Administrador</w:t>
+            </w:r>
+          </w:p>
+        </w:tc>
+        <w:tc>
+          <w:tcPr>
+            <w:tcW w:w="2338" w:type="dxa"/>
+          </w:tcPr>
+          <w:p>
+            <w:pPr>
+              <w:jc w:val="center"/>
+              <w:cnfStyle w:val="100000000000" w:firstRow="1" w:lastRow="0" w:firstColumn="0" w:lastColumn="0" w:oddVBand="0" w:evenVBand="0" w:oddHBand="0" w:evenHBand="0" w:firstRowFirstColumn="0" w:firstRowLastColumn="0" w:lastRowFirstColumn="0" w:lastRowLastColumn="0"/>
+            </w:pPr>
+            <w:r>
+              <w:t>Empleado</w:t>
+            </w:r>
+          </w:p>
+        </w:tc>
+      </w:tr>
+      <w:tr>
+        <w:trPr>
+          <w:cnfStyle w:val="000000100000" w:firstRow="0" w:lastRow="0" w:firstColumn="0" w:lastColumn="0" w:oddVBand="0" w:evenVBand="0" w:oddHBand="1" w:evenHBand="0" w:firstRowFirstColumn="0" w:firstRowLastColumn="0" w:lastRowFirstColumn="0" w:lastRowLastColumn="0"/>
+        </w:trPr>
+        <w:tc>
+          <w:tcPr>
+            <w:cnfStyle w:val="001000000000" w:firstRow="0" w:lastRow="0" w:firstColumn="1" w:lastColumn="0" w:oddVBand="0" w:evenVBand="0" w:oddHBand="0" w:evenHBand="0" w:firstRowFirstColumn="0" w:firstRowLastColumn="0" w:lastRowFirstColumn="0" w:lastRowLastColumn="0"/>
+            <w:tcW w:w="421" w:type="dxa"/>
+          </w:tcPr>
+          <w:p>
+            <w:pPr>
+              <w:jc w:val="center"/>
+            </w:pPr>
+            <w:r>
+              <w:t>1</w:t>
+            </w:r>
+          </w:p>
+        </w:tc>
+        <w:tc>
+          <w:tcPr>
+            <w:tcW w:w="4253" w:type="dxa"/>
+          </w:tcPr>
+          <w:p>
+            <w:pPr>
+              <w:cnfStyle w:val="000000100000" w:firstRow="0" w:lastRow="0" w:firstColumn="0" w:lastColumn="0" w:oddVBand="0" w:evenVBand="0" w:oddHBand="1" w:evenHBand="0" w:firstRowFirstColumn="0" w:firstRowLastColumn="0" w:lastRowFirstColumn="0" w:lastRowLastColumn="0"/>
+            </w:pPr>
+            <w:r>
+              <w:t>Agregar cliente</w:t>
+            </w:r>
+          </w:p>
+        </w:tc>
+        <w:tc>
+          <w:tcPr>
+            <w:tcW w:w="2338" w:type="dxa"/>
+          </w:tcPr>
+          <w:p>
+            <w:pPr>
+              <w:jc w:val="center"/>
+              <w:cnfStyle w:val="000000100000" w:firstRow="0" w:lastRow="0" w:firstColumn="0" w:lastColumn="0" w:oddVBand="0" w:evenVBand="0" w:oddHBand="1" w:evenHBand="0" w:firstRowFirstColumn="0" w:firstRowLastColumn="0" w:lastRowFirstColumn="0" w:lastRowLastColumn="0"/>
+              <w:rPr>
+                <w:b/>
+                <w:color w:val="00B050"/>
+              </w:rPr>
+            </w:pPr>
+            <w:r>
+              <w:rPr>
+                <w:rFonts w:ascii="Segoe UI Symbol" w:hAnsi="Segoe UI Symbol" w:cs="Segoe UI Symbol"/>
+                <w:b/>
+                <w:color w:val="00B050"/>
+              </w:rPr>
+              <w:t>✓</w:t>
+            </w:r>
+          </w:p>
+        </w:tc>
+        <w:tc>
+          <w:tcPr>
+            <w:tcW w:w="2338" w:type="dxa"/>
+          </w:tcPr>
+          <w:p>
+            <w:pPr>
+              <w:jc w:val="center"/>
+              <w:cnfStyle w:val="000000100000" w:firstRow="0" w:lastRow="0" w:firstColumn="0" w:lastColumn="0" w:oddVBand="0" w:evenVBand="0" w:oddHBand="1" w:evenHBand="0" w:firstRowFirstColumn="0" w:firstRowLastColumn="0" w:lastRowFirstColumn="0" w:lastRowLastColumn="0"/>
+              <w:rPr>
+                <w:color w:val="FF0000"/>
+              </w:rPr>
+            </w:pPr>
+            <w:r>
+              <w:rPr>
+                <w:rFonts w:ascii="Segoe UI Symbol" w:hAnsi="Segoe UI Symbol" w:cs="Segoe UI Symbol"/>
+                <w:color w:val="FF0000"/>
+              </w:rPr>
+              <w:t>✘</w:t>
+            </w:r>
+          </w:p>
+        </w:tc>
+      </w:tr>
+      <w:tr>
+        <w:tc>
+          <w:tcPr>
+            <w:cnfStyle w:val="001000000000" w:firstRow="0" w:lastRow="0" w:firstColumn="1" w:lastColumn="0" w:oddVBand="0" w:evenVBand="0" w:oddHBand="0" w:evenHBand="0" w:firstRowFirstColumn="0" w:firstRowLastColumn="0" w:lastRowFirstColumn="0" w:lastRowLastColumn="0"/>
+            <w:tcW w:w="421" w:type="dxa"/>
+          </w:tcPr>
+          <w:p>
+            <w:pPr>
+              <w:jc w:val="center"/>
+            </w:pPr>
+            <w:r>
+              <w:t>2</w:t>
+            </w:r>
+          </w:p>
+        </w:tc>
+        <w:tc>
+          <w:tcPr>
+            <w:tcW w:w="4253" w:type="dxa"/>
+          </w:tcPr>
+          <w:p>
+            <w:pPr>
+              <w:cnfStyle w:val="000000000000" w:firstRow="0" w:lastRow="0" w:firstColumn="0" w:lastColumn="0" w:oddVBand="0" w:evenVBand="0" w:oddHBand="0" w:evenHBand="0" w:firstRowFirstColumn="0" w:firstRowLastColumn="0" w:lastRowFirstColumn="0" w:lastRowLastColumn="0"/>
+            </w:pPr>
+            <w:r>
+              <w:t>Dar de baja a un cliente</w:t>
+            </w:r>
+          </w:p>
+        </w:tc>
+        <w:tc>
+          <w:tcPr>
+            <w:tcW w:w="2338" w:type="dxa"/>
+          </w:tcPr>
+          <w:p>
+            <w:pPr>
+              <w:jc w:val="center"/>
+              <w:cnfStyle w:val="000000000000" w:firstRow="0" w:lastRow="0" w:firstColumn="0" w:lastColumn="0" w:oddVBand="0" w:evenVBand="0" w:oddHBand="0" w:evenHBand="0" w:firstRowFirstColumn="0" w:firstRowLastColumn="0" w:lastRowFirstColumn="0" w:lastRowLastColumn="0"/>
+              <w:rPr>
+                <w:b/>
+                <w:color w:val="00B050"/>
+              </w:rPr>
+            </w:pPr>
+            <w:r>
+              <w:rPr>
+                <w:rFonts w:ascii="Segoe UI Symbol" w:hAnsi="Segoe UI Symbol" w:cs="Segoe UI Symbol"/>
+                <w:b/>
+                <w:color w:val="00B050"/>
+              </w:rPr>
+              <w:t>✓</w:t>
+            </w:r>
+          </w:p>
+        </w:tc>
+        <w:tc>
+          <w:tcPr>
+            <w:tcW w:w="2338" w:type="dxa"/>
+          </w:tcPr>
+          <w:p>
+            <w:pPr>
+              <w:jc w:val="center"/>
+              <w:cnfStyle w:val="000000000000" w:firstRow="0" w:lastRow="0" w:firstColumn="0" w:lastColumn="0" w:oddVBand="0" w:evenVBand="0" w:oddHBand="0" w:evenHBand="0" w:firstRowFirstColumn="0" w:firstRowLastColumn="0" w:lastRowFirstColumn="0" w:lastRowLastColumn="0"/>
+              <w:rPr>
+                <w:color w:val="FF0000"/>
+              </w:rPr>
+            </w:pPr>
+            <w:r>
+              <w:rPr>
+                <w:rFonts w:ascii="Segoe UI Symbol" w:hAnsi="Segoe UI Symbol" w:cs="Segoe UI Symbol"/>
+                <w:color w:val="FF0000"/>
+              </w:rPr>
+              <w:t>✘</w:t>
+            </w:r>
+          </w:p>
+        </w:tc>
+      </w:tr>
+      <w:tr>
+        <w:trPr>
+          <w:cnfStyle w:val="000000100000" w:firstRow="0" w:lastRow="0" w:firstColumn="0" w:lastColumn="0" w:oddVBand="0" w:evenVBand="0" w:oddHBand="1" w:evenHBand="0" w:firstRowFirstColumn="0" w:firstRowLastColumn="0" w:lastRowFirstColumn="0" w:lastRowLastColumn="0"/>
+        </w:trPr>
+        <w:tc>
+          <w:tcPr>
+            <w:cnfStyle w:val="001000000000" w:firstRow="0" w:lastRow="0" w:firstColumn="1" w:lastColumn="0" w:oddVBand="0" w:evenVBand="0" w:oddHBand="0" w:evenHBand="0" w:firstRowFirstColumn="0" w:firstRowLastColumn="0" w:lastRowFirstColumn="0" w:lastRowLastColumn="0"/>
+            <w:tcW w:w="421" w:type="dxa"/>
+          </w:tcPr>
+          <w:p>
+            <w:pPr>
+              <w:jc w:val="center"/>
+            </w:pPr>
+            <w:r>
+              <w:t>3</w:t>
+            </w:r>
+          </w:p>
+        </w:tc>
+        <w:tc>
+          <w:tcPr>
+            <w:tcW w:w="4253" w:type="dxa"/>
+          </w:tcPr>
+          <w:p>
+            <w:pPr>
+              <w:cnfStyle w:val="000000100000" w:firstRow="0" w:lastRow="0" w:firstColumn="0" w:lastColumn="0" w:oddVBand="0" w:evenVBand="0" w:oddHBand="1" w:evenHBand="0" w:firstRowFirstColumn="0" w:firstRowLastColumn="0" w:lastRowFirstColumn="0" w:lastRowLastColumn="0"/>
+            </w:pPr>
+            <w:r>
+              <w:t>Dar de alta a un cliente</w:t>
+            </w:r>
+          </w:p>
+        </w:tc>
+        <w:tc>
+          <w:tcPr>
+            <w:tcW w:w="2338" w:type="dxa"/>
+          </w:tcPr>
+          <w:p>
+            <w:pPr>
+              <w:jc w:val="center"/>
+              <w:cnfStyle w:val="000000100000" w:firstRow="0" w:lastRow="0" w:firstColumn="0" w:lastColumn="0" w:oddVBand="0" w:evenVBand="0" w:oddHBand="1" w:evenHBand="0" w:firstRowFirstColumn="0" w:firstRowLastColumn="0" w:lastRowFirstColumn="0" w:lastRowLastColumn="0"/>
+              <w:rPr>
+                <w:b/>
+                <w:color w:val="00B050"/>
+              </w:rPr>
+            </w:pPr>
+            <w:r>
+              <w:rPr>
+                <w:rFonts w:ascii="Segoe UI Symbol" w:hAnsi="Segoe UI Symbol" w:cs="Segoe UI Symbol"/>
+                <w:b/>
+                <w:color w:val="00B050"/>
+              </w:rPr>
+              <w:t>✓</w:t>
+            </w:r>
+          </w:p>
+        </w:tc>
+        <w:tc>
+          <w:tcPr>
+            <w:tcW w:w="2338" w:type="dxa"/>
+          </w:tcPr>
+          <w:p>
+            <w:pPr>
+              <w:jc w:val="center"/>
+              <w:cnfStyle w:val="000000100000" w:firstRow="0" w:lastRow="0" w:firstColumn="0" w:lastColumn="0" w:oddVBand="0" w:evenVBand="0" w:oddHBand="1" w:evenHBand="0" w:firstRowFirstColumn="0" w:firstRowLastColumn="0" w:lastRowFirstColumn="0" w:lastRowLastColumn="0"/>
+              <w:rPr>
+                <w:color w:val="FF0000"/>
+              </w:rPr>
+            </w:pPr>
+            <w:r>
+              <w:rPr>
+                <w:rFonts w:ascii="Segoe UI Symbol" w:hAnsi="Segoe UI Symbol" w:cs="Segoe UI Symbol"/>
+                <w:color w:val="FF0000"/>
+              </w:rPr>
+              <w:t>✘</w:t>
+            </w:r>
+          </w:p>
+        </w:tc>
+      </w:tr>
+      <w:tr>
+        <w:tc>
+          <w:tcPr>
+            <w:cnfStyle w:val="001000000000" w:firstRow="0" w:lastRow="0" w:firstColumn="1" w:lastColumn="0" w:oddVBand="0" w:evenVBand="0" w:oddHBand="0" w:evenHBand="0" w:firstRowFirstColumn="0" w:firstRowLastColumn="0" w:lastRowFirstColumn="0" w:lastRowLastColumn="0"/>
+            <w:tcW w:w="421" w:type="dxa"/>
+          </w:tcPr>
+          <w:p>
+            <w:pPr>
+              <w:jc w:val="center"/>
+            </w:pPr>
+            <w:r>
+              <w:t>4</w:t>
+            </w:r>
+          </w:p>
+        </w:tc>
+        <w:tc>
+          <w:tcPr>
+            <w:tcW w:w="4253" w:type="dxa"/>
+          </w:tcPr>
+          <w:p>
+            <w:pPr>
+              <w:cnfStyle w:val="000000000000" w:firstRow="0" w:lastRow="0" w:firstColumn="0" w:lastColumn="0" w:oddVBand="0" w:evenVBand="0" w:oddHBand="0" w:evenHBand="0" w:firstRowFirstColumn="0" w:firstRowLastColumn="0" w:lastRowFirstColumn="0" w:lastRowLastColumn="0"/>
+            </w:pPr>
+            <w:r>
+              <w:t>Modificar a un cliente</w:t>
+            </w:r>
+          </w:p>
+        </w:tc>
+        <w:tc>
+          <w:tcPr>
+            <w:tcW w:w="2338" w:type="dxa"/>
+          </w:tcPr>
+          <w:p>
+            <w:pPr>
+              <w:jc w:val="center"/>
+              <w:cnfStyle w:val="000000000000" w:firstRow="0" w:lastRow="0" w:firstColumn="0" w:lastColumn="0" w:oddVBand="0" w:evenVBand="0" w:oddHBand="0" w:evenHBand="0" w:firstRowFirstColumn="0" w:firstRowLastColumn="0" w:lastRowFirstColumn="0" w:lastRowLastColumn="0"/>
+              <w:rPr>
+                <w:b/>
+                <w:color w:val="00B050"/>
+              </w:rPr>
+            </w:pPr>
+            <w:r>
+              <w:rPr>
+                <w:rFonts w:ascii="Segoe UI Symbol" w:hAnsi="Segoe UI Symbol" w:cs="Segoe UI Symbol"/>
+                <w:b/>
+                <w:color w:val="00B050"/>
+              </w:rPr>
+              <w:t>✓</w:t>
+            </w:r>
+          </w:p>
+        </w:tc>
+        <w:tc>
+          <w:tcPr>
+            <w:tcW w:w="2338" w:type="dxa"/>
+          </w:tcPr>
+          <w:p>
+            <w:pPr>
+              <w:jc w:val="center"/>
+              <w:cnfStyle w:val="000000000000" w:firstRow="0" w:lastRow="0" w:firstColumn="0" w:lastColumn="0" w:oddVBand="0" w:evenVBand="0" w:oddHBand="0" w:evenHBand="0" w:firstRowFirstColumn="0" w:firstRowLastColumn="0" w:lastRowFirstColumn="0" w:lastRowLastColumn="0"/>
+              <w:rPr>
+                <w:color w:val="FF0000"/>
+              </w:rPr>
+            </w:pPr>
+            <w:r>
+              <w:rPr>
+                <w:rFonts w:ascii="Segoe UI Symbol" w:hAnsi="Segoe UI Symbol" w:cs="Segoe UI Symbol"/>
+                <w:color w:val="FF0000"/>
+              </w:rPr>
+              <w:t>✘</w:t>
+            </w:r>
+          </w:p>
+        </w:tc>
+      </w:tr>
+      <w:tr>
+        <w:trPr>
+          <w:cnfStyle w:val="000000100000" w:firstRow="0" w:lastRow="0" w:firstColumn="0" w:lastColumn="0" w:oddVBand="0" w:evenVBand="0" w:oddHBand="1" w:evenHBand="0" w:firstRowFirstColumn="0" w:firstRowLastColumn="0" w:lastRowFirstColumn="0" w:lastRowLastColumn="0"/>
+        </w:trPr>
+        <w:tc>
+          <w:tcPr>
+            <w:cnfStyle w:val="001000000000" w:firstRow="0" w:lastRow="0" w:firstColumn="1" w:lastColumn="0" w:oddVBand="0" w:evenVBand="0" w:oddHBand="0" w:evenHBand="0" w:firstRowFirstColumn="0" w:firstRowLastColumn="0" w:lastRowFirstColumn="0" w:lastRowLastColumn="0"/>
+            <w:tcW w:w="421" w:type="dxa"/>
+          </w:tcPr>
+          <w:p>
+            <w:pPr>
+              <w:jc w:val="center"/>
+            </w:pPr>
+            <w:r>
+              <w:t>5</w:t>
+            </w:r>
+          </w:p>
+        </w:tc>
+        <w:tc>
+          <w:tcPr>
+            <w:tcW w:w="4253" w:type="dxa"/>
+          </w:tcPr>
+          <w:p>
+            <w:pPr>
+              <w:cnfStyle w:val="000000100000" w:firstRow="0" w:lastRow="0" w:firstColumn="0" w:lastColumn="0" w:oddVBand="0" w:evenVBand="0" w:oddHBand="1" w:evenHBand="0" w:firstRowFirstColumn="0" w:firstRowLastColumn="0" w:lastRowFirstColumn="0" w:lastRowLastColumn="0"/>
+            </w:pPr>
+            <w:r>
+              <w:t xml:space="preserve">Listar </w:t>
+            </w:r>
+            <w:r>
+              <w:t>clientes</w:t>
+            </w:r>
+          </w:p>
+        </w:tc>
+        <w:tc>
+          <w:tcPr>
+            <w:tcW w:w="2338" w:type="dxa"/>
+          </w:tcPr>
+          <w:p>
+            <w:pPr>
+              <w:jc w:val="center"/>
+              <w:cnfStyle w:val="000000100000" w:firstRow="0" w:lastRow="0" w:firstColumn="0" w:lastColumn="0" w:oddVBand="0" w:evenVBand="0" w:oddHBand="1" w:evenHBand="0" w:firstRowFirstColumn="0" w:firstRowLastColumn="0" w:lastRowFirstColumn="0" w:lastRowLastColumn="0"/>
+              <w:rPr>
+                <w:b/>
+                <w:color w:val="00B050"/>
+              </w:rPr>
+            </w:pPr>
+            <w:r>
+              <w:rPr>
+                <w:rFonts w:ascii="Segoe UI Symbol" w:hAnsi="Segoe UI Symbol" w:cs="Segoe UI Symbol"/>
+                <w:b/>
+                <w:color w:val="00B050"/>
+              </w:rPr>
+              <w:t>✓</w:t>
+            </w:r>
+          </w:p>
+        </w:tc>
+        <w:tc>
+          <w:tcPr>
+            <w:tcW w:w="2338" w:type="dxa"/>
+          </w:tcPr>
+          <w:p>
+            <w:pPr>
+              <w:jc w:val="center"/>
+              <w:cnfStyle w:val="000000100000" w:firstRow="0" w:lastRow="0" w:firstColumn="0" w:lastColumn="0" w:oddVBand="0" w:evenVBand="0" w:oddHBand="1" w:evenHBand="0" w:firstRowFirstColumn="0" w:firstRowLastColumn="0" w:lastRowFirstColumn="0" w:lastRowLastColumn="0"/>
+            </w:pPr>
+            <w:r>
+              <w:rPr>
+                <w:rFonts w:ascii="Segoe UI Symbol" w:hAnsi="Segoe UI Symbol" w:cs="Segoe UI Symbol"/>
+                <w:color w:val="FF0000"/>
+              </w:rPr>
+              <w:t>✘</w:t>
+            </w:r>
+          </w:p>
+        </w:tc>
+      </w:tr>
+      <w:tr>
+        <w:tc>
+          <w:tcPr>
+            <w:cnfStyle w:val="001000000000" w:firstRow="0" w:lastRow="0" w:firstColumn="1" w:lastColumn="0" w:oddVBand="0" w:evenVBand="0" w:oddHBand="0" w:evenHBand="0" w:firstRowFirstColumn="0" w:firstRowLastColumn="0" w:lastRowFirstColumn="0" w:lastRowLastColumn="0"/>
+            <w:tcW w:w="421" w:type="dxa"/>
+          </w:tcPr>
+          <w:p>
+            <w:pPr>
+              <w:jc w:val="center"/>
+            </w:pPr>
+            <w:r>
+              <w:t>6</w:t>
+            </w:r>
+          </w:p>
+        </w:tc>
+        <w:tc>
+          <w:tcPr>
+            <w:tcW w:w="4253" w:type="dxa"/>
+          </w:tcPr>
+          <w:p>
+            <w:pPr>
+              <w:cnfStyle w:val="000000000000" w:firstRow="0" w:lastRow="0" w:firstColumn="0" w:lastColumn="0" w:oddVBand="0" w:evenVBand="0" w:oddHBand="0" w:evenHBand="0" w:firstRowFirstColumn="0" w:firstRowLastColumn="0" w:lastRowFirstColumn="0" w:lastRowLastColumn="0"/>
+            </w:pPr>
+            <w:r>
+              <w:t>Ver detalles de un cliente</w:t>
+            </w:r>
+          </w:p>
+        </w:tc>
+        <w:tc>
+          <w:tcPr>
+            <w:tcW w:w="2338" w:type="dxa"/>
+          </w:tcPr>
+          <w:p>
+            <w:pPr>
+              <w:jc w:val="center"/>
+              <w:cnfStyle w:val="000000000000" w:firstRow="0" w:lastRow="0" w:firstColumn="0" w:lastColumn="0" w:oddVBand="0" w:evenVBand="0" w:oddHBand="0" w:evenHBand="0" w:firstRowFirstColumn="0" w:firstRowLastColumn="0" w:lastRowFirstColumn="0" w:lastRowLastColumn="0"/>
+              <w:rPr>
+                <w:rFonts w:ascii="Segoe UI Symbol" w:hAnsi="Segoe UI Symbol" w:cs="Segoe UI Symbol"/>
+                <w:b/>
+                <w:color w:val="00B050"/>
+              </w:rPr>
+            </w:pPr>
+            <w:r>
+              <w:rPr>
+                <w:rFonts w:ascii="Segoe UI Symbol" w:hAnsi="Segoe UI Symbol" w:cs="Segoe UI Symbol"/>
+                <w:b/>
+                <w:color w:val="00B050"/>
+              </w:rPr>
+              <w:t>✓</w:t>
+            </w:r>
+          </w:p>
+        </w:tc>
+        <w:tc>
+          <w:tcPr>
+            <w:tcW w:w="2338" w:type="dxa"/>
+          </w:tcPr>
+          <w:p>
+            <w:pPr>
+              <w:jc w:val="center"/>
+              <w:cnfStyle w:val="000000000000" w:firstRow="0" w:lastRow="0" w:firstColumn="0" w:lastColumn="0" w:oddVBand="0" w:evenVBand="0" w:oddHBand="0" w:evenHBand="0" w:firstRowFirstColumn="0" w:firstRowLastColumn="0" w:lastRowFirstColumn="0" w:lastRowLastColumn="0"/>
+              <w:rPr>
+                <w:rFonts w:ascii="Segoe UI Symbol" w:hAnsi="Segoe UI Symbol" w:cs="Segoe UI Symbol"/>
+                <w:b/>
+                <w:color w:val="00B050"/>
+              </w:rPr>
+            </w:pPr>
+            <w:r>
+              <w:rPr>
+                <w:rFonts w:ascii="Segoe UI Symbol" w:hAnsi="Segoe UI Symbol" w:cs="Segoe UI Symbol"/>
+                <w:color w:val="FF0000"/>
+              </w:rPr>
+              <w:t>✘</w:t>
+            </w:r>
+          </w:p>
+        </w:tc>
+      </w:tr>
+      <w:tr>
+        <w:trPr>
+          <w:cnfStyle w:val="000000100000" w:firstRow="0" w:lastRow="0" w:firstColumn="0" w:lastColumn="0" w:oddVBand="0" w:evenVBand="0" w:oddHBand="1" w:evenHBand="0" w:firstRowFirstColumn="0" w:firstRowLastColumn="0" w:lastRowFirstColumn="0" w:lastRowLastColumn="0"/>
+        </w:trPr>
+        <w:tc>
+          <w:tcPr>
+            <w:cnfStyle w:val="001000000000" w:firstRow="0" w:lastRow="0" w:firstColumn="1" w:lastColumn="0" w:oddVBand="0" w:evenVBand="0" w:oddHBand="0" w:evenHBand="0" w:firstRowFirstColumn="0" w:firstRowLastColumn="0" w:lastRowFirstColumn="0" w:lastRowLastColumn="0"/>
+            <w:tcW w:w="421" w:type="dxa"/>
+          </w:tcPr>
+          <w:p>
+            <w:pPr>
+              <w:jc w:val="center"/>
+            </w:pPr>
+            <w:r>
+              <w:t>7</w:t>
+            </w:r>
+          </w:p>
+        </w:tc>
+        <w:tc>
+          <w:tcPr>
+            <w:tcW w:w="4253" w:type="dxa"/>
+          </w:tcPr>
+          <w:p>
+            <w:pPr>
+              <w:cnfStyle w:val="000000100000" w:firstRow="0" w:lastRow="0" w:firstColumn="0" w:lastColumn="0" w:oddVBand="0" w:evenVBand="0" w:oddHBand="1" w:evenHBand="0" w:firstRowFirstColumn="0" w:firstRowLastColumn="0" w:lastRowFirstColumn="0" w:lastRowLastColumn="0"/>
+            </w:pPr>
+            <w:r>
+              <w:t>Buscar clientes por cualquier campo</w:t>
+            </w:r>
+          </w:p>
+        </w:tc>
+        <w:tc>
+          <w:tcPr>
+            <w:tcW w:w="2338" w:type="dxa"/>
+          </w:tcPr>
+          <w:p>
+            <w:pPr>
+              <w:jc w:val="center"/>
+              <w:cnfStyle w:val="000000100000" w:firstRow="0" w:lastRow="0" w:firstColumn="0" w:lastColumn="0" w:oddVBand="0" w:evenVBand="0" w:oddHBand="1" w:evenHBand="0" w:firstRowFirstColumn="0" w:firstRowLastColumn="0" w:lastRowFirstColumn="0" w:lastRowLastColumn="0"/>
+              <w:rPr>
+                <w:rFonts w:ascii="Segoe UI Symbol" w:hAnsi="Segoe UI Symbol" w:cs="Segoe UI Symbol"/>
+                <w:b/>
+                <w:color w:val="00B050"/>
+              </w:rPr>
+            </w:pPr>
+            <w:r>
+              <w:rPr>
+                <w:rFonts w:ascii="Segoe UI Symbol" w:hAnsi="Segoe UI Symbol" w:cs="Segoe UI Symbol"/>
+                <w:b/>
+                <w:color w:val="00B050"/>
+              </w:rPr>
+              <w:t>✓</w:t>
+            </w:r>
+          </w:p>
+        </w:tc>
+        <w:tc>
+          <w:tcPr>
+            <w:tcW w:w="2338" w:type="dxa"/>
+          </w:tcPr>
+          <w:p>
+            <w:pPr>
+              <w:jc w:val="center"/>
+              <w:cnfStyle w:val="000000100000" w:firstRow="0" w:lastRow="0" w:firstColumn="0" w:lastColumn="0" w:oddVBand="0" w:evenVBand="0" w:oddHBand="1" w:evenHBand="0" w:firstRowFirstColumn="0" w:firstRowLastColumn="0" w:lastRowFirstColumn="0" w:lastRowLastColumn="0"/>
+              <w:rPr>
+                <w:rFonts w:ascii="Segoe UI Symbol" w:hAnsi="Segoe UI Symbol" w:cs="Segoe UI Symbol"/>
+                <w:b/>
+                <w:color w:val="00B050"/>
+              </w:rPr>
+            </w:pPr>
+            <w:r>
+              <w:rPr>
+                <w:rFonts w:ascii="Segoe UI Symbol" w:hAnsi="Segoe UI Symbol" w:cs="Segoe UI Symbol"/>
+                <w:color w:val="FF0000"/>
+              </w:rPr>
+              <w:t>✘</w:t>
+            </w:r>
+          </w:p>
+        </w:tc>
+      </w:tr>
+    </w:tbl>
     <w:p/>
     <w:p>
-      <w:bookmarkStart w:id="1" w:name="_GoBack"/>
-      <w:bookmarkEnd w:id="1"/>
+      <w:pPr>
+        <w:pStyle w:val="Ttulo3"/>
+      </w:pPr>
+      <w:bookmarkStart w:id="7" w:name="_Toc448166483"/>
+      <w:r>
+        <w:t>Usuarios</w:t>
+      </w:r>
+      <w:bookmarkEnd w:id="7"/>
     </w:p>
+    <w:tbl>
+      <w:tblPr>
+        <w:tblStyle w:val="Tablanormal1"/>
+        <w:tblW w:w="0" w:type="auto"/>
+        <w:tblLook w:val="04A0" w:firstRow="1" w:lastRow="0" w:firstColumn="1" w:lastColumn="0" w:noHBand="0" w:noVBand="1"/>
+      </w:tblPr>
+      <w:tblGrid>
+        <w:gridCol w:w="421"/>
+        <w:gridCol w:w="4253"/>
+        <w:gridCol w:w="2338"/>
+        <w:gridCol w:w="2338"/>
+      </w:tblGrid>
+      <w:tr>
+        <w:trPr>
+          <w:cnfStyle w:val="100000000000" w:firstRow="1" w:lastRow="0" w:firstColumn="0" w:lastColumn="0" w:oddVBand="0" w:evenVBand="0" w:oddHBand="0" w:evenHBand="0" w:firstRowFirstColumn="0" w:firstRowLastColumn="0" w:lastRowFirstColumn="0" w:lastRowLastColumn="0"/>
+        </w:trPr>
+        <w:tc>
+          <w:tcPr>
+            <w:cnfStyle w:val="001000000000" w:firstRow="0" w:lastRow="0" w:firstColumn="1" w:lastColumn="0" w:oddVBand="0" w:evenVBand="0" w:oddHBand="0" w:evenHBand="0" w:firstRowFirstColumn="0" w:firstRowLastColumn="0" w:lastRowFirstColumn="0" w:lastRowLastColumn="0"/>
+            <w:tcW w:w="421" w:type="dxa"/>
+          </w:tcPr>
+          <w:p>
+            <w:pPr>
+              <w:jc w:val="center"/>
+            </w:pPr>
+            <w:r>
+              <w:t>#</w:t>
+            </w:r>
+          </w:p>
+        </w:tc>
+        <w:tc>
+          <w:tcPr>
+            <w:tcW w:w="4253" w:type="dxa"/>
+          </w:tcPr>
+          <w:p>
+            <w:pPr>
+              <w:jc w:val="center"/>
+              <w:cnfStyle w:val="100000000000" w:firstRow="1" w:lastRow="0" w:firstColumn="0" w:lastColumn="0" w:oddVBand="0" w:evenVBand="0" w:oddHBand="0" w:evenHBand="0" w:firstRowFirstColumn="0" w:firstRowLastColumn="0" w:lastRowFirstColumn="0" w:lastRowLastColumn="0"/>
+            </w:pPr>
+            <w:r>
+              <w:t>Tarea</w:t>
+            </w:r>
+          </w:p>
+        </w:tc>
+        <w:tc>
+          <w:tcPr>
+            <w:tcW w:w="2338" w:type="dxa"/>
+          </w:tcPr>
+          <w:p>
+            <w:pPr>
+              <w:jc w:val="center"/>
+              <w:cnfStyle w:val="100000000000" w:firstRow="1" w:lastRow="0" w:firstColumn="0" w:lastColumn="0" w:oddVBand="0" w:evenVBand="0" w:oddHBand="0" w:evenHBand="0" w:firstRowFirstColumn="0" w:firstRowLastColumn="0" w:lastRowFirstColumn="0" w:lastRowLastColumn="0"/>
+            </w:pPr>
+            <w:r>
+              <w:t>Administrador</w:t>
+            </w:r>
+          </w:p>
+        </w:tc>
+        <w:tc>
+          <w:tcPr>
+            <w:tcW w:w="2338" w:type="dxa"/>
+          </w:tcPr>
+          <w:p>
+            <w:pPr>
+              <w:jc w:val="center"/>
+              <w:cnfStyle w:val="100000000000" w:firstRow="1" w:lastRow="0" w:firstColumn="0" w:lastColumn="0" w:oddVBand="0" w:evenVBand="0" w:oddHBand="0" w:evenHBand="0" w:firstRowFirstColumn="0" w:firstRowLastColumn="0" w:lastRowFirstColumn="0" w:lastRowLastColumn="0"/>
+            </w:pPr>
+            <w:r>
+              <w:t>Empleado</w:t>
+            </w:r>
+          </w:p>
+        </w:tc>
+      </w:tr>
+      <w:tr>
+        <w:trPr>
+          <w:cnfStyle w:val="000000100000" w:firstRow="0" w:lastRow="0" w:firstColumn="0" w:lastColumn="0" w:oddVBand="0" w:evenVBand="0" w:oddHBand="1" w:evenHBand="0" w:firstRowFirstColumn="0" w:firstRowLastColumn="0" w:lastRowFirstColumn="0" w:lastRowLastColumn="0"/>
+        </w:trPr>
+        <w:tc>
+          <w:tcPr>
+            <w:cnfStyle w:val="001000000000" w:firstRow="0" w:lastRow="0" w:firstColumn="1" w:lastColumn="0" w:oddVBand="0" w:evenVBand="0" w:oddHBand="0" w:evenHBand="0" w:firstRowFirstColumn="0" w:firstRowLastColumn="0" w:lastRowFirstColumn="0" w:lastRowLastColumn="0"/>
+            <w:tcW w:w="421" w:type="dxa"/>
+          </w:tcPr>
+          <w:p>
+            <w:pPr>
+              <w:jc w:val="center"/>
+            </w:pPr>
+            <w:r>
+              <w:t>1</w:t>
+            </w:r>
+          </w:p>
+        </w:tc>
+        <w:tc>
+          <w:tcPr>
+            <w:tcW w:w="4253" w:type="dxa"/>
+          </w:tcPr>
+          <w:p>
+            <w:pPr>
+              <w:cnfStyle w:val="000000100000" w:firstRow="0" w:lastRow="0" w:firstColumn="0" w:lastColumn="0" w:oddVBand="0" w:evenVBand="0" w:oddHBand="1" w:evenHBand="0" w:firstRowFirstColumn="0" w:firstRowLastColumn="0" w:lastRowFirstColumn="0" w:lastRowLastColumn="0"/>
+            </w:pPr>
+            <w:r>
+              <w:t>Agregar usuario</w:t>
+            </w:r>
+          </w:p>
+        </w:tc>
+        <w:tc>
+          <w:tcPr>
+            <w:tcW w:w="2338" w:type="dxa"/>
+          </w:tcPr>
+          <w:p>
+            <w:pPr>
+              <w:jc w:val="center"/>
+              <w:cnfStyle w:val="000000100000" w:firstRow="0" w:lastRow="0" w:firstColumn="0" w:lastColumn="0" w:oddVBand="0" w:evenVBand="0" w:oddHBand="1" w:evenHBand="0" w:firstRowFirstColumn="0" w:firstRowLastColumn="0" w:lastRowFirstColumn="0" w:lastRowLastColumn="0"/>
+              <w:rPr>
+                <w:b/>
+                <w:color w:val="00B050"/>
+              </w:rPr>
+            </w:pPr>
+            <w:r>
+              <w:rPr>
+                <w:rFonts w:ascii="Segoe UI Symbol" w:hAnsi="Segoe UI Symbol" w:cs="Segoe UI Symbol"/>
+                <w:b/>
+                <w:color w:val="00B050"/>
+              </w:rPr>
+              <w:t>✓</w:t>
+            </w:r>
+          </w:p>
+        </w:tc>
+        <w:tc>
+          <w:tcPr>
+            <w:tcW w:w="2338" w:type="dxa"/>
+          </w:tcPr>
+          <w:p>
+            <w:pPr>
+              <w:jc w:val="center"/>
+              <w:cnfStyle w:val="000000100000" w:firstRow="0" w:lastRow="0" w:firstColumn="0" w:lastColumn="0" w:oddVBand="0" w:evenVBand="0" w:oddHBand="1" w:evenHBand="0" w:firstRowFirstColumn="0" w:firstRowLastColumn="0" w:lastRowFirstColumn="0" w:lastRowLastColumn="0"/>
+              <w:rPr>
+                <w:color w:val="FF0000"/>
+              </w:rPr>
+            </w:pPr>
+            <w:r>
+              <w:rPr>
+                <w:rFonts w:ascii="Segoe UI Symbol" w:hAnsi="Segoe UI Symbol" w:cs="Segoe UI Symbol"/>
+                <w:color w:val="FF0000"/>
+              </w:rPr>
+              <w:t>✘</w:t>
+            </w:r>
+          </w:p>
+        </w:tc>
+      </w:tr>
+      <w:tr>
+        <w:tc>
+          <w:tcPr>
+            <w:cnfStyle w:val="001000000000" w:firstRow="0" w:lastRow="0" w:firstColumn="1" w:lastColumn="0" w:oddVBand="0" w:evenVBand="0" w:oddHBand="0" w:evenHBand="0" w:firstRowFirstColumn="0" w:firstRowLastColumn="0" w:lastRowFirstColumn="0" w:lastRowLastColumn="0"/>
+            <w:tcW w:w="421" w:type="dxa"/>
+          </w:tcPr>
+          <w:p>
+            <w:pPr>
+              <w:jc w:val="center"/>
+            </w:pPr>
+            <w:r>
+              <w:t>2</w:t>
+            </w:r>
+          </w:p>
+        </w:tc>
+        <w:tc>
+          <w:tcPr>
+            <w:tcW w:w="4253" w:type="dxa"/>
+          </w:tcPr>
+          <w:p>
+            <w:pPr>
+              <w:cnfStyle w:val="000000000000" w:firstRow="0" w:lastRow="0" w:firstColumn="0" w:lastColumn="0" w:oddVBand="0" w:evenVBand="0" w:oddHBand="0" w:evenHBand="0" w:firstRowFirstColumn="0" w:firstRowLastColumn="0" w:lastRowFirstColumn="0" w:lastRowLastColumn="0"/>
+            </w:pPr>
+            <w:r>
+              <w:t>Dar de baja a un usuario</w:t>
+            </w:r>
+          </w:p>
+        </w:tc>
+        <w:tc>
+          <w:tcPr>
+            <w:tcW w:w="2338" w:type="dxa"/>
+          </w:tcPr>
+          <w:p>
+            <w:pPr>
+              <w:jc w:val="center"/>
+              <w:cnfStyle w:val="000000000000" w:firstRow="0" w:lastRow="0" w:firstColumn="0" w:lastColumn="0" w:oddVBand="0" w:evenVBand="0" w:oddHBand="0" w:evenHBand="0" w:firstRowFirstColumn="0" w:firstRowLastColumn="0" w:lastRowFirstColumn="0" w:lastRowLastColumn="0"/>
+              <w:rPr>
+                <w:b/>
+                <w:color w:val="00B050"/>
+              </w:rPr>
+            </w:pPr>
+            <w:r>
+              <w:rPr>
+                <w:rFonts w:ascii="Segoe UI Symbol" w:hAnsi="Segoe UI Symbol" w:cs="Segoe UI Symbol"/>
+                <w:b/>
+                <w:color w:val="00B050"/>
+              </w:rPr>
+              <w:t>✓</w:t>
+            </w:r>
+          </w:p>
+        </w:tc>
+        <w:tc>
+          <w:tcPr>
+            <w:tcW w:w="2338" w:type="dxa"/>
+          </w:tcPr>
+          <w:p>
+            <w:pPr>
+              <w:jc w:val="center"/>
+              <w:cnfStyle w:val="000000000000" w:firstRow="0" w:lastRow="0" w:firstColumn="0" w:lastColumn="0" w:oddVBand="0" w:evenVBand="0" w:oddHBand="0" w:evenHBand="0" w:firstRowFirstColumn="0" w:firstRowLastColumn="0" w:lastRowFirstColumn="0" w:lastRowLastColumn="0"/>
+              <w:rPr>
+                <w:color w:val="FF0000"/>
+              </w:rPr>
+            </w:pPr>
+            <w:r>
+              <w:rPr>
+                <w:rFonts w:ascii="Segoe UI Symbol" w:hAnsi="Segoe UI Symbol" w:cs="Segoe UI Symbol"/>
+                <w:color w:val="FF0000"/>
+              </w:rPr>
+              <w:t>✘</w:t>
+            </w:r>
+          </w:p>
+        </w:tc>
+      </w:tr>
+      <w:tr>
+        <w:trPr>
+          <w:cnfStyle w:val="000000100000" w:firstRow="0" w:lastRow="0" w:firstColumn="0" w:lastColumn="0" w:oddVBand="0" w:evenVBand="0" w:oddHBand="1" w:evenHBand="0" w:firstRowFirstColumn="0" w:firstRowLastColumn="0" w:lastRowFirstColumn="0" w:lastRowLastColumn="0"/>
+        </w:trPr>
+        <w:tc>
+          <w:tcPr>
+            <w:cnfStyle w:val="001000000000" w:firstRow="0" w:lastRow="0" w:firstColumn="1" w:lastColumn="0" w:oddVBand="0" w:evenVBand="0" w:oddHBand="0" w:evenHBand="0" w:firstRowFirstColumn="0" w:firstRowLastColumn="0" w:lastRowFirstColumn="0" w:lastRowLastColumn="0"/>
+            <w:tcW w:w="421" w:type="dxa"/>
+          </w:tcPr>
+          <w:p>
+            <w:pPr>
+              <w:jc w:val="center"/>
+            </w:pPr>
+            <w:r>
+              <w:t>3</w:t>
+            </w:r>
+          </w:p>
+        </w:tc>
+        <w:tc>
+          <w:tcPr>
+            <w:tcW w:w="4253" w:type="dxa"/>
+          </w:tcPr>
+          <w:p>
+            <w:pPr>
+              <w:cnfStyle w:val="000000100000" w:firstRow="0" w:lastRow="0" w:firstColumn="0" w:lastColumn="0" w:oddVBand="0" w:evenVBand="0" w:oddHBand="1" w:evenHBand="0" w:firstRowFirstColumn="0" w:firstRowLastColumn="0" w:lastRowFirstColumn="0" w:lastRowLastColumn="0"/>
+            </w:pPr>
+            <w:r>
+              <w:t>Dar de alta a un usuario</w:t>
+            </w:r>
+          </w:p>
+        </w:tc>
+        <w:tc>
+          <w:tcPr>
+            <w:tcW w:w="2338" w:type="dxa"/>
+          </w:tcPr>
+          <w:p>
+            <w:pPr>
+              <w:jc w:val="center"/>
+              <w:cnfStyle w:val="000000100000" w:firstRow="0" w:lastRow="0" w:firstColumn="0" w:lastColumn="0" w:oddVBand="0" w:evenVBand="0" w:oddHBand="1" w:evenHBand="0" w:firstRowFirstColumn="0" w:firstRowLastColumn="0" w:lastRowFirstColumn="0" w:lastRowLastColumn="0"/>
+              <w:rPr>
+                <w:b/>
+                <w:color w:val="00B050"/>
+              </w:rPr>
+            </w:pPr>
+            <w:r>
+              <w:rPr>
+                <w:rFonts w:ascii="Segoe UI Symbol" w:hAnsi="Segoe UI Symbol" w:cs="Segoe UI Symbol"/>
+                <w:b/>
+                <w:color w:val="00B050"/>
+              </w:rPr>
+              <w:t>✓</w:t>
+            </w:r>
+          </w:p>
+        </w:tc>
+        <w:tc>
+          <w:tcPr>
+            <w:tcW w:w="2338" w:type="dxa"/>
+          </w:tcPr>
+          <w:p>
+            <w:pPr>
+              <w:jc w:val="center"/>
+              <w:cnfStyle w:val="000000100000" w:firstRow="0" w:lastRow="0" w:firstColumn="0" w:lastColumn="0" w:oddVBand="0" w:evenVBand="0" w:oddHBand="1" w:evenHBand="0" w:firstRowFirstColumn="0" w:firstRowLastColumn="0" w:lastRowFirstColumn="0" w:lastRowLastColumn="0"/>
+              <w:rPr>
+                <w:color w:val="FF0000"/>
+              </w:rPr>
+            </w:pPr>
+            <w:r>
+              <w:rPr>
+                <w:rFonts w:ascii="Segoe UI Symbol" w:hAnsi="Segoe UI Symbol" w:cs="Segoe UI Symbol"/>
+                <w:color w:val="FF0000"/>
+              </w:rPr>
+              <w:t>✘</w:t>
+            </w:r>
+          </w:p>
+        </w:tc>
+      </w:tr>
+      <w:tr>
+        <w:tc>
+          <w:tcPr>
+            <w:cnfStyle w:val="001000000000" w:firstRow="0" w:lastRow="0" w:firstColumn="1" w:lastColumn="0" w:oddVBand="0" w:evenVBand="0" w:oddHBand="0" w:evenHBand="0" w:firstRowFirstColumn="0" w:firstRowLastColumn="0" w:lastRowFirstColumn="0" w:lastRowLastColumn="0"/>
+            <w:tcW w:w="421" w:type="dxa"/>
+          </w:tcPr>
+          <w:p>
+            <w:pPr>
+              <w:jc w:val="center"/>
+            </w:pPr>
+            <w:r>
+              <w:t>4</w:t>
+            </w:r>
+          </w:p>
+        </w:tc>
+        <w:tc>
+          <w:tcPr>
+            <w:tcW w:w="4253" w:type="dxa"/>
+          </w:tcPr>
+          <w:p>
+            <w:pPr>
+              <w:cnfStyle w:val="000000000000" w:firstRow="0" w:lastRow="0" w:firstColumn="0" w:lastColumn="0" w:oddVBand="0" w:evenVBand="0" w:oddHBand="0" w:evenHBand="0" w:firstRowFirstColumn="0" w:firstRowLastColumn="0" w:lastRowFirstColumn="0" w:lastRowLastColumn="0"/>
+            </w:pPr>
+            <w:r>
+              <w:t>Modificar su usuario</w:t>
+            </w:r>
+          </w:p>
+        </w:tc>
+        <w:tc>
+          <w:tcPr>
+            <w:tcW w:w="2338" w:type="dxa"/>
+          </w:tcPr>
+          <w:p>
+            <w:pPr>
+              <w:jc w:val="center"/>
+              <w:cnfStyle w:val="000000000000" w:firstRow="0" w:lastRow="0" w:firstColumn="0" w:lastColumn="0" w:oddVBand="0" w:evenVBand="0" w:oddHBand="0" w:evenHBand="0" w:firstRowFirstColumn="0" w:firstRowLastColumn="0" w:lastRowFirstColumn="0" w:lastRowLastColumn="0"/>
+              <w:rPr>
+                <w:b/>
+                <w:color w:val="00B050"/>
+              </w:rPr>
+            </w:pPr>
+            <w:r>
+              <w:rPr>
+                <w:rFonts w:ascii="Segoe UI Symbol" w:hAnsi="Segoe UI Symbol" w:cs="Segoe UI Symbol"/>
+                <w:b/>
+                <w:color w:val="00B050"/>
+              </w:rPr>
+              <w:t>✓</w:t>
+            </w:r>
+          </w:p>
+        </w:tc>
+        <w:tc>
+          <w:tcPr>
+            <w:tcW w:w="2338" w:type="dxa"/>
+          </w:tcPr>
+          <w:p>
+            <w:pPr>
+              <w:jc w:val="center"/>
+              <w:cnfStyle w:val="000000000000" w:firstRow="0" w:lastRow="0" w:firstColumn="0" w:lastColumn="0" w:oddVBand="0" w:evenVBand="0" w:oddHBand="0" w:evenHBand="0" w:firstRowFirstColumn="0" w:firstRowLastColumn="0" w:lastRowFirstColumn="0" w:lastRowLastColumn="0"/>
+              <w:rPr>
+                <w:color w:val="FF0000"/>
+              </w:rPr>
+            </w:pPr>
+            <w:r>
+              <w:rPr>
+                <w:rFonts w:ascii="Segoe UI Symbol" w:hAnsi="Segoe UI Symbol" w:cs="Segoe UI Symbol"/>
+                <w:color w:val="FF0000"/>
+              </w:rPr>
+              <w:t>✘</w:t>
+            </w:r>
+          </w:p>
+        </w:tc>
+      </w:tr>
+      <w:tr>
+        <w:trPr>
+          <w:cnfStyle w:val="000000100000" w:firstRow="0" w:lastRow="0" w:firstColumn="0" w:lastColumn="0" w:oddVBand="0" w:evenVBand="0" w:oddHBand="1" w:evenHBand="0" w:firstRowFirstColumn="0" w:firstRowLastColumn="0" w:lastRowFirstColumn="0" w:lastRowLastColumn="0"/>
+        </w:trPr>
+        <w:tc>
+          <w:tcPr>
+            <w:cnfStyle w:val="001000000000" w:firstRow="0" w:lastRow="0" w:firstColumn="1" w:lastColumn="0" w:oddVBand="0" w:evenVBand="0" w:oddHBand="0" w:evenHBand="0" w:firstRowFirstColumn="0" w:firstRowLastColumn="0" w:lastRowFirstColumn="0" w:lastRowLastColumn="0"/>
+            <w:tcW w:w="421" w:type="dxa"/>
+          </w:tcPr>
+          <w:p>
+            <w:pPr>
+              <w:jc w:val="center"/>
+            </w:pPr>
+            <w:r>
+              <w:t>5</w:t>
+            </w:r>
+          </w:p>
+        </w:tc>
+        <w:tc>
+          <w:tcPr>
+            <w:tcW w:w="4253" w:type="dxa"/>
+          </w:tcPr>
+          <w:p>
+            <w:pPr>
+              <w:cnfStyle w:val="000000100000" w:firstRow="0" w:lastRow="0" w:firstColumn="0" w:lastColumn="0" w:oddVBand="0" w:evenVBand="0" w:oddHBand="1" w:evenHBand="0" w:firstRowFirstColumn="0" w:firstRowLastColumn="0" w:lastRowFirstColumn="0" w:lastRowLastColumn="0"/>
+            </w:pPr>
+            <w:r>
+              <w:t>Modificar otro usuario</w:t>
+            </w:r>
+          </w:p>
+        </w:tc>
+        <w:tc>
+          <w:tcPr>
+            <w:tcW w:w="2338" w:type="dxa"/>
+          </w:tcPr>
+          <w:p>
+            <w:pPr>
+              <w:jc w:val="center"/>
+              <w:cnfStyle w:val="000000100000" w:firstRow="0" w:lastRow="0" w:firstColumn="0" w:lastColumn="0" w:oddVBand="0" w:evenVBand="0" w:oddHBand="1" w:evenHBand="0" w:firstRowFirstColumn="0" w:firstRowLastColumn="0" w:lastRowFirstColumn="0" w:lastRowLastColumn="0"/>
+              <w:rPr>
+                <w:rFonts w:ascii="Segoe UI Symbol" w:hAnsi="Segoe UI Symbol" w:cs="Segoe UI Symbol"/>
+                <w:color w:val="FF0000"/>
+              </w:rPr>
+            </w:pPr>
+            <w:r>
+              <w:rPr>
+                <w:rFonts w:ascii="Segoe UI Symbol" w:hAnsi="Segoe UI Symbol" w:cs="Segoe UI Symbol"/>
+                <w:color w:val="FF0000"/>
+              </w:rPr>
+              <w:t>✘</w:t>
+            </w:r>
+          </w:p>
+        </w:tc>
+        <w:tc>
+          <w:tcPr>
+            <w:tcW w:w="2338" w:type="dxa"/>
+          </w:tcPr>
+          <w:p>
+            <w:pPr>
+              <w:jc w:val="center"/>
+              <w:cnfStyle w:val="000000100000" w:firstRow="0" w:lastRow="0" w:firstColumn="0" w:lastColumn="0" w:oddVBand="0" w:evenVBand="0" w:oddHBand="1" w:evenHBand="0" w:firstRowFirstColumn="0" w:firstRowLastColumn="0" w:lastRowFirstColumn="0" w:lastRowLastColumn="0"/>
+              <w:rPr>
+                <w:rFonts w:ascii="Segoe UI Symbol" w:hAnsi="Segoe UI Symbol" w:cs="Segoe UI Symbol"/>
+                <w:color w:val="FF0000"/>
+              </w:rPr>
+            </w:pPr>
+            <w:r>
+              <w:rPr>
+                <w:rFonts w:ascii="Segoe UI Symbol" w:hAnsi="Segoe UI Symbol" w:cs="Segoe UI Symbol"/>
+                <w:color w:val="FF0000"/>
+              </w:rPr>
+              <w:t>✘</w:t>
+            </w:r>
+          </w:p>
+        </w:tc>
+      </w:tr>
+      <w:tr>
+        <w:tc>
+          <w:tcPr>
+            <w:cnfStyle w:val="001000000000" w:firstRow="0" w:lastRow="0" w:firstColumn="1" w:lastColumn="0" w:oddVBand="0" w:evenVBand="0" w:oddHBand="0" w:evenHBand="0" w:firstRowFirstColumn="0" w:firstRowLastColumn="0" w:lastRowFirstColumn="0" w:lastRowLastColumn="0"/>
+            <w:tcW w:w="421" w:type="dxa"/>
+          </w:tcPr>
+          <w:p>
+            <w:pPr>
+              <w:jc w:val="center"/>
+            </w:pPr>
+            <w:r>
+              <w:t>6</w:t>
+            </w:r>
+          </w:p>
+        </w:tc>
+        <w:tc>
+          <w:tcPr>
+            <w:tcW w:w="4253" w:type="dxa"/>
+          </w:tcPr>
+          <w:p>
+            <w:pPr>
+              <w:cnfStyle w:val="000000000000" w:firstRow="0" w:lastRow="0" w:firstColumn="0" w:lastColumn="0" w:oddVBand="0" w:evenVBand="0" w:oddHBand="0" w:evenHBand="0" w:firstRowFirstColumn="0" w:firstRowLastColumn="0" w:lastRowFirstColumn="0" w:lastRowLastColumn="0"/>
+            </w:pPr>
+            <w:r>
+              <w:t>Reestablecer contraseña por correo</w:t>
+            </w:r>
+          </w:p>
+        </w:tc>
+        <w:tc>
+          <w:tcPr>
+            <w:tcW w:w="2338" w:type="dxa"/>
+          </w:tcPr>
+          <w:p>
+            <w:pPr>
+              <w:jc w:val="center"/>
+              <w:cnfStyle w:val="000000000000" w:firstRow="0" w:lastRow="0" w:firstColumn="0" w:lastColumn="0" w:oddVBand="0" w:evenVBand="0" w:oddHBand="0" w:evenHBand="0" w:firstRowFirstColumn="0" w:firstRowLastColumn="0" w:lastRowFirstColumn="0" w:lastRowLastColumn="0"/>
+              <w:rPr>
+                <w:b/>
+                <w:color w:val="00B050"/>
+              </w:rPr>
+            </w:pPr>
+            <w:r>
+              <w:rPr>
+                <w:rFonts w:ascii="Segoe UI Symbol" w:hAnsi="Segoe UI Symbol" w:cs="Segoe UI Symbol"/>
+                <w:b/>
+                <w:color w:val="00B050"/>
+              </w:rPr>
+              <w:t>✓</w:t>
+            </w:r>
+          </w:p>
+        </w:tc>
+        <w:tc>
+          <w:tcPr>
+            <w:tcW w:w="2338" w:type="dxa"/>
+          </w:tcPr>
+          <w:p>
+            <w:pPr>
+              <w:jc w:val="center"/>
+              <w:cnfStyle w:val="000000000000" w:firstRow="0" w:lastRow="0" w:firstColumn="0" w:lastColumn="0" w:oddVBand="0" w:evenVBand="0" w:oddHBand="0" w:evenHBand="0" w:firstRowFirstColumn="0" w:firstRowLastColumn="0" w:lastRowFirstColumn="0" w:lastRowLastColumn="0"/>
+              <w:rPr>
+                <w:color w:val="FF0000"/>
+              </w:rPr>
+            </w:pPr>
+            <w:r>
+              <w:rPr>
+                <w:rFonts w:ascii="Segoe UI Symbol" w:hAnsi="Segoe UI Symbol" w:cs="Segoe UI Symbol"/>
+                <w:color w:val="FF0000"/>
+              </w:rPr>
+              <w:t>✘</w:t>
+            </w:r>
+          </w:p>
+        </w:tc>
+      </w:tr>
+      <w:tr>
+        <w:trPr>
+          <w:cnfStyle w:val="000000100000" w:firstRow="0" w:lastRow="0" w:firstColumn="0" w:lastColumn="0" w:oddVBand="0" w:evenVBand="0" w:oddHBand="1" w:evenHBand="0" w:firstRowFirstColumn="0" w:firstRowLastColumn="0" w:lastRowFirstColumn="0" w:lastRowLastColumn="0"/>
+        </w:trPr>
+        <w:tc>
+          <w:tcPr>
+            <w:cnfStyle w:val="001000000000" w:firstRow="0" w:lastRow="0" w:firstColumn="1" w:lastColumn="0" w:oddVBand="0" w:evenVBand="0" w:oddHBand="0" w:evenHBand="0" w:firstRowFirstColumn="0" w:firstRowLastColumn="0" w:lastRowFirstColumn="0" w:lastRowLastColumn="0"/>
+            <w:tcW w:w="421" w:type="dxa"/>
+          </w:tcPr>
+          <w:p>
+            <w:pPr>
+              <w:jc w:val="center"/>
+            </w:pPr>
+            <w:r>
+              <w:t>5</w:t>
+            </w:r>
+          </w:p>
+        </w:tc>
+        <w:tc>
+          <w:tcPr>
+            <w:tcW w:w="4253" w:type="dxa"/>
+          </w:tcPr>
+          <w:p>
+            <w:pPr>
+              <w:cnfStyle w:val="000000100000" w:firstRow="0" w:lastRow="0" w:firstColumn="0" w:lastColumn="0" w:oddVBand="0" w:evenVBand="0" w:oddHBand="1" w:evenHBand="0" w:firstRowFirstColumn="0" w:firstRowLastColumn="0" w:lastRowFirstColumn="0" w:lastRowLastColumn="0"/>
+            </w:pPr>
+            <w:r>
+              <w:t>Listar usuarios</w:t>
+            </w:r>
+          </w:p>
+        </w:tc>
+        <w:tc>
+          <w:tcPr>
+            <w:tcW w:w="2338" w:type="dxa"/>
+          </w:tcPr>
+          <w:p>
+            <w:pPr>
+              <w:jc w:val="center"/>
+              <w:cnfStyle w:val="000000100000" w:firstRow="0" w:lastRow="0" w:firstColumn="0" w:lastColumn="0" w:oddVBand="0" w:evenVBand="0" w:oddHBand="1" w:evenHBand="0" w:firstRowFirstColumn="0" w:firstRowLastColumn="0" w:lastRowFirstColumn="0" w:lastRowLastColumn="0"/>
+              <w:rPr>
+                <w:b/>
+                <w:color w:val="00B050"/>
+              </w:rPr>
+            </w:pPr>
+            <w:r>
+              <w:rPr>
+                <w:rFonts w:ascii="Segoe UI Symbol" w:hAnsi="Segoe UI Symbol" w:cs="Segoe UI Symbol"/>
+                <w:b/>
+                <w:color w:val="00B050"/>
+              </w:rPr>
+              <w:t>✓</w:t>
+            </w:r>
+          </w:p>
+        </w:tc>
+        <w:tc>
+          <w:tcPr>
+            <w:tcW w:w="2338" w:type="dxa"/>
+          </w:tcPr>
+          <w:p>
+            <w:pPr>
+              <w:jc w:val="center"/>
+              <w:cnfStyle w:val="000000100000" w:firstRow="0" w:lastRow="0" w:firstColumn="0" w:lastColumn="0" w:oddVBand="0" w:evenVBand="0" w:oddHBand="1" w:evenHBand="0" w:firstRowFirstColumn="0" w:firstRowLastColumn="0" w:lastRowFirstColumn="0" w:lastRowLastColumn="0"/>
+            </w:pPr>
+            <w:r>
+              <w:rPr>
+                <w:rFonts w:ascii="Segoe UI Symbol" w:hAnsi="Segoe UI Symbol" w:cs="Segoe UI Symbol"/>
+                <w:color w:val="FF0000"/>
+              </w:rPr>
+              <w:t>✘</w:t>
+            </w:r>
+          </w:p>
+        </w:tc>
+      </w:tr>
+      <w:tr>
+        <w:tc>
+          <w:tcPr>
+            <w:cnfStyle w:val="001000000000" w:firstRow="0" w:lastRow="0" w:firstColumn="1" w:lastColumn="0" w:oddVBand="0" w:evenVBand="0" w:oddHBand="0" w:evenHBand="0" w:firstRowFirstColumn="0" w:firstRowLastColumn="0" w:lastRowFirstColumn="0" w:lastRowLastColumn="0"/>
+            <w:tcW w:w="421" w:type="dxa"/>
+          </w:tcPr>
+          <w:p>
+            <w:pPr>
+              <w:jc w:val="center"/>
+            </w:pPr>
+            <w:r>
+              <w:t>6</w:t>
+            </w:r>
+          </w:p>
+        </w:tc>
+        <w:tc>
+          <w:tcPr>
+            <w:tcW w:w="4253" w:type="dxa"/>
+          </w:tcPr>
+          <w:p>
+            <w:pPr>
+              <w:cnfStyle w:val="000000000000" w:firstRow="0" w:lastRow="0" w:firstColumn="0" w:lastColumn="0" w:oddVBand="0" w:evenVBand="0" w:oddHBand="0" w:evenHBand="0" w:firstRowFirstColumn="0" w:firstRowLastColumn="0" w:lastRowFirstColumn="0" w:lastRowLastColumn="0"/>
+            </w:pPr>
+            <w:r>
+              <w:t>Ver detalles de un usuario ***</w:t>
+            </w:r>
+          </w:p>
+        </w:tc>
+        <w:tc>
+          <w:tcPr>
+            <w:tcW w:w="2338" w:type="dxa"/>
+          </w:tcPr>
+          <w:p>
+            <w:pPr>
+              <w:jc w:val="center"/>
+              <w:cnfStyle w:val="000000000000" w:firstRow="0" w:lastRow="0" w:firstColumn="0" w:lastColumn="0" w:oddVBand="0" w:evenVBand="0" w:oddHBand="0" w:evenHBand="0" w:firstRowFirstColumn="0" w:firstRowLastColumn="0" w:lastRowFirstColumn="0" w:lastRowLastColumn="0"/>
+              <w:rPr>
+                <w:rFonts w:ascii="Segoe UI Symbol" w:hAnsi="Segoe UI Symbol" w:cs="Segoe UI Symbol"/>
+                <w:b/>
+                <w:color w:val="00B050"/>
+              </w:rPr>
+            </w:pPr>
+            <w:r>
+              <w:rPr>
+                <w:rFonts w:ascii="Segoe UI Symbol" w:hAnsi="Segoe UI Symbol" w:cs="Segoe UI Symbol"/>
+                <w:b/>
+                <w:color w:val="00B050"/>
+              </w:rPr>
+              <w:t>✓</w:t>
+            </w:r>
+          </w:p>
+        </w:tc>
+        <w:tc>
+          <w:tcPr>
+            <w:tcW w:w="2338" w:type="dxa"/>
+          </w:tcPr>
+          <w:p>
+            <w:pPr>
+              <w:jc w:val="center"/>
+              <w:cnfStyle w:val="000000000000" w:firstRow="0" w:lastRow="0" w:firstColumn="0" w:lastColumn="0" w:oddVBand="0" w:evenVBand="0" w:oddHBand="0" w:evenHBand="0" w:firstRowFirstColumn="0" w:firstRowLastColumn="0" w:lastRowFirstColumn="0" w:lastRowLastColumn="0"/>
+              <w:rPr>
+                <w:rFonts w:ascii="Segoe UI Symbol" w:hAnsi="Segoe UI Symbol" w:cs="Segoe UI Symbol"/>
+                <w:b/>
+                <w:color w:val="00B050"/>
+              </w:rPr>
+            </w:pPr>
+            <w:r>
+              <w:rPr>
+                <w:rFonts w:ascii="Segoe UI Symbol" w:hAnsi="Segoe UI Symbol" w:cs="Segoe UI Symbol"/>
+                <w:color w:val="FF0000"/>
+              </w:rPr>
+              <w:t>✘</w:t>
+            </w:r>
+          </w:p>
+        </w:tc>
+      </w:tr>
+      <w:tr>
+        <w:trPr>
+          <w:cnfStyle w:val="000000100000" w:firstRow="0" w:lastRow="0" w:firstColumn="0" w:lastColumn="0" w:oddVBand="0" w:evenVBand="0" w:oddHBand="1" w:evenHBand="0" w:firstRowFirstColumn="0" w:firstRowLastColumn="0" w:lastRowFirstColumn="0" w:lastRowLastColumn="0"/>
+        </w:trPr>
+        <w:tc>
+          <w:tcPr>
+            <w:cnfStyle w:val="001000000000" w:firstRow="0" w:lastRow="0" w:firstColumn="1" w:lastColumn="0" w:oddVBand="0" w:evenVBand="0" w:oddHBand="0" w:evenHBand="0" w:firstRowFirstColumn="0" w:firstRowLastColumn="0" w:lastRowFirstColumn="0" w:lastRowLastColumn="0"/>
+            <w:tcW w:w="421" w:type="dxa"/>
+          </w:tcPr>
+          <w:p>
+            <w:pPr>
+              <w:jc w:val="center"/>
+            </w:pPr>
+            <w:r>
+              <w:t>7</w:t>
+            </w:r>
+          </w:p>
+        </w:tc>
+        <w:tc>
+          <w:tcPr>
+            <w:tcW w:w="4253" w:type="dxa"/>
+          </w:tcPr>
+          <w:p>
+            <w:pPr>
+              <w:cnfStyle w:val="000000100000" w:firstRow="0" w:lastRow="0" w:firstColumn="0" w:lastColumn="0" w:oddVBand="0" w:evenVBand="0" w:oddHBand="1" w:evenHBand="0" w:firstRowFirstColumn="0" w:firstRowLastColumn="0" w:lastRowFirstColumn="0" w:lastRowLastColumn="0"/>
+            </w:pPr>
+            <w:r>
+              <w:t>Buscar usuarios por cualquier campo</w:t>
+            </w:r>
+          </w:p>
+        </w:tc>
+        <w:tc>
+          <w:tcPr>
+            <w:tcW w:w="2338" w:type="dxa"/>
+          </w:tcPr>
+          <w:p>
+            <w:pPr>
+              <w:jc w:val="center"/>
+              <w:cnfStyle w:val="000000100000" w:firstRow="0" w:lastRow="0" w:firstColumn="0" w:lastColumn="0" w:oddVBand="0" w:evenVBand="0" w:oddHBand="1" w:evenHBand="0" w:firstRowFirstColumn="0" w:firstRowLastColumn="0" w:lastRowFirstColumn="0" w:lastRowLastColumn="0"/>
+              <w:rPr>
+                <w:rFonts w:ascii="Segoe UI Symbol" w:hAnsi="Segoe UI Symbol" w:cs="Segoe UI Symbol"/>
+                <w:b/>
+                <w:color w:val="00B050"/>
+              </w:rPr>
+            </w:pPr>
+            <w:r>
+              <w:rPr>
+                <w:rFonts w:ascii="Segoe UI Symbol" w:hAnsi="Segoe UI Symbol" w:cs="Segoe UI Symbol"/>
+                <w:b/>
+                <w:color w:val="00B050"/>
+              </w:rPr>
+              <w:t>✓</w:t>
+            </w:r>
+          </w:p>
+        </w:tc>
+        <w:tc>
+          <w:tcPr>
+            <w:tcW w:w="2338" w:type="dxa"/>
+          </w:tcPr>
+          <w:p>
+            <w:pPr>
+              <w:jc w:val="center"/>
+              <w:cnfStyle w:val="000000100000" w:firstRow="0" w:lastRow="0" w:firstColumn="0" w:lastColumn="0" w:oddVBand="0" w:evenVBand="0" w:oddHBand="1" w:evenHBand="0" w:firstRowFirstColumn="0" w:firstRowLastColumn="0" w:lastRowFirstColumn="0" w:lastRowLastColumn="0"/>
+              <w:rPr>
+                <w:rFonts w:ascii="Segoe UI Symbol" w:hAnsi="Segoe UI Symbol" w:cs="Segoe UI Symbol"/>
+                <w:b/>
+                <w:color w:val="00B050"/>
+              </w:rPr>
+            </w:pPr>
+            <w:r>
+              <w:rPr>
+                <w:rFonts w:ascii="Segoe UI Symbol" w:hAnsi="Segoe UI Symbol" w:cs="Segoe UI Symbol"/>
+                <w:color w:val="FF0000"/>
+              </w:rPr>
+              <w:t>✘</w:t>
+            </w:r>
+          </w:p>
+        </w:tc>
+      </w:tr>
+    </w:tbl>
     <w:p/>
     <w:sectPr>
       <w:headerReference w:type="even" r:id="rId9"/>
@@ -702,7 +4270,7 @@
         <w:color w:val="1B1D3D" w:themeColor="text2" w:themeShade="BF"/>
         <w:szCs w:val="24"/>
       </w:rPr>
-      <w:t>3</w:t>
+      <w:t>1</w:t>
     </w:r>
     <w:r>
       <w:rPr>
@@ -2305,6 +5873,69 @@
       </w:tblBorders>
     </w:tblPr>
   </w:style>
+  <w:style w:type="table" w:styleId="Tablanormal1">
+    <w:name w:val="Plain Table 1"/>
+    <w:basedOn w:val="Tablanormal"/>
+    <w:uiPriority w:val="41"/>
+    <w:rsid w:val="00B535F7"/>
+    <w:pPr>
+      <w:spacing w:after="0" w:line="240" w:lineRule="auto"/>
+    </w:pPr>
+    <w:tblPr>
+      <w:tblStyleRowBandSize w:val="1"/>
+      <w:tblStyleColBandSize w:val="1"/>
+      <w:tblBorders>
+        <w:top w:val="single" w:sz="4" w:space="0" w:color="BFBFBF" w:themeColor="background1" w:themeShade="BF"/>
+        <w:left w:val="single" w:sz="4" w:space="0" w:color="BFBFBF" w:themeColor="background1" w:themeShade="BF"/>
+        <w:bottom w:val="single" w:sz="4" w:space="0" w:color="BFBFBF" w:themeColor="background1" w:themeShade="BF"/>
+        <w:right w:val="single" w:sz="4" w:space="0" w:color="BFBFBF" w:themeColor="background1" w:themeShade="BF"/>
+        <w:insideH w:val="single" w:sz="4" w:space="0" w:color="BFBFBF" w:themeColor="background1" w:themeShade="BF"/>
+        <w:insideV w:val="single" w:sz="4" w:space="0" w:color="BFBFBF" w:themeColor="background1" w:themeShade="BF"/>
+      </w:tblBorders>
+    </w:tblPr>
+    <w:tblStylePr w:type="firstRow">
+      <w:rPr>
+        <w:b/>
+        <w:bCs/>
+      </w:rPr>
+    </w:tblStylePr>
+    <w:tblStylePr w:type="lastRow">
+      <w:rPr>
+        <w:b/>
+        <w:bCs/>
+      </w:rPr>
+      <w:tblPr/>
+      <w:tcPr>
+        <w:tcBorders>
+          <w:top w:val="double" w:sz="4" w:space="0" w:color="BFBFBF" w:themeColor="background1" w:themeShade="BF"/>
+        </w:tcBorders>
+      </w:tcPr>
+    </w:tblStylePr>
+    <w:tblStylePr w:type="firstCol">
+      <w:rPr>
+        <w:b/>
+        <w:bCs/>
+      </w:rPr>
+    </w:tblStylePr>
+    <w:tblStylePr w:type="lastCol">
+      <w:rPr>
+        <w:b/>
+        <w:bCs/>
+      </w:rPr>
+    </w:tblStylePr>
+    <w:tblStylePr w:type="band1Vert">
+      <w:tblPr/>
+      <w:tcPr>
+        <w:shd w:val="clear" w:color="auto" w:fill="F2F2F2" w:themeFill="background1" w:themeFillShade="F2"/>
+      </w:tcPr>
+    </w:tblStylePr>
+    <w:tblStylePr w:type="band1Horz">
+      <w:tblPr/>
+      <w:tcPr>
+        <w:shd w:val="clear" w:color="auto" w:fill="F2F2F2" w:themeFill="background1" w:themeFillShade="F2"/>
+      </w:tcPr>
+    </w:tblStylePr>
+  </w:style>
 </w:styles>
 </file>
 
@@ -2591,7 +6222,7 @@
 </file>
 
 <file path=customXml/itemProps2.xml><?xml version="1.0" encoding="utf-8"?>
-<ds:datastoreItem xmlns:ds="http://schemas.openxmlformats.org/officeDocument/2006/customXml" ds:itemID="{48B26C2F-2093-4FB1-AD16-1C8AF42AF690}">
+<ds:datastoreItem xmlns:ds="http://schemas.openxmlformats.org/officeDocument/2006/customXml" ds:itemID="{60B5602D-ABA1-4BCE-B045-00B9470C59B2}">
   <ds:schemaRefs>
     <ds:schemaRef ds:uri="http://schemas.openxmlformats.org/officeDocument/2006/bibliography"/>
   </ds:schemaRefs>

</xml_diff>

<commit_message>
17/04/2016, empezando login, corregir error
</commit_message>
<xml_diff>
--- a/Alumno/Documentos/documento.docx
+++ b/Alumno/Documentos/documento.docx
@@ -59,126 +59,79 @@
           <w:r>
             <w:fldChar w:fldCharType="separate"/>
           </w:r>
-          <w:bookmarkStart w:id="0" w:name="_GoBack"/>
-          <w:bookmarkEnd w:id="0"/>
-          <w:r>
-            <w:rPr>
-              <w:rStyle w:val="Hipervnculo"/>
-              <w:noProof/>
-            </w:rPr>
-            <w:fldChar w:fldCharType="begin"/>
-          </w:r>
-          <w:r>
-            <w:rPr>
-              <w:rStyle w:val="Hipervnculo"/>
-              <w:noProof/>
-            </w:rPr>
-            <w:instrText xml:space="preserve"> </w:instrText>
-          </w:r>
-          <w:r>
-            <w:rPr>
-              <w:noProof/>
-            </w:rPr>
-            <w:instrText>HYPERLINK \l "_Toc448166477"</w:instrText>
-          </w:r>
-          <w:r>
-            <w:rPr>
-              <w:rStyle w:val="Hipervnculo"/>
-              <w:noProof/>
-            </w:rPr>
-            <w:instrText xml:space="preserve"> </w:instrText>
-          </w:r>
-          <w:r>
-            <w:rPr>
-              <w:rStyle w:val="Hipervnculo"/>
-              <w:noProof/>
-            </w:rPr>
-          </w:r>
-          <w:r>
-            <w:rPr>
-              <w:rStyle w:val="Hipervnculo"/>
-              <w:noProof/>
-            </w:rPr>
-            <w:fldChar w:fldCharType="separate"/>
-          </w:r>
-          <w:r>
-            <w:rPr>
-              <w:rStyle w:val="Hipervnculo"/>
-              <w:noProof/>
-            </w:rPr>
-            <w:t>1</w:t>
-          </w:r>
-          <w:r>
-            <w:rPr>
-              <w:rFonts w:asciiTheme="minorHAnsi" w:hAnsiTheme="minorHAnsi"/>
-              <w:noProof/>
-              <w:sz w:val="22"/>
-              <w:lang w:eastAsia="es-ES"/>
-            </w:rPr>
-            <w:tab/>
-          </w:r>
-          <w:r>
-            <w:rPr>
-              <w:rStyle w:val="Hipervnculo"/>
-              <w:noProof/>
-            </w:rPr>
-            <w:t>Necesidades del sistema</w:t>
-          </w:r>
-          <w:r>
-            <w:rPr>
-              <w:noProof/>
-              <w:webHidden/>
-            </w:rPr>
-            <w:tab/>
-          </w:r>
-          <w:r>
-            <w:rPr>
-              <w:noProof/>
-              <w:webHidden/>
-            </w:rPr>
-            <w:fldChar w:fldCharType="begin"/>
-          </w:r>
-          <w:r>
-            <w:rPr>
-              <w:noProof/>
-              <w:webHidden/>
-            </w:rPr>
-            <w:instrText xml:space="preserve"> PAGEREF _Toc448166477 \h </w:instrText>
-          </w:r>
-          <w:r>
-            <w:rPr>
-              <w:noProof/>
-              <w:webHidden/>
-            </w:rPr>
-          </w:r>
-          <w:r>
-            <w:rPr>
-              <w:noProof/>
-              <w:webHidden/>
-            </w:rPr>
-            <w:fldChar w:fldCharType="separate"/>
-          </w:r>
-          <w:r>
-            <w:rPr>
-              <w:noProof/>
-              <w:webHidden/>
-            </w:rPr>
-            <w:t>2</w:t>
-          </w:r>
-          <w:r>
-            <w:rPr>
-              <w:noProof/>
-              <w:webHidden/>
-            </w:rPr>
-            <w:fldChar w:fldCharType="end"/>
-          </w:r>
-          <w:r>
-            <w:rPr>
-              <w:rStyle w:val="Hipervnculo"/>
-              <w:noProof/>
-            </w:rPr>
-            <w:fldChar w:fldCharType="end"/>
-          </w:r>
+          <w:hyperlink w:anchor="_Toc448648012" w:history="1">
+            <w:r>
+              <w:rPr>
+                <w:rStyle w:val="Hipervnculo"/>
+                <w:noProof/>
+              </w:rPr>
+              <w:t>1</w:t>
+            </w:r>
+            <w:r>
+              <w:rPr>
+                <w:rFonts w:asciiTheme="minorHAnsi" w:hAnsiTheme="minorHAnsi"/>
+                <w:noProof/>
+                <w:sz w:val="22"/>
+                <w:lang w:eastAsia="es-ES"/>
+              </w:rPr>
+              <w:tab/>
+            </w:r>
+            <w:r>
+              <w:rPr>
+                <w:rStyle w:val="Hipervnculo"/>
+                <w:noProof/>
+              </w:rPr>
+              <w:t>Necesidades del sistema</w:t>
+            </w:r>
+            <w:r>
+              <w:rPr>
+                <w:noProof/>
+                <w:webHidden/>
+              </w:rPr>
+              <w:tab/>
+            </w:r>
+            <w:r>
+              <w:rPr>
+                <w:noProof/>
+                <w:webHidden/>
+              </w:rPr>
+              <w:fldChar w:fldCharType="begin"/>
+            </w:r>
+            <w:r>
+              <w:rPr>
+                <w:noProof/>
+                <w:webHidden/>
+              </w:rPr>
+              <w:instrText xml:space="preserve"> PAGEREF _Toc448648012 \h </w:instrText>
+            </w:r>
+            <w:r>
+              <w:rPr>
+                <w:noProof/>
+                <w:webHidden/>
+              </w:rPr>
+            </w:r>
+            <w:r>
+              <w:rPr>
+                <w:noProof/>
+                <w:webHidden/>
+              </w:rPr>
+              <w:fldChar w:fldCharType="separate"/>
+            </w:r>
+            <w:r>
+              <w:rPr>
+                <w:noProof/>
+                <w:webHidden/>
+              </w:rPr>
+              <w:t>2</w:t>
+            </w:r>
+            <w:r>
+              <w:rPr>
+                <w:noProof/>
+                <w:webHidden/>
+              </w:rPr>
+              <w:fldChar w:fldCharType="end"/>
+            </w:r>
+          </w:hyperlink>
         </w:p>
         <w:p>
           <w:pPr>
@@ -194,7 +147,7 @@
               <w:lang w:eastAsia="es-ES"/>
             </w:rPr>
           </w:pPr>
-          <w:hyperlink w:anchor="_Toc448166478" w:history="1">
+          <w:hyperlink w:anchor="_Toc448648013" w:history="1">
             <w:r>
               <w:rPr>
                 <w:rStyle w:val="Hipervnculo"/>
@@ -237,7 +190,7 @@
                 <w:noProof/>
                 <w:webHidden/>
               </w:rPr>
-              <w:instrText xml:space="preserve"> PAGEREF _Toc448166478 \h </w:instrText>
+              <w:instrText xml:space="preserve"> PAGEREF _Toc448648013 \h </w:instrText>
             </w:r>
             <w:r>
               <w:rPr>
@@ -281,7 +234,7 @@
               <w:sz w:val="22"/>
             </w:rPr>
           </w:pPr>
-          <w:hyperlink w:anchor="_Toc448166479" w:history="1">
+          <w:hyperlink w:anchor="_Toc448648014" w:history="1">
             <w:r>
               <w:rPr>
                 <w:rStyle w:val="Hipervnculo"/>
@@ -323,7 +276,7 @@
                 <w:noProof/>
                 <w:webHidden/>
               </w:rPr>
-              <w:instrText xml:space="preserve"> PAGEREF _Toc448166479 \h </w:instrText>
+              <w:instrText xml:space="preserve"> PAGEREF _Toc448648014 \h </w:instrText>
             </w:r>
             <w:r>
               <w:rPr>
@@ -367,7 +320,7 @@
               <w:sz w:val="22"/>
             </w:rPr>
           </w:pPr>
-          <w:hyperlink w:anchor="_Toc448166480" w:history="1">
+          <w:hyperlink w:anchor="_Toc448648015" w:history="1">
             <w:r>
               <w:rPr>
                 <w:rStyle w:val="Hipervnculo"/>
@@ -409,7 +362,7 @@
                 <w:noProof/>
                 <w:webHidden/>
               </w:rPr>
-              <w:instrText xml:space="preserve"> PAGEREF _Toc448166480 \h </w:instrText>
+              <w:instrText xml:space="preserve"> PAGEREF _Toc448648015 \h </w:instrText>
             </w:r>
             <w:r>
               <w:rPr>
@@ -453,7 +406,7 @@
               <w:sz w:val="22"/>
             </w:rPr>
           </w:pPr>
-          <w:hyperlink w:anchor="_Toc448166481" w:history="1">
+          <w:hyperlink w:anchor="_Toc448648016" w:history="1">
             <w:r>
               <w:rPr>
                 <w:rStyle w:val="Hipervnculo"/>
@@ -495,7 +448,7 @@
                 <w:noProof/>
                 <w:webHidden/>
               </w:rPr>
-              <w:instrText xml:space="preserve"> PAGEREF _Toc448166481 \h </w:instrText>
+              <w:instrText xml:space="preserve"> PAGEREF _Toc448648016 \h </w:instrText>
             </w:r>
             <w:r>
               <w:rPr>
@@ -539,7 +492,7 @@
               <w:sz w:val="22"/>
             </w:rPr>
           </w:pPr>
-          <w:hyperlink w:anchor="_Toc448166482" w:history="1">
+          <w:hyperlink w:anchor="_Toc448648017" w:history="1">
             <w:r>
               <w:rPr>
                 <w:rStyle w:val="Hipervnculo"/>
@@ -581,7 +534,7 @@
                 <w:noProof/>
                 <w:webHidden/>
               </w:rPr>
-              <w:instrText xml:space="preserve"> PAGEREF _Toc448166482 \h </w:instrText>
+              <w:instrText xml:space="preserve"> PAGEREF _Toc448648017 \h </w:instrText>
             </w:r>
             <w:r>
               <w:rPr>
@@ -625,7 +578,7 @@
               <w:sz w:val="22"/>
             </w:rPr>
           </w:pPr>
-          <w:hyperlink w:anchor="_Toc448166483" w:history="1">
+          <w:hyperlink w:anchor="_Toc448648018" w:history="1">
             <w:r>
               <w:rPr>
                 <w:rStyle w:val="Hipervnculo"/>
@@ -667,7 +620,95 @@
                 <w:noProof/>
                 <w:webHidden/>
               </w:rPr>
-              <w:instrText xml:space="preserve"> PAGEREF _Toc448166483 \h </w:instrText>
+              <w:instrText xml:space="preserve"> PAGEREF _Toc448648018 \h </w:instrText>
+            </w:r>
+            <w:r>
+              <w:rPr>
+                <w:noProof/>
+                <w:webHidden/>
+              </w:rPr>
+            </w:r>
+            <w:r>
+              <w:rPr>
+                <w:noProof/>
+                <w:webHidden/>
+              </w:rPr>
+              <w:fldChar w:fldCharType="separate"/>
+            </w:r>
+            <w:r>
+              <w:rPr>
+                <w:noProof/>
+                <w:webHidden/>
+              </w:rPr>
+              <w:t>3</w:t>
+            </w:r>
+            <w:r>
+              <w:rPr>
+                <w:noProof/>
+                <w:webHidden/>
+              </w:rPr>
+              <w:fldChar w:fldCharType="end"/>
+            </w:r>
+          </w:hyperlink>
+        </w:p>
+        <w:p>
+          <w:pPr>
+            <w:pStyle w:val="TDC2"/>
+            <w:tabs>
+              <w:tab w:val="left" w:pos="880"/>
+              <w:tab w:val="right" w:leader="dot" w:pos="9350"/>
+            </w:tabs>
+            <w:rPr>
+              <w:rFonts w:asciiTheme="minorHAnsi" w:hAnsiTheme="minorHAnsi"/>
+              <w:noProof/>
+              <w:sz w:val="22"/>
+              <w:lang w:eastAsia="es-ES"/>
+            </w:rPr>
+          </w:pPr>
+          <w:hyperlink w:anchor="_Toc448648019" w:history="1">
+            <w:r>
+              <w:rPr>
+                <w:rStyle w:val="Hipervnculo"/>
+                <w:noProof/>
+              </w:rPr>
+              <w:t>1.2</w:t>
+            </w:r>
+            <w:r>
+              <w:rPr>
+                <w:rFonts w:asciiTheme="minorHAnsi" w:hAnsiTheme="minorHAnsi"/>
+                <w:noProof/>
+                <w:sz w:val="22"/>
+                <w:lang w:eastAsia="es-ES"/>
+              </w:rPr>
+              <w:tab/>
+            </w:r>
+            <w:r>
+              <w:rPr>
+                <w:rStyle w:val="Hipervnculo"/>
+                <w:noProof/>
+              </w:rPr>
+              <w:t>Módulo de Venta</w:t>
+            </w:r>
+            <w:r>
+              <w:rPr>
+                <w:noProof/>
+                <w:webHidden/>
+              </w:rPr>
+              <w:tab/>
+            </w:r>
+            <w:r>
+              <w:rPr>
+                <w:noProof/>
+                <w:webHidden/>
+              </w:rPr>
+              <w:fldChar w:fldCharType="begin"/>
+            </w:r>
+            <w:r>
+              <w:rPr>
+                <w:noProof/>
+                <w:webHidden/>
+              </w:rPr>
+              <w:instrText xml:space="preserve"> PAGEREF _Toc448648019 \h </w:instrText>
             </w:r>
             <w:r>
               <w:rPr>
@@ -736,30 +777,35 @@
           <w:numId w:val="1"/>
         </w:numPr>
       </w:pPr>
-      <w:bookmarkStart w:id="1" w:name="_Toc448166477"/>
+      <w:bookmarkStart w:id="0" w:name="_Toc448648012"/>
       <w:r>
-        <w:lastRenderedPageBreak/>
         <w:t>Necesidades del sistema</w:t>
       </w:r>
-      <w:bookmarkEnd w:id="1"/>
+      <w:bookmarkEnd w:id="0"/>
     </w:p>
     <w:p>
       <w:r>
         <w:t>A continuaci</w:t>
       </w:r>
       <w:r>
-        <w:t>ón, se exponen el listado de necesidades de nuestro sistema, el cual tendrá dos partes distintas: Administración y Venta.</w:t>
+        <w:t>ón, se exponen el listado de necesidades de nuestro sistema, el cual tendrá dos partes</w:t>
+      </w:r>
+      <w:r>
+        <w:t>/módulos</w:t>
+      </w:r>
+      <w:r>
+        <w:t xml:space="preserve"> distintas: Administración y Venta.</w:t>
       </w:r>
     </w:p>
     <w:p>
       <w:pPr>
         <w:pStyle w:val="Ttulo2"/>
       </w:pPr>
-      <w:bookmarkStart w:id="2" w:name="_Toc448166478"/>
+      <w:bookmarkStart w:id="1" w:name="_Toc448648013"/>
       <w:r>
         <w:t>Módulo de Administración</w:t>
       </w:r>
-      <w:bookmarkEnd w:id="2"/>
+      <w:bookmarkEnd w:id="1"/>
     </w:p>
     <w:p>
       <w:r>
@@ -792,9 +838,626 @@
       <w:pPr>
         <w:pStyle w:val="Ttulo3"/>
       </w:pPr>
-      <w:bookmarkStart w:id="3" w:name="_Toc448166479"/>
+      <w:bookmarkStart w:id="2" w:name="_Toc448648014"/>
       <w:r>
         <w:t>Proveedor</w:t>
+      </w:r>
+      <w:bookmarkEnd w:id="2"/>
+    </w:p>
+    <w:tbl>
+      <w:tblPr>
+        <w:tblStyle w:val="Tablanormal1"/>
+        <w:tblW w:w="0" w:type="auto"/>
+        <w:tblLook w:val="04A0" w:firstRow="1" w:lastRow="0" w:firstColumn="1" w:lastColumn="0" w:noHBand="0" w:noVBand="1"/>
+      </w:tblPr>
+      <w:tblGrid>
+        <w:gridCol w:w="421"/>
+        <w:gridCol w:w="4253"/>
+        <w:gridCol w:w="2338"/>
+        <w:gridCol w:w="2338"/>
+      </w:tblGrid>
+      <w:tr>
+        <w:trPr>
+          <w:cnfStyle w:val="100000000000" w:firstRow="1" w:lastRow="0" w:firstColumn="0" w:lastColumn="0" w:oddVBand="0" w:evenVBand="0" w:oddHBand="0" w:evenHBand="0" w:firstRowFirstColumn="0" w:firstRowLastColumn="0" w:lastRowFirstColumn="0" w:lastRowLastColumn="0"/>
+        </w:trPr>
+        <w:tc>
+          <w:tcPr>
+            <w:cnfStyle w:val="001000000000" w:firstRow="0" w:lastRow="0" w:firstColumn="1" w:lastColumn="0" w:oddVBand="0" w:evenVBand="0" w:oddHBand="0" w:evenHBand="0" w:firstRowFirstColumn="0" w:firstRowLastColumn="0" w:lastRowFirstColumn="0" w:lastRowLastColumn="0"/>
+            <w:tcW w:w="421" w:type="dxa"/>
+          </w:tcPr>
+          <w:p>
+            <w:pPr>
+              <w:jc w:val="center"/>
+            </w:pPr>
+            <w:r>
+              <w:t>#</w:t>
+            </w:r>
+          </w:p>
+        </w:tc>
+        <w:tc>
+          <w:tcPr>
+            <w:tcW w:w="4253" w:type="dxa"/>
+          </w:tcPr>
+          <w:p>
+            <w:pPr>
+              <w:jc w:val="center"/>
+              <w:cnfStyle w:val="100000000000" w:firstRow="1" w:lastRow="0" w:firstColumn="0" w:lastColumn="0" w:oddVBand="0" w:evenVBand="0" w:oddHBand="0" w:evenHBand="0" w:firstRowFirstColumn="0" w:firstRowLastColumn="0" w:lastRowFirstColumn="0" w:lastRowLastColumn="0"/>
+            </w:pPr>
+            <w:r>
+              <w:t>Tarea</w:t>
+            </w:r>
+          </w:p>
+        </w:tc>
+        <w:tc>
+          <w:tcPr>
+            <w:tcW w:w="2338" w:type="dxa"/>
+          </w:tcPr>
+          <w:p>
+            <w:pPr>
+              <w:jc w:val="center"/>
+              <w:cnfStyle w:val="100000000000" w:firstRow="1" w:lastRow="0" w:firstColumn="0" w:lastColumn="0" w:oddVBand="0" w:evenVBand="0" w:oddHBand="0" w:evenHBand="0" w:firstRowFirstColumn="0" w:firstRowLastColumn="0" w:lastRowFirstColumn="0" w:lastRowLastColumn="0"/>
+            </w:pPr>
+            <w:r>
+              <w:t>Administrador</w:t>
+            </w:r>
+          </w:p>
+        </w:tc>
+        <w:tc>
+          <w:tcPr>
+            <w:tcW w:w="2338" w:type="dxa"/>
+          </w:tcPr>
+          <w:p>
+            <w:pPr>
+              <w:jc w:val="center"/>
+              <w:cnfStyle w:val="100000000000" w:firstRow="1" w:lastRow="0" w:firstColumn="0" w:lastColumn="0" w:oddVBand="0" w:evenVBand="0" w:oddHBand="0" w:evenHBand="0" w:firstRowFirstColumn="0" w:firstRowLastColumn="0" w:lastRowFirstColumn="0" w:lastRowLastColumn="0"/>
+            </w:pPr>
+            <w:r>
+              <w:t>Empleado</w:t>
+            </w:r>
+          </w:p>
+        </w:tc>
+      </w:tr>
+      <w:tr>
+        <w:trPr>
+          <w:cnfStyle w:val="000000100000" w:firstRow="0" w:lastRow="0" w:firstColumn="0" w:lastColumn="0" w:oddVBand="0" w:evenVBand="0" w:oddHBand="1" w:evenHBand="0" w:firstRowFirstColumn="0" w:firstRowLastColumn="0" w:lastRowFirstColumn="0" w:lastRowLastColumn="0"/>
+        </w:trPr>
+        <w:tc>
+          <w:tcPr>
+            <w:cnfStyle w:val="001000000000" w:firstRow="0" w:lastRow="0" w:firstColumn="1" w:lastColumn="0" w:oddVBand="0" w:evenVBand="0" w:oddHBand="0" w:evenHBand="0" w:firstRowFirstColumn="0" w:firstRowLastColumn="0" w:lastRowFirstColumn="0" w:lastRowLastColumn="0"/>
+            <w:tcW w:w="421" w:type="dxa"/>
+          </w:tcPr>
+          <w:p>
+            <w:pPr>
+              <w:jc w:val="center"/>
+            </w:pPr>
+            <w:r>
+              <w:t>1</w:t>
+            </w:r>
+          </w:p>
+        </w:tc>
+        <w:tc>
+          <w:tcPr>
+            <w:tcW w:w="4253" w:type="dxa"/>
+          </w:tcPr>
+          <w:p>
+            <w:pPr>
+              <w:cnfStyle w:val="000000100000" w:firstRow="0" w:lastRow="0" w:firstColumn="0" w:lastColumn="0" w:oddVBand="0" w:evenVBand="0" w:oddHBand="1" w:evenHBand="0" w:firstRowFirstColumn="0" w:firstRowLastColumn="0" w:lastRowFirstColumn="0" w:lastRowLastColumn="0"/>
+            </w:pPr>
+            <w:r>
+              <w:t>Agregar proveedor</w:t>
+            </w:r>
+          </w:p>
+        </w:tc>
+        <w:tc>
+          <w:tcPr>
+            <w:tcW w:w="2338" w:type="dxa"/>
+          </w:tcPr>
+          <w:p>
+            <w:pPr>
+              <w:jc w:val="center"/>
+              <w:cnfStyle w:val="000000100000" w:firstRow="0" w:lastRow="0" w:firstColumn="0" w:lastColumn="0" w:oddVBand="0" w:evenVBand="0" w:oddHBand="1" w:evenHBand="0" w:firstRowFirstColumn="0" w:firstRowLastColumn="0" w:lastRowFirstColumn="0" w:lastRowLastColumn="0"/>
+              <w:rPr>
+                <w:b/>
+                <w:color w:val="00B050"/>
+              </w:rPr>
+            </w:pPr>
+            <w:r>
+              <w:rPr>
+                <w:rFonts w:ascii="Segoe UI Symbol" w:hAnsi="Segoe UI Symbol" w:cs="Segoe UI Symbol"/>
+                <w:b/>
+                <w:color w:val="00B050"/>
+              </w:rPr>
+              <w:t>✓</w:t>
+            </w:r>
+          </w:p>
+        </w:tc>
+        <w:tc>
+          <w:tcPr>
+            <w:tcW w:w="2338" w:type="dxa"/>
+          </w:tcPr>
+          <w:p>
+            <w:pPr>
+              <w:jc w:val="center"/>
+              <w:cnfStyle w:val="000000100000" w:firstRow="0" w:lastRow="0" w:firstColumn="0" w:lastColumn="0" w:oddVBand="0" w:evenVBand="0" w:oddHBand="1" w:evenHBand="0" w:firstRowFirstColumn="0" w:firstRowLastColumn="0" w:lastRowFirstColumn="0" w:lastRowLastColumn="0"/>
+              <w:rPr>
+                <w:color w:val="FF0000"/>
+              </w:rPr>
+            </w:pPr>
+            <w:r>
+              <w:rPr>
+                <w:rFonts w:ascii="Segoe UI Symbol" w:hAnsi="Segoe UI Symbol" w:cs="Segoe UI Symbol"/>
+                <w:color w:val="FF0000"/>
+              </w:rPr>
+              <w:t>✘</w:t>
+            </w:r>
+          </w:p>
+        </w:tc>
+      </w:tr>
+      <w:tr>
+        <w:tc>
+          <w:tcPr>
+            <w:cnfStyle w:val="001000000000" w:firstRow="0" w:lastRow="0" w:firstColumn="1" w:lastColumn="0" w:oddVBand="0" w:evenVBand="0" w:oddHBand="0" w:evenHBand="0" w:firstRowFirstColumn="0" w:firstRowLastColumn="0" w:lastRowFirstColumn="0" w:lastRowLastColumn="0"/>
+            <w:tcW w:w="421" w:type="dxa"/>
+          </w:tcPr>
+          <w:p>
+            <w:pPr>
+              <w:jc w:val="center"/>
+            </w:pPr>
+            <w:r>
+              <w:t>2</w:t>
+            </w:r>
+          </w:p>
+        </w:tc>
+        <w:tc>
+          <w:tcPr>
+            <w:tcW w:w="4253" w:type="dxa"/>
+          </w:tcPr>
+          <w:p>
+            <w:pPr>
+              <w:cnfStyle w:val="000000000000" w:firstRow="0" w:lastRow="0" w:firstColumn="0" w:lastColumn="0" w:oddVBand="0" w:evenVBand="0" w:oddHBand="0" w:evenHBand="0" w:firstRowFirstColumn="0" w:firstRowLastColumn="0" w:lastRowFirstColumn="0" w:lastRowLastColumn="0"/>
+            </w:pPr>
+            <w:r>
+              <w:t>Dar de baja a un proveedor</w:t>
+            </w:r>
+          </w:p>
+        </w:tc>
+        <w:tc>
+          <w:tcPr>
+            <w:tcW w:w="2338" w:type="dxa"/>
+          </w:tcPr>
+          <w:p>
+            <w:pPr>
+              <w:jc w:val="center"/>
+              <w:cnfStyle w:val="000000000000" w:firstRow="0" w:lastRow="0" w:firstColumn="0" w:lastColumn="0" w:oddVBand="0" w:evenVBand="0" w:oddHBand="0" w:evenHBand="0" w:firstRowFirstColumn="0" w:firstRowLastColumn="0" w:lastRowFirstColumn="0" w:lastRowLastColumn="0"/>
+              <w:rPr>
+                <w:b/>
+                <w:color w:val="00B050"/>
+              </w:rPr>
+            </w:pPr>
+            <w:r>
+              <w:rPr>
+                <w:rFonts w:ascii="Segoe UI Symbol" w:hAnsi="Segoe UI Symbol" w:cs="Segoe UI Symbol"/>
+                <w:b/>
+                <w:color w:val="00B050"/>
+              </w:rPr>
+              <w:t>✓</w:t>
+            </w:r>
+          </w:p>
+        </w:tc>
+        <w:tc>
+          <w:tcPr>
+            <w:tcW w:w="2338" w:type="dxa"/>
+          </w:tcPr>
+          <w:p>
+            <w:pPr>
+              <w:jc w:val="center"/>
+              <w:cnfStyle w:val="000000000000" w:firstRow="0" w:lastRow="0" w:firstColumn="0" w:lastColumn="0" w:oddVBand="0" w:evenVBand="0" w:oddHBand="0" w:evenHBand="0" w:firstRowFirstColumn="0" w:firstRowLastColumn="0" w:lastRowFirstColumn="0" w:lastRowLastColumn="0"/>
+              <w:rPr>
+                <w:color w:val="FF0000"/>
+              </w:rPr>
+            </w:pPr>
+            <w:r>
+              <w:rPr>
+                <w:rFonts w:ascii="Segoe UI Symbol" w:hAnsi="Segoe UI Symbol" w:cs="Segoe UI Symbol"/>
+                <w:color w:val="FF0000"/>
+              </w:rPr>
+              <w:t>✘</w:t>
+            </w:r>
+          </w:p>
+        </w:tc>
+      </w:tr>
+      <w:tr>
+        <w:trPr>
+          <w:cnfStyle w:val="000000100000" w:firstRow="0" w:lastRow="0" w:firstColumn="0" w:lastColumn="0" w:oddVBand="0" w:evenVBand="0" w:oddHBand="1" w:evenHBand="0" w:firstRowFirstColumn="0" w:firstRowLastColumn="0" w:lastRowFirstColumn="0" w:lastRowLastColumn="0"/>
+        </w:trPr>
+        <w:tc>
+          <w:tcPr>
+            <w:cnfStyle w:val="001000000000" w:firstRow="0" w:lastRow="0" w:firstColumn="1" w:lastColumn="0" w:oddVBand="0" w:evenVBand="0" w:oddHBand="0" w:evenHBand="0" w:firstRowFirstColumn="0" w:firstRowLastColumn="0" w:lastRowFirstColumn="0" w:lastRowLastColumn="0"/>
+            <w:tcW w:w="421" w:type="dxa"/>
+          </w:tcPr>
+          <w:p>
+            <w:pPr>
+              <w:jc w:val="center"/>
+            </w:pPr>
+            <w:r>
+              <w:t>3</w:t>
+            </w:r>
+          </w:p>
+        </w:tc>
+        <w:tc>
+          <w:tcPr>
+            <w:tcW w:w="4253" w:type="dxa"/>
+          </w:tcPr>
+          <w:p>
+            <w:pPr>
+              <w:cnfStyle w:val="000000100000" w:firstRow="0" w:lastRow="0" w:firstColumn="0" w:lastColumn="0" w:oddVBand="0" w:evenVBand="0" w:oddHBand="1" w:evenHBand="0" w:firstRowFirstColumn="0" w:firstRowLastColumn="0" w:lastRowFirstColumn="0" w:lastRowLastColumn="0"/>
+            </w:pPr>
+            <w:r>
+              <w:t xml:space="preserve">Dar de </w:t>
+            </w:r>
+            <w:r>
+              <w:t>alta</w:t>
+            </w:r>
+            <w:r>
+              <w:t xml:space="preserve"> a un proveedor</w:t>
+            </w:r>
+          </w:p>
+        </w:tc>
+        <w:tc>
+          <w:tcPr>
+            <w:tcW w:w="2338" w:type="dxa"/>
+          </w:tcPr>
+          <w:p>
+            <w:pPr>
+              <w:jc w:val="center"/>
+              <w:cnfStyle w:val="000000100000" w:firstRow="0" w:lastRow="0" w:firstColumn="0" w:lastColumn="0" w:oddVBand="0" w:evenVBand="0" w:oddHBand="1" w:evenHBand="0" w:firstRowFirstColumn="0" w:firstRowLastColumn="0" w:lastRowFirstColumn="0" w:lastRowLastColumn="0"/>
+              <w:rPr>
+                <w:b/>
+                <w:color w:val="00B050"/>
+              </w:rPr>
+            </w:pPr>
+            <w:r>
+              <w:rPr>
+                <w:rFonts w:ascii="Segoe UI Symbol" w:hAnsi="Segoe UI Symbol" w:cs="Segoe UI Symbol"/>
+                <w:b/>
+                <w:color w:val="00B050"/>
+              </w:rPr>
+              <w:t>✓</w:t>
+            </w:r>
+          </w:p>
+        </w:tc>
+        <w:tc>
+          <w:tcPr>
+            <w:tcW w:w="2338" w:type="dxa"/>
+          </w:tcPr>
+          <w:p>
+            <w:pPr>
+              <w:jc w:val="center"/>
+              <w:cnfStyle w:val="000000100000" w:firstRow="0" w:lastRow="0" w:firstColumn="0" w:lastColumn="0" w:oddVBand="0" w:evenVBand="0" w:oddHBand="1" w:evenHBand="0" w:firstRowFirstColumn="0" w:firstRowLastColumn="0" w:lastRowFirstColumn="0" w:lastRowLastColumn="0"/>
+              <w:rPr>
+                <w:color w:val="FF0000"/>
+              </w:rPr>
+            </w:pPr>
+            <w:r>
+              <w:rPr>
+                <w:rFonts w:ascii="Segoe UI Symbol" w:hAnsi="Segoe UI Symbol" w:cs="Segoe UI Symbol"/>
+                <w:color w:val="FF0000"/>
+              </w:rPr>
+              <w:t>✘</w:t>
+            </w:r>
+          </w:p>
+        </w:tc>
+      </w:tr>
+      <w:tr>
+        <w:tc>
+          <w:tcPr>
+            <w:cnfStyle w:val="001000000000" w:firstRow="0" w:lastRow="0" w:firstColumn="1" w:lastColumn="0" w:oddVBand="0" w:evenVBand="0" w:oddHBand="0" w:evenHBand="0" w:firstRowFirstColumn="0" w:firstRowLastColumn="0" w:lastRowFirstColumn="0" w:lastRowLastColumn="0"/>
+            <w:tcW w:w="421" w:type="dxa"/>
+          </w:tcPr>
+          <w:p>
+            <w:pPr>
+              <w:jc w:val="center"/>
+            </w:pPr>
+            <w:r>
+              <w:t>4</w:t>
+            </w:r>
+          </w:p>
+        </w:tc>
+        <w:tc>
+          <w:tcPr>
+            <w:tcW w:w="4253" w:type="dxa"/>
+          </w:tcPr>
+          <w:p>
+            <w:pPr>
+              <w:cnfStyle w:val="000000000000" w:firstRow="0" w:lastRow="0" w:firstColumn="0" w:lastColumn="0" w:oddVBand="0" w:evenVBand="0" w:oddHBand="0" w:evenHBand="0" w:firstRowFirstColumn="0" w:firstRowLastColumn="0" w:lastRowFirstColumn="0" w:lastRowLastColumn="0"/>
+            </w:pPr>
+            <w:r>
+              <w:t>Modificar un proveedor</w:t>
+            </w:r>
+          </w:p>
+        </w:tc>
+        <w:tc>
+          <w:tcPr>
+            <w:tcW w:w="2338" w:type="dxa"/>
+          </w:tcPr>
+          <w:p>
+            <w:pPr>
+              <w:jc w:val="center"/>
+              <w:cnfStyle w:val="000000000000" w:firstRow="0" w:lastRow="0" w:firstColumn="0" w:lastColumn="0" w:oddVBand="0" w:evenVBand="0" w:oddHBand="0" w:evenHBand="0" w:firstRowFirstColumn="0" w:firstRowLastColumn="0" w:lastRowFirstColumn="0" w:lastRowLastColumn="0"/>
+              <w:rPr>
+                <w:b/>
+                <w:color w:val="00B050"/>
+              </w:rPr>
+            </w:pPr>
+            <w:r>
+              <w:rPr>
+                <w:rFonts w:ascii="Segoe UI Symbol" w:hAnsi="Segoe UI Symbol" w:cs="Segoe UI Symbol"/>
+                <w:b/>
+                <w:color w:val="00B050"/>
+              </w:rPr>
+              <w:t>✓</w:t>
+            </w:r>
+          </w:p>
+        </w:tc>
+        <w:tc>
+          <w:tcPr>
+            <w:tcW w:w="2338" w:type="dxa"/>
+          </w:tcPr>
+          <w:p>
+            <w:pPr>
+              <w:jc w:val="center"/>
+              <w:cnfStyle w:val="000000000000" w:firstRow="0" w:lastRow="0" w:firstColumn="0" w:lastColumn="0" w:oddVBand="0" w:evenVBand="0" w:oddHBand="0" w:evenHBand="0" w:firstRowFirstColumn="0" w:firstRowLastColumn="0" w:lastRowFirstColumn="0" w:lastRowLastColumn="0"/>
+              <w:rPr>
+                <w:color w:val="FF0000"/>
+              </w:rPr>
+            </w:pPr>
+            <w:r>
+              <w:rPr>
+                <w:rFonts w:ascii="Segoe UI Symbol" w:hAnsi="Segoe UI Symbol" w:cs="Segoe UI Symbol"/>
+                <w:color w:val="FF0000"/>
+              </w:rPr>
+              <w:t>✘</w:t>
+            </w:r>
+          </w:p>
+        </w:tc>
+      </w:tr>
+      <w:tr>
+        <w:trPr>
+          <w:cnfStyle w:val="000000100000" w:firstRow="0" w:lastRow="0" w:firstColumn="0" w:lastColumn="0" w:oddVBand="0" w:evenVBand="0" w:oddHBand="1" w:evenHBand="0" w:firstRowFirstColumn="0" w:firstRowLastColumn="0" w:lastRowFirstColumn="0" w:lastRowLastColumn="0"/>
+        </w:trPr>
+        <w:tc>
+          <w:tcPr>
+            <w:cnfStyle w:val="001000000000" w:firstRow="0" w:lastRow="0" w:firstColumn="1" w:lastColumn="0" w:oddVBand="0" w:evenVBand="0" w:oddHBand="0" w:evenHBand="0" w:firstRowFirstColumn="0" w:firstRowLastColumn="0" w:lastRowFirstColumn="0" w:lastRowLastColumn="0"/>
+            <w:tcW w:w="421" w:type="dxa"/>
+          </w:tcPr>
+          <w:p>
+            <w:pPr>
+              <w:jc w:val="center"/>
+            </w:pPr>
+            <w:r>
+              <w:t>5</w:t>
+            </w:r>
+          </w:p>
+        </w:tc>
+        <w:tc>
+          <w:tcPr>
+            <w:tcW w:w="4253" w:type="dxa"/>
+          </w:tcPr>
+          <w:p>
+            <w:pPr>
+              <w:cnfStyle w:val="000000100000" w:firstRow="0" w:lastRow="0" w:firstColumn="0" w:lastColumn="0" w:oddVBand="0" w:evenVBand="0" w:oddHBand="1" w:evenHBand="0" w:firstRowFirstColumn="0" w:firstRowLastColumn="0" w:lastRowFirstColumn="0" w:lastRowLastColumn="0"/>
+            </w:pPr>
+            <w:r>
+              <w:t>Listar proveedores</w:t>
+            </w:r>
+          </w:p>
+        </w:tc>
+        <w:tc>
+          <w:tcPr>
+            <w:tcW w:w="2338" w:type="dxa"/>
+          </w:tcPr>
+          <w:p>
+            <w:pPr>
+              <w:jc w:val="center"/>
+              <w:cnfStyle w:val="000000100000" w:firstRow="0" w:lastRow="0" w:firstColumn="0" w:lastColumn="0" w:oddVBand="0" w:evenVBand="0" w:oddHBand="1" w:evenHBand="0" w:firstRowFirstColumn="0" w:firstRowLastColumn="0" w:lastRowFirstColumn="0" w:lastRowLastColumn="0"/>
+              <w:rPr>
+                <w:b/>
+                <w:color w:val="00B050"/>
+              </w:rPr>
+            </w:pPr>
+            <w:r>
+              <w:rPr>
+                <w:rFonts w:ascii="Segoe UI Symbol" w:hAnsi="Segoe UI Symbol" w:cs="Segoe UI Symbol"/>
+                <w:b/>
+                <w:color w:val="00B050"/>
+              </w:rPr>
+              <w:t>✓</w:t>
+            </w:r>
+          </w:p>
+        </w:tc>
+        <w:tc>
+          <w:tcPr>
+            <w:tcW w:w="2338" w:type="dxa"/>
+          </w:tcPr>
+          <w:p>
+            <w:pPr>
+              <w:jc w:val="center"/>
+              <w:cnfStyle w:val="000000100000" w:firstRow="0" w:lastRow="0" w:firstColumn="0" w:lastColumn="0" w:oddVBand="0" w:evenVBand="0" w:oddHBand="1" w:evenHBand="0" w:firstRowFirstColumn="0" w:firstRowLastColumn="0" w:lastRowFirstColumn="0" w:lastRowLastColumn="0"/>
+            </w:pPr>
+            <w:r>
+              <w:rPr>
+                <w:rFonts w:ascii="Segoe UI Symbol" w:hAnsi="Segoe UI Symbol" w:cs="Segoe UI Symbol"/>
+                <w:color w:val="FF0000"/>
+              </w:rPr>
+              <w:t>✘</w:t>
+            </w:r>
+          </w:p>
+        </w:tc>
+      </w:tr>
+      <w:tr>
+        <w:tc>
+          <w:tcPr>
+            <w:cnfStyle w:val="001000000000" w:firstRow="0" w:lastRow="0" w:firstColumn="1" w:lastColumn="0" w:oddVBand="0" w:evenVBand="0" w:oddHBand="0" w:evenHBand="0" w:firstRowFirstColumn="0" w:firstRowLastColumn="0" w:lastRowFirstColumn="0" w:lastRowLastColumn="0"/>
+            <w:tcW w:w="421" w:type="dxa"/>
+          </w:tcPr>
+          <w:p>
+            <w:pPr>
+              <w:jc w:val="center"/>
+            </w:pPr>
+            <w:r>
+              <w:t>6</w:t>
+            </w:r>
+          </w:p>
+        </w:tc>
+        <w:tc>
+          <w:tcPr>
+            <w:tcW w:w="4253" w:type="dxa"/>
+          </w:tcPr>
+          <w:p>
+            <w:pPr>
+              <w:cnfStyle w:val="000000000000" w:firstRow="0" w:lastRow="0" w:firstColumn="0" w:lastColumn="0" w:oddVBand="0" w:evenVBand="0" w:oddHBand="0" w:evenHBand="0" w:firstRowFirstColumn="0" w:firstRowLastColumn="0" w:lastRowFirstColumn="0" w:lastRowLastColumn="0"/>
+            </w:pPr>
+            <w:r>
+              <w:t>Ver detalles de un proveedor</w:t>
+            </w:r>
+          </w:p>
+        </w:tc>
+        <w:tc>
+          <w:tcPr>
+            <w:tcW w:w="2338" w:type="dxa"/>
+          </w:tcPr>
+          <w:p>
+            <w:pPr>
+              <w:jc w:val="center"/>
+              <w:cnfStyle w:val="000000000000" w:firstRow="0" w:lastRow="0" w:firstColumn="0" w:lastColumn="0" w:oddVBand="0" w:evenVBand="0" w:oddHBand="0" w:evenHBand="0" w:firstRowFirstColumn="0" w:firstRowLastColumn="0" w:lastRowFirstColumn="0" w:lastRowLastColumn="0"/>
+              <w:rPr>
+                <w:rFonts w:ascii="Segoe UI Symbol" w:hAnsi="Segoe UI Symbol" w:cs="Segoe UI Symbol"/>
+                <w:b/>
+                <w:color w:val="00B050"/>
+              </w:rPr>
+            </w:pPr>
+            <w:r>
+              <w:rPr>
+                <w:rFonts w:ascii="Segoe UI Symbol" w:hAnsi="Segoe UI Symbol" w:cs="Segoe UI Symbol"/>
+                <w:b/>
+                <w:color w:val="00B050"/>
+              </w:rPr>
+              <w:t>✓</w:t>
+            </w:r>
+          </w:p>
+        </w:tc>
+        <w:tc>
+          <w:tcPr>
+            <w:tcW w:w="2338" w:type="dxa"/>
+          </w:tcPr>
+          <w:p>
+            <w:pPr>
+              <w:jc w:val="center"/>
+              <w:cnfStyle w:val="000000000000" w:firstRow="0" w:lastRow="0" w:firstColumn="0" w:lastColumn="0" w:oddVBand="0" w:evenVBand="0" w:oddHBand="0" w:evenHBand="0" w:firstRowFirstColumn="0" w:firstRowLastColumn="0" w:lastRowFirstColumn="0" w:lastRowLastColumn="0"/>
+              <w:rPr>
+                <w:rFonts w:ascii="Segoe UI Symbol" w:hAnsi="Segoe UI Symbol" w:cs="Segoe UI Symbol"/>
+                <w:b/>
+                <w:color w:val="00B050"/>
+              </w:rPr>
+            </w:pPr>
+            <w:r>
+              <w:rPr>
+                <w:rFonts w:ascii="Segoe UI Symbol" w:hAnsi="Segoe UI Symbol" w:cs="Segoe UI Symbol"/>
+                <w:color w:val="FF0000"/>
+              </w:rPr>
+              <w:t>✘</w:t>
+            </w:r>
+          </w:p>
+        </w:tc>
+      </w:tr>
+      <w:tr>
+        <w:trPr>
+          <w:cnfStyle w:val="000000100000" w:firstRow="0" w:lastRow="0" w:firstColumn="0" w:lastColumn="0" w:oddVBand="0" w:evenVBand="0" w:oddHBand="1" w:evenHBand="0" w:firstRowFirstColumn="0" w:firstRowLastColumn="0" w:lastRowFirstColumn="0" w:lastRowLastColumn="0"/>
+        </w:trPr>
+        <w:tc>
+          <w:tcPr>
+            <w:cnfStyle w:val="001000000000" w:firstRow="0" w:lastRow="0" w:firstColumn="1" w:lastColumn="0" w:oddVBand="0" w:evenVBand="0" w:oddHBand="0" w:evenHBand="0" w:firstRowFirstColumn="0" w:firstRowLastColumn="0" w:lastRowFirstColumn="0" w:lastRowLastColumn="0"/>
+            <w:tcW w:w="421" w:type="dxa"/>
+          </w:tcPr>
+          <w:p>
+            <w:pPr>
+              <w:jc w:val="center"/>
+            </w:pPr>
+            <w:r>
+              <w:t>7</w:t>
+            </w:r>
+          </w:p>
+        </w:tc>
+        <w:tc>
+          <w:tcPr>
+            <w:tcW w:w="4253" w:type="dxa"/>
+          </w:tcPr>
+          <w:p>
+            <w:pPr>
+              <w:cnfStyle w:val="000000100000" w:firstRow="0" w:lastRow="0" w:firstColumn="0" w:lastColumn="0" w:oddVBand="0" w:evenVBand="0" w:oddHBand="1" w:evenHBand="0" w:firstRowFirstColumn="0" w:firstRowLastColumn="0" w:lastRowFirstColumn="0" w:lastRowLastColumn="0"/>
+            </w:pPr>
+            <w:r>
+              <w:t>Buscar proveedor por cualquier campo</w:t>
+            </w:r>
+          </w:p>
+        </w:tc>
+        <w:tc>
+          <w:tcPr>
+            <w:tcW w:w="2338" w:type="dxa"/>
+          </w:tcPr>
+          <w:p>
+            <w:pPr>
+              <w:jc w:val="center"/>
+              <w:cnfStyle w:val="000000100000" w:firstRow="0" w:lastRow="0" w:firstColumn="0" w:lastColumn="0" w:oddVBand="0" w:evenVBand="0" w:oddHBand="1" w:evenHBand="0" w:firstRowFirstColumn="0" w:firstRowLastColumn="0" w:lastRowFirstColumn="0" w:lastRowLastColumn="0"/>
+              <w:rPr>
+                <w:rFonts w:ascii="Segoe UI Symbol" w:hAnsi="Segoe UI Symbol" w:cs="Segoe UI Symbol"/>
+                <w:b/>
+                <w:color w:val="00B050"/>
+              </w:rPr>
+            </w:pPr>
+            <w:r>
+              <w:rPr>
+                <w:rFonts w:ascii="Segoe UI Symbol" w:hAnsi="Segoe UI Symbol" w:cs="Segoe UI Symbol"/>
+                <w:b/>
+                <w:color w:val="00B050"/>
+              </w:rPr>
+              <w:t>✓</w:t>
+            </w:r>
+          </w:p>
+        </w:tc>
+        <w:tc>
+          <w:tcPr>
+            <w:tcW w:w="2338" w:type="dxa"/>
+          </w:tcPr>
+          <w:p>
+            <w:pPr>
+              <w:jc w:val="center"/>
+              <w:cnfStyle w:val="000000100000" w:firstRow="0" w:lastRow="0" w:firstColumn="0" w:lastColumn="0" w:oddVBand="0" w:evenVBand="0" w:oddHBand="1" w:evenHBand="0" w:firstRowFirstColumn="0" w:firstRowLastColumn="0" w:lastRowFirstColumn="0" w:lastRowLastColumn="0"/>
+              <w:rPr>
+                <w:rFonts w:ascii="Segoe UI Symbol" w:hAnsi="Segoe UI Symbol" w:cs="Segoe UI Symbol"/>
+                <w:b/>
+                <w:color w:val="00B050"/>
+              </w:rPr>
+            </w:pPr>
+            <w:r>
+              <w:rPr>
+                <w:rFonts w:ascii="Segoe UI Symbol" w:hAnsi="Segoe UI Symbol" w:cs="Segoe UI Symbol"/>
+                <w:color w:val="FF0000"/>
+              </w:rPr>
+              <w:t>✘</w:t>
+            </w:r>
+          </w:p>
+        </w:tc>
+      </w:tr>
+    </w:tbl>
+    <w:p/>
+    <w:p>
+      <w:pPr>
+        <w:pStyle w:val="Ttulo3"/>
+      </w:pPr>
+      <w:bookmarkStart w:id="3" w:name="_Toc448648015"/>
+      <w:r>
+        <w:t>Categoría</w:t>
       </w:r>
       <w:bookmarkEnd w:id="3"/>
     </w:p>
@@ -898,7 +1561,7 @@
               <w:cnfStyle w:val="000000100000" w:firstRow="0" w:lastRow="0" w:firstColumn="0" w:lastColumn="0" w:oddVBand="0" w:evenVBand="0" w:oddHBand="1" w:evenHBand="0" w:firstRowFirstColumn="0" w:firstRowLastColumn="0" w:lastRowFirstColumn="0" w:lastRowLastColumn="0"/>
             </w:pPr>
             <w:r>
-              <w:t>Agregar proveedor</w:t>
+              <w:t>Agregar categoría</w:t>
             </w:r>
           </w:p>
         </w:tc>
@@ -971,7 +1634,7 @@
               <w:cnfStyle w:val="000000000000" w:firstRow="0" w:lastRow="0" w:firstColumn="0" w:lastColumn="0" w:oddVBand="0" w:evenVBand="0" w:oddHBand="0" w:evenHBand="0" w:firstRowFirstColumn="0" w:firstRowLastColumn="0" w:lastRowFirstColumn="0" w:lastRowLastColumn="0"/>
             </w:pPr>
             <w:r>
-              <w:t>Dar de baja a un proveedor</w:t>
+              <w:t>Dar de baja a una categoría</w:t>
             </w:r>
           </w:p>
         </w:tc>
@@ -1047,13 +1710,7 @@
               <w:cnfStyle w:val="000000100000" w:firstRow="0" w:lastRow="0" w:firstColumn="0" w:lastColumn="0" w:oddVBand="0" w:evenVBand="0" w:oddHBand="1" w:evenHBand="0" w:firstRowFirstColumn="0" w:firstRowLastColumn="0" w:lastRowFirstColumn="0" w:lastRowLastColumn="0"/>
             </w:pPr>
             <w:r>
-              <w:t xml:space="preserve">Dar de </w:t>
-            </w:r>
-            <w:r>
-              <w:t>alta</w:t>
-            </w:r>
-            <w:r>
-              <w:t xml:space="preserve"> a un proveedor</w:t>
+              <w:t>Dar de alta a una categoría</w:t>
             </w:r>
           </w:p>
         </w:tc>
@@ -1126,7 +1783,7 @@
               <w:cnfStyle w:val="000000000000" w:firstRow="0" w:lastRow="0" w:firstColumn="0" w:lastColumn="0" w:oddVBand="0" w:evenVBand="0" w:oddHBand="0" w:evenHBand="0" w:firstRowFirstColumn="0" w:firstRowLastColumn="0" w:lastRowFirstColumn="0" w:lastRowLastColumn="0"/>
             </w:pPr>
             <w:r>
-              <w:t>Modificar un proveedor</w:t>
+              <w:t>Modificar una categoría</w:t>
             </w:r>
           </w:p>
         </w:tc>
@@ -1202,7 +1859,7 @@
               <w:cnfStyle w:val="000000100000" w:firstRow="0" w:lastRow="0" w:firstColumn="0" w:lastColumn="0" w:oddVBand="0" w:evenVBand="0" w:oddHBand="1" w:evenHBand="0" w:firstRowFirstColumn="0" w:firstRowLastColumn="0" w:lastRowFirstColumn="0" w:lastRowLastColumn="0"/>
             </w:pPr>
             <w:r>
-              <w:t>Listar proveedores</w:t>
+              <w:t>Listar categorías</w:t>
             </w:r>
           </w:p>
         </w:tc>
@@ -1272,7 +1929,7 @@
               <w:cnfStyle w:val="000000000000" w:firstRow="0" w:lastRow="0" w:firstColumn="0" w:lastColumn="0" w:oddVBand="0" w:evenVBand="0" w:oddHBand="0" w:evenHBand="0" w:firstRowFirstColumn="0" w:firstRowLastColumn="0" w:lastRowFirstColumn="0" w:lastRowLastColumn="0"/>
             </w:pPr>
             <w:r>
-              <w:t>Ver detalles de un proveedor</w:t>
+              <w:t>Ver detalles de una categoría ***</w:t>
             </w:r>
           </w:p>
         </w:tc>
@@ -1351,7 +2008,7 @@
               <w:cnfStyle w:val="000000100000" w:firstRow="0" w:lastRow="0" w:firstColumn="0" w:lastColumn="0" w:oddVBand="0" w:evenVBand="0" w:oddHBand="1" w:evenHBand="0" w:firstRowFirstColumn="0" w:firstRowLastColumn="0" w:lastRowFirstColumn="0" w:lastRowLastColumn="0"/>
             </w:pPr>
             <w:r>
-              <w:t>Buscar proveedor por cualquier campo</w:t>
+              <w:t>Buscar categoría por cualquier campo</w:t>
             </w:r>
           </w:p>
         </w:tc>
@@ -1409,11 +2066,778 @@
       <w:pPr>
         <w:pStyle w:val="Ttulo3"/>
       </w:pPr>
-      <w:bookmarkStart w:id="4" w:name="_Toc448166480"/>
+      <w:bookmarkStart w:id="4" w:name="_Toc448648016"/>
       <w:r>
-        <w:t>Categoría</w:t>
+        <w:t>Producto</w:t>
       </w:r>
       <w:bookmarkEnd w:id="4"/>
+    </w:p>
+    <w:tbl>
+      <w:tblPr>
+        <w:tblStyle w:val="Tablanormal1"/>
+        <w:tblW w:w="0" w:type="auto"/>
+        <w:tblLook w:val="04A0" w:firstRow="1" w:lastRow="0" w:firstColumn="1" w:lastColumn="0" w:noHBand="0" w:noVBand="1"/>
+      </w:tblPr>
+      <w:tblGrid>
+        <w:gridCol w:w="460"/>
+        <w:gridCol w:w="4228"/>
+        <w:gridCol w:w="2333"/>
+        <w:gridCol w:w="2329"/>
+      </w:tblGrid>
+      <w:tr>
+        <w:trPr>
+          <w:cnfStyle w:val="100000000000" w:firstRow="1" w:lastRow="0" w:firstColumn="0" w:lastColumn="0" w:oddVBand="0" w:evenVBand="0" w:oddHBand="0" w:evenHBand="0" w:firstRowFirstColumn="0" w:firstRowLastColumn="0" w:lastRowFirstColumn="0" w:lastRowLastColumn="0"/>
+        </w:trPr>
+        <w:tc>
+          <w:tcPr>
+            <w:cnfStyle w:val="001000000000" w:firstRow="0" w:lastRow="0" w:firstColumn="1" w:lastColumn="0" w:oddVBand="0" w:evenVBand="0" w:oddHBand="0" w:evenHBand="0" w:firstRowFirstColumn="0" w:firstRowLastColumn="0" w:lastRowFirstColumn="0" w:lastRowLastColumn="0"/>
+            <w:tcW w:w="460" w:type="dxa"/>
+          </w:tcPr>
+          <w:p>
+            <w:pPr>
+              <w:jc w:val="center"/>
+            </w:pPr>
+            <w:r>
+              <w:t>#</w:t>
+            </w:r>
+          </w:p>
+        </w:tc>
+        <w:tc>
+          <w:tcPr>
+            <w:tcW w:w="4228" w:type="dxa"/>
+          </w:tcPr>
+          <w:p>
+            <w:pPr>
+              <w:jc w:val="center"/>
+              <w:cnfStyle w:val="100000000000" w:firstRow="1" w:lastRow="0" w:firstColumn="0" w:lastColumn="0" w:oddVBand="0" w:evenVBand="0" w:oddHBand="0" w:evenHBand="0" w:firstRowFirstColumn="0" w:firstRowLastColumn="0" w:lastRowFirstColumn="0" w:lastRowLastColumn="0"/>
+            </w:pPr>
+            <w:r>
+              <w:t>Tarea</w:t>
+            </w:r>
+          </w:p>
+        </w:tc>
+        <w:tc>
+          <w:tcPr>
+            <w:tcW w:w="2333" w:type="dxa"/>
+          </w:tcPr>
+          <w:p>
+            <w:pPr>
+              <w:jc w:val="center"/>
+              <w:cnfStyle w:val="100000000000" w:firstRow="1" w:lastRow="0" w:firstColumn="0" w:lastColumn="0" w:oddVBand="0" w:evenVBand="0" w:oddHBand="0" w:evenHBand="0" w:firstRowFirstColumn="0" w:firstRowLastColumn="0" w:lastRowFirstColumn="0" w:lastRowLastColumn="0"/>
+            </w:pPr>
+            <w:r>
+              <w:t>Administrador</w:t>
+            </w:r>
+          </w:p>
+        </w:tc>
+        <w:tc>
+          <w:tcPr>
+            <w:tcW w:w="2329" w:type="dxa"/>
+          </w:tcPr>
+          <w:p>
+            <w:pPr>
+              <w:jc w:val="center"/>
+              <w:cnfStyle w:val="100000000000" w:firstRow="1" w:lastRow="0" w:firstColumn="0" w:lastColumn="0" w:oddVBand="0" w:evenVBand="0" w:oddHBand="0" w:evenHBand="0" w:firstRowFirstColumn="0" w:firstRowLastColumn="0" w:lastRowFirstColumn="0" w:lastRowLastColumn="0"/>
+            </w:pPr>
+            <w:r>
+              <w:t>Empleado</w:t>
+            </w:r>
+          </w:p>
+        </w:tc>
+      </w:tr>
+      <w:tr>
+        <w:trPr>
+          <w:cnfStyle w:val="000000100000" w:firstRow="0" w:lastRow="0" w:firstColumn="0" w:lastColumn="0" w:oddVBand="0" w:evenVBand="0" w:oddHBand="1" w:evenHBand="0" w:firstRowFirstColumn="0" w:firstRowLastColumn="0" w:lastRowFirstColumn="0" w:lastRowLastColumn="0"/>
+        </w:trPr>
+        <w:tc>
+          <w:tcPr>
+            <w:cnfStyle w:val="001000000000" w:firstRow="0" w:lastRow="0" w:firstColumn="1" w:lastColumn="0" w:oddVBand="0" w:evenVBand="0" w:oddHBand="0" w:evenHBand="0" w:firstRowFirstColumn="0" w:firstRowLastColumn="0" w:lastRowFirstColumn="0" w:lastRowLastColumn="0"/>
+            <w:tcW w:w="460" w:type="dxa"/>
+          </w:tcPr>
+          <w:p>
+            <w:pPr>
+              <w:jc w:val="center"/>
+            </w:pPr>
+            <w:r>
+              <w:t>1</w:t>
+            </w:r>
+          </w:p>
+        </w:tc>
+        <w:tc>
+          <w:tcPr>
+            <w:tcW w:w="4228" w:type="dxa"/>
+          </w:tcPr>
+          <w:p>
+            <w:pPr>
+              <w:cnfStyle w:val="000000100000" w:firstRow="0" w:lastRow="0" w:firstColumn="0" w:lastColumn="0" w:oddVBand="0" w:evenVBand="0" w:oddHBand="1" w:evenHBand="0" w:firstRowFirstColumn="0" w:firstRowLastColumn="0" w:lastRowFirstColumn="0" w:lastRowLastColumn="0"/>
+            </w:pPr>
+            <w:r>
+              <w:t>Agregar producto</w:t>
+            </w:r>
+          </w:p>
+        </w:tc>
+        <w:tc>
+          <w:tcPr>
+            <w:tcW w:w="2333" w:type="dxa"/>
+          </w:tcPr>
+          <w:p>
+            <w:pPr>
+              <w:jc w:val="center"/>
+              <w:cnfStyle w:val="000000100000" w:firstRow="0" w:lastRow="0" w:firstColumn="0" w:lastColumn="0" w:oddVBand="0" w:evenVBand="0" w:oddHBand="1" w:evenHBand="0" w:firstRowFirstColumn="0" w:firstRowLastColumn="0" w:lastRowFirstColumn="0" w:lastRowLastColumn="0"/>
+              <w:rPr>
+                <w:b/>
+                <w:color w:val="00B050"/>
+              </w:rPr>
+            </w:pPr>
+            <w:r>
+              <w:rPr>
+                <w:rFonts w:ascii="Segoe UI Symbol" w:hAnsi="Segoe UI Symbol" w:cs="Segoe UI Symbol"/>
+                <w:b/>
+                <w:color w:val="00B050"/>
+              </w:rPr>
+              <w:t>✓</w:t>
+            </w:r>
+          </w:p>
+        </w:tc>
+        <w:tc>
+          <w:tcPr>
+            <w:tcW w:w="2329" w:type="dxa"/>
+          </w:tcPr>
+          <w:p>
+            <w:pPr>
+              <w:jc w:val="center"/>
+              <w:cnfStyle w:val="000000100000" w:firstRow="0" w:lastRow="0" w:firstColumn="0" w:lastColumn="0" w:oddVBand="0" w:evenVBand="0" w:oddHBand="1" w:evenHBand="0" w:firstRowFirstColumn="0" w:firstRowLastColumn="0" w:lastRowFirstColumn="0" w:lastRowLastColumn="0"/>
+              <w:rPr>
+                <w:color w:val="FF0000"/>
+              </w:rPr>
+            </w:pPr>
+            <w:r>
+              <w:rPr>
+                <w:rFonts w:ascii="Segoe UI Symbol" w:hAnsi="Segoe UI Symbol" w:cs="Segoe UI Symbol"/>
+                <w:color w:val="FF0000"/>
+              </w:rPr>
+              <w:t>✘</w:t>
+            </w:r>
+          </w:p>
+        </w:tc>
+      </w:tr>
+      <w:tr>
+        <w:tc>
+          <w:tcPr>
+            <w:cnfStyle w:val="001000000000" w:firstRow="0" w:lastRow="0" w:firstColumn="1" w:lastColumn="0" w:oddVBand="0" w:evenVBand="0" w:oddHBand="0" w:evenHBand="0" w:firstRowFirstColumn="0" w:firstRowLastColumn="0" w:lastRowFirstColumn="0" w:lastRowLastColumn="0"/>
+            <w:tcW w:w="460" w:type="dxa"/>
+          </w:tcPr>
+          <w:p>
+            <w:pPr>
+              <w:jc w:val="center"/>
+            </w:pPr>
+            <w:r>
+              <w:lastRenderedPageBreak/>
+              <w:t>2</w:t>
+            </w:r>
+          </w:p>
+        </w:tc>
+        <w:tc>
+          <w:tcPr>
+            <w:tcW w:w="4228" w:type="dxa"/>
+          </w:tcPr>
+          <w:p>
+            <w:pPr>
+              <w:cnfStyle w:val="000000000000" w:firstRow="0" w:lastRow="0" w:firstColumn="0" w:lastColumn="0" w:oddVBand="0" w:evenVBand="0" w:oddHBand="0" w:evenHBand="0" w:firstRowFirstColumn="0" w:firstRowLastColumn="0" w:lastRowFirstColumn="0" w:lastRowLastColumn="0"/>
+            </w:pPr>
+            <w:r>
+              <w:t>Dar de baja a un producto</w:t>
+            </w:r>
+          </w:p>
+        </w:tc>
+        <w:tc>
+          <w:tcPr>
+            <w:tcW w:w="2333" w:type="dxa"/>
+          </w:tcPr>
+          <w:p>
+            <w:pPr>
+              <w:jc w:val="center"/>
+              <w:cnfStyle w:val="000000000000" w:firstRow="0" w:lastRow="0" w:firstColumn="0" w:lastColumn="0" w:oddVBand="0" w:evenVBand="0" w:oddHBand="0" w:evenHBand="0" w:firstRowFirstColumn="0" w:firstRowLastColumn="0" w:lastRowFirstColumn="0" w:lastRowLastColumn="0"/>
+              <w:rPr>
+                <w:b/>
+                <w:color w:val="00B050"/>
+              </w:rPr>
+            </w:pPr>
+            <w:r>
+              <w:rPr>
+                <w:rFonts w:ascii="Segoe UI Symbol" w:hAnsi="Segoe UI Symbol" w:cs="Segoe UI Symbol"/>
+                <w:b/>
+                <w:color w:val="00B050"/>
+              </w:rPr>
+              <w:t>✓</w:t>
+            </w:r>
+          </w:p>
+        </w:tc>
+        <w:tc>
+          <w:tcPr>
+            <w:tcW w:w="2329" w:type="dxa"/>
+          </w:tcPr>
+          <w:p>
+            <w:pPr>
+              <w:jc w:val="center"/>
+              <w:cnfStyle w:val="000000000000" w:firstRow="0" w:lastRow="0" w:firstColumn="0" w:lastColumn="0" w:oddVBand="0" w:evenVBand="0" w:oddHBand="0" w:evenHBand="0" w:firstRowFirstColumn="0" w:firstRowLastColumn="0" w:lastRowFirstColumn="0" w:lastRowLastColumn="0"/>
+              <w:rPr>
+                <w:color w:val="FF0000"/>
+              </w:rPr>
+            </w:pPr>
+            <w:r>
+              <w:rPr>
+                <w:rFonts w:ascii="Segoe UI Symbol" w:hAnsi="Segoe UI Symbol" w:cs="Segoe UI Symbol"/>
+                <w:color w:val="FF0000"/>
+              </w:rPr>
+              <w:t>✘</w:t>
+            </w:r>
+          </w:p>
+        </w:tc>
+      </w:tr>
+      <w:tr>
+        <w:trPr>
+          <w:cnfStyle w:val="000000100000" w:firstRow="0" w:lastRow="0" w:firstColumn="0" w:lastColumn="0" w:oddVBand="0" w:evenVBand="0" w:oddHBand="1" w:evenHBand="0" w:firstRowFirstColumn="0" w:firstRowLastColumn="0" w:lastRowFirstColumn="0" w:lastRowLastColumn="0"/>
+        </w:trPr>
+        <w:tc>
+          <w:tcPr>
+            <w:cnfStyle w:val="001000000000" w:firstRow="0" w:lastRow="0" w:firstColumn="1" w:lastColumn="0" w:oddVBand="0" w:evenVBand="0" w:oddHBand="0" w:evenHBand="0" w:firstRowFirstColumn="0" w:firstRowLastColumn="0" w:lastRowFirstColumn="0" w:lastRowLastColumn="0"/>
+            <w:tcW w:w="460" w:type="dxa"/>
+          </w:tcPr>
+          <w:p>
+            <w:pPr>
+              <w:jc w:val="center"/>
+            </w:pPr>
+            <w:r>
+              <w:t>3</w:t>
+            </w:r>
+          </w:p>
+        </w:tc>
+        <w:tc>
+          <w:tcPr>
+            <w:tcW w:w="4228" w:type="dxa"/>
+          </w:tcPr>
+          <w:p>
+            <w:pPr>
+              <w:cnfStyle w:val="000000100000" w:firstRow="0" w:lastRow="0" w:firstColumn="0" w:lastColumn="0" w:oddVBand="0" w:evenVBand="0" w:oddHBand="1" w:evenHBand="0" w:firstRowFirstColumn="0" w:firstRowLastColumn="0" w:lastRowFirstColumn="0" w:lastRowLastColumn="0"/>
+            </w:pPr>
+            <w:r>
+              <w:t>Dar de alta a un producto</w:t>
+            </w:r>
+          </w:p>
+        </w:tc>
+        <w:tc>
+          <w:tcPr>
+            <w:tcW w:w="2333" w:type="dxa"/>
+          </w:tcPr>
+          <w:p>
+            <w:pPr>
+              <w:jc w:val="center"/>
+              <w:cnfStyle w:val="000000100000" w:firstRow="0" w:lastRow="0" w:firstColumn="0" w:lastColumn="0" w:oddVBand="0" w:evenVBand="0" w:oddHBand="1" w:evenHBand="0" w:firstRowFirstColumn="0" w:firstRowLastColumn="0" w:lastRowFirstColumn="0" w:lastRowLastColumn="0"/>
+              <w:rPr>
+                <w:b/>
+                <w:color w:val="00B050"/>
+              </w:rPr>
+            </w:pPr>
+            <w:r>
+              <w:rPr>
+                <w:rFonts w:ascii="Segoe UI Symbol" w:hAnsi="Segoe UI Symbol" w:cs="Segoe UI Symbol"/>
+                <w:b/>
+                <w:color w:val="00B050"/>
+              </w:rPr>
+              <w:t>✓</w:t>
+            </w:r>
+          </w:p>
+        </w:tc>
+        <w:tc>
+          <w:tcPr>
+            <w:tcW w:w="2329" w:type="dxa"/>
+          </w:tcPr>
+          <w:p>
+            <w:pPr>
+              <w:jc w:val="center"/>
+              <w:cnfStyle w:val="000000100000" w:firstRow="0" w:lastRow="0" w:firstColumn="0" w:lastColumn="0" w:oddVBand="0" w:evenVBand="0" w:oddHBand="1" w:evenHBand="0" w:firstRowFirstColumn="0" w:firstRowLastColumn="0" w:lastRowFirstColumn="0" w:lastRowLastColumn="0"/>
+              <w:rPr>
+                <w:color w:val="FF0000"/>
+              </w:rPr>
+            </w:pPr>
+            <w:r>
+              <w:rPr>
+                <w:rFonts w:ascii="Segoe UI Symbol" w:hAnsi="Segoe UI Symbol" w:cs="Segoe UI Symbol"/>
+                <w:color w:val="FF0000"/>
+              </w:rPr>
+              <w:t>✘</w:t>
+            </w:r>
+          </w:p>
+        </w:tc>
+      </w:tr>
+      <w:tr>
+        <w:tc>
+          <w:tcPr>
+            <w:cnfStyle w:val="001000000000" w:firstRow="0" w:lastRow="0" w:firstColumn="1" w:lastColumn="0" w:oddVBand="0" w:evenVBand="0" w:oddHBand="0" w:evenHBand="0" w:firstRowFirstColumn="0" w:firstRowLastColumn="0" w:lastRowFirstColumn="0" w:lastRowLastColumn="0"/>
+            <w:tcW w:w="460" w:type="dxa"/>
+          </w:tcPr>
+          <w:p>
+            <w:pPr>
+              <w:jc w:val="center"/>
+            </w:pPr>
+            <w:r>
+              <w:t>4</w:t>
+            </w:r>
+          </w:p>
+        </w:tc>
+        <w:tc>
+          <w:tcPr>
+            <w:tcW w:w="4228" w:type="dxa"/>
+          </w:tcPr>
+          <w:p>
+            <w:pPr>
+              <w:cnfStyle w:val="000000000000" w:firstRow="0" w:lastRow="0" w:firstColumn="0" w:lastColumn="0" w:oddVBand="0" w:evenVBand="0" w:oddHBand="0" w:evenHBand="0" w:firstRowFirstColumn="0" w:firstRowLastColumn="0" w:lastRowFirstColumn="0" w:lastRowLastColumn="0"/>
+            </w:pPr>
+            <w:r>
+              <w:t>Modificar un producto</w:t>
+            </w:r>
+          </w:p>
+        </w:tc>
+        <w:tc>
+          <w:tcPr>
+            <w:tcW w:w="2333" w:type="dxa"/>
+          </w:tcPr>
+          <w:p>
+            <w:pPr>
+              <w:jc w:val="center"/>
+              <w:cnfStyle w:val="000000000000" w:firstRow="0" w:lastRow="0" w:firstColumn="0" w:lastColumn="0" w:oddVBand="0" w:evenVBand="0" w:oddHBand="0" w:evenHBand="0" w:firstRowFirstColumn="0" w:firstRowLastColumn="0" w:lastRowFirstColumn="0" w:lastRowLastColumn="0"/>
+              <w:rPr>
+                <w:b/>
+                <w:color w:val="00B050"/>
+              </w:rPr>
+            </w:pPr>
+            <w:r>
+              <w:rPr>
+                <w:rFonts w:ascii="Segoe UI Symbol" w:hAnsi="Segoe UI Symbol" w:cs="Segoe UI Symbol"/>
+                <w:b/>
+                <w:color w:val="00B050"/>
+              </w:rPr>
+              <w:t>✓</w:t>
+            </w:r>
+          </w:p>
+        </w:tc>
+        <w:tc>
+          <w:tcPr>
+            <w:tcW w:w="2329" w:type="dxa"/>
+          </w:tcPr>
+          <w:p>
+            <w:pPr>
+              <w:jc w:val="center"/>
+              <w:cnfStyle w:val="000000000000" w:firstRow="0" w:lastRow="0" w:firstColumn="0" w:lastColumn="0" w:oddVBand="0" w:evenVBand="0" w:oddHBand="0" w:evenHBand="0" w:firstRowFirstColumn="0" w:firstRowLastColumn="0" w:lastRowFirstColumn="0" w:lastRowLastColumn="0"/>
+              <w:rPr>
+                <w:color w:val="FF0000"/>
+              </w:rPr>
+            </w:pPr>
+            <w:r>
+              <w:rPr>
+                <w:rFonts w:ascii="Segoe UI Symbol" w:hAnsi="Segoe UI Symbol" w:cs="Segoe UI Symbol"/>
+                <w:color w:val="FF0000"/>
+              </w:rPr>
+              <w:t>✘</w:t>
+            </w:r>
+          </w:p>
+        </w:tc>
+      </w:tr>
+      <w:tr>
+        <w:trPr>
+          <w:cnfStyle w:val="000000100000" w:firstRow="0" w:lastRow="0" w:firstColumn="0" w:lastColumn="0" w:oddVBand="0" w:evenVBand="0" w:oddHBand="1" w:evenHBand="0" w:firstRowFirstColumn="0" w:firstRowLastColumn="0" w:lastRowFirstColumn="0" w:lastRowLastColumn="0"/>
+        </w:trPr>
+        <w:tc>
+          <w:tcPr>
+            <w:cnfStyle w:val="001000000000" w:firstRow="0" w:lastRow="0" w:firstColumn="1" w:lastColumn="0" w:oddVBand="0" w:evenVBand="0" w:oddHBand="0" w:evenHBand="0" w:firstRowFirstColumn="0" w:firstRowLastColumn="0" w:lastRowFirstColumn="0" w:lastRowLastColumn="0"/>
+            <w:tcW w:w="460" w:type="dxa"/>
+          </w:tcPr>
+          <w:p>
+            <w:pPr>
+              <w:jc w:val="center"/>
+            </w:pPr>
+            <w:r>
+              <w:t>5</w:t>
+            </w:r>
+          </w:p>
+        </w:tc>
+        <w:tc>
+          <w:tcPr>
+            <w:tcW w:w="4228" w:type="dxa"/>
+          </w:tcPr>
+          <w:p>
+            <w:pPr>
+              <w:cnfStyle w:val="000000100000" w:firstRow="0" w:lastRow="0" w:firstColumn="0" w:lastColumn="0" w:oddVBand="0" w:evenVBand="0" w:oddHBand="1" w:evenHBand="0" w:firstRowFirstColumn="0" w:firstRowLastColumn="0" w:lastRowFirstColumn="0" w:lastRowLastColumn="0"/>
+            </w:pPr>
+            <w:r>
+              <w:t>Listar productos</w:t>
+            </w:r>
+          </w:p>
+        </w:tc>
+        <w:tc>
+          <w:tcPr>
+            <w:tcW w:w="2333" w:type="dxa"/>
+          </w:tcPr>
+          <w:p>
+            <w:pPr>
+              <w:jc w:val="center"/>
+              <w:cnfStyle w:val="000000100000" w:firstRow="0" w:lastRow="0" w:firstColumn="0" w:lastColumn="0" w:oddVBand="0" w:evenVBand="0" w:oddHBand="1" w:evenHBand="0" w:firstRowFirstColumn="0" w:firstRowLastColumn="0" w:lastRowFirstColumn="0" w:lastRowLastColumn="0"/>
+              <w:rPr>
+                <w:b/>
+                <w:color w:val="00B050"/>
+              </w:rPr>
+            </w:pPr>
+            <w:r>
+              <w:rPr>
+                <w:rFonts w:ascii="Segoe UI Symbol" w:hAnsi="Segoe UI Symbol" w:cs="Segoe UI Symbol"/>
+                <w:b/>
+                <w:color w:val="00B050"/>
+              </w:rPr>
+              <w:t>✓</w:t>
+            </w:r>
+          </w:p>
+        </w:tc>
+        <w:tc>
+          <w:tcPr>
+            <w:tcW w:w="2329" w:type="dxa"/>
+          </w:tcPr>
+          <w:p>
+            <w:pPr>
+              <w:jc w:val="center"/>
+              <w:cnfStyle w:val="000000100000" w:firstRow="0" w:lastRow="0" w:firstColumn="0" w:lastColumn="0" w:oddVBand="0" w:evenVBand="0" w:oddHBand="1" w:evenHBand="0" w:firstRowFirstColumn="0" w:firstRowLastColumn="0" w:lastRowFirstColumn="0" w:lastRowLastColumn="0"/>
+            </w:pPr>
+            <w:r>
+              <w:rPr>
+                <w:rFonts w:ascii="Segoe UI Symbol" w:hAnsi="Segoe UI Symbol" w:cs="Segoe UI Symbol"/>
+                <w:color w:val="FF0000"/>
+              </w:rPr>
+              <w:t>✘</w:t>
+            </w:r>
+          </w:p>
+        </w:tc>
+      </w:tr>
+      <w:tr>
+        <w:tc>
+          <w:tcPr>
+            <w:cnfStyle w:val="001000000000" w:firstRow="0" w:lastRow="0" w:firstColumn="1" w:lastColumn="0" w:oddVBand="0" w:evenVBand="0" w:oddHBand="0" w:evenHBand="0" w:firstRowFirstColumn="0" w:firstRowLastColumn="0" w:lastRowFirstColumn="0" w:lastRowLastColumn="0"/>
+            <w:tcW w:w="460" w:type="dxa"/>
+          </w:tcPr>
+          <w:p>
+            <w:pPr>
+              <w:jc w:val="center"/>
+            </w:pPr>
+            <w:r>
+              <w:t>6</w:t>
+            </w:r>
+          </w:p>
+        </w:tc>
+        <w:tc>
+          <w:tcPr>
+            <w:tcW w:w="4228" w:type="dxa"/>
+          </w:tcPr>
+          <w:p>
+            <w:pPr>
+              <w:cnfStyle w:val="000000000000" w:firstRow="0" w:lastRow="0" w:firstColumn="0" w:lastColumn="0" w:oddVBand="0" w:evenVBand="0" w:oddHBand="0" w:evenHBand="0" w:firstRowFirstColumn="0" w:firstRowLastColumn="0" w:lastRowFirstColumn="0" w:lastRowLastColumn="0"/>
+            </w:pPr>
+            <w:r>
+              <w:t xml:space="preserve">Ver detalles de un producto </w:t>
+            </w:r>
+          </w:p>
+        </w:tc>
+        <w:tc>
+          <w:tcPr>
+            <w:tcW w:w="2333" w:type="dxa"/>
+          </w:tcPr>
+          <w:p>
+            <w:pPr>
+              <w:jc w:val="center"/>
+              <w:cnfStyle w:val="000000000000" w:firstRow="0" w:lastRow="0" w:firstColumn="0" w:lastColumn="0" w:oddVBand="0" w:evenVBand="0" w:oddHBand="0" w:evenHBand="0" w:firstRowFirstColumn="0" w:firstRowLastColumn="0" w:lastRowFirstColumn="0" w:lastRowLastColumn="0"/>
+              <w:rPr>
+                <w:rFonts w:ascii="Segoe UI Symbol" w:hAnsi="Segoe UI Symbol" w:cs="Segoe UI Symbol"/>
+                <w:b/>
+                <w:color w:val="00B050"/>
+              </w:rPr>
+            </w:pPr>
+            <w:r>
+              <w:rPr>
+                <w:rFonts w:ascii="Segoe UI Symbol" w:hAnsi="Segoe UI Symbol" w:cs="Segoe UI Symbol"/>
+                <w:b/>
+                <w:color w:val="00B050"/>
+              </w:rPr>
+              <w:t>✓</w:t>
+            </w:r>
+          </w:p>
+        </w:tc>
+        <w:tc>
+          <w:tcPr>
+            <w:tcW w:w="2329" w:type="dxa"/>
+          </w:tcPr>
+          <w:p>
+            <w:pPr>
+              <w:jc w:val="center"/>
+              <w:cnfStyle w:val="000000000000" w:firstRow="0" w:lastRow="0" w:firstColumn="0" w:lastColumn="0" w:oddVBand="0" w:evenVBand="0" w:oddHBand="0" w:evenHBand="0" w:firstRowFirstColumn="0" w:firstRowLastColumn="0" w:lastRowFirstColumn="0" w:lastRowLastColumn="0"/>
+              <w:rPr>
+                <w:rFonts w:ascii="Segoe UI Symbol" w:hAnsi="Segoe UI Symbol" w:cs="Segoe UI Symbol"/>
+                <w:b/>
+                <w:color w:val="00B050"/>
+              </w:rPr>
+            </w:pPr>
+            <w:r>
+              <w:rPr>
+                <w:rFonts w:ascii="Segoe UI Symbol" w:hAnsi="Segoe UI Symbol" w:cs="Segoe UI Symbol"/>
+                <w:color w:val="FF0000"/>
+              </w:rPr>
+              <w:t>✘</w:t>
+            </w:r>
+          </w:p>
+        </w:tc>
+      </w:tr>
+      <w:tr>
+        <w:trPr>
+          <w:cnfStyle w:val="000000100000" w:firstRow="0" w:lastRow="0" w:firstColumn="0" w:lastColumn="0" w:oddVBand="0" w:evenVBand="0" w:oddHBand="1" w:evenHBand="0" w:firstRowFirstColumn="0" w:firstRowLastColumn="0" w:lastRowFirstColumn="0" w:lastRowLastColumn="0"/>
+        </w:trPr>
+        <w:tc>
+          <w:tcPr>
+            <w:cnfStyle w:val="001000000000" w:firstRow="0" w:lastRow="0" w:firstColumn="1" w:lastColumn="0" w:oddVBand="0" w:evenVBand="0" w:oddHBand="0" w:evenHBand="0" w:firstRowFirstColumn="0" w:firstRowLastColumn="0" w:lastRowFirstColumn="0" w:lastRowLastColumn="0"/>
+            <w:tcW w:w="460" w:type="dxa"/>
+          </w:tcPr>
+          <w:p>
+            <w:pPr>
+              <w:jc w:val="center"/>
+            </w:pPr>
+            <w:r>
+              <w:t>7</w:t>
+            </w:r>
+          </w:p>
+        </w:tc>
+        <w:tc>
+          <w:tcPr>
+            <w:tcW w:w="4228" w:type="dxa"/>
+          </w:tcPr>
+          <w:p>
+            <w:pPr>
+              <w:cnfStyle w:val="000000100000" w:firstRow="0" w:lastRow="0" w:firstColumn="0" w:lastColumn="0" w:oddVBand="0" w:evenVBand="0" w:oddHBand="1" w:evenHBand="0" w:firstRowFirstColumn="0" w:firstRowLastColumn="0" w:lastRowFirstColumn="0" w:lastRowLastColumn="0"/>
+            </w:pPr>
+            <w:r>
+              <w:t>Buscar productos por cualquier campo</w:t>
+            </w:r>
+          </w:p>
+        </w:tc>
+        <w:tc>
+          <w:tcPr>
+            <w:tcW w:w="2333" w:type="dxa"/>
+          </w:tcPr>
+          <w:p>
+            <w:pPr>
+              <w:jc w:val="center"/>
+              <w:cnfStyle w:val="000000100000" w:firstRow="0" w:lastRow="0" w:firstColumn="0" w:lastColumn="0" w:oddVBand="0" w:evenVBand="0" w:oddHBand="1" w:evenHBand="0" w:firstRowFirstColumn="0" w:firstRowLastColumn="0" w:lastRowFirstColumn="0" w:lastRowLastColumn="0"/>
+              <w:rPr>
+                <w:rFonts w:ascii="Segoe UI Symbol" w:hAnsi="Segoe UI Symbol" w:cs="Segoe UI Symbol"/>
+                <w:b/>
+                <w:color w:val="00B050"/>
+              </w:rPr>
+            </w:pPr>
+            <w:r>
+              <w:rPr>
+                <w:rFonts w:ascii="Segoe UI Symbol" w:hAnsi="Segoe UI Symbol" w:cs="Segoe UI Symbol"/>
+                <w:b/>
+                <w:color w:val="00B050"/>
+              </w:rPr>
+              <w:t>✓</w:t>
+            </w:r>
+          </w:p>
+        </w:tc>
+        <w:tc>
+          <w:tcPr>
+            <w:tcW w:w="2329" w:type="dxa"/>
+          </w:tcPr>
+          <w:p>
+            <w:pPr>
+              <w:jc w:val="center"/>
+              <w:cnfStyle w:val="000000100000" w:firstRow="0" w:lastRow="0" w:firstColumn="0" w:lastColumn="0" w:oddVBand="0" w:evenVBand="0" w:oddHBand="1" w:evenHBand="0" w:firstRowFirstColumn="0" w:firstRowLastColumn="0" w:lastRowFirstColumn="0" w:lastRowLastColumn="0"/>
+              <w:rPr>
+                <w:rFonts w:ascii="Segoe UI Symbol" w:hAnsi="Segoe UI Symbol" w:cs="Segoe UI Symbol"/>
+                <w:b/>
+                <w:color w:val="00B050"/>
+              </w:rPr>
+            </w:pPr>
+            <w:r>
+              <w:rPr>
+                <w:rFonts w:ascii="Segoe UI Symbol" w:hAnsi="Segoe UI Symbol" w:cs="Segoe UI Symbol"/>
+                <w:color w:val="FF0000"/>
+              </w:rPr>
+              <w:t>✘</w:t>
+            </w:r>
+          </w:p>
+        </w:tc>
+      </w:tr>
+      <w:tr>
+        <w:tc>
+          <w:tcPr>
+            <w:cnfStyle w:val="001000000000" w:firstRow="0" w:lastRow="0" w:firstColumn="1" w:lastColumn="0" w:oddVBand="0" w:evenVBand="0" w:oddHBand="0" w:evenHBand="0" w:firstRowFirstColumn="0" w:firstRowLastColumn="0" w:lastRowFirstColumn="0" w:lastRowLastColumn="0"/>
+            <w:tcW w:w="460" w:type="dxa"/>
+          </w:tcPr>
+          <w:p>
+            <w:pPr>
+              <w:jc w:val="center"/>
+            </w:pPr>
+            <w:r>
+              <w:t>8</w:t>
+            </w:r>
+          </w:p>
+        </w:tc>
+        <w:tc>
+          <w:tcPr>
+            <w:tcW w:w="4228" w:type="dxa"/>
+          </w:tcPr>
+          <w:p>
+            <w:pPr>
+              <w:cnfStyle w:val="000000000000" w:firstRow="0" w:lastRow="0" w:firstColumn="0" w:lastColumn="0" w:oddVBand="0" w:evenVBand="0" w:oddHBand="0" w:evenHBand="0" w:firstRowFirstColumn="0" w:firstRowLastColumn="0" w:lastRowFirstColumn="0" w:lastRowLastColumn="0"/>
+            </w:pPr>
+            <w:r>
+              <w:t>Buscar productos por categoría</w:t>
+            </w:r>
+          </w:p>
+        </w:tc>
+        <w:tc>
+          <w:tcPr>
+            <w:tcW w:w="2333" w:type="dxa"/>
+          </w:tcPr>
+          <w:p>
+            <w:pPr>
+              <w:jc w:val="center"/>
+              <w:cnfStyle w:val="000000000000" w:firstRow="0" w:lastRow="0" w:firstColumn="0" w:lastColumn="0" w:oddVBand="0" w:evenVBand="0" w:oddHBand="0" w:evenHBand="0" w:firstRowFirstColumn="0" w:firstRowLastColumn="0" w:lastRowFirstColumn="0" w:lastRowLastColumn="0"/>
+              <w:rPr>
+                <w:rFonts w:ascii="Segoe UI Symbol" w:hAnsi="Segoe UI Symbol" w:cs="Segoe UI Symbol"/>
+                <w:b/>
+                <w:color w:val="00B050"/>
+              </w:rPr>
+            </w:pPr>
+            <w:r>
+              <w:rPr>
+                <w:rFonts w:ascii="Segoe UI Symbol" w:hAnsi="Segoe UI Symbol" w:cs="Segoe UI Symbol"/>
+                <w:b/>
+                <w:color w:val="00B050"/>
+              </w:rPr>
+              <w:t>✓</w:t>
+            </w:r>
+          </w:p>
+        </w:tc>
+        <w:tc>
+          <w:tcPr>
+            <w:tcW w:w="2329" w:type="dxa"/>
+          </w:tcPr>
+          <w:p>
+            <w:pPr>
+              <w:jc w:val="center"/>
+              <w:cnfStyle w:val="000000000000" w:firstRow="0" w:lastRow="0" w:firstColumn="0" w:lastColumn="0" w:oddVBand="0" w:evenVBand="0" w:oddHBand="0" w:evenHBand="0" w:firstRowFirstColumn="0" w:firstRowLastColumn="0" w:lastRowFirstColumn="0" w:lastRowLastColumn="0"/>
+              <w:rPr>
+                <w:rFonts w:ascii="Segoe UI Symbol" w:hAnsi="Segoe UI Symbol" w:cs="Segoe UI Symbol"/>
+                <w:b/>
+                <w:color w:val="00B050"/>
+              </w:rPr>
+            </w:pPr>
+            <w:r>
+              <w:rPr>
+                <w:rFonts w:ascii="Segoe UI Symbol" w:hAnsi="Segoe UI Symbol" w:cs="Segoe UI Symbol"/>
+                <w:color w:val="FF0000"/>
+              </w:rPr>
+              <w:t>✘</w:t>
+            </w:r>
+          </w:p>
+        </w:tc>
+      </w:tr>
+      <w:tr>
+        <w:trPr>
+          <w:cnfStyle w:val="000000100000" w:firstRow="0" w:lastRow="0" w:firstColumn="0" w:lastColumn="0" w:oddVBand="0" w:evenVBand="0" w:oddHBand="1" w:evenHBand="0" w:firstRowFirstColumn="0" w:firstRowLastColumn="0" w:lastRowFirstColumn="0" w:lastRowLastColumn="0"/>
+        </w:trPr>
+        <w:tc>
+          <w:tcPr>
+            <w:cnfStyle w:val="001000000000" w:firstRow="0" w:lastRow="0" w:firstColumn="1" w:lastColumn="0" w:oddVBand="0" w:evenVBand="0" w:oddHBand="0" w:evenHBand="0" w:firstRowFirstColumn="0" w:firstRowLastColumn="0" w:lastRowFirstColumn="0" w:lastRowLastColumn="0"/>
+            <w:tcW w:w="460" w:type="dxa"/>
+          </w:tcPr>
+          <w:p>
+            <w:pPr>
+              <w:jc w:val="center"/>
+            </w:pPr>
+            <w:r>
+              <w:t>9</w:t>
+            </w:r>
+          </w:p>
+        </w:tc>
+        <w:tc>
+          <w:tcPr>
+            <w:tcW w:w="4228" w:type="dxa"/>
+          </w:tcPr>
+          <w:p>
+            <w:pPr>
+              <w:cnfStyle w:val="000000100000" w:firstRow="0" w:lastRow="0" w:firstColumn="0" w:lastColumn="0" w:oddVBand="0" w:evenVBand="0" w:oddHBand="1" w:evenHBand="0" w:firstRowFirstColumn="0" w:firstRowLastColumn="0" w:lastRowFirstColumn="0" w:lastRowLastColumn="0"/>
+            </w:pPr>
+            <w:r>
+              <w:t>Ver los productos que se van acabando</w:t>
+            </w:r>
+          </w:p>
+        </w:tc>
+        <w:tc>
+          <w:tcPr>
+            <w:tcW w:w="2333" w:type="dxa"/>
+          </w:tcPr>
+          <w:p>
+            <w:pPr>
+              <w:jc w:val="center"/>
+              <w:cnfStyle w:val="000000100000" w:firstRow="0" w:lastRow="0" w:firstColumn="0" w:lastColumn="0" w:oddVBand="0" w:evenVBand="0" w:oddHBand="1" w:evenHBand="0" w:firstRowFirstColumn="0" w:firstRowLastColumn="0" w:lastRowFirstColumn="0" w:lastRowLastColumn="0"/>
+              <w:rPr>
+                <w:rFonts w:ascii="Segoe UI Symbol" w:hAnsi="Segoe UI Symbol" w:cs="Segoe UI Symbol"/>
+                <w:b/>
+                <w:color w:val="00B050"/>
+              </w:rPr>
+            </w:pPr>
+            <w:r>
+              <w:rPr>
+                <w:rFonts w:ascii="Segoe UI Symbol" w:hAnsi="Segoe UI Symbol" w:cs="Segoe UI Symbol"/>
+                <w:b/>
+                <w:color w:val="00B050"/>
+              </w:rPr>
+              <w:t>✓</w:t>
+            </w:r>
+          </w:p>
+        </w:tc>
+        <w:tc>
+          <w:tcPr>
+            <w:tcW w:w="2329" w:type="dxa"/>
+          </w:tcPr>
+          <w:p>
+            <w:pPr>
+              <w:jc w:val="center"/>
+              <w:cnfStyle w:val="000000100000" w:firstRow="0" w:lastRow="0" w:firstColumn="0" w:lastColumn="0" w:oddVBand="0" w:evenVBand="0" w:oddHBand="1" w:evenHBand="0" w:firstRowFirstColumn="0" w:firstRowLastColumn="0" w:lastRowFirstColumn="0" w:lastRowLastColumn="0"/>
+              <w:rPr>
+                <w:rFonts w:ascii="Segoe UI Symbol" w:hAnsi="Segoe UI Symbol" w:cs="Segoe UI Symbol"/>
+                <w:b/>
+                <w:color w:val="00B050"/>
+              </w:rPr>
+            </w:pPr>
+            <w:r>
+              <w:rPr>
+                <w:rFonts w:ascii="Segoe UI Symbol" w:hAnsi="Segoe UI Symbol" w:cs="Segoe UI Symbol"/>
+                <w:color w:val="FF0000"/>
+              </w:rPr>
+              <w:t>✘</w:t>
+            </w:r>
+          </w:p>
+        </w:tc>
+      </w:tr>
+    </w:tbl>
+    <w:p/>
+    <w:p>
+      <w:pPr>
+        <w:pStyle w:val="Ttulo3"/>
+      </w:pPr>
+      <w:bookmarkStart w:id="5" w:name="_Toc448648017"/>
+      <w:r>
+        <w:t>Clientes</w:t>
+      </w:r>
+      <w:bookmarkEnd w:id="5"/>
     </w:p>
     <w:tbl>
       <w:tblPr>
@@ -1515,7 +2939,7 @@
               <w:cnfStyle w:val="000000100000" w:firstRow="0" w:lastRow="0" w:firstColumn="0" w:lastColumn="0" w:oddVBand="0" w:evenVBand="0" w:oddHBand="1" w:evenHBand="0" w:firstRowFirstColumn="0" w:firstRowLastColumn="0" w:lastRowFirstColumn="0" w:lastRowLastColumn="0"/>
             </w:pPr>
             <w:r>
-              <w:t>Agregar categoría</w:t>
+              <w:t>Agregar cliente</w:t>
             </w:r>
           </w:p>
         </w:tc>
@@ -1588,7 +3012,7 @@
               <w:cnfStyle w:val="000000000000" w:firstRow="0" w:lastRow="0" w:firstColumn="0" w:lastColumn="0" w:oddVBand="0" w:evenVBand="0" w:oddHBand="0" w:evenHBand="0" w:firstRowFirstColumn="0" w:firstRowLastColumn="0" w:lastRowFirstColumn="0" w:lastRowLastColumn="0"/>
             </w:pPr>
             <w:r>
-              <w:t>Dar de baja a una categoría</w:t>
+              <w:t>Dar de baja a un cliente</w:t>
             </w:r>
           </w:p>
         </w:tc>
@@ -1664,7 +3088,7 @@
               <w:cnfStyle w:val="000000100000" w:firstRow="0" w:lastRow="0" w:firstColumn="0" w:lastColumn="0" w:oddVBand="0" w:evenVBand="0" w:oddHBand="1" w:evenHBand="0" w:firstRowFirstColumn="0" w:firstRowLastColumn="0" w:lastRowFirstColumn="0" w:lastRowLastColumn="0"/>
             </w:pPr>
             <w:r>
-              <w:t>Dar de alta a una categoría</w:t>
+              <w:t>Dar de alta a un cliente</w:t>
             </w:r>
           </w:p>
         </w:tc>
@@ -1737,7 +3161,7 @@
               <w:cnfStyle w:val="000000000000" w:firstRow="0" w:lastRow="0" w:firstColumn="0" w:lastColumn="0" w:oddVBand="0" w:evenVBand="0" w:oddHBand="0" w:evenHBand="0" w:firstRowFirstColumn="0" w:firstRowLastColumn="0" w:lastRowFirstColumn="0" w:lastRowLastColumn="0"/>
             </w:pPr>
             <w:r>
-              <w:t>Modificar una categoría</w:t>
+              <w:t>Modificar a un cliente</w:t>
             </w:r>
           </w:p>
         </w:tc>
@@ -1813,7 +3237,7 @@
               <w:cnfStyle w:val="000000100000" w:firstRow="0" w:lastRow="0" w:firstColumn="0" w:lastColumn="0" w:oddVBand="0" w:evenVBand="0" w:oddHBand="1" w:evenHBand="0" w:firstRowFirstColumn="0" w:firstRowLastColumn="0" w:lastRowFirstColumn="0" w:lastRowLastColumn="0"/>
             </w:pPr>
             <w:r>
-              <w:t>Listar categorías</w:t>
+              <w:t>Listar clientes</w:t>
             </w:r>
           </w:p>
         </w:tc>
@@ -1883,7 +3307,7 @@
               <w:cnfStyle w:val="000000000000" w:firstRow="0" w:lastRow="0" w:firstColumn="0" w:lastColumn="0" w:oddVBand="0" w:evenVBand="0" w:oddHBand="0" w:evenHBand="0" w:firstRowFirstColumn="0" w:firstRowLastColumn="0" w:lastRowFirstColumn="0" w:lastRowLastColumn="0"/>
             </w:pPr>
             <w:r>
-              <w:t>Ver detalles de una categoría ***</w:t>
+              <w:t>Ver detalles de un cliente</w:t>
             </w:r>
           </w:p>
         </w:tc>
@@ -1962,7 +3386,7 @@
               <w:cnfStyle w:val="000000100000" w:firstRow="0" w:lastRow="0" w:firstColumn="0" w:lastColumn="0" w:oddVBand="0" w:evenVBand="0" w:oddHBand="1" w:evenHBand="0" w:firstRowFirstColumn="0" w:firstRowLastColumn="0" w:lastRowFirstColumn="0" w:lastRowLastColumn="0"/>
             </w:pPr>
             <w:r>
-              <w:t>Buscar categoría por cualquier campo</w:t>
+              <w:t>Buscar clientes por cualquier campo</w:t>
             </w:r>
           </w:p>
         </w:tc>
@@ -2020,782 +3444,9 @@
       <w:pPr>
         <w:pStyle w:val="Ttulo3"/>
       </w:pPr>
-      <w:bookmarkStart w:id="5" w:name="_Toc448166481"/>
+      <w:bookmarkStart w:id="6" w:name="_Toc448648018"/>
       <w:r>
-        <w:t>Producto</w:t>
-      </w:r>
-      <w:bookmarkEnd w:id="5"/>
-    </w:p>
-    <w:tbl>
-      <w:tblPr>
-        <w:tblStyle w:val="Tablanormal1"/>
-        <w:tblW w:w="0" w:type="auto"/>
-        <w:tblLook w:val="04A0" w:firstRow="1" w:lastRow="0" w:firstColumn="1" w:lastColumn="0" w:noHBand="0" w:noVBand="1"/>
-      </w:tblPr>
-      <w:tblGrid>
-        <w:gridCol w:w="460"/>
-        <w:gridCol w:w="4228"/>
-        <w:gridCol w:w="2333"/>
-        <w:gridCol w:w="2329"/>
-      </w:tblGrid>
-      <w:tr>
-        <w:trPr>
-          <w:cnfStyle w:val="100000000000" w:firstRow="1" w:lastRow="0" w:firstColumn="0" w:lastColumn="0" w:oddVBand="0" w:evenVBand="0" w:oddHBand="0" w:evenHBand="0" w:firstRowFirstColumn="0" w:firstRowLastColumn="0" w:lastRowFirstColumn="0" w:lastRowLastColumn="0"/>
-        </w:trPr>
-        <w:tc>
-          <w:tcPr>
-            <w:cnfStyle w:val="001000000000" w:firstRow="0" w:lastRow="0" w:firstColumn="1" w:lastColumn="0" w:oddVBand="0" w:evenVBand="0" w:oddHBand="0" w:evenHBand="0" w:firstRowFirstColumn="0" w:firstRowLastColumn="0" w:lastRowFirstColumn="0" w:lastRowLastColumn="0"/>
-            <w:tcW w:w="460" w:type="dxa"/>
-          </w:tcPr>
-          <w:p>
-            <w:pPr>
-              <w:jc w:val="center"/>
-            </w:pPr>
-            <w:r>
-              <w:t>#</w:t>
-            </w:r>
-          </w:p>
-        </w:tc>
-        <w:tc>
-          <w:tcPr>
-            <w:tcW w:w="4228" w:type="dxa"/>
-          </w:tcPr>
-          <w:p>
-            <w:pPr>
-              <w:jc w:val="center"/>
-              <w:cnfStyle w:val="100000000000" w:firstRow="1" w:lastRow="0" w:firstColumn="0" w:lastColumn="0" w:oddVBand="0" w:evenVBand="0" w:oddHBand="0" w:evenHBand="0" w:firstRowFirstColumn="0" w:firstRowLastColumn="0" w:lastRowFirstColumn="0" w:lastRowLastColumn="0"/>
-            </w:pPr>
-            <w:r>
-              <w:t>Tarea</w:t>
-            </w:r>
-          </w:p>
-        </w:tc>
-        <w:tc>
-          <w:tcPr>
-            <w:tcW w:w="2333" w:type="dxa"/>
-          </w:tcPr>
-          <w:p>
-            <w:pPr>
-              <w:jc w:val="center"/>
-              <w:cnfStyle w:val="100000000000" w:firstRow="1" w:lastRow="0" w:firstColumn="0" w:lastColumn="0" w:oddVBand="0" w:evenVBand="0" w:oddHBand="0" w:evenHBand="0" w:firstRowFirstColumn="0" w:firstRowLastColumn="0" w:lastRowFirstColumn="0" w:lastRowLastColumn="0"/>
-            </w:pPr>
-            <w:r>
-              <w:t>Administrador</w:t>
-            </w:r>
-          </w:p>
-        </w:tc>
-        <w:tc>
-          <w:tcPr>
-            <w:tcW w:w="2329" w:type="dxa"/>
-          </w:tcPr>
-          <w:p>
-            <w:pPr>
-              <w:jc w:val="center"/>
-              <w:cnfStyle w:val="100000000000" w:firstRow="1" w:lastRow="0" w:firstColumn="0" w:lastColumn="0" w:oddVBand="0" w:evenVBand="0" w:oddHBand="0" w:evenHBand="0" w:firstRowFirstColumn="0" w:firstRowLastColumn="0" w:lastRowFirstColumn="0" w:lastRowLastColumn="0"/>
-            </w:pPr>
-            <w:r>
-              <w:t>Empleado</w:t>
-            </w:r>
-          </w:p>
-        </w:tc>
-      </w:tr>
-      <w:tr>
-        <w:trPr>
-          <w:cnfStyle w:val="000000100000" w:firstRow="0" w:lastRow="0" w:firstColumn="0" w:lastColumn="0" w:oddVBand="0" w:evenVBand="0" w:oddHBand="1" w:evenHBand="0" w:firstRowFirstColumn="0" w:firstRowLastColumn="0" w:lastRowFirstColumn="0" w:lastRowLastColumn="0"/>
-        </w:trPr>
-        <w:tc>
-          <w:tcPr>
-            <w:cnfStyle w:val="001000000000" w:firstRow="0" w:lastRow="0" w:firstColumn="1" w:lastColumn="0" w:oddVBand="0" w:evenVBand="0" w:oddHBand="0" w:evenHBand="0" w:firstRowFirstColumn="0" w:firstRowLastColumn="0" w:lastRowFirstColumn="0" w:lastRowLastColumn="0"/>
-            <w:tcW w:w="460" w:type="dxa"/>
-          </w:tcPr>
-          <w:p>
-            <w:pPr>
-              <w:jc w:val="center"/>
-            </w:pPr>
-            <w:r>
-              <w:t>1</w:t>
-            </w:r>
-          </w:p>
-        </w:tc>
-        <w:tc>
-          <w:tcPr>
-            <w:tcW w:w="4228" w:type="dxa"/>
-          </w:tcPr>
-          <w:p>
-            <w:pPr>
-              <w:cnfStyle w:val="000000100000" w:firstRow="0" w:lastRow="0" w:firstColumn="0" w:lastColumn="0" w:oddVBand="0" w:evenVBand="0" w:oddHBand="1" w:evenHBand="0" w:firstRowFirstColumn="0" w:firstRowLastColumn="0" w:lastRowFirstColumn="0" w:lastRowLastColumn="0"/>
-            </w:pPr>
-            <w:r>
-              <w:t>Agregar producto</w:t>
-            </w:r>
-          </w:p>
-        </w:tc>
-        <w:tc>
-          <w:tcPr>
-            <w:tcW w:w="2333" w:type="dxa"/>
-          </w:tcPr>
-          <w:p>
-            <w:pPr>
-              <w:jc w:val="center"/>
-              <w:cnfStyle w:val="000000100000" w:firstRow="0" w:lastRow="0" w:firstColumn="0" w:lastColumn="0" w:oddVBand="0" w:evenVBand="0" w:oddHBand="1" w:evenHBand="0" w:firstRowFirstColumn="0" w:firstRowLastColumn="0" w:lastRowFirstColumn="0" w:lastRowLastColumn="0"/>
-              <w:rPr>
-                <w:b/>
-                <w:color w:val="00B050"/>
-              </w:rPr>
-            </w:pPr>
-            <w:r>
-              <w:rPr>
-                <w:rFonts w:ascii="Segoe UI Symbol" w:hAnsi="Segoe UI Symbol" w:cs="Segoe UI Symbol"/>
-                <w:b/>
-                <w:color w:val="00B050"/>
-              </w:rPr>
-              <w:t>✓</w:t>
-            </w:r>
-          </w:p>
-        </w:tc>
-        <w:tc>
-          <w:tcPr>
-            <w:tcW w:w="2329" w:type="dxa"/>
-          </w:tcPr>
-          <w:p>
-            <w:pPr>
-              <w:jc w:val="center"/>
-              <w:cnfStyle w:val="000000100000" w:firstRow="0" w:lastRow="0" w:firstColumn="0" w:lastColumn="0" w:oddVBand="0" w:evenVBand="0" w:oddHBand="1" w:evenHBand="0" w:firstRowFirstColumn="0" w:firstRowLastColumn="0" w:lastRowFirstColumn="0" w:lastRowLastColumn="0"/>
-              <w:rPr>
-                <w:color w:val="FF0000"/>
-              </w:rPr>
-            </w:pPr>
-            <w:r>
-              <w:rPr>
-                <w:rFonts w:ascii="Segoe UI Symbol" w:hAnsi="Segoe UI Symbol" w:cs="Segoe UI Symbol"/>
-                <w:color w:val="FF0000"/>
-              </w:rPr>
-              <w:t>✘</w:t>
-            </w:r>
-          </w:p>
-        </w:tc>
-      </w:tr>
-      <w:tr>
-        <w:tc>
-          <w:tcPr>
-            <w:cnfStyle w:val="001000000000" w:firstRow="0" w:lastRow="0" w:firstColumn="1" w:lastColumn="0" w:oddVBand="0" w:evenVBand="0" w:oddHBand="0" w:evenHBand="0" w:firstRowFirstColumn="0" w:firstRowLastColumn="0" w:lastRowFirstColumn="0" w:lastRowLastColumn="0"/>
-            <w:tcW w:w="460" w:type="dxa"/>
-          </w:tcPr>
-          <w:p>
-            <w:pPr>
-              <w:jc w:val="center"/>
-            </w:pPr>
-            <w:r>
-              <w:t>2</w:t>
-            </w:r>
-          </w:p>
-        </w:tc>
-        <w:tc>
-          <w:tcPr>
-            <w:tcW w:w="4228" w:type="dxa"/>
-          </w:tcPr>
-          <w:p>
-            <w:pPr>
-              <w:cnfStyle w:val="000000000000" w:firstRow="0" w:lastRow="0" w:firstColumn="0" w:lastColumn="0" w:oddVBand="0" w:evenVBand="0" w:oddHBand="0" w:evenHBand="0" w:firstRowFirstColumn="0" w:firstRowLastColumn="0" w:lastRowFirstColumn="0" w:lastRowLastColumn="0"/>
-            </w:pPr>
-            <w:r>
-              <w:t>Dar de baja a un producto</w:t>
-            </w:r>
-          </w:p>
-        </w:tc>
-        <w:tc>
-          <w:tcPr>
-            <w:tcW w:w="2333" w:type="dxa"/>
-          </w:tcPr>
-          <w:p>
-            <w:pPr>
-              <w:jc w:val="center"/>
-              <w:cnfStyle w:val="000000000000" w:firstRow="0" w:lastRow="0" w:firstColumn="0" w:lastColumn="0" w:oddVBand="0" w:evenVBand="0" w:oddHBand="0" w:evenHBand="0" w:firstRowFirstColumn="0" w:firstRowLastColumn="0" w:lastRowFirstColumn="0" w:lastRowLastColumn="0"/>
-              <w:rPr>
-                <w:b/>
-                <w:color w:val="00B050"/>
-              </w:rPr>
-            </w:pPr>
-            <w:r>
-              <w:rPr>
-                <w:rFonts w:ascii="Segoe UI Symbol" w:hAnsi="Segoe UI Symbol" w:cs="Segoe UI Symbol"/>
-                <w:b/>
-                <w:color w:val="00B050"/>
-              </w:rPr>
-              <w:t>✓</w:t>
-            </w:r>
-          </w:p>
-        </w:tc>
-        <w:tc>
-          <w:tcPr>
-            <w:tcW w:w="2329" w:type="dxa"/>
-          </w:tcPr>
-          <w:p>
-            <w:pPr>
-              <w:jc w:val="center"/>
-              <w:cnfStyle w:val="000000000000" w:firstRow="0" w:lastRow="0" w:firstColumn="0" w:lastColumn="0" w:oddVBand="0" w:evenVBand="0" w:oddHBand="0" w:evenHBand="0" w:firstRowFirstColumn="0" w:firstRowLastColumn="0" w:lastRowFirstColumn="0" w:lastRowLastColumn="0"/>
-              <w:rPr>
-                <w:color w:val="FF0000"/>
-              </w:rPr>
-            </w:pPr>
-            <w:r>
-              <w:rPr>
-                <w:rFonts w:ascii="Segoe UI Symbol" w:hAnsi="Segoe UI Symbol" w:cs="Segoe UI Symbol"/>
-                <w:color w:val="FF0000"/>
-              </w:rPr>
-              <w:t>✘</w:t>
-            </w:r>
-          </w:p>
-        </w:tc>
-      </w:tr>
-      <w:tr>
-        <w:trPr>
-          <w:cnfStyle w:val="000000100000" w:firstRow="0" w:lastRow="0" w:firstColumn="0" w:lastColumn="0" w:oddVBand="0" w:evenVBand="0" w:oddHBand="1" w:evenHBand="0" w:firstRowFirstColumn="0" w:firstRowLastColumn="0" w:lastRowFirstColumn="0" w:lastRowLastColumn="0"/>
-        </w:trPr>
-        <w:tc>
-          <w:tcPr>
-            <w:cnfStyle w:val="001000000000" w:firstRow="0" w:lastRow="0" w:firstColumn="1" w:lastColumn="0" w:oddVBand="0" w:evenVBand="0" w:oddHBand="0" w:evenHBand="0" w:firstRowFirstColumn="0" w:firstRowLastColumn="0" w:lastRowFirstColumn="0" w:lastRowLastColumn="0"/>
-            <w:tcW w:w="460" w:type="dxa"/>
-          </w:tcPr>
-          <w:p>
-            <w:pPr>
-              <w:jc w:val="center"/>
-            </w:pPr>
-            <w:r>
-              <w:t>3</w:t>
-            </w:r>
-          </w:p>
-        </w:tc>
-        <w:tc>
-          <w:tcPr>
-            <w:tcW w:w="4228" w:type="dxa"/>
-          </w:tcPr>
-          <w:p>
-            <w:pPr>
-              <w:cnfStyle w:val="000000100000" w:firstRow="0" w:lastRow="0" w:firstColumn="0" w:lastColumn="0" w:oddVBand="0" w:evenVBand="0" w:oddHBand="1" w:evenHBand="0" w:firstRowFirstColumn="0" w:firstRowLastColumn="0" w:lastRowFirstColumn="0" w:lastRowLastColumn="0"/>
-            </w:pPr>
-            <w:r>
-              <w:t>Dar de alta a un producto</w:t>
-            </w:r>
-          </w:p>
-        </w:tc>
-        <w:tc>
-          <w:tcPr>
-            <w:tcW w:w="2333" w:type="dxa"/>
-          </w:tcPr>
-          <w:p>
-            <w:pPr>
-              <w:jc w:val="center"/>
-              <w:cnfStyle w:val="000000100000" w:firstRow="0" w:lastRow="0" w:firstColumn="0" w:lastColumn="0" w:oddVBand="0" w:evenVBand="0" w:oddHBand="1" w:evenHBand="0" w:firstRowFirstColumn="0" w:firstRowLastColumn="0" w:lastRowFirstColumn="0" w:lastRowLastColumn="0"/>
-              <w:rPr>
-                <w:b/>
-                <w:color w:val="00B050"/>
-              </w:rPr>
-            </w:pPr>
-            <w:r>
-              <w:rPr>
-                <w:rFonts w:ascii="Segoe UI Symbol" w:hAnsi="Segoe UI Symbol" w:cs="Segoe UI Symbol"/>
-                <w:b/>
-                <w:color w:val="00B050"/>
-              </w:rPr>
-              <w:t>✓</w:t>
-            </w:r>
-          </w:p>
-        </w:tc>
-        <w:tc>
-          <w:tcPr>
-            <w:tcW w:w="2329" w:type="dxa"/>
-          </w:tcPr>
-          <w:p>
-            <w:pPr>
-              <w:jc w:val="center"/>
-              <w:cnfStyle w:val="000000100000" w:firstRow="0" w:lastRow="0" w:firstColumn="0" w:lastColumn="0" w:oddVBand="0" w:evenVBand="0" w:oddHBand="1" w:evenHBand="0" w:firstRowFirstColumn="0" w:firstRowLastColumn="0" w:lastRowFirstColumn="0" w:lastRowLastColumn="0"/>
-              <w:rPr>
-                <w:color w:val="FF0000"/>
-              </w:rPr>
-            </w:pPr>
-            <w:r>
-              <w:rPr>
-                <w:rFonts w:ascii="Segoe UI Symbol" w:hAnsi="Segoe UI Symbol" w:cs="Segoe UI Symbol"/>
-                <w:color w:val="FF0000"/>
-              </w:rPr>
-              <w:t>✘</w:t>
-            </w:r>
-          </w:p>
-        </w:tc>
-      </w:tr>
-      <w:tr>
-        <w:tc>
-          <w:tcPr>
-            <w:cnfStyle w:val="001000000000" w:firstRow="0" w:lastRow="0" w:firstColumn="1" w:lastColumn="0" w:oddVBand="0" w:evenVBand="0" w:oddHBand="0" w:evenHBand="0" w:firstRowFirstColumn="0" w:firstRowLastColumn="0" w:lastRowFirstColumn="0" w:lastRowLastColumn="0"/>
-            <w:tcW w:w="460" w:type="dxa"/>
-          </w:tcPr>
-          <w:p>
-            <w:pPr>
-              <w:jc w:val="center"/>
-            </w:pPr>
-            <w:r>
-              <w:lastRenderedPageBreak/>
-              <w:t>4</w:t>
-            </w:r>
-          </w:p>
-        </w:tc>
-        <w:tc>
-          <w:tcPr>
-            <w:tcW w:w="4228" w:type="dxa"/>
-          </w:tcPr>
-          <w:p>
-            <w:pPr>
-              <w:cnfStyle w:val="000000000000" w:firstRow="0" w:lastRow="0" w:firstColumn="0" w:lastColumn="0" w:oddVBand="0" w:evenVBand="0" w:oddHBand="0" w:evenHBand="0" w:firstRowFirstColumn="0" w:firstRowLastColumn="0" w:lastRowFirstColumn="0" w:lastRowLastColumn="0"/>
-            </w:pPr>
-            <w:r>
-              <w:t xml:space="preserve">Modificar </w:t>
-            </w:r>
-            <w:r>
-              <w:t>un</w:t>
-            </w:r>
-            <w:r>
-              <w:t xml:space="preserve"> producto</w:t>
-            </w:r>
-          </w:p>
-        </w:tc>
-        <w:tc>
-          <w:tcPr>
-            <w:tcW w:w="2333" w:type="dxa"/>
-          </w:tcPr>
-          <w:p>
-            <w:pPr>
-              <w:jc w:val="center"/>
-              <w:cnfStyle w:val="000000000000" w:firstRow="0" w:lastRow="0" w:firstColumn="0" w:lastColumn="0" w:oddVBand="0" w:evenVBand="0" w:oddHBand="0" w:evenHBand="0" w:firstRowFirstColumn="0" w:firstRowLastColumn="0" w:lastRowFirstColumn="0" w:lastRowLastColumn="0"/>
-              <w:rPr>
-                <w:b/>
-                <w:color w:val="00B050"/>
-              </w:rPr>
-            </w:pPr>
-            <w:r>
-              <w:rPr>
-                <w:rFonts w:ascii="Segoe UI Symbol" w:hAnsi="Segoe UI Symbol" w:cs="Segoe UI Symbol"/>
-                <w:b/>
-                <w:color w:val="00B050"/>
-              </w:rPr>
-              <w:t>✓</w:t>
-            </w:r>
-          </w:p>
-        </w:tc>
-        <w:tc>
-          <w:tcPr>
-            <w:tcW w:w="2329" w:type="dxa"/>
-          </w:tcPr>
-          <w:p>
-            <w:pPr>
-              <w:jc w:val="center"/>
-              <w:cnfStyle w:val="000000000000" w:firstRow="0" w:lastRow="0" w:firstColumn="0" w:lastColumn="0" w:oddVBand="0" w:evenVBand="0" w:oddHBand="0" w:evenHBand="0" w:firstRowFirstColumn="0" w:firstRowLastColumn="0" w:lastRowFirstColumn="0" w:lastRowLastColumn="0"/>
-              <w:rPr>
-                <w:color w:val="FF0000"/>
-              </w:rPr>
-            </w:pPr>
-            <w:r>
-              <w:rPr>
-                <w:rFonts w:ascii="Segoe UI Symbol" w:hAnsi="Segoe UI Symbol" w:cs="Segoe UI Symbol"/>
-                <w:color w:val="FF0000"/>
-              </w:rPr>
-              <w:t>✘</w:t>
-            </w:r>
-          </w:p>
-        </w:tc>
-      </w:tr>
-      <w:tr>
-        <w:trPr>
-          <w:cnfStyle w:val="000000100000" w:firstRow="0" w:lastRow="0" w:firstColumn="0" w:lastColumn="0" w:oddVBand="0" w:evenVBand="0" w:oddHBand="1" w:evenHBand="0" w:firstRowFirstColumn="0" w:firstRowLastColumn="0" w:lastRowFirstColumn="0" w:lastRowLastColumn="0"/>
-        </w:trPr>
-        <w:tc>
-          <w:tcPr>
-            <w:cnfStyle w:val="001000000000" w:firstRow="0" w:lastRow="0" w:firstColumn="1" w:lastColumn="0" w:oddVBand="0" w:evenVBand="0" w:oddHBand="0" w:evenHBand="0" w:firstRowFirstColumn="0" w:firstRowLastColumn="0" w:lastRowFirstColumn="0" w:lastRowLastColumn="0"/>
-            <w:tcW w:w="460" w:type="dxa"/>
-          </w:tcPr>
-          <w:p>
-            <w:pPr>
-              <w:jc w:val="center"/>
-            </w:pPr>
-            <w:r>
-              <w:t>5</w:t>
-            </w:r>
-          </w:p>
-        </w:tc>
-        <w:tc>
-          <w:tcPr>
-            <w:tcW w:w="4228" w:type="dxa"/>
-          </w:tcPr>
-          <w:p>
-            <w:pPr>
-              <w:cnfStyle w:val="000000100000" w:firstRow="0" w:lastRow="0" w:firstColumn="0" w:lastColumn="0" w:oddVBand="0" w:evenVBand="0" w:oddHBand="1" w:evenHBand="0" w:firstRowFirstColumn="0" w:firstRowLastColumn="0" w:lastRowFirstColumn="0" w:lastRowLastColumn="0"/>
-            </w:pPr>
-            <w:r>
-              <w:t>Listar productos</w:t>
-            </w:r>
-          </w:p>
-        </w:tc>
-        <w:tc>
-          <w:tcPr>
-            <w:tcW w:w="2333" w:type="dxa"/>
-          </w:tcPr>
-          <w:p>
-            <w:pPr>
-              <w:jc w:val="center"/>
-              <w:cnfStyle w:val="000000100000" w:firstRow="0" w:lastRow="0" w:firstColumn="0" w:lastColumn="0" w:oddVBand="0" w:evenVBand="0" w:oddHBand="1" w:evenHBand="0" w:firstRowFirstColumn="0" w:firstRowLastColumn="0" w:lastRowFirstColumn="0" w:lastRowLastColumn="0"/>
-              <w:rPr>
-                <w:b/>
-                <w:color w:val="00B050"/>
-              </w:rPr>
-            </w:pPr>
-            <w:r>
-              <w:rPr>
-                <w:rFonts w:ascii="Segoe UI Symbol" w:hAnsi="Segoe UI Symbol" w:cs="Segoe UI Symbol"/>
-                <w:b/>
-                <w:color w:val="00B050"/>
-              </w:rPr>
-              <w:t>✓</w:t>
-            </w:r>
-          </w:p>
-        </w:tc>
-        <w:tc>
-          <w:tcPr>
-            <w:tcW w:w="2329" w:type="dxa"/>
-          </w:tcPr>
-          <w:p>
-            <w:pPr>
-              <w:jc w:val="center"/>
-              <w:cnfStyle w:val="000000100000" w:firstRow="0" w:lastRow="0" w:firstColumn="0" w:lastColumn="0" w:oddVBand="0" w:evenVBand="0" w:oddHBand="1" w:evenHBand="0" w:firstRowFirstColumn="0" w:firstRowLastColumn="0" w:lastRowFirstColumn="0" w:lastRowLastColumn="0"/>
-            </w:pPr>
-            <w:r>
-              <w:rPr>
-                <w:rFonts w:ascii="Segoe UI Symbol" w:hAnsi="Segoe UI Symbol" w:cs="Segoe UI Symbol"/>
-                <w:color w:val="FF0000"/>
-              </w:rPr>
-              <w:t>✘</w:t>
-            </w:r>
-          </w:p>
-        </w:tc>
-      </w:tr>
-      <w:tr>
-        <w:tc>
-          <w:tcPr>
-            <w:cnfStyle w:val="001000000000" w:firstRow="0" w:lastRow="0" w:firstColumn="1" w:lastColumn="0" w:oddVBand="0" w:evenVBand="0" w:oddHBand="0" w:evenHBand="0" w:firstRowFirstColumn="0" w:firstRowLastColumn="0" w:lastRowFirstColumn="0" w:lastRowLastColumn="0"/>
-            <w:tcW w:w="460" w:type="dxa"/>
-          </w:tcPr>
-          <w:p>
-            <w:pPr>
-              <w:jc w:val="center"/>
-            </w:pPr>
-            <w:r>
-              <w:t>6</w:t>
-            </w:r>
-          </w:p>
-        </w:tc>
-        <w:tc>
-          <w:tcPr>
-            <w:tcW w:w="4228" w:type="dxa"/>
-          </w:tcPr>
-          <w:p>
-            <w:pPr>
-              <w:cnfStyle w:val="000000000000" w:firstRow="0" w:lastRow="0" w:firstColumn="0" w:lastColumn="0" w:oddVBand="0" w:evenVBand="0" w:oddHBand="0" w:evenHBand="0" w:firstRowFirstColumn="0" w:firstRowLastColumn="0" w:lastRowFirstColumn="0" w:lastRowLastColumn="0"/>
-            </w:pPr>
-            <w:r>
-              <w:t xml:space="preserve">Ver detalles de un producto </w:t>
-            </w:r>
-          </w:p>
-        </w:tc>
-        <w:tc>
-          <w:tcPr>
-            <w:tcW w:w="2333" w:type="dxa"/>
-          </w:tcPr>
-          <w:p>
-            <w:pPr>
-              <w:jc w:val="center"/>
-              <w:cnfStyle w:val="000000000000" w:firstRow="0" w:lastRow="0" w:firstColumn="0" w:lastColumn="0" w:oddVBand="0" w:evenVBand="0" w:oddHBand="0" w:evenHBand="0" w:firstRowFirstColumn="0" w:firstRowLastColumn="0" w:lastRowFirstColumn="0" w:lastRowLastColumn="0"/>
-              <w:rPr>
-                <w:rFonts w:ascii="Segoe UI Symbol" w:hAnsi="Segoe UI Symbol" w:cs="Segoe UI Symbol"/>
-                <w:b/>
-                <w:color w:val="00B050"/>
-              </w:rPr>
-            </w:pPr>
-            <w:r>
-              <w:rPr>
-                <w:rFonts w:ascii="Segoe UI Symbol" w:hAnsi="Segoe UI Symbol" w:cs="Segoe UI Symbol"/>
-                <w:b/>
-                <w:color w:val="00B050"/>
-              </w:rPr>
-              <w:t>✓</w:t>
-            </w:r>
-          </w:p>
-        </w:tc>
-        <w:tc>
-          <w:tcPr>
-            <w:tcW w:w="2329" w:type="dxa"/>
-          </w:tcPr>
-          <w:p>
-            <w:pPr>
-              <w:jc w:val="center"/>
-              <w:cnfStyle w:val="000000000000" w:firstRow="0" w:lastRow="0" w:firstColumn="0" w:lastColumn="0" w:oddVBand="0" w:evenVBand="0" w:oddHBand="0" w:evenHBand="0" w:firstRowFirstColumn="0" w:firstRowLastColumn="0" w:lastRowFirstColumn="0" w:lastRowLastColumn="0"/>
-              <w:rPr>
-                <w:rFonts w:ascii="Segoe UI Symbol" w:hAnsi="Segoe UI Symbol" w:cs="Segoe UI Symbol"/>
-                <w:b/>
-                <w:color w:val="00B050"/>
-              </w:rPr>
-            </w:pPr>
-            <w:r>
-              <w:rPr>
-                <w:rFonts w:ascii="Segoe UI Symbol" w:hAnsi="Segoe UI Symbol" w:cs="Segoe UI Symbol"/>
-                <w:color w:val="FF0000"/>
-              </w:rPr>
-              <w:t>✘</w:t>
-            </w:r>
-          </w:p>
-        </w:tc>
-      </w:tr>
-      <w:tr>
-        <w:trPr>
-          <w:cnfStyle w:val="000000100000" w:firstRow="0" w:lastRow="0" w:firstColumn="0" w:lastColumn="0" w:oddVBand="0" w:evenVBand="0" w:oddHBand="1" w:evenHBand="0" w:firstRowFirstColumn="0" w:firstRowLastColumn="0" w:lastRowFirstColumn="0" w:lastRowLastColumn="0"/>
-        </w:trPr>
-        <w:tc>
-          <w:tcPr>
-            <w:cnfStyle w:val="001000000000" w:firstRow="0" w:lastRow="0" w:firstColumn="1" w:lastColumn="0" w:oddVBand="0" w:evenVBand="0" w:oddHBand="0" w:evenHBand="0" w:firstRowFirstColumn="0" w:firstRowLastColumn="0" w:lastRowFirstColumn="0" w:lastRowLastColumn="0"/>
-            <w:tcW w:w="460" w:type="dxa"/>
-          </w:tcPr>
-          <w:p>
-            <w:pPr>
-              <w:jc w:val="center"/>
-            </w:pPr>
-            <w:r>
-              <w:t>7</w:t>
-            </w:r>
-          </w:p>
-        </w:tc>
-        <w:tc>
-          <w:tcPr>
-            <w:tcW w:w="4228" w:type="dxa"/>
-          </w:tcPr>
-          <w:p>
-            <w:pPr>
-              <w:cnfStyle w:val="000000100000" w:firstRow="0" w:lastRow="0" w:firstColumn="0" w:lastColumn="0" w:oddVBand="0" w:evenVBand="0" w:oddHBand="1" w:evenHBand="0" w:firstRowFirstColumn="0" w:firstRowLastColumn="0" w:lastRowFirstColumn="0" w:lastRowLastColumn="0"/>
-            </w:pPr>
-            <w:r>
-              <w:t>Buscar productos por cualquier campo</w:t>
-            </w:r>
-          </w:p>
-        </w:tc>
-        <w:tc>
-          <w:tcPr>
-            <w:tcW w:w="2333" w:type="dxa"/>
-          </w:tcPr>
-          <w:p>
-            <w:pPr>
-              <w:jc w:val="center"/>
-              <w:cnfStyle w:val="000000100000" w:firstRow="0" w:lastRow="0" w:firstColumn="0" w:lastColumn="0" w:oddVBand="0" w:evenVBand="0" w:oddHBand="1" w:evenHBand="0" w:firstRowFirstColumn="0" w:firstRowLastColumn="0" w:lastRowFirstColumn="0" w:lastRowLastColumn="0"/>
-              <w:rPr>
-                <w:rFonts w:ascii="Segoe UI Symbol" w:hAnsi="Segoe UI Symbol" w:cs="Segoe UI Symbol"/>
-                <w:b/>
-                <w:color w:val="00B050"/>
-              </w:rPr>
-            </w:pPr>
-            <w:r>
-              <w:rPr>
-                <w:rFonts w:ascii="Segoe UI Symbol" w:hAnsi="Segoe UI Symbol" w:cs="Segoe UI Symbol"/>
-                <w:b/>
-                <w:color w:val="00B050"/>
-              </w:rPr>
-              <w:t>✓</w:t>
-            </w:r>
-          </w:p>
-        </w:tc>
-        <w:tc>
-          <w:tcPr>
-            <w:tcW w:w="2329" w:type="dxa"/>
-          </w:tcPr>
-          <w:p>
-            <w:pPr>
-              <w:jc w:val="center"/>
-              <w:cnfStyle w:val="000000100000" w:firstRow="0" w:lastRow="0" w:firstColumn="0" w:lastColumn="0" w:oddVBand="0" w:evenVBand="0" w:oddHBand="1" w:evenHBand="0" w:firstRowFirstColumn="0" w:firstRowLastColumn="0" w:lastRowFirstColumn="0" w:lastRowLastColumn="0"/>
-              <w:rPr>
-                <w:rFonts w:ascii="Segoe UI Symbol" w:hAnsi="Segoe UI Symbol" w:cs="Segoe UI Symbol"/>
-                <w:b/>
-                <w:color w:val="00B050"/>
-              </w:rPr>
-            </w:pPr>
-            <w:r>
-              <w:rPr>
-                <w:rFonts w:ascii="Segoe UI Symbol" w:hAnsi="Segoe UI Symbol" w:cs="Segoe UI Symbol"/>
-                <w:color w:val="FF0000"/>
-              </w:rPr>
-              <w:t>✘</w:t>
-            </w:r>
-          </w:p>
-        </w:tc>
-      </w:tr>
-      <w:tr>
-        <w:tc>
-          <w:tcPr>
-            <w:cnfStyle w:val="001000000000" w:firstRow="0" w:lastRow="0" w:firstColumn="1" w:lastColumn="0" w:oddVBand="0" w:evenVBand="0" w:oddHBand="0" w:evenHBand="0" w:firstRowFirstColumn="0" w:firstRowLastColumn="0" w:lastRowFirstColumn="0" w:lastRowLastColumn="0"/>
-            <w:tcW w:w="460" w:type="dxa"/>
-          </w:tcPr>
-          <w:p>
-            <w:pPr>
-              <w:jc w:val="center"/>
-            </w:pPr>
-            <w:r>
-              <w:t>8</w:t>
-            </w:r>
-          </w:p>
-        </w:tc>
-        <w:tc>
-          <w:tcPr>
-            <w:tcW w:w="4228" w:type="dxa"/>
-          </w:tcPr>
-          <w:p>
-            <w:pPr>
-              <w:cnfStyle w:val="000000000000" w:firstRow="0" w:lastRow="0" w:firstColumn="0" w:lastColumn="0" w:oddVBand="0" w:evenVBand="0" w:oddHBand="0" w:evenHBand="0" w:firstRowFirstColumn="0" w:firstRowLastColumn="0" w:lastRowFirstColumn="0" w:lastRowLastColumn="0"/>
-            </w:pPr>
-            <w:r>
-              <w:t>Buscar productos por categoría</w:t>
-            </w:r>
-          </w:p>
-        </w:tc>
-        <w:tc>
-          <w:tcPr>
-            <w:tcW w:w="2333" w:type="dxa"/>
-          </w:tcPr>
-          <w:p>
-            <w:pPr>
-              <w:jc w:val="center"/>
-              <w:cnfStyle w:val="000000000000" w:firstRow="0" w:lastRow="0" w:firstColumn="0" w:lastColumn="0" w:oddVBand="0" w:evenVBand="0" w:oddHBand="0" w:evenHBand="0" w:firstRowFirstColumn="0" w:firstRowLastColumn="0" w:lastRowFirstColumn="0" w:lastRowLastColumn="0"/>
-              <w:rPr>
-                <w:rFonts w:ascii="Segoe UI Symbol" w:hAnsi="Segoe UI Symbol" w:cs="Segoe UI Symbol"/>
-                <w:b/>
-                <w:color w:val="00B050"/>
-              </w:rPr>
-            </w:pPr>
-            <w:r>
-              <w:rPr>
-                <w:rFonts w:ascii="Segoe UI Symbol" w:hAnsi="Segoe UI Symbol" w:cs="Segoe UI Symbol"/>
-                <w:b/>
-                <w:color w:val="00B050"/>
-              </w:rPr>
-              <w:t>✓</w:t>
-            </w:r>
-          </w:p>
-        </w:tc>
-        <w:tc>
-          <w:tcPr>
-            <w:tcW w:w="2329" w:type="dxa"/>
-          </w:tcPr>
-          <w:p>
-            <w:pPr>
-              <w:jc w:val="center"/>
-              <w:cnfStyle w:val="000000000000" w:firstRow="0" w:lastRow="0" w:firstColumn="0" w:lastColumn="0" w:oddVBand="0" w:evenVBand="0" w:oddHBand="0" w:evenHBand="0" w:firstRowFirstColumn="0" w:firstRowLastColumn="0" w:lastRowFirstColumn="0" w:lastRowLastColumn="0"/>
-              <w:rPr>
-                <w:rFonts w:ascii="Segoe UI Symbol" w:hAnsi="Segoe UI Symbol" w:cs="Segoe UI Symbol"/>
-                <w:b/>
-                <w:color w:val="00B050"/>
-              </w:rPr>
-            </w:pPr>
-            <w:r>
-              <w:rPr>
-                <w:rFonts w:ascii="Segoe UI Symbol" w:hAnsi="Segoe UI Symbol" w:cs="Segoe UI Symbol"/>
-                <w:color w:val="FF0000"/>
-              </w:rPr>
-              <w:t>✘</w:t>
-            </w:r>
-          </w:p>
-        </w:tc>
-      </w:tr>
-      <w:tr>
-        <w:trPr>
-          <w:cnfStyle w:val="000000100000" w:firstRow="0" w:lastRow="0" w:firstColumn="0" w:lastColumn="0" w:oddVBand="0" w:evenVBand="0" w:oddHBand="1" w:evenHBand="0" w:firstRowFirstColumn="0" w:firstRowLastColumn="0" w:lastRowFirstColumn="0" w:lastRowLastColumn="0"/>
-        </w:trPr>
-        <w:tc>
-          <w:tcPr>
-            <w:cnfStyle w:val="001000000000" w:firstRow="0" w:lastRow="0" w:firstColumn="1" w:lastColumn="0" w:oddVBand="0" w:evenVBand="0" w:oddHBand="0" w:evenHBand="0" w:firstRowFirstColumn="0" w:firstRowLastColumn="0" w:lastRowFirstColumn="0" w:lastRowLastColumn="0"/>
-            <w:tcW w:w="460" w:type="dxa"/>
-          </w:tcPr>
-          <w:p>
-            <w:pPr>
-              <w:jc w:val="center"/>
-            </w:pPr>
-            <w:r>
-              <w:t>9</w:t>
-            </w:r>
-          </w:p>
-        </w:tc>
-        <w:tc>
-          <w:tcPr>
-            <w:tcW w:w="4228" w:type="dxa"/>
-          </w:tcPr>
-          <w:p>
-            <w:pPr>
-              <w:cnfStyle w:val="000000100000" w:firstRow="0" w:lastRow="0" w:firstColumn="0" w:lastColumn="0" w:oddVBand="0" w:evenVBand="0" w:oddHBand="1" w:evenHBand="0" w:firstRowFirstColumn="0" w:firstRowLastColumn="0" w:lastRowFirstColumn="0" w:lastRowLastColumn="0"/>
-            </w:pPr>
-            <w:r>
-              <w:t>Ver los productos que se van acabando</w:t>
-            </w:r>
-          </w:p>
-        </w:tc>
-        <w:tc>
-          <w:tcPr>
-            <w:tcW w:w="2333" w:type="dxa"/>
-          </w:tcPr>
-          <w:p>
-            <w:pPr>
-              <w:jc w:val="center"/>
-              <w:cnfStyle w:val="000000100000" w:firstRow="0" w:lastRow="0" w:firstColumn="0" w:lastColumn="0" w:oddVBand="0" w:evenVBand="0" w:oddHBand="1" w:evenHBand="0" w:firstRowFirstColumn="0" w:firstRowLastColumn="0" w:lastRowFirstColumn="0" w:lastRowLastColumn="0"/>
-              <w:rPr>
-                <w:rFonts w:ascii="Segoe UI Symbol" w:hAnsi="Segoe UI Symbol" w:cs="Segoe UI Symbol"/>
-                <w:b/>
-                <w:color w:val="00B050"/>
-              </w:rPr>
-            </w:pPr>
-            <w:r>
-              <w:rPr>
-                <w:rFonts w:ascii="Segoe UI Symbol" w:hAnsi="Segoe UI Symbol" w:cs="Segoe UI Symbol"/>
-                <w:b/>
-                <w:color w:val="00B050"/>
-              </w:rPr>
-              <w:t>✓</w:t>
-            </w:r>
-          </w:p>
-        </w:tc>
-        <w:tc>
-          <w:tcPr>
-            <w:tcW w:w="2329" w:type="dxa"/>
-          </w:tcPr>
-          <w:p>
-            <w:pPr>
-              <w:jc w:val="center"/>
-              <w:cnfStyle w:val="000000100000" w:firstRow="0" w:lastRow="0" w:firstColumn="0" w:lastColumn="0" w:oddVBand="0" w:evenVBand="0" w:oddHBand="1" w:evenHBand="0" w:firstRowFirstColumn="0" w:firstRowLastColumn="0" w:lastRowFirstColumn="0" w:lastRowLastColumn="0"/>
-              <w:rPr>
-                <w:rFonts w:ascii="Segoe UI Symbol" w:hAnsi="Segoe UI Symbol" w:cs="Segoe UI Symbol"/>
-                <w:b/>
-                <w:color w:val="00B050"/>
-              </w:rPr>
-            </w:pPr>
-            <w:r>
-              <w:rPr>
-                <w:rFonts w:ascii="Segoe UI Symbol" w:hAnsi="Segoe UI Symbol" w:cs="Segoe UI Symbol"/>
-                <w:color w:val="FF0000"/>
-              </w:rPr>
-              <w:t>✘</w:t>
-            </w:r>
-          </w:p>
-        </w:tc>
-      </w:tr>
-    </w:tbl>
-    <w:p/>
-    <w:p>
-      <w:pPr>
-        <w:pStyle w:val="Ttulo3"/>
-      </w:pPr>
-      <w:bookmarkStart w:id="6" w:name="_Toc448166482"/>
-      <w:r>
-        <w:t>Clientes</w:t>
+        <w:t>Usuarios</w:t>
       </w:r>
       <w:bookmarkEnd w:id="6"/>
     </w:p>
@@ -2899,7 +3550,7 @@
               <w:cnfStyle w:val="000000100000" w:firstRow="0" w:lastRow="0" w:firstColumn="0" w:lastColumn="0" w:oddVBand="0" w:evenVBand="0" w:oddHBand="1" w:evenHBand="0" w:firstRowFirstColumn="0" w:firstRowLastColumn="0" w:lastRowFirstColumn="0" w:lastRowLastColumn="0"/>
             </w:pPr>
             <w:r>
-              <w:t>Agregar cliente</w:t>
+              <w:t>Agregar usuario</w:t>
             </w:r>
           </w:p>
         </w:tc>
@@ -2972,7 +3623,7 @@
               <w:cnfStyle w:val="000000000000" w:firstRow="0" w:lastRow="0" w:firstColumn="0" w:lastColumn="0" w:oddVBand="0" w:evenVBand="0" w:oddHBand="0" w:evenHBand="0" w:firstRowFirstColumn="0" w:firstRowLastColumn="0" w:lastRowFirstColumn="0" w:lastRowLastColumn="0"/>
             </w:pPr>
             <w:r>
-              <w:t>Dar de baja a un cliente</w:t>
+              <w:t>Dar de baja a un usuario</w:t>
             </w:r>
           </w:p>
         </w:tc>
@@ -3048,7 +3699,7 @@
               <w:cnfStyle w:val="000000100000" w:firstRow="0" w:lastRow="0" w:firstColumn="0" w:lastColumn="0" w:oddVBand="0" w:evenVBand="0" w:oddHBand="1" w:evenHBand="0" w:firstRowFirstColumn="0" w:firstRowLastColumn="0" w:lastRowFirstColumn="0" w:lastRowLastColumn="0"/>
             </w:pPr>
             <w:r>
-              <w:t>Dar de alta a un cliente</w:t>
+              <w:t>Dar de alta a un usuario</w:t>
             </w:r>
           </w:p>
         </w:tc>
@@ -3121,7 +3772,7 @@
               <w:cnfStyle w:val="000000000000" w:firstRow="0" w:lastRow="0" w:firstColumn="0" w:lastColumn="0" w:oddVBand="0" w:evenVBand="0" w:oddHBand="0" w:evenHBand="0" w:firstRowFirstColumn="0" w:firstRowLastColumn="0" w:lastRowFirstColumn="0" w:lastRowLastColumn="0"/>
             </w:pPr>
             <w:r>
-              <w:t>Modificar a un cliente</w:t>
+              <w:t>Modificar otro usuario</w:t>
             </w:r>
           </w:p>
         </w:tc>
@@ -3134,17 +3785,16 @@
               <w:jc w:val="center"/>
               <w:cnfStyle w:val="000000000000" w:firstRow="0" w:lastRow="0" w:firstColumn="0" w:lastColumn="0" w:oddVBand="0" w:evenVBand="0" w:oddHBand="0" w:evenHBand="0" w:firstRowFirstColumn="0" w:firstRowLastColumn="0" w:lastRowFirstColumn="0" w:lastRowLastColumn="0"/>
               <w:rPr>
-                <w:b/>
-                <w:color w:val="00B050"/>
-              </w:rPr>
-            </w:pPr>
-            <w:r>
-              <w:rPr>
-                <w:rFonts w:ascii="Segoe UI Symbol" w:hAnsi="Segoe UI Symbol" w:cs="Segoe UI Symbol"/>
-                <w:b/>
-                <w:color w:val="00B050"/>
-              </w:rPr>
-              <w:t>✓</w:t>
+                <w:rFonts w:ascii="Segoe UI Symbol" w:hAnsi="Segoe UI Symbol" w:cs="Segoe UI Symbol"/>
+                <w:color w:val="FF0000"/>
+              </w:rPr>
+            </w:pPr>
+            <w:r>
+              <w:rPr>
+                <w:rFonts w:ascii="Segoe UI Symbol" w:hAnsi="Segoe UI Symbol" w:cs="Segoe UI Symbol"/>
+                <w:color w:val="FF0000"/>
+              </w:rPr>
+              <w:t>✘</w:t>
             </w:r>
           </w:p>
         </w:tc>
@@ -3157,6 +3807,7 @@
               <w:jc w:val="center"/>
               <w:cnfStyle w:val="000000000000" w:firstRow="0" w:lastRow="0" w:firstColumn="0" w:lastColumn="0" w:oddVBand="0" w:evenVBand="0" w:oddHBand="0" w:evenHBand="0" w:firstRowFirstColumn="0" w:firstRowLastColumn="0" w:lastRowFirstColumn="0" w:lastRowLastColumn="0"/>
               <w:rPr>
+                <w:rFonts w:ascii="Segoe UI Symbol" w:hAnsi="Segoe UI Symbol" w:cs="Segoe UI Symbol"/>
                 <w:color w:val="FF0000"/>
               </w:rPr>
             </w:pPr>
@@ -3197,10 +3848,7 @@
               <w:cnfStyle w:val="000000100000" w:firstRow="0" w:lastRow="0" w:firstColumn="0" w:lastColumn="0" w:oddVBand="0" w:evenVBand="0" w:oddHBand="1" w:evenHBand="0" w:firstRowFirstColumn="0" w:firstRowLastColumn="0" w:lastRowFirstColumn="0" w:lastRowLastColumn="0"/>
             </w:pPr>
             <w:r>
-              <w:t xml:space="preserve">Listar </w:t>
-            </w:r>
-            <w:r>
-              <w:t>clientes</w:t>
+              <w:t>Listar usuarios</w:t>
             </w:r>
           </w:p>
         </w:tc>
@@ -3270,7 +3918,7 @@
               <w:cnfStyle w:val="000000000000" w:firstRow="0" w:lastRow="0" w:firstColumn="0" w:lastColumn="0" w:oddVBand="0" w:evenVBand="0" w:oddHBand="0" w:evenHBand="0" w:firstRowFirstColumn="0" w:firstRowLastColumn="0" w:lastRowFirstColumn="0" w:lastRowLastColumn="0"/>
             </w:pPr>
             <w:r>
-              <w:t>Ver detalles de un cliente</w:t>
+              <w:t>Ver detalles de un usuario ***</w:t>
             </w:r>
           </w:p>
         </w:tc>
@@ -3338,6 +3986,8 @@
             <w:r>
               <w:t>7</w:t>
             </w:r>
+            <w:bookmarkStart w:id="7" w:name="_GoBack"/>
+            <w:bookmarkEnd w:id="7"/>
           </w:p>
         </w:tc>
         <w:tc>
@@ -3349,7 +3999,7 @@
               <w:cnfStyle w:val="000000100000" w:firstRow="0" w:lastRow="0" w:firstColumn="0" w:lastColumn="0" w:oddVBand="0" w:evenVBand="0" w:oddHBand="1" w:evenHBand="0" w:firstRowFirstColumn="0" w:firstRowLastColumn="0" w:lastRowFirstColumn="0" w:lastRowLastColumn="0"/>
             </w:pPr>
             <w:r>
-              <w:t>Buscar clientes por cualquier campo</w:t>
+              <w:t>Buscar usuarios por cualquier campo</w:t>
             </w:r>
           </w:p>
         </w:tc>
@@ -3405,13 +4055,18 @@
     <w:p/>
     <w:p>
       <w:pPr>
-        <w:pStyle w:val="Ttulo3"/>
+        <w:pStyle w:val="Ttulo2"/>
       </w:pPr>
-      <w:bookmarkStart w:id="7" w:name="_Toc448166483"/>
+      <w:bookmarkStart w:id="8" w:name="_Toc448648019"/>
       <w:r>
-        <w:t>Usuarios</w:t>
+        <w:t>Módulo de Venta</w:t>
       </w:r>
-      <w:bookmarkEnd w:id="7"/>
+      <w:bookmarkEnd w:id="8"/>
+    </w:p>
+    <w:p>
+      <w:r>
+        <w:t>En el módulo de venta se llevará a cabo todo lo relacionado con el proceso de venta de productos.</w:t>
+      </w:r>
     </w:p>
     <w:tbl>
       <w:tblPr>
@@ -3513,7 +4168,7 @@
               <w:cnfStyle w:val="000000100000" w:firstRow="0" w:lastRow="0" w:firstColumn="0" w:lastColumn="0" w:oddVBand="0" w:evenVBand="0" w:oddHBand="1" w:evenHBand="0" w:firstRowFirstColumn="0" w:firstRowLastColumn="0" w:lastRowFirstColumn="0" w:lastRowLastColumn="0"/>
             </w:pPr>
             <w:r>
-              <w:t>Agregar usuario</w:t>
+              <w:t>Añadir productos al carrito</w:t>
             </w:r>
           </w:p>
         </w:tc>
@@ -3549,15 +4204,17 @@
               <w:jc w:val="center"/>
               <w:cnfStyle w:val="000000100000" w:firstRow="0" w:lastRow="0" w:firstColumn="0" w:lastColumn="0" w:oddVBand="0" w:evenVBand="0" w:oddHBand="1" w:evenHBand="0" w:firstRowFirstColumn="0" w:firstRowLastColumn="0" w:lastRowFirstColumn="0" w:lastRowLastColumn="0"/>
               <w:rPr>
-                <w:color w:val="FF0000"/>
-              </w:rPr>
-            </w:pPr>
-            <w:r>
-              <w:rPr>
-                <w:rFonts w:ascii="Segoe UI Symbol" w:hAnsi="Segoe UI Symbol" w:cs="Segoe UI Symbol"/>
-                <w:color w:val="FF0000"/>
-              </w:rPr>
-              <w:t>✘</w:t>
+                <w:b/>
+                <w:color w:val="00B050"/>
+              </w:rPr>
+            </w:pPr>
+            <w:r>
+              <w:rPr>
+                <w:rFonts w:ascii="Segoe UI Symbol" w:hAnsi="Segoe UI Symbol" w:cs="Segoe UI Symbol"/>
+                <w:b/>
+                <w:color w:val="00B050"/>
+              </w:rPr>
+              <w:t>✓</w:t>
             </w:r>
           </w:p>
         </w:tc>
@@ -3586,7 +4243,7 @@
               <w:cnfStyle w:val="000000000000" w:firstRow="0" w:lastRow="0" w:firstColumn="0" w:lastColumn="0" w:oddVBand="0" w:evenVBand="0" w:oddHBand="0" w:evenHBand="0" w:firstRowFirstColumn="0" w:firstRowLastColumn="0" w:lastRowFirstColumn="0" w:lastRowLastColumn="0"/>
             </w:pPr>
             <w:r>
-              <w:t>Dar de baja a un usuario</w:t>
+              <w:t>Eliminar productos del carrito</w:t>
             </w:r>
           </w:p>
         </w:tc>
@@ -3622,15 +4279,17 @@
               <w:jc w:val="center"/>
               <w:cnfStyle w:val="000000000000" w:firstRow="0" w:lastRow="0" w:firstColumn="0" w:lastColumn="0" w:oddVBand="0" w:evenVBand="0" w:oddHBand="0" w:evenHBand="0" w:firstRowFirstColumn="0" w:firstRowLastColumn="0" w:lastRowFirstColumn="0" w:lastRowLastColumn="0"/>
               <w:rPr>
-                <w:color w:val="FF0000"/>
-              </w:rPr>
-            </w:pPr>
-            <w:r>
-              <w:rPr>
-                <w:rFonts w:ascii="Segoe UI Symbol" w:hAnsi="Segoe UI Symbol" w:cs="Segoe UI Symbol"/>
-                <w:color w:val="FF0000"/>
-              </w:rPr>
-              <w:t>✘</w:t>
+                <w:b/>
+                <w:color w:val="00B050"/>
+              </w:rPr>
+            </w:pPr>
+            <w:r>
+              <w:rPr>
+                <w:rFonts w:ascii="Segoe UI Symbol" w:hAnsi="Segoe UI Symbol" w:cs="Segoe UI Symbol"/>
+                <w:b/>
+                <w:color w:val="00B050"/>
+              </w:rPr>
+              <w:t>✓</w:t>
             </w:r>
           </w:p>
         </w:tc>
@@ -3662,7 +4321,7 @@
               <w:cnfStyle w:val="000000100000" w:firstRow="0" w:lastRow="0" w:firstColumn="0" w:lastColumn="0" w:oddVBand="0" w:evenVBand="0" w:oddHBand="1" w:evenHBand="0" w:firstRowFirstColumn="0" w:firstRowLastColumn="0" w:lastRowFirstColumn="0" w:lastRowLastColumn="0"/>
             </w:pPr>
             <w:r>
-              <w:t>Dar de alta a un usuario</w:t>
+              <w:t>Ver detalles de un producto</w:t>
             </w:r>
           </w:p>
         </w:tc>
@@ -3698,15 +4357,17 @@
               <w:jc w:val="center"/>
               <w:cnfStyle w:val="000000100000" w:firstRow="0" w:lastRow="0" w:firstColumn="0" w:lastColumn="0" w:oddVBand="0" w:evenVBand="0" w:oddHBand="1" w:evenHBand="0" w:firstRowFirstColumn="0" w:firstRowLastColumn="0" w:lastRowFirstColumn="0" w:lastRowLastColumn="0"/>
               <w:rPr>
-                <w:color w:val="FF0000"/>
-              </w:rPr>
-            </w:pPr>
-            <w:r>
-              <w:rPr>
-                <w:rFonts w:ascii="Segoe UI Symbol" w:hAnsi="Segoe UI Symbol" w:cs="Segoe UI Symbol"/>
-                <w:color w:val="FF0000"/>
-              </w:rPr>
-              <w:t>✘</w:t>
+                <w:b/>
+                <w:color w:val="00B050"/>
+              </w:rPr>
+            </w:pPr>
+            <w:r>
+              <w:rPr>
+                <w:rFonts w:ascii="Segoe UI Symbol" w:hAnsi="Segoe UI Symbol" w:cs="Segoe UI Symbol"/>
+                <w:b/>
+                <w:color w:val="00B050"/>
+              </w:rPr>
+              <w:t>✓</w:t>
             </w:r>
           </w:p>
         </w:tc>
@@ -3734,9 +4395,6 @@
             <w:pPr>
               <w:cnfStyle w:val="000000000000" w:firstRow="0" w:lastRow="0" w:firstColumn="0" w:lastColumn="0" w:oddVBand="0" w:evenVBand="0" w:oddHBand="0" w:evenHBand="0" w:firstRowFirstColumn="0" w:firstRowLastColumn="0" w:lastRowFirstColumn="0" w:lastRowLastColumn="0"/>
             </w:pPr>
-            <w:r>
-              <w:t>Modificar su usuario</w:t>
-            </w:r>
           </w:p>
         </w:tc>
         <w:tc>
@@ -3771,15 +4429,17 @@
               <w:jc w:val="center"/>
               <w:cnfStyle w:val="000000000000" w:firstRow="0" w:lastRow="0" w:firstColumn="0" w:lastColumn="0" w:oddVBand="0" w:evenVBand="0" w:oddHBand="0" w:evenHBand="0" w:firstRowFirstColumn="0" w:firstRowLastColumn="0" w:lastRowFirstColumn="0" w:lastRowLastColumn="0"/>
               <w:rPr>
-                <w:color w:val="FF0000"/>
-              </w:rPr>
-            </w:pPr>
-            <w:r>
-              <w:rPr>
-                <w:rFonts w:ascii="Segoe UI Symbol" w:hAnsi="Segoe UI Symbol" w:cs="Segoe UI Symbol"/>
-                <w:color w:val="FF0000"/>
-              </w:rPr>
-              <w:t>✘</w:t>
+                <w:b/>
+                <w:color w:val="00B050"/>
+              </w:rPr>
+            </w:pPr>
+            <w:r>
+              <w:rPr>
+                <w:rFonts w:ascii="Segoe UI Symbol" w:hAnsi="Segoe UI Symbol" w:cs="Segoe UI Symbol"/>
+                <w:b/>
+                <w:color w:val="00B050"/>
+              </w:rPr>
+              <w:t>✓</w:t>
             </w:r>
           </w:p>
         </w:tc>
@@ -3798,6 +4458,7 @@
               <w:jc w:val="center"/>
             </w:pPr>
             <w:r>
+              <w:lastRenderedPageBreak/>
               <w:t>5</w:t>
             </w:r>
           </w:p>
@@ -3810,9 +4471,6 @@
             <w:pPr>
               <w:cnfStyle w:val="000000100000" w:firstRow="0" w:lastRow="0" w:firstColumn="0" w:lastColumn="0" w:oddVBand="0" w:evenVBand="0" w:oddHBand="1" w:evenHBand="0" w:firstRowFirstColumn="0" w:firstRowLastColumn="0" w:lastRowFirstColumn="0" w:lastRowLastColumn="0"/>
             </w:pPr>
-            <w:r>
-              <w:t>Modificar otro usuario</w:t>
-            </w:r>
           </w:p>
         </w:tc>
         <w:tc>
@@ -3831,31 +4489,33 @@
             <w:r>
               <w:rPr>
                 <w:rFonts w:ascii="Segoe UI Symbol" w:hAnsi="Segoe UI Symbol" w:cs="Segoe UI Symbol"/>
+                <w:b/>
+                <w:color w:val="00B050"/>
+              </w:rPr>
+              <w:t>✓</w:t>
+            </w:r>
+          </w:p>
+        </w:tc>
+        <w:tc>
+          <w:tcPr>
+            <w:tcW w:w="2338" w:type="dxa"/>
+          </w:tcPr>
+          <w:p>
+            <w:pPr>
+              <w:jc w:val="center"/>
+              <w:cnfStyle w:val="000000100000" w:firstRow="0" w:lastRow="0" w:firstColumn="0" w:lastColumn="0" w:oddVBand="0" w:evenVBand="0" w:oddHBand="1" w:evenHBand="0" w:firstRowFirstColumn="0" w:firstRowLastColumn="0" w:lastRowFirstColumn="0" w:lastRowLastColumn="0"/>
+              <w:rPr>
+                <w:rFonts w:ascii="Segoe UI Symbol" w:hAnsi="Segoe UI Symbol" w:cs="Segoe UI Symbol"/>
                 <w:color w:val="FF0000"/>
               </w:rPr>
-              <w:t>✘</w:t>
-            </w:r>
-          </w:p>
-        </w:tc>
-        <w:tc>
-          <w:tcPr>
-            <w:tcW w:w="2338" w:type="dxa"/>
-          </w:tcPr>
-          <w:p>
-            <w:pPr>
-              <w:jc w:val="center"/>
-              <w:cnfStyle w:val="000000100000" w:firstRow="0" w:lastRow="0" w:firstColumn="0" w:lastColumn="0" w:oddVBand="0" w:evenVBand="0" w:oddHBand="1" w:evenHBand="0" w:firstRowFirstColumn="0" w:firstRowLastColumn="0" w:lastRowFirstColumn="0" w:lastRowLastColumn="0"/>
-              <w:rPr>
-                <w:rFonts w:ascii="Segoe UI Symbol" w:hAnsi="Segoe UI Symbol" w:cs="Segoe UI Symbol"/>
-                <w:color w:val="FF0000"/>
-              </w:rPr>
-            </w:pPr>
-            <w:r>
-              <w:rPr>
-                <w:rFonts w:ascii="Segoe UI Symbol" w:hAnsi="Segoe UI Symbol" w:cs="Segoe UI Symbol"/>
-                <w:color w:val="FF0000"/>
-              </w:rPr>
-              <w:t>✘</w:t>
+            </w:pPr>
+            <w:r>
+              <w:rPr>
+                <w:rFonts w:ascii="Segoe UI Symbol" w:hAnsi="Segoe UI Symbol" w:cs="Segoe UI Symbol"/>
+                <w:b/>
+                <w:color w:val="00B050"/>
+              </w:rPr>
+              <w:t>✓</w:t>
             </w:r>
           </w:p>
         </w:tc>
@@ -3883,9 +4543,6 @@
             <w:pPr>
               <w:cnfStyle w:val="000000000000" w:firstRow="0" w:lastRow="0" w:firstColumn="0" w:lastColumn="0" w:oddVBand="0" w:evenVBand="0" w:oddHBand="0" w:evenHBand="0" w:firstRowFirstColumn="0" w:firstRowLastColumn="0" w:lastRowFirstColumn="0" w:lastRowLastColumn="0"/>
             </w:pPr>
-            <w:r>
-              <w:t>Reestablecer contraseña por correo</w:t>
-            </w:r>
           </w:p>
         </w:tc>
         <w:tc>
@@ -3920,15 +4577,17 @@
               <w:jc w:val="center"/>
               <w:cnfStyle w:val="000000000000" w:firstRow="0" w:lastRow="0" w:firstColumn="0" w:lastColumn="0" w:oddVBand="0" w:evenVBand="0" w:oddHBand="0" w:evenHBand="0" w:firstRowFirstColumn="0" w:firstRowLastColumn="0" w:lastRowFirstColumn="0" w:lastRowLastColumn="0"/>
               <w:rPr>
-                <w:color w:val="FF0000"/>
-              </w:rPr>
-            </w:pPr>
-            <w:r>
-              <w:rPr>
-                <w:rFonts w:ascii="Segoe UI Symbol" w:hAnsi="Segoe UI Symbol" w:cs="Segoe UI Symbol"/>
-                <w:color w:val="FF0000"/>
-              </w:rPr>
-              <w:t>✘</w:t>
+                <w:b/>
+                <w:color w:val="00B050"/>
+              </w:rPr>
+            </w:pPr>
+            <w:r>
+              <w:rPr>
+                <w:rFonts w:ascii="Segoe UI Symbol" w:hAnsi="Segoe UI Symbol" w:cs="Segoe UI Symbol"/>
+                <w:b/>
+                <w:color w:val="00B050"/>
+              </w:rPr>
+              <w:t>✓</w:t>
             </w:r>
           </w:p>
         </w:tc>
@@ -3947,7 +4606,7 @@
               <w:jc w:val="center"/>
             </w:pPr>
             <w:r>
-              <w:t>5</w:t>
+              <w:t>7</w:t>
             </w:r>
           </w:p>
         </w:tc>
@@ -3959,20 +4618,18 @@
             <w:pPr>
               <w:cnfStyle w:val="000000100000" w:firstRow="0" w:lastRow="0" w:firstColumn="0" w:lastColumn="0" w:oddVBand="0" w:evenVBand="0" w:oddHBand="1" w:evenHBand="0" w:firstRowFirstColumn="0" w:firstRowLastColumn="0" w:lastRowFirstColumn="0" w:lastRowLastColumn="0"/>
             </w:pPr>
-            <w:r>
-              <w:t>Listar usuarios</w:t>
-            </w:r>
-          </w:p>
-        </w:tc>
-        <w:tc>
-          <w:tcPr>
-            <w:tcW w:w="2338" w:type="dxa"/>
-          </w:tcPr>
-          <w:p>
-            <w:pPr>
-              <w:jc w:val="center"/>
-              <w:cnfStyle w:val="000000100000" w:firstRow="0" w:lastRow="0" w:firstColumn="0" w:lastColumn="0" w:oddVBand="0" w:evenVBand="0" w:oddHBand="1" w:evenHBand="0" w:firstRowFirstColumn="0" w:firstRowLastColumn="0" w:lastRowFirstColumn="0" w:lastRowLastColumn="0"/>
-              <w:rPr>
+          </w:p>
+        </w:tc>
+        <w:tc>
+          <w:tcPr>
+            <w:tcW w:w="2338" w:type="dxa"/>
+          </w:tcPr>
+          <w:p>
+            <w:pPr>
+              <w:jc w:val="center"/>
+              <w:cnfStyle w:val="000000100000" w:firstRow="0" w:lastRow="0" w:firstColumn="0" w:lastColumn="0" w:oddVBand="0" w:evenVBand="0" w:oddHBand="1" w:evenHBand="0" w:firstRowFirstColumn="0" w:firstRowLastColumn="0" w:lastRowFirstColumn="0" w:lastRowLastColumn="0"/>
+              <w:rPr>
+                <w:rFonts w:ascii="Segoe UI Symbol" w:hAnsi="Segoe UI Symbol" w:cs="Segoe UI Symbol"/>
                 <w:b/>
                 <w:color w:val="00B050"/>
               </w:rPr>
@@ -3995,13 +4652,19 @@
             <w:pPr>
               <w:jc w:val="center"/>
               <w:cnfStyle w:val="000000100000" w:firstRow="0" w:lastRow="0" w:firstColumn="0" w:lastColumn="0" w:oddVBand="0" w:evenVBand="0" w:oddHBand="1" w:evenHBand="0" w:firstRowFirstColumn="0" w:firstRowLastColumn="0" w:lastRowFirstColumn="0" w:lastRowLastColumn="0"/>
-            </w:pPr>
-            <w:r>
-              <w:rPr>
-                <w:rFonts w:ascii="Segoe UI Symbol" w:hAnsi="Segoe UI Symbol" w:cs="Segoe UI Symbol"/>
-                <w:color w:val="FF0000"/>
-              </w:rPr>
-              <w:t>✘</w:t>
+              <w:rPr>
+                <w:rFonts w:ascii="Segoe UI Symbol" w:hAnsi="Segoe UI Symbol" w:cs="Segoe UI Symbol"/>
+                <w:b/>
+                <w:color w:val="00B050"/>
+              </w:rPr>
+            </w:pPr>
+            <w:r>
+              <w:rPr>
+                <w:rFonts w:ascii="Segoe UI Symbol" w:hAnsi="Segoe UI Symbol" w:cs="Segoe UI Symbol"/>
+                <w:b/>
+                <w:color w:val="00B050"/>
+              </w:rPr>
+              <w:t>✓</w:t>
             </w:r>
           </w:p>
         </w:tc>
@@ -4017,7 +4680,7 @@
               <w:jc w:val="center"/>
             </w:pPr>
             <w:r>
-              <w:t>6</w:t>
+              <w:t>8</w:t>
             </w:r>
           </w:p>
         </w:tc>
@@ -4029,9 +4692,6 @@
             <w:pPr>
               <w:cnfStyle w:val="000000000000" w:firstRow="0" w:lastRow="0" w:firstColumn="0" w:lastColumn="0" w:oddVBand="0" w:evenVBand="0" w:oddHBand="0" w:evenHBand="0" w:firstRowFirstColumn="0" w:firstRowLastColumn="0" w:lastRowFirstColumn="0" w:lastRowLastColumn="0"/>
             </w:pPr>
-            <w:r>
-              <w:t>Ver detalles de un usuario ***</w:t>
-            </w:r>
           </w:p>
         </w:tc>
         <w:tc>
@@ -4075,9 +4735,93 @@
             <w:r>
               <w:rPr>
                 <w:rFonts w:ascii="Segoe UI Symbol" w:hAnsi="Segoe UI Symbol" w:cs="Segoe UI Symbol"/>
-                <w:color w:val="FF0000"/>
-              </w:rPr>
-              <w:t>✘</w:t>
+                <w:b/>
+                <w:color w:val="00B050"/>
+              </w:rPr>
+              <w:t>✓</w:t>
+            </w:r>
+          </w:p>
+        </w:tc>
+      </w:tr>
+    </w:tbl>
+    <w:p/>
+    <w:p>
+      <w:pPr>
+        <w:pStyle w:val="Ttulo2"/>
+      </w:pPr>
+      <w:r>
+        <w:t>Otros</w:t>
+      </w:r>
+    </w:p>
+    <w:tbl>
+      <w:tblPr>
+        <w:tblStyle w:val="Tablanormal1"/>
+        <w:tblW w:w="0" w:type="auto"/>
+        <w:tblLook w:val="04A0" w:firstRow="1" w:lastRow="0" w:firstColumn="1" w:lastColumn="0" w:noHBand="0" w:noVBand="1"/>
+      </w:tblPr>
+      <w:tblGrid>
+        <w:gridCol w:w="421"/>
+        <w:gridCol w:w="4253"/>
+        <w:gridCol w:w="2338"/>
+        <w:gridCol w:w="2338"/>
+      </w:tblGrid>
+      <w:tr>
+        <w:trPr>
+          <w:cnfStyle w:val="100000000000" w:firstRow="1" w:lastRow="0" w:firstColumn="0" w:lastColumn="0" w:oddVBand="0" w:evenVBand="0" w:oddHBand="0" w:evenHBand="0" w:firstRowFirstColumn="0" w:firstRowLastColumn="0" w:lastRowFirstColumn="0" w:lastRowLastColumn="0"/>
+        </w:trPr>
+        <w:tc>
+          <w:tcPr>
+            <w:cnfStyle w:val="001000000000" w:firstRow="0" w:lastRow="0" w:firstColumn="1" w:lastColumn="0" w:oddVBand="0" w:evenVBand="0" w:oddHBand="0" w:evenHBand="0" w:firstRowFirstColumn="0" w:firstRowLastColumn="0" w:lastRowFirstColumn="0" w:lastRowLastColumn="0"/>
+            <w:tcW w:w="421" w:type="dxa"/>
+          </w:tcPr>
+          <w:p>
+            <w:pPr>
+              <w:jc w:val="center"/>
+            </w:pPr>
+            <w:r>
+              <w:t>#</w:t>
+            </w:r>
+          </w:p>
+        </w:tc>
+        <w:tc>
+          <w:tcPr>
+            <w:tcW w:w="4253" w:type="dxa"/>
+          </w:tcPr>
+          <w:p>
+            <w:pPr>
+              <w:jc w:val="center"/>
+              <w:cnfStyle w:val="100000000000" w:firstRow="1" w:lastRow="0" w:firstColumn="0" w:lastColumn="0" w:oddVBand="0" w:evenVBand="0" w:oddHBand="0" w:evenHBand="0" w:firstRowFirstColumn="0" w:firstRowLastColumn="0" w:lastRowFirstColumn="0" w:lastRowLastColumn="0"/>
+            </w:pPr>
+            <w:r>
+              <w:t>Tarea</w:t>
+            </w:r>
+          </w:p>
+        </w:tc>
+        <w:tc>
+          <w:tcPr>
+            <w:tcW w:w="2338" w:type="dxa"/>
+          </w:tcPr>
+          <w:p>
+            <w:pPr>
+              <w:jc w:val="center"/>
+              <w:cnfStyle w:val="100000000000" w:firstRow="1" w:lastRow="0" w:firstColumn="0" w:lastColumn="0" w:oddVBand="0" w:evenVBand="0" w:oddHBand="0" w:evenHBand="0" w:firstRowFirstColumn="0" w:firstRowLastColumn="0" w:lastRowFirstColumn="0" w:lastRowLastColumn="0"/>
+            </w:pPr>
+            <w:r>
+              <w:t>Administrador</w:t>
+            </w:r>
+          </w:p>
+        </w:tc>
+        <w:tc>
+          <w:tcPr>
+            <w:tcW w:w="2338" w:type="dxa"/>
+          </w:tcPr>
+          <w:p>
+            <w:pPr>
+              <w:jc w:val="center"/>
+              <w:cnfStyle w:val="100000000000" w:firstRow="1" w:lastRow="0" w:firstColumn="0" w:lastColumn="0" w:oddVBand="0" w:evenVBand="0" w:oddHBand="0" w:evenHBand="0" w:firstRowFirstColumn="0" w:firstRowLastColumn="0" w:lastRowFirstColumn="0" w:lastRowLastColumn="0"/>
+            </w:pPr>
+            <w:r>
+              <w:t>Empleado</w:t>
             </w:r>
           </w:p>
         </w:tc>
@@ -4096,6 +4840,465 @@
               <w:jc w:val="center"/>
             </w:pPr>
             <w:r>
+              <w:t>1</w:t>
+            </w:r>
+          </w:p>
+        </w:tc>
+        <w:tc>
+          <w:tcPr>
+            <w:tcW w:w="4253" w:type="dxa"/>
+          </w:tcPr>
+          <w:p>
+            <w:pPr>
+              <w:cnfStyle w:val="000000100000" w:firstRow="0" w:lastRow="0" w:firstColumn="0" w:lastColumn="0" w:oddVBand="0" w:evenVBand="0" w:oddHBand="1" w:evenHBand="0" w:firstRowFirstColumn="0" w:firstRowLastColumn="0" w:lastRowFirstColumn="0" w:lastRowLastColumn="0"/>
+            </w:pPr>
+            <w:r>
+              <w:t>Loguearse en la aplicación</w:t>
+            </w:r>
+          </w:p>
+        </w:tc>
+        <w:tc>
+          <w:tcPr>
+            <w:tcW w:w="2338" w:type="dxa"/>
+          </w:tcPr>
+          <w:p>
+            <w:pPr>
+              <w:jc w:val="center"/>
+              <w:cnfStyle w:val="000000100000" w:firstRow="0" w:lastRow="0" w:firstColumn="0" w:lastColumn="0" w:oddVBand="0" w:evenVBand="0" w:oddHBand="1" w:evenHBand="0" w:firstRowFirstColumn="0" w:firstRowLastColumn="0" w:lastRowFirstColumn="0" w:lastRowLastColumn="0"/>
+              <w:rPr>
+                <w:b/>
+                <w:color w:val="00B050"/>
+              </w:rPr>
+            </w:pPr>
+            <w:r>
+              <w:rPr>
+                <w:rFonts w:ascii="Segoe UI Symbol" w:hAnsi="Segoe UI Symbol" w:cs="Segoe UI Symbol"/>
+                <w:b/>
+                <w:color w:val="00B050"/>
+              </w:rPr>
+              <w:t>✓</w:t>
+            </w:r>
+          </w:p>
+        </w:tc>
+        <w:tc>
+          <w:tcPr>
+            <w:tcW w:w="2338" w:type="dxa"/>
+          </w:tcPr>
+          <w:p>
+            <w:pPr>
+              <w:jc w:val="center"/>
+              <w:cnfStyle w:val="000000100000" w:firstRow="0" w:lastRow="0" w:firstColumn="0" w:lastColumn="0" w:oddVBand="0" w:evenVBand="0" w:oddHBand="1" w:evenHBand="0" w:firstRowFirstColumn="0" w:firstRowLastColumn="0" w:lastRowFirstColumn="0" w:lastRowLastColumn="0"/>
+              <w:rPr>
+                <w:b/>
+                <w:color w:val="00B050"/>
+              </w:rPr>
+            </w:pPr>
+            <w:r>
+              <w:rPr>
+                <w:rFonts w:ascii="Segoe UI Symbol" w:hAnsi="Segoe UI Symbol" w:cs="Segoe UI Symbol"/>
+                <w:b/>
+                <w:color w:val="00B050"/>
+              </w:rPr>
+              <w:t>✓</w:t>
+            </w:r>
+          </w:p>
+        </w:tc>
+      </w:tr>
+      <w:tr>
+        <w:tc>
+          <w:tcPr>
+            <w:cnfStyle w:val="001000000000" w:firstRow="0" w:lastRow="0" w:firstColumn="1" w:lastColumn="0" w:oddVBand="0" w:evenVBand="0" w:oddHBand="0" w:evenHBand="0" w:firstRowFirstColumn="0" w:firstRowLastColumn="0" w:lastRowFirstColumn="0" w:lastRowLastColumn="0"/>
+            <w:tcW w:w="421" w:type="dxa"/>
+          </w:tcPr>
+          <w:p>
+            <w:pPr>
+              <w:jc w:val="center"/>
+            </w:pPr>
+            <w:r>
+              <w:t>2</w:t>
+            </w:r>
+          </w:p>
+        </w:tc>
+        <w:tc>
+          <w:tcPr>
+            <w:tcW w:w="4253" w:type="dxa"/>
+          </w:tcPr>
+          <w:p>
+            <w:pPr>
+              <w:cnfStyle w:val="000000000000" w:firstRow="0" w:lastRow="0" w:firstColumn="0" w:lastColumn="0" w:oddVBand="0" w:evenVBand="0" w:oddHBand="0" w:evenHBand="0" w:firstRowFirstColumn="0" w:firstRowLastColumn="0" w:lastRowFirstColumn="0" w:lastRowLastColumn="0"/>
+            </w:pPr>
+            <w:r>
+              <w:t>Ver su perfil de usuario</w:t>
+            </w:r>
+          </w:p>
+        </w:tc>
+        <w:tc>
+          <w:tcPr>
+            <w:tcW w:w="2338" w:type="dxa"/>
+          </w:tcPr>
+          <w:p>
+            <w:pPr>
+              <w:jc w:val="center"/>
+              <w:cnfStyle w:val="000000000000" w:firstRow="0" w:lastRow="0" w:firstColumn="0" w:lastColumn="0" w:oddVBand="0" w:evenVBand="0" w:oddHBand="0" w:evenHBand="0" w:firstRowFirstColumn="0" w:firstRowLastColumn="0" w:lastRowFirstColumn="0" w:lastRowLastColumn="0"/>
+              <w:rPr>
+                <w:b/>
+                <w:color w:val="00B050"/>
+              </w:rPr>
+            </w:pPr>
+            <w:r>
+              <w:rPr>
+                <w:rFonts w:ascii="Segoe UI Symbol" w:hAnsi="Segoe UI Symbol" w:cs="Segoe UI Symbol"/>
+                <w:b/>
+                <w:color w:val="00B050"/>
+              </w:rPr>
+              <w:t>✓</w:t>
+            </w:r>
+          </w:p>
+        </w:tc>
+        <w:tc>
+          <w:tcPr>
+            <w:tcW w:w="2338" w:type="dxa"/>
+          </w:tcPr>
+          <w:p>
+            <w:pPr>
+              <w:jc w:val="center"/>
+              <w:cnfStyle w:val="000000000000" w:firstRow="0" w:lastRow="0" w:firstColumn="0" w:lastColumn="0" w:oddVBand="0" w:evenVBand="0" w:oddHBand="0" w:evenHBand="0" w:firstRowFirstColumn="0" w:firstRowLastColumn="0" w:lastRowFirstColumn="0" w:lastRowLastColumn="0"/>
+              <w:rPr>
+                <w:b/>
+                <w:color w:val="00B050"/>
+              </w:rPr>
+            </w:pPr>
+            <w:r>
+              <w:rPr>
+                <w:rFonts w:ascii="Segoe UI Symbol" w:hAnsi="Segoe UI Symbol" w:cs="Segoe UI Symbol"/>
+                <w:b/>
+                <w:color w:val="00B050"/>
+              </w:rPr>
+              <w:t>✓</w:t>
+            </w:r>
+          </w:p>
+        </w:tc>
+      </w:tr>
+      <w:tr>
+        <w:trPr>
+          <w:cnfStyle w:val="000000100000" w:firstRow="0" w:lastRow="0" w:firstColumn="0" w:lastColumn="0" w:oddVBand="0" w:evenVBand="0" w:oddHBand="1" w:evenHBand="0" w:firstRowFirstColumn="0" w:firstRowLastColumn="0" w:lastRowFirstColumn="0" w:lastRowLastColumn="0"/>
+        </w:trPr>
+        <w:tc>
+          <w:tcPr>
+            <w:cnfStyle w:val="001000000000" w:firstRow="0" w:lastRow="0" w:firstColumn="1" w:lastColumn="0" w:oddVBand="0" w:evenVBand="0" w:oddHBand="0" w:evenHBand="0" w:firstRowFirstColumn="0" w:firstRowLastColumn="0" w:lastRowFirstColumn="0" w:lastRowLastColumn="0"/>
+            <w:tcW w:w="421" w:type="dxa"/>
+          </w:tcPr>
+          <w:p>
+            <w:pPr>
+              <w:jc w:val="center"/>
+            </w:pPr>
+            <w:r>
+              <w:t>3</w:t>
+            </w:r>
+          </w:p>
+        </w:tc>
+        <w:tc>
+          <w:tcPr>
+            <w:tcW w:w="4253" w:type="dxa"/>
+          </w:tcPr>
+          <w:p>
+            <w:pPr>
+              <w:cnfStyle w:val="000000100000" w:firstRow="0" w:lastRow="0" w:firstColumn="0" w:lastColumn="0" w:oddVBand="0" w:evenVBand="0" w:oddHBand="1" w:evenHBand="0" w:firstRowFirstColumn="0" w:firstRowLastColumn="0" w:lastRowFirstColumn="0" w:lastRowLastColumn="0"/>
+            </w:pPr>
+            <w:r>
+              <w:t xml:space="preserve">Modificar </w:t>
+            </w:r>
+            <w:r>
+              <w:t>su perfil de usuario</w:t>
+            </w:r>
+          </w:p>
+        </w:tc>
+        <w:tc>
+          <w:tcPr>
+            <w:tcW w:w="2338" w:type="dxa"/>
+          </w:tcPr>
+          <w:p>
+            <w:pPr>
+              <w:jc w:val="center"/>
+              <w:cnfStyle w:val="000000100000" w:firstRow="0" w:lastRow="0" w:firstColumn="0" w:lastColumn="0" w:oddVBand="0" w:evenVBand="0" w:oddHBand="1" w:evenHBand="0" w:firstRowFirstColumn="0" w:firstRowLastColumn="0" w:lastRowFirstColumn="0" w:lastRowLastColumn="0"/>
+              <w:rPr>
+                <w:b/>
+                <w:color w:val="00B050"/>
+              </w:rPr>
+            </w:pPr>
+            <w:r>
+              <w:rPr>
+                <w:rFonts w:ascii="Segoe UI Symbol" w:hAnsi="Segoe UI Symbol" w:cs="Segoe UI Symbol"/>
+                <w:b/>
+                <w:color w:val="00B050"/>
+              </w:rPr>
+              <w:t>✓</w:t>
+            </w:r>
+          </w:p>
+        </w:tc>
+        <w:tc>
+          <w:tcPr>
+            <w:tcW w:w="2338" w:type="dxa"/>
+          </w:tcPr>
+          <w:p>
+            <w:pPr>
+              <w:jc w:val="center"/>
+              <w:cnfStyle w:val="000000100000" w:firstRow="0" w:lastRow="0" w:firstColumn="0" w:lastColumn="0" w:oddVBand="0" w:evenVBand="0" w:oddHBand="1" w:evenHBand="0" w:firstRowFirstColumn="0" w:firstRowLastColumn="0" w:lastRowFirstColumn="0" w:lastRowLastColumn="0"/>
+              <w:rPr>
+                <w:b/>
+                <w:color w:val="00B050"/>
+              </w:rPr>
+            </w:pPr>
+            <w:r>
+              <w:rPr>
+                <w:rFonts w:ascii="Segoe UI Symbol" w:hAnsi="Segoe UI Symbol" w:cs="Segoe UI Symbol"/>
+                <w:b/>
+                <w:color w:val="00B050"/>
+              </w:rPr>
+              <w:t>✓</w:t>
+            </w:r>
+          </w:p>
+        </w:tc>
+      </w:tr>
+      <w:tr>
+        <w:tc>
+          <w:tcPr>
+            <w:cnfStyle w:val="001000000000" w:firstRow="0" w:lastRow="0" w:firstColumn="1" w:lastColumn="0" w:oddVBand="0" w:evenVBand="0" w:oddHBand="0" w:evenHBand="0" w:firstRowFirstColumn="0" w:firstRowLastColumn="0" w:lastRowFirstColumn="0" w:lastRowLastColumn="0"/>
+            <w:tcW w:w="421" w:type="dxa"/>
+          </w:tcPr>
+          <w:p>
+            <w:pPr>
+              <w:jc w:val="center"/>
+            </w:pPr>
+            <w:r>
+              <w:t>4</w:t>
+            </w:r>
+          </w:p>
+        </w:tc>
+        <w:tc>
+          <w:tcPr>
+            <w:tcW w:w="4253" w:type="dxa"/>
+          </w:tcPr>
+          <w:p>
+            <w:pPr>
+              <w:cnfStyle w:val="000000000000" w:firstRow="0" w:lastRow="0" w:firstColumn="0" w:lastColumn="0" w:oddVBand="0" w:evenVBand="0" w:oddHBand="0" w:evenHBand="0" w:firstRowFirstColumn="0" w:firstRowLastColumn="0" w:lastRowFirstColumn="0" w:lastRowLastColumn="0"/>
+            </w:pPr>
+            <w:r>
+              <w:t>Cerrar sesión</w:t>
+            </w:r>
+          </w:p>
+        </w:tc>
+        <w:tc>
+          <w:tcPr>
+            <w:tcW w:w="2338" w:type="dxa"/>
+          </w:tcPr>
+          <w:p>
+            <w:pPr>
+              <w:jc w:val="center"/>
+              <w:cnfStyle w:val="000000000000" w:firstRow="0" w:lastRow="0" w:firstColumn="0" w:lastColumn="0" w:oddVBand="0" w:evenVBand="0" w:oddHBand="0" w:evenHBand="0" w:firstRowFirstColumn="0" w:firstRowLastColumn="0" w:lastRowFirstColumn="0" w:lastRowLastColumn="0"/>
+              <w:rPr>
+                <w:b/>
+                <w:color w:val="00B050"/>
+              </w:rPr>
+            </w:pPr>
+            <w:r>
+              <w:rPr>
+                <w:rFonts w:ascii="Segoe UI Symbol" w:hAnsi="Segoe UI Symbol" w:cs="Segoe UI Symbol"/>
+                <w:b/>
+                <w:color w:val="00B050"/>
+              </w:rPr>
+              <w:t>✓</w:t>
+            </w:r>
+          </w:p>
+        </w:tc>
+        <w:tc>
+          <w:tcPr>
+            <w:tcW w:w="2338" w:type="dxa"/>
+          </w:tcPr>
+          <w:p>
+            <w:pPr>
+              <w:jc w:val="center"/>
+              <w:cnfStyle w:val="000000000000" w:firstRow="0" w:lastRow="0" w:firstColumn="0" w:lastColumn="0" w:oddVBand="0" w:evenVBand="0" w:oddHBand="0" w:evenHBand="0" w:firstRowFirstColumn="0" w:firstRowLastColumn="0" w:lastRowFirstColumn="0" w:lastRowLastColumn="0"/>
+              <w:rPr>
+                <w:b/>
+                <w:color w:val="00B050"/>
+              </w:rPr>
+            </w:pPr>
+            <w:r>
+              <w:rPr>
+                <w:rFonts w:ascii="Segoe UI Symbol" w:hAnsi="Segoe UI Symbol" w:cs="Segoe UI Symbol"/>
+                <w:b/>
+                <w:color w:val="00B050"/>
+              </w:rPr>
+              <w:t>✓</w:t>
+            </w:r>
+          </w:p>
+        </w:tc>
+      </w:tr>
+      <w:tr>
+        <w:trPr>
+          <w:cnfStyle w:val="000000100000" w:firstRow="0" w:lastRow="0" w:firstColumn="0" w:lastColumn="0" w:oddVBand="0" w:evenVBand="0" w:oddHBand="1" w:evenHBand="0" w:firstRowFirstColumn="0" w:firstRowLastColumn="0" w:lastRowFirstColumn="0" w:lastRowLastColumn="0"/>
+        </w:trPr>
+        <w:tc>
+          <w:tcPr>
+            <w:cnfStyle w:val="001000000000" w:firstRow="0" w:lastRow="0" w:firstColumn="1" w:lastColumn="0" w:oddVBand="0" w:evenVBand="0" w:oddHBand="0" w:evenHBand="0" w:firstRowFirstColumn="0" w:firstRowLastColumn="0" w:lastRowFirstColumn="0" w:lastRowLastColumn="0"/>
+            <w:tcW w:w="421" w:type="dxa"/>
+          </w:tcPr>
+          <w:p>
+            <w:pPr>
+              <w:jc w:val="center"/>
+            </w:pPr>
+            <w:r>
+              <w:t>5</w:t>
+            </w:r>
+          </w:p>
+        </w:tc>
+        <w:tc>
+          <w:tcPr>
+            <w:tcW w:w="4253" w:type="dxa"/>
+          </w:tcPr>
+          <w:p>
+            <w:pPr>
+              <w:cnfStyle w:val="000000100000" w:firstRow="0" w:lastRow="0" w:firstColumn="0" w:lastColumn="0" w:oddVBand="0" w:evenVBand="0" w:oddHBand="1" w:evenHBand="0" w:firstRowFirstColumn="0" w:firstRowLastColumn="0" w:lastRowFirstColumn="0" w:lastRowLastColumn="0"/>
+            </w:pPr>
+            <w:r>
+              <w:t>Cambiar de plantilla</w:t>
+            </w:r>
+          </w:p>
+        </w:tc>
+        <w:tc>
+          <w:tcPr>
+            <w:tcW w:w="2338" w:type="dxa"/>
+          </w:tcPr>
+          <w:p>
+            <w:pPr>
+              <w:jc w:val="center"/>
+              <w:cnfStyle w:val="000000100000" w:firstRow="0" w:lastRow="0" w:firstColumn="0" w:lastColumn="0" w:oddVBand="0" w:evenVBand="0" w:oddHBand="1" w:evenHBand="0" w:firstRowFirstColumn="0" w:firstRowLastColumn="0" w:lastRowFirstColumn="0" w:lastRowLastColumn="0"/>
+              <w:rPr>
+                <w:rFonts w:ascii="Segoe UI Symbol" w:hAnsi="Segoe UI Symbol" w:cs="Segoe UI Symbol"/>
+                <w:color w:val="FF0000"/>
+              </w:rPr>
+            </w:pPr>
+            <w:r>
+              <w:rPr>
+                <w:rFonts w:ascii="Segoe UI Symbol" w:hAnsi="Segoe UI Symbol" w:cs="Segoe UI Symbol"/>
+                <w:b/>
+                <w:color w:val="00B050"/>
+              </w:rPr>
+              <w:t>✓</w:t>
+            </w:r>
+          </w:p>
+        </w:tc>
+        <w:tc>
+          <w:tcPr>
+            <w:tcW w:w="2338" w:type="dxa"/>
+          </w:tcPr>
+          <w:p>
+            <w:pPr>
+              <w:jc w:val="center"/>
+              <w:cnfStyle w:val="000000100000" w:firstRow="0" w:lastRow="0" w:firstColumn="0" w:lastColumn="0" w:oddVBand="0" w:evenVBand="0" w:oddHBand="1" w:evenHBand="0" w:firstRowFirstColumn="0" w:firstRowLastColumn="0" w:lastRowFirstColumn="0" w:lastRowLastColumn="0"/>
+              <w:rPr>
+                <w:rFonts w:ascii="Segoe UI Symbol" w:hAnsi="Segoe UI Symbol" w:cs="Segoe UI Symbol"/>
+                <w:color w:val="FF0000"/>
+              </w:rPr>
+            </w:pPr>
+            <w:r>
+              <w:rPr>
+                <w:rFonts w:ascii="Segoe UI Symbol" w:hAnsi="Segoe UI Symbol" w:cs="Segoe UI Symbol"/>
+                <w:b/>
+                <w:color w:val="00B050"/>
+              </w:rPr>
+              <w:t>✓</w:t>
+            </w:r>
+          </w:p>
+        </w:tc>
+      </w:tr>
+      <w:tr>
+        <w:tc>
+          <w:tcPr>
+            <w:cnfStyle w:val="001000000000" w:firstRow="0" w:lastRow="0" w:firstColumn="1" w:lastColumn="0" w:oddVBand="0" w:evenVBand="0" w:oddHBand="0" w:evenHBand="0" w:firstRowFirstColumn="0" w:firstRowLastColumn="0" w:lastRowFirstColumn="0" w:lastRowLastColumn="0"/>
+            <w:tcW w:w="421" w:type="dxa"/>
+          </w:tcPr>
+          <w:p>
+            <w:pPr>
+              <w:jc w:val="center"/>
+            </w:pPr>
+            <w:r>
+              <w:t>6</w:t>
+            </w:r>
+          </w:p>
+        </w:tc>
+        <w:tc>
+          <w:tcPr>
+            <w:tcW w:w="4253" w:type="dxa"/>
+          </w:tcPr>
+          <w:p>
+            <w:pPr>
+              <w:cnfStyle w:val="000000000000" w:firstRow="0" w:lastRow="0" w:firstColumn="0" w:lastColumn="0" w:oddVBand="0" w:evenVBand="0" w:oddHBand="0" w:evenHBand="0" w:firstRowFirstColumn="0" w:firstRowLastColumn="0" w:lastRowFirstColumn="0" w:lastRowLastColumn="0"/>
+            </w:pPr>
+          </w:p>
+        </w:tc>
+        <w:tc>
+          <w:tcPr>
+            <w:tcW w:w="2338" w:type="dxa"/>
+          </w:tcPr>
+          <w:p>
+            <w:pPr>
+              <w:jc w:val="center"/>
+              <w:cnfStyle w:val="000000000000" w:firstRow="0" w:lastRow="0" w:firstColumn="0" w:lastColumn="0" w:oddVBand="0" w:evenVBand="0" w:oddHBand="0" w:evenHBand="0" w:firstRowFirstColumn="0" w:firstRowLastColumn="0" w:lastRowFirstColumn="0" w:lastRowLastColumn="0"/>
+              <w:rPr>
+                <w:b/>
+                <w:color w:val="00B050"/>
+              </w:rPr>
+            </w:pPr>
+            <w:r>
+              <w:rPr>
+                <w:rFonts w:ascii="Segoe UI Symbol" w:hAnsi="Segoe UI Symbol" w:cs="Segoe UI Symbol"/>
+                <w:b/>
+                <w:color w:val="00B050"/>
+              </w:rPr>
+              <w:t>✓</w:t>
+            </w:r>
+          </w:p>
+        </w:tc>
+        <w:tc>
+          <w:tcPr>
+            <w:tcW w:w="2338" w:type="dxa"/>
+          </w:tcPr>
+          <w:p>
+            <w:pPr>
+              <w:jc w:val="center"/>
+              <w:cnfStyle w:val="000000000000" w:firstRow="0" w:lastRow="0" w:firstColumn="0" w:lastColumn="0" w:oddVBand="0" w:evenVBand="0" w:oddHBand="0" w:evenHBand="0" w:firstRowFirstColumn="0" w:firstRowLastColumn="0" w:lastRowFirstColumn="0" w:lastRowLastColumn="0"/>
+              <w:rPr>
+                <w:b/>
+                <w:color w:val="00B050"/>
+              </w:rPr>
+            </w:pPr>
+            <w:r>
+              <w:rPr>
+                <w:rFonts w:ascii="Segoe UI Symbol" w:hAnsi="Segoe UI Symbol" w:cs="Segoe UI Symbol"/>
+                <w:b/>
+                <w:color w:val="00B050"/>
+              </w:rPr>
+              <w:t>✓</w:t>
+            </w:r>
+          </w:p>
+        </w:tc>
+      </w:tr>
+      <w:tr>
+        <w:trPr>
+          <w:cnfStyle w:val="000000100000" w:firstRow="0" w:lastRow="0" w:firstColumn="0" w:lastColumn="0" w:oddVBand="0" w:evenVBand="0" w:oddHBand="1" w:evenHBand="0" w:firstRowFirstColumn="0" w:firstRowLastColumn="0" w:lastRowFirstColumn="0" w:lastRowLastColumn="0"/>
+        </w:trPr>
+        <w:tc>
+          <w:tcPr>
+            <w:cnfStyle w:val="001000000000" w:firstRow="0" w:lastRow="0" w:firstColumn="1" w:lastColumn="0" w:oddVBand="0" w:evenVBand="0" w:oddHBand="0" w:evenHBand="0" w:firstRowFirstColumn="0" w:firstRowLastColumn="0" w:lastRowFirstColumn="0" w:lastRowLastColumn="0"/>
+            <w:tcW w:w="421" w:type="dxa"/>
+          </w:tcPr>
+          <w:p>
+            <w:pPr>
+              <w:jc w:val="center"/>
+            </w:pPr>
+            <w:r>
               <w:t>7</w:t>
             </w:r>
           </w:p>
@@ -4108,9 +5311,6 @@
             <w:pPr>
               <w:cnfStyle w:val="000000100000" w:firstRow="0" w:lastRow="0" w:firstColumn="0" w:lastColumn="0" w:oddVBand="0" w:evenVBand="0" w:oddHBand="1" w:evenHBand="0" w:firstRowFirstColumn="0" w:firstRowLastColumn="0" w:lastRowFirstColumn="0" w:lastRowLastColumn="0"/>
             </w:pPr>
-            <w:r>
-              <w:t>Buscar usuarios por cualquier campo</w:t>
-            </w:r>
           </w:p>
         </w:tc>
         <w:tc>
@@ -4154,14 +5354,91 @@
             <w:r>
               <w:rPr>
                 <w:rFonts w:ascii="Segoe UI Symbol" w:hAnsi="Segoe UI Symbol" w:cs="Segoe UI Symbol"/>
-                <w:color w:val="FF0000"/>
-              </w:rPr>
-              <w:t>✘</w:t>
+                <w:b/>
+                <w:color w:val="00B050"/>
+              </w:rPr>
+              <w:t>✓</w:t>
+            </w:r>
+          </w:p>
+        </w:tc>
+      </w:tr>
+      <w:tr>
+        <w:tc>
+          <w:tcPr>
+            <w:cnfStyle w:val="001000000000" w:firstRow="0" w:lastRow="0" w:firstColumn="1" w:lastColumn="0" w:oddVBand="0" w:evenVBand="0" w:oddHBand="0" w:evenHBand="0" w:firstRowFirstColumn="0" w:firstRowLastColumn="0" w:lastRowFirstColumn="0" w:lastRowLastColumn="0"/>
+            <w:tcW w:w="421" w:type="dxa"/>
+          </w:tcPr>
+          <w:p>
+            <w:pPr>
+              <w:jc w:val="center"/>
+            </w:pPr>
+            <w:r>
+              <w:t>8</w:t>
+            </w:r>
+          </w:p>
+        </w:tc>
+        <w:tc>
+          <w:tcPr>
+            <w:tcW w:w="4253" w:type="dxa"/>
+          </w:tcPr>
+          <w:p>
+            <w:pPr>
+              <w:cnfStyle w:val="000000000000" w:firstRow="0" w:lastRow="0" w:firstColumn="0" w:lastColumn="0" w:oddVBand="0" w:evenVBand="0" w:oddHBand="0" w:evenHBand="0" w:firstRowFirstColumn="0" w:firstRowLastColumn="0" w:lastRowFirstColumn="0" w:lastRowLastColumn="0"/>
+            </w:pPr>
+          </w:p>
+        </w:tc>
+        <w:tc>
+          <w:tcPr>
+            <w:tcW w:w="2338" w:type="dxa"/>
+          </w:tcPr>
+          <w:p>
+            <w:pPr>
+              <w:jc w:val="center"/>
+              <w:cnfStyle w:val="000000000000" w:firstRow="0" w:lastRow="0" w:firstColumn="0" w:lastColumn="0" w:oddVBand="0" w:evenVBand="0" w:oddHBand="0" w:evenHBand="0" w:firstRowFirstColumn="0" w:firstRowLastColumn="0" w:lastRowFirstColumn="0" w:lastRowLastColumn="0"/>
+              <w:rPr>
+                <w:rFonts w:ascii="Segoe UI Symbol" w:hAnsi="Segoe UI Symbol" w:cs="Segoe UI Symbol"/>
+                <w:b/>
+                <w:color w:val="00B050"/>
+              </w:rPr>
+            </w:pPr>
+            <w:r>
+              <w:rPr>
+                <w:rFonts w:ascii="Segoe UI Symbol" w:hAnsi="Segoe UI Symbol" w:cs="Segoe UI Symbol"/>
+                <w:b/>
+                <w:color w:val="00B050"/>
+              </w:rPr>
+              <w:t>✓</w:t>
+            </w:r>
+          </w:p>
+        </w:tc>
+        <w:tc>
+          <w:tcPr>
+            <w:tcW w:w="2338" w:type="dxa"/>
+          </w:tcPr>
+          <w:p>
+            <w:pPr>
+              <w:jc w:val="center"/>
+              <w:cnfStyle w:val="000000000000" w:firstRow="0" w:lastRow="0" w:firstColumn="0" w:lastColumn="0" w:oddVBand="0" w:evenVBand="0" w:oddHBand="0" w:evenHBand="0" w:firstRowFirstColumn="0" w:firstRowLastColumn="0" w:lastRowFirstColumn="0" w:lastRowLastColumn="0"/>
+              <w:rPr>
+                <w:rFonts w:ascii="Segoe UI Symbol" w:hAnsi="Segoe UI Symbol" w:cs="Segoe UI Symbol"/>
+                <w:b/>
+                <w:color w:val="00B050"/>
+              </w:rPr>
+            </w:pPr>
+            <w:r>
+              <w:rPr>
+                <w:rFonts w:ascii="Segoe UI Symbol" w:hAnsi="Segoe UI Symbol" w:cs="Segoe UI Symbol"/>
+                <w:b/>
+                <w:color w:val="00B050"/>
+              </w:rPr>
+              <w:t>✓</w:t>
             </w:r>
           </w:p>
         </w:tc>
       </w:tr>
     </w:tbl>
+    <w:p/>
+    <w:p/>
     <w:p/>
     <w:sectPr>
       <w:headerReference w:type="even" r:id="rId9"/>
@@ -4270,7 +5547,7 @@
         <w:color w:val="1B1D3D" w:themeColor="text2" w:themeShade="BF"/>
         <w:szCs w:val="24"/>
       </w:rPr>
-      <w:t>1</w:t>
+      <w:t>4</w:t>
     </w:r>
     <w:r>
       <w:rPr>
@@ -4313,7 +5590,7 @@
         <w:color w:val="1B1D3D" w:themeColor="text2" w:themeShade="BF"/>
         <w:szCs w:val="24"/>
       </w:rPr>
-      <w:t>3</w:t>
+      <w:t>4</w:t>
     </w:r>
     <w:r>
       <w:rPr>
@@ -5066,7 +6343,7 @@
   <w:style w:type="paragraph" w:default="1" w:styleId="Normal">
     <w:name w:val="Normal"/>
     <w:qFormat/>
-    <w:rsid w:val="00DE224E"/>
+    <w:rsid w:val="00CC2F47"/>
     <w:pPr>
       <w:jc w:val="both"/>
     </w:pPr>
@@ -6222,7 +7499,7 @@
 </file>
 
 <file path=customXml/itemProps2.xml><?xml version="1.0" encoding="utf-8"?>
-<ds:datastoreItem xmlns:ds="http://schemas.openxmlformats.org/officeDocument/2006/customXml" ds:itemID="{60B5602D-ABA1-4BCE-B045-00B9470C59B2}">
+<ds:datastoreItem xmlns:ds="http://schemas.openxmlformats.org/officeDocument/2006/customXml" ds:itemID="{8174B556-0061-479F-88E6-165C996F7D16}">
   <ds:schemaRefs>
     <ds:schemaRef ds:uri="http://schemas.openxmlformats.org/officeDocument/2006/bibliography"/>
   </ds:schemaRefs>

</xml_diff>

<commit_message>
23/04/2016, modelo de datos actualizado y trigger de número de factura hecho
</commit_message>
<xml_diff>
--- a/Alumno/Documentos/documento.docx
+++ b/Alumno/Documentos/documento.docx
@@ -782,8 +782,6 @@
               </w:rPr>
               <w:tab/>
             </w:r>
-            <w:bookmarkStart w:id="0" w:name="_GoBack"/>
-            <w:bookmarkEnd w:id="0"/>
             <w:r>
               <w:rPr>
                 <w:noProof/>
@@ -950,12 +948,24 @@
           <w:numId w:val="1"/>
         </w:numPr>
       </w:pPr>
-      <w:bookmarkStart w:id="1" w:name="_Toc448864948"/>
+      <w:bookmarkStart w:id="0" w:name="_Toc448864948"/>
       <w:r>
         <w:lastRenderedPageBreak/>
+        <w:t>REQUISITOS FUNCIONALES</w:t>
+      </w:r>
+    </w:p>
+    <w:p>
+      <w:pPr>
+        <w:pStyle w:val="Ttulo1"/>
+        <w:numPr>
+          <w:ilvl w:val="0"/>
+          <w:numId w:val="1"/>
+        </w:numPr>
+      </w:pPr>
+      <w:r>
         <w:t>NECESIDADES DEL SISTEMA</w:t>
       </w:r>
-      <w:bookmarkEnd w:id="1"/>
+      <w:bookmarkEnd w:id="0"/>
     </w:p>
     <w:p>
       <w:r>
@@ -975,11 +985,11 @@
       <w:pPr>
         <w:pStyle w:val="Ttulo2"/>
       </w:pPr>
-      <w:bookmarkStart w:id="2" w:name="_Toc448864949"/>
+      <w:bookmarkStart w:id="1" w:name="_Toc448864949"/>
       <w:r>
         <w:t>Módulo de Administración</w:t>
       </w:r>
-      <w:bookmarkEnd w:id="2"/>
+      <w:bookmarkEnd w:id="1"/>
     </w:p>
     <w:p>
       <w:r>
@@ -1012,11 +1022,11 @@
       <w:pPr>
         <w:pStyle w:val="Ttulo3"/>
       </w:pPr>
-      <w:bookmarkStart w:id="3" w:name="_Toc448864950"/>
+      <w:bookmarkStart w:id="2" w:name="_Toc448864950"/>
       <w:r>
         <w:t>Proveedor</w:t>
       </w:r>
-      <w:bookmarkEnd w:id="3"/>
+      <w:bookmarkEnd w:id="2"/>
     </w:p>
     <w:tbl>
       <w:tblPr>
@@ -1451,6 +1461,8 @@
             <w:pPr>
               <w:jc w:val="center"/>
             </w:pPr>
+            <w:bookmarkStart w:id="3" w:name="_GoBack"/>
+            <w:bookmarkEnd w:id="3"/>
             <w:r>
               <w:t>3</w:t>
             </w:r>
@@ -2565,6 +2577,7 @@
               <w:jc w:val="center"/>
             </w:pPr>
             <w:r>
+              <w:lastRenderedPageBreak/>
               <w:t>7</w:t>
             </w:r>
           </w:p>
@@ -2638,7 +2651,6 @@
       </w:pPr>
       <w:bookmarkStart w:id="5" w:name="_Toc448864952"/>
       <w:r>
-        <w:lastRenderedPageBreak/>
         <w:t>Producto</w:t>
       </w:r>
       <w:bookmarkEnd w:id="5"/>
@@ -4787,6 +4799,7 @@
               <w:jc w:val="center"/>
             </w:pPr>
             <w:r>
+              <w:lastRenderedPageBreak/>
               <w:t>2</w:t>
             </w:r>
           </w:p>
@@ -5012,7 +5025,6 @@
               <w:jc w:val="center"/>
             </w:pPr>
             <w:r>
-              <w:lastRenderedPageBreak/>
               <w:t>5</w:t>
             </w:r>
           </w:p>
@@ -6826,7 +6838,6 @@
       </w:pPr>
       <w:bookmarkStart w:id="10" w:name="_Toc448864957"/>
       <w:r>
-        <w:lastRenderedPageBreak/>
         <w:t>Otros</w:t>
       </w:r>
       <w:bookmarkEnd w:id="10"/>
@@ -7623,7 +7634,7 @@
         <w:color w:val="1B1D3D" w:themeColor="text2" w:themeShade="BF"/>
         <w:szCs w:val="24"/>
       </w:rPr>
-      <w:t>5</w:t>
+      <w:t>2</w:t>
     </w:r>
     <w:r>
       <w:rPr>
@@ -9545,7 +9556,7 @@
 </file>
 
 <file path=customXml/itemProps2.xml><?xml version="1.0" encoding="utf-8"?>
-<ds:datastoreItem xmlns:ds="http://schemas.openxmlformats.org/officeDocument/2006/customXml" ds:itemID="{7D1A584B-BD39-4ADB-91F4-D63F2C0AE338}">
+<ds:datastoreItem xmlns:ds="http://schemas.openxmlformats.org/officeDocument/2006/customXml" ds:itemID="{856BC1BB-F5E0-44E0-B088-EE967B86A59B}">
   <ds:schemaRefs>
     <ds:schemaRef ds:uri="http://schemas.openxmlformats.org/officeDocument/2006/bibliography"/>
   </ds:schemaRefs>

</xml_diff>

<commit_message>
30/05/2016, algunos errores corregidos
</commit_message>
<xml_diff>
--- a/Alumno/Documentos/documento.docx
+++ b/Alumno/Documentos/documento.docx
@@ -59,7 +59,7 @@
           <w:r>
             <w:fldChar w:fldCharType="separate"/>
           </w:r>
-          <w:hyperlink w:anchor="_Toc449785723" w:history="1">
+          <w:hyperlink w:anchor="_Toc452294880" w:history="1">
             <w:r>
               <w:rPr>
                 <w:rStyle w:val="Hipervnculo"/>
@@ -102,7 +102,7 @@
                 <w:noProof/>
                 <w:webHidden/>
               </w:rPr>
-              <w:instrText xml:space="preserve"> PAGEREF _Toc449785723 \h </w:instrText>
+              <w:instrText xml:space="preserve"> PAGEREF _Toc452294880 \h </w:instrText>
             </w:r>
             <w:r>
               <w:rPr>
@@ -147,7 +147,7 @@
               <w:lang w:eastAsia="es-ES"/>
             </w:rPr>
           </w:pPr>
-          <w:hyperlink w:anchor="_Toc449785724" w:history="1">
+          <w:hyperlink w:anchor="_Toc452294881" w:history="1">
             <w:r>
               <w:rPr>
                 <w:rStyle w:val="Hipervnculo"/>
@@ -190,7 +190,7 @@
                 <w:noProof/>
                 <w:webHidden/>
               </w:rPr>
-              <w:instrText xml:space="preserve"> PAGEREF _Toc449785724 \h </w:instrText>
+              <w:instrText xml:space="preserve"> PAGEREF _Toc452294881 \h </w:instrText>
             </w:r>
             <w:r>
               <w:rPr>
@@ -234,7 +234,7 @@
               <w:sz w:val="22"/>
             </w:rPr>
           </w:pPr>
-          <w:hyperlink w:anchor="_Toc449785725" w:history="1">
+          <w:hyperlink w:anchor="_Toc452294882" w:history="1">
             <w:r>
               <w:rPr>
                 <w:rStyle w:val="Hipervnculo"/>
@@ -265,8 +265,6 @@
               </w:rPr>
               <w:tab/>
             </w:r>
-            <w:bookmarkStart w:id="0" w:name="_GoBack"/>
-            <w:bookmarkEnd w:id="0"/>
             <w:r>
               <w:rPr>
                 <w:noProof/>
@@ -279,7 +277,7 @@
                 <w:noProof/>
                 <w:webHidden/>
               </w:rPr>
-              <w:instrText xml:space="preserve"> PAGEREF _Toc449785725 \h </w:instrText>
+              <w:instrText xml:space="preserve"> PAGEREF _Toc452294882 \h </w:instrText>
             </w:r>
             <w:r>
               <w:rPr>
@@ -324,7 +322,7 @@
               <w:lang w:eastAsia="es-ES"/>
             </w:rPr>
           </w:pPr>
-          <w:hyperlink w:anchor="_Toc449785726" w:history="1">
+          <w:hyperlink w:anchor="_Toc452294883" w:history="1">
             <w:r>
               <w:rPr>
                 <w:rStyle w:val="Hipervnculo"/>
@@ -367,7 +365,7 @@
                 <w:noProof/>
                 <w:webHidden/>
               </w:rPr>
-              <w:instrText xml:space="preserve"> PAGEREF _Toc449785726 \h </w:instrText>
+              <w:instrText xml:space="preserve"> PAGEREF _Toc452294883 \h </w:instrText>
             </w:r>
             <w:r>
               <w:rPr>
@@ -387,7 +385,7 @@
                 <w:noProof/>
                 <w:webHidden/>
               </w:rPr>
-              <w:t>3</w:t>
+              <w:t>4</w:t>
             </w:r>
             <w:r>
               <w:rPr>
@@ -412,7 +410,7 @@
               <w:lang w:eastAsia="es-ES"/>
             </w:rPr>
           </w:pPr>
-          <w:hyperlink w:anchor="_Toc449785727" w:history="1">
+          <w:hyperlink w:anchor="_Toc452294884" w:history="1">
             <w:r>
               <w:rPr>
                 <w:rStyle w:val="Hipervnculo"/>
@@ -455,7 +453,7 @@
                 <w:noProof/>
                 <w:webHidden/>
               </w:rPr>
-              <w:instrText xml:space="preserve"> PAGEREF _Toc449785727 \h </w:instrText>
+              <w:instrText xml:space="preserve"> PAGEREF _Toc452294884 \h </w:instrText>
             </w:r>
             <w:r>
               <w:rPr>
@@ -500,7 +498,7 @@
               <w:lang w:eastAsia="es-ES"/>
             </w:rPr>
           </w:pPr>
-          <w:hyperlink w:anchor="_Toc449785728" w:history="1">
+          <w:hyperlink w:anchor="_Toc452294885" w:history="1">
             <w:r>
               <w:rPr>
                 <w:rStyle w:val="Hipervnculo"/>
@@ -543,7 +541,7 @@
                 <w:noProof/>
                 <w:webHidden/>
               </w:rPr>
-              <w:instrText xml:space="preserve"> PAGEREF _Toc449785728 \h </w:instrText>
+              <w:instrText xml:space="preserve"> PAGEREF _Toc452294885 \h </w:instrText>
             </w:r>
             <w:r>
               <w:rPr>
@@ -587,7 +585,7 @@
               <w:sz w:val="22"/>
             </w:rPr>
           </w:pPr>
-          <w:hyperlink w:anchor="_Toc449785729" w:history="1">
+          <w:hyperlink w:anchor="_Toc452294886" w:history="1">
             <w:r>
               <w:rPr>
                 <w:rStyle w:val="Hipervnculo"/>
@@ -629,7 +627,7 @@
                 <w:noProof/>
                 <w:webHidden/>
               </w:rPr>
-              <w:instrText xml:space="preserve"> PAGEREF _Toc449785729 \h </w:instrText>
+              <w:instrText xml:space="preserve"> PAGEREF _Toc452294886 \h </w:instrText>
             </w:r>
             <w:r>
               <w:rPr>
@@ -673,7 +671,7 @@
               <w:sz w:val="22"/>
             </w:rPr>
           </w:pPr>
-          <w:hyperlink w:anchor="_Toc449785730" w:history="1">
+          <w:hyperlink w:anchor="_Toc452294887" w:history="1">
             <w:r>
               <w:rPr>
                 <w:rStyle w:val="Hipervnculo"/>
@@ -715,7 +713,7 @@
                 <w:noProof/>
                 <w:webHidden/>
               </w:rPr>
-              <w:instrText xml:space="preserve"> PAGEREF _Toc449785730 \h </w:instrText>
+              <w:instrText xml:space="preserve"> PAGEREF _Toc452294887 \h </w:instrText>
             </w:r>
             <w:r>
               <w:rPr>
@@ -735,7 +733,7 @@
                 <w:noProof/>
                 <w:webHidden/>
               </w:rPr>
-              <w:t>7</w:t>
+              <w:t>8</w:t>
             </w:r>
             <w:r>
               <w:rPr>
@@ -759,7 +757,7 @@
               <w:sz w:val="22"/>
             </w:rPr>
           </w:pPr>
-          <w:hyperlink w:anchor="_Toc449785731" w:history="1">
+          <w:hyperlink w:anchor="_Toc452294888" w:history="1">
             <w:r>
               <w:rPr>
                 <w:rStyle w:val="Hipervnculo"/>
@@ -801,7 +799,7 @@
                 <w:noProof/>
                 <w:webHidden/>
               </w:rPr>
-              <w:instrText xml:space="preserve"> PAGEREF _Toc449785731 \h </w:instrText>
+              <w:instrText xml:space="preserve"> PAGEREF _Toc452294888 \h </w:instrText>
             </w:r>
             <w:r>
               <w:rPr>
@@ -846,7 +844,7 @@
               <w:lang w:eastAsia="es-ES"/>
             </w:rPr>
           </w:pPr>
-          <w:hyperlink w:anchor="_Toc449785732" w:history="1">
+          <w:hyperlink w:anchor="_Toc452294889" w:history="1">
             <w:r>
               <w:rPr>
                 <w:rStyle w:val="Hipervnculo"/>
@@ -889,7 +887,7 @@
                 <w:noProof/>
                 <w:webHidden/>
               </w:rPr>
-              <w:instrText xml:space="preserve"> PAGEREF _Toc449785732 \h </w:instrText>
+              <w:instrText xml:space="preserve"> PAGEREF _Toc452294889 \h </w:instrText>
             </w:r>
             <w:r>
               <w:rPr>
@@ -934,7 +932,7 @@
               <w:lang w:eastAsia="es-ES"/>
             </w:rPr>
           </w:pPr>
-          <w:hyperlink w:anchor="_Toc449785733" w:history="1">
+          <w:hyperlink w:anchor="_Toc452294890" w:history="1">
             <w:r>
               <w:rPr>
                 <w:rStyle w:val="Hipervnculo"/>
@@ -977,7 +975,7 @@
                 <w:noProof/>
                 <w:webHidden/>
               </w:rPr>
-              <w:instrText xml:space="preserve"> PAGEREF _Toc449785733 \h </w:instrText>
+              <w:instrText xml:space="preserve"> PAGEREF _Toc452294890 \h </w:instrText>
             </w:r>
             <w:r>
               <w:rPr>
@@ -1021,7 +1019,7 @@
               <w:sz w:val="22"/>
             </w:rPr>
           </w:pPr>
-          <w:hyperlink w:anchor="_Toc449785734" w:history="1">
+          <w:hyperlink w:anchor="_Toc452294891" w:history="1">
             <w:r>
               <w:rPr>
                 <w:rStyle w:val="Hipervnculo"/>
@@ -1063,7 +1061,7 @@
                 <w:noProof/>
                 <w:webHidden/>
               </w:rPr>
-              <w:instrText xml:space="preserve"> PAGEREF _Toc449785734 \h </w:instrText>
+              <w:instrText xml:space="preserve"> PAGEREF _Toc452294891 \h </w:instrText>
             </w:r>
             <w:r>
               <w:rPr>
@@ -1083,7 +1081,7 @@
                 <w:noProof/>
                 <w:webHidden/>
               </w:rPr>
-              <w:t>8</w:t>
+              <w:t>9</w:t>
             </w:r>
             <w:r>
               <w:rPr>
@@ -1107,7 +1105,7 @@
               <w:sz w:val="22"/>
             </w:rPr>
           </w:pPr>
-          <w:hyperlink w:anchor="_Toc449785735" w:history="1">
+          <w:hyperlink w:anchor="_Toc452294892" w:history="1">
             <w:r>
               <w:rPr>
                 <w:rStyle w:val="Hipervnculo"/>
@@ -1149,7 +1147,7 @@
                 <w:noProof/>
                 <w:webHidden/>
               </w:rPr>
-              <w:instrText xml:space="preserve"> PAGEREF _Toc449785735 \h </w:instrText>
+              <w:instrText xml:space="preserve"> PAGEREF _Toc452294892 \h </w:instrText>
             </w:r>
             <w:r>
               <w:rPr>
@@ -1193,7 +1191,7 @@
               <w:sz w:val="22"/>
             </w:rPr>
           </w:pPr>
-          <w:hyperlink w:anchor="_Toc449785736" w:history="1">
+          <w:hyperlink w:anchor="_Toc452294893" w:history="1">
             <w:r>
               <w:rPr>
                 <w:rStyle w:val="Hipervnculo"/>
@@ -1235,7 +1233,7 @@
                 <w:noProof/>
                 <w:webHidden/>
               </w:rPr>
-              <w:instrText xml:space="preserve"> PAGEREF _Toc449785736 \h </w:instrText>
+              <w:instrText xml:space="preserve"> PAGEREF _Toc452294893 \h </w:instrText>
             </w:r>
             <w:r>
               <w:rPr>
@@ -1255,7 +1253,7 @@
                 <w:noProof/>
                 <w:webHidden/>
               </w:rPr>
-              <w:t>10</w:t>
+              <w:t>11</w:t>
             </w:r>
             <w:r>
               <w:rPr>
@@ -1279,7 +1277,7 @@
               <w:sz w:val="22"/>
             </w:rPr>
           </w:pPr>
-          <w:hyperlink w:anchor="_Toc449785737" w:history="1">
+          <w:hyperlink w:anchor="_Toc452294894" w:history="1">
             <w:r>
               <w:rPr>
                 <w:rStyle w:val="Hipervnculo"/>
@@ -1321,7 +1319,7 @@
                 <w:noProof/>
                 <w:webHidden/>
               </w:rPr>
-              <w:instrText xml:space="preserve"> PAGEREF _Toc449785737 \h </w:instrText>
+              <w:instrText xml:space="preserve"> PAGEREF _Toc452294894 \h </w:instrText>
             </w:r>
             <w:r>
               <w:rPr>
@@ -1366,7 +1364,7 @@
               <w:lang w:eastAsia="es-ES"/>
             </w:rPr>
           </w:pPr>
-          <w:hyperlink w:anchor="_Toc449785738" w:history="1">
+          <w:hyperlink w:anchor="_Toc452294895" w:history="1">
             <w:r>
               <w:rPr>
                 <w:rStyle w:val="Hipervnculo"/>
@@ -1409,7 +1407,7 @@
                 <w:noProof/>
                 <w:webHidden/>
               </w:rPr>
-              <w:instrText xml:space="preserve"> PAGEREF _Toc449785738 \h </w:instrText>
+              <w:instrText xml:space="preserve"> PAGEREF _Toc452294895 \h </w:instrText>
             </w:r>
             <w:r>
               <w:rPr>
@@ -1453,7 +1451,7 @@
               <w:sz w:val="22"/>
             </w:rPr>
           </w:pPr>
-          <w:hyperlink w:anchor="_Toc449785739" w:history="1">
+          <w:hyperlink w:anchor="_Toc452294896" w:history="1">
             <w:r>
               <w:rPr>
                 <w:rStyle w:val="Hipervnculo"/>
@@ -1495,7 +1493,7 @@
                 <w:noProof/>
                 <w:webHidden/>
               </w:rPr>
-              <w:instrText xml:space="preserve"> PAGEREF _Toc449785739 \h </w:instrText>
+              <w:instrText xml:space="preserve"> PAGEREF _Toc452294896 \h </w:instrText>
             </w:r>
             <w:r>
               <w:rPr>
@@ -1539,7 +1537,7 @@
               <w:sz w:val="22"/>
             </w:rPr>
           </w:pPr>
-          <w:hyperlink w:anchor="_Toc449785740" w:history="1">
+          <w:hyperlink w:anchor="_Toc452294897" w:history="1">
             <w:r>
               <w:rPr>
                 <w:rStyle w:val="Hipervnculo"/>
@@ -1581,7 +1579,7 @@
                 <w:noProof/>
                 <w:webHidden/>
               </w:rPr>
-              <w:instrText xml:space="preserve"> PAGEREF _Toc449785740 \h </w:instrText>
+              <w:instrText xml:space="preserve"> PAGEREF _Toc452294897 \h </w:instrText>
             </w:r>
             <w:r>
               <w:rPr>
@@ -1625,7 +1623,7 @@
               <w:sz w:val="22"/>
             </w:rPr>
           </w:pPr>
-          <w:hyperlink w:anchor="_Toc449785741" w:history="1">
+          <w:hyperlink w:anchor="_Toc452294898" w:history="1">
             <w:r>
               <w:rPr>
                 <w:rStyle w:val="Hipervnculo"/>
@@ -1667,7 +1665,7 @@
                 <w:noProof/>
                 <w:webHidden/>
               </w:rPr>
-              <w:instrText xml:space="preserve"> PAGEREF _Toc449785741 \h </w:instrText>
+              <w:instrText xml:space="preserve"> PAGEREF _Toc452294898 \h </w:instrText>
             </w:r>
             <w:r>
               <w:rPr>
@@ -1711,7 +1709,7 @@
               <w:sz w:val="22"/>
             </w:rPr>
           </w:pPr>
-          <w:hyperlink w:anchor="_Toc449785742" w:history="1">
+          <w:hyperlink w:anchor="_Toc452294899" w:history="1">
             <w:r>
               <w:rPr>
                 <w:rStyle w:val="Hipervnculo"/>
@@ -1753,7 +1751,7 @@
                 <w:noProof/>
                 <w:webHidden/>
               </w:rPr>
-              <w:instrText xml:space="preserve"> PAGEREF _Toc449785742 \h </w:instrText>
+              <w:instrText xml:space="preserve"> PAGEREF _Toc452294899 \h </w:instrText>
             </w:r>
             <w:r>
               <w:rPr>
@@ -1798,7 +1796,7 @@
               <w:lang w:eastAsia="es-ES"/>
             </w:rPr>
           </w:pPr>
-          <w:hyperlink w:anchor="_Toc449785743" w:history="1">
+          <w:hyperlink w:anchor="_Toc452294900" w:history="1">
             <w:r>
               <w:rPr>
                 <w:rStyle w:val="Hipervnculo"/>
@@ -1841,7 +1839,7 @@
                 <w:noProof/>
                 <w:webHidden/>
               </w:rPr>
-              <w:instrText xml:space="preserve"> PAGEREF _Toc449785743 \h </w:instrText>
+              <w:instrText xml:space="preserve"> PAGEREF _Toc452294900 \h </w:instrText>
             </w:r>
             <w:r>
               <w:rPr>
@@ -1862,6 +1860,356 @@
                 <w:webHidden/>
               </w:rPr>
               <w:t>16</w:t>
+            </w:r>
+            <w:r>
+              <w:rPr>
+                <w:noProof/>
+                <w:webHidden/>
+              </w:rPr>
+              <w:fldChar w:fldCharType="end"/>
+            </w:r>
+          </w:hyperlink>
+        </w:p>
+        <w:p>
+          <w:pPr>
+            <w:pStyle w:val="TDC1"/>
+            <w:tabs>
+              <w:tab w:val="left" w:pos="440"/>
+              <w:tab w:val="right" w:leader="dot" w:pos="9350"/>
+            </w:tabs>
+            <w:rPr>
+              <w:rFonts w:asciiTheme="minorHAnsi" w:hAnsiTheme="minorHAnsi"/>
+              <w:noProof/>
+              <w:sz w:val="22"/>
+              <w:lang w:eastAsia="es-ES"/>
+            </w:rPr>
+          </w:pPr>
+          <w:hyperlink w:anchor="_Toc452294901" w:history="1">
+            <w:r>
+              <w:rPr>
+                <w:rStyle w:val="Hipervnculo"/>
+                <w:noProof/>
+              </w:rPr>
+              <w:t>3</w:t>
+            </w:r>
+            <w:r>
+              <w:rPr>
+                <w:rFonts w:asciiTheme="minorHAnsi" w:hAnsiTheme="minorHAnsi"/>
+                <w:noProof/>
+                <w:sz w:val="22"/>
+                <w:lang w:eastAsia="es-ES"/>
+              </w:rPr>
+              <w:tab/>
+            </w:r>
+            <w:r>
+              <w:rPr>
+                <w:rStyle w:val="Hipervnculo"/>
+                <w:noProof/>
+              </w:rPr>
+              <w:t>TECNOLOGÍAS UTILIZADAS</w:t>
+            </w:r>
+            <w:r>
+              <w:rPr>
+                <w:noProof/>
+                <w:webHidden/>
+              </w:rPr>
+              <w:tab/>
+            </w:r>
+            <w:r>
+              <w:rPr>
+                <w:noProof/>
+                <w:webHidden/>
+              </w:rPr>
+              <w:fldChar w:fldCharType="begin"/>
+            </w:r>
+            <w:r>
+              <w:rPr>
+                <w:noProof/>
+                <w:webHidden/>
+              </w:rPr>
+              <w:instrText xml:space="preserve"> PAGEREF _Toc452294901 \h </w:instrText>
+            </w:r>
+            <w:r>
+              <w:rPr>
+                <w:noProof/>
+                <w:webHidden/>
+              </w:rPr>
+            </w:r>
+            <w:r>
+              <w:rPr>
+                <w:noProof/>
+                <w:webHidden/>
+              </w:rPr>
+              <w:fldChar w:fldCharType="separate"/>
+            </w:r>
+            <w:r>
+              <w:rPr>
+                <w:noProof/>
+                <w:webHidden/>
+              </w:rPr>
+              <w:t>17</w:t>
+            </w:r>
+            <w:r>
+              <w:rPr>
+                <w:noProof/>
+                <w:webHidden/>
+              </w:rPr>
+              <w:fldChar w:fldCharType="end"/>
+            </w:r>
+          </w:hyperlink>
+        </w:p>
+        <w:p>
+          <w:pPr>
+            <w:pStyle w:val="TDC2"/>
+            <w:tabs>
+              <w:tab w:val="left" w:pos="880"/>
+              <w:tab w:val="right" w:leader="dot" w:pos="9350"/>
+            </w:tabs>
+            <w:rPr>
+              <w:rFonts w:asciiTheme="minorHAnsi" w:hAnsiTheme="minorHAnsi"/>
+              <w:noProof/>
+              <w:sz w:val="22"/>
+              <w:lang w:eastAsia="es-ES"/>
+            </w:rPr>
+          </w:pPr>
+          <w:hyperlink w:anchor="_Toc452294902" w:history="1">
+            <w:r>
+              <w:rPr>
+                <w:rStyle w:val="Hipervnculo"/>
+                <w:noProof/>
+              </w:rPr>
+              <w:t>3.1</w:t>
+            </w:r>
+            <w:r>
+              <w:rPr>
+                <w:rFonts w:asciiTheme="minorHAnsi" w:hAnsiTheme="minorHAnsi"/>
+                <w:noProof/>
+                <w:sz w:val="22"/>
+                <w:lang w:eastAsia="es-ES"/>
+              </w:rPr>
+              <w:tab/>
+            </w:r>
+            <w:r>
+              <w:rPr>
+                <w:rStyle w:val="Hipervnculo"/>
+                <w:noProof/>
+              </w:rPr>
+              <w:t>¿Por qué usar Software libre?</w:t>
+            </w:r>
+            <w:r>
+              <w:rPr>
+                <w:noProof/>
+                <w:webHidden/>
+              </w:rPr>
+              <w:tab/>
+            </w:r>
+            <w:r>
+              <w:rPr>
+                <w:noProof/>
+                <w:webHidden/>
+              </w:rPr>
+              <w:fldChar w:fldCharType="begin"/>
+            </w:r>
+            <w:r>
+              <w:rPr>
+                <w:noProof/>
+                <w:webHidden/>
+              </w:rPr>
+              <w:instrText xml:space="preserve"> PAGEREF _Toc452294902 \h </w:instrText>
+            </w:r>
+            <w:r>
+              <w:rPr>
+                <w:noProof/>
+                <w:webHidden/>
+              </w:rPr>
+            </w:r>
+            <w:r>
+              <w:rPr>
+                <w:noProof/>
+                <w:webHidden/>
+              </w:rPr>
+              <w:fldChar w:fldCharType="separate"/>
+            </w:r>
+            <w:r>
+              <w:rPr>
+                <w:noProof/>
+                <w:webHidden/>
+              </w:rPr>
+              <w:t>17</w:t>
+            </w:r>
+            <w:r>
+              <w:rPr>
+                <w:noProof/>
+                <w:webHidden/>
+              </w:rPr>
+              <w:fldChar w:fldCharType="end"/>
+            </w:r>
+          </w:hyperlink>
+        </w:p>
+        <w:p>
+          <w:pPr>
+            <w:pStyle w:val="TDC2"/>
+            <w:tabs>
+              <w:tab w:val="left" w:pos="880"/>
+              <w:tab w:val="right" w:leader="dot" w:pos="9350"/>
+            </w:tabs>
+            <w:rPr>
+              <w:rFonts w:asciiTheme="minorHAnsi" w:hAnsiTheme="minorHAnsi"/>
+              <w:noProof/>
+              <w:sz w:val="22"/>
+              <w:lang w:eastAsia="es-ES"/>
+            </w:rPr>
+          </w:pPr>
+          <w:hyperlink w:anchor="_Toc452294903" w:history="1">
+            <w:r>
+              <w:rPr>
+                <w:rStyle w:val="Hipervnculo"/>
+                <w:noProof/>
+              </w:rPr>
+              <w:t>3.2</w:t>
+            </w:r>
+            <w:r>
+              <w:rPr>
+                <w:rFonts w:asciiTheme="minorHAnsi" w:hAnsiTheme="minorHAnsi"/>
+                <w:noProof/>
+                <w:sz w:val="22"/>
+                <w:lang w:eastAsia="es-ES"/>
+              </w:rPr>
+              <w:tab/>
+            </w:r>
+            <w:r>
+              <w:rPr>
+                <w:rStyle w:val="Hipervnculo"/>
+                <w:noProof/>
+              </w:rPr>
+              <w:t>Parte Cliente</w:t>
+            </w:r>
+            <w:r>
+              <w:rPr>
+                <w:noProof/>
+                <w:webHidden/>
+              </w:rPr>
+              <w:tab/>
+            </w:r>
+            <w:r>
+              <w:rPr>
+                <w:noProof/>
+                <w:webHidden/>
+              </w:rPr>
+              <w:fldChar w:fldCharType="begin"/>
+            </w:r>
+            <w:r>
+              <w:rPr>
+                <w:noProof/>
+                <w:webHidden/>
+              </w:rPr>
+              <w:instrText xml:space="preserve"> PAGEREF _Toc452294903 \h </w:instrText>
+            </w:r>
+            <w:r>
+              <w:rPr>
+                <w:noProof/>
+                <w:webHidden/>
+              </w:rPr>
+            </w:r>
+            <w:r>
+              <w:rPr>
+                <w:noProof/>
+                <w:webHidden/>
+              </w:rPr>
+              <w:fldChar w:fldCharType="separate"/>
+            </w:r>
+            <w:r>
+              <w:rPr>
+                <w:noProof/>
+                <w:webHidden/>
+              </w:rPr>
+              <w:t>18</w:t>
+            </w:r>
+            <w:r>
+              <w:rPr>
+                <w:noProof/>
+                <w:webHidden/>
+              </w:rPr>
+              <w:fldChar w:fldCharType="end"/>
+            </w:r>
+          </w:hyperlink>
+        </w:p>
+        <w:p>
+          <w:pPr>
+            <w:pStyle w:val="TDC3"/>
+            <w:tabs>
+              <w:tab w:val="left" w:pos="1320"/>
+              <w:tab w:val="right" w:leader="dot" w:pos="9350"/>
+            </w:tabs>
+            <w:rPr>
+              <w:rFonts w:asciiTheme="minorHAnsi" w:hAnsiTheme="minorHAnsi" w:cstheme="minorBidi"/>
+              <w:noProof/>
+              <w:sz w:val="22"/>
+            </w:rPr>
+          </w:pPr>
+          <w:hyperlink w:anchor="_Toc452294904" w:history="1">
+            <w:r>
+              <w:rPr>
+                <w:rStyle w:val="Hipervnculo"/>
+                <w:noProof/>
+              </w:rPr>
+              <w:t>3.2.1</w:t>
+            </w:r>
+            <w:r>
+              <w:rPr>
+                <w:rFonts w:asciiTheme="minorHAnsi" w:hAnsiTheme="minorHAnsi" w:cstheme="minorBidi"/>
+                <w:noProof/>
+                <w:sz w:val="22"/>
+              </w:rPr>
+              <w:tab/>
+            </w:r>
+            <w:r>
+              <w:rPr>
+                <w:rStyle w:val="Hipervnculo"/>
+                <w:noProof/>
+              </w:rPr>
+              <w:t>HTML</w:t>
+            </w:r>
+            <w:r>
+              <w:rPr>
+                <w:noProof/>
+                <w:webHidden/>
+              </w:rPr>
+              <w:tab/>
+            </w:r>
+            <w:r>
+              <w:rPr>
+                <w:noProof/>
+                <w:webHidden/>
+              </w:rPr>
+              <w:fldChar w:fldCharType="begin"/>
+            </w:r>
+            <w:r>
+              <w:rPr>
+                <w:noProof/>
+                <w:webHidden/>
+              </w:rPr>
+              <w:instrText xml:space="preserve"> PAGEREF _Toc452294904 \h </w:instrText>
+            </w:r>
+            <w:r>
+              <w:rPr>
+                <w:noProof/>
+                <w:webHidden/>
+              </w:rPr>
+            </w:r>
+            <w:r>
+              <w:rPr>
+                <w:noProof/>
+                <w:webHidden/>
+              </w:rPr>
+              <w:fldChar w:fldCharType="separate"/>
+            </w:r>
+            <w:r>
+              <w:rPr>
+                <w:noProof/>
+                <w:webHidden/>
+              </w:rPr>
+              <w:t>18</w:t>
             </w:r>
             <w:r>
               <w:rPr>
@@ -1903,21 +2251,21 @@
           <w:numId w:val="1"/>
         </w:numPr>
       </w:pPr>
-      <w:bookmarkStart w:id="1" w:name="_Toc449785723"/>
+      <w:bookmarkStart w:id="0" w:name="_Toc452294880"/>
       <w:r>
         <w:t>PLANIFICACIÓN DEL PROYECTO</w:t>
       </w:r>
-      <w:bookmarkEnd w:id="1"/>
+      <w:bookmarkEnd w:id="0"/>
     </w:p>
     <w:p>
       <w:pPr>
         <w:pStyle w:val="Ttulo2"/>
       </w:pPr>
-      <w:bookmarkStart w:id="2" w:name="_Toc449785724"/>
+      <w:bookmarkStart w:id="1" w:name="_Toc452294881"/>
       <w:r>
         <w:t>Definición de actividades</w:t>
       </w:r>
-      <w:bookmarkEnd w:id="2"/>
+      <w:bookmarkEnd w:id="1"/>
     </w:p>
     <w:p>
       <w:r>
@@ -2930,6 +3278,7 @@
               <w:rPr>
                 <w:b w:val="0"/>
               </w:rPr>
+              <w:lastRenderedPageBreak/>
               <w:t>Perfil de usuario</w:t>
             </w:r>
             <w:r>
@@ -3274,7 +3623,6 @@
               <w:rPr>
                 <w:b w:val="0"/>
               </w:rPr>
-              <w:lastRenderedPageBreak/>
               <w:t xml:space="preserve">Login </w:t>
             </w:r>
             <w:r>
@@ -4484,11 +4832,11 @@
           <w:numId w:val="15"/>
         </w:numPr>
       </w:pPr>
-      <w:bookmarkStart w:id="3" w:name="_Toc449785725"/>
+      <w:bookmarkStart w:id="2" w:name="_Toc452294882"/>
       <w:r>
         <w:t>Diagrama de GANTT</w:t>
       </w:r>
-      <w:bookmarkEnd w:id="3"/>
+      <w:bookmarkEnd w:id="2"/>
     </w:p>
     <w:p>
       <w:r>
@@ -4543,11 +4891,12 @@
       <w:pPr>
         <w:pStyle w:val="Ttulo2"/>
       </w:pPr>
-      <w:bookmarkStart w:id="4" w:name="_Toc449785726"/>
-      <w:r>
+      <w:bookmarkStart w:id="3" w:name="_Toc452294883"/>
+      <w:r>
+        <w:lastRenderedPageBreak/>
         <w:t>Estimación de costes</w:t>
       </w:r>
-      <w:bookmarkEnd w:id="4"/>
+      <w:bookmarkEnd w:id="3"/>
     </w:p>
     <w:p>
       <w:r>
@@ -4556,7 +4905,6 @@
     </w:p>
     <w:p>
       <w:r>
-        <w:lastRenderedPageBreak/>
         <w:t xml:space="preserve">Para este proyecto se identificaron los roles de las personas que típicamente intervienen en la realización de las distintas actividades como son el jefe de proyecto, analista, diseñador, programador y </w:t>
       </w:r>
       <w:proofErr w:type="spellStart"/>
@@ -6394,6 +6742,7 @@
               <w:rPr>
                 <w:b w:val="0"/>
               </w:rPr>
+              <w:lastRenderedPageBreak/>
               <w:t xml:space="preserve">Login </w:t>
             </w:r>
             <w:r>
@@ -6810,7 +7159,6 @@
               <w:rPr>
                 <w:b w:val="0"/>
               </w:rPr>
-              <w:lastRenderedPageBreak/>
               <w:t xml:space="preserve">Listar facturas </w:t>
             </w:r>
             <w:r>
@@ -7892,24 +8240,24 @@
       <w:pPr>
         <w:pStyle w:val="Ttulo1"/>
       </w:pPr>
-      <w:bookmarkStart w:id="5" w:name="_Toc449785727"/>
+      <w:bookmarkStart w:id="4" w:name="_Toc452294884"/>
       <w:r>
         <w:t>ANÁLISIS DE LA APLICACIÓN</w:t>
       </w:r>
-      <w:bookmarkEnd w:id="5"/>
+      <w:bookmarkEnd w:id="4"/>
     </w:p>
     <w:p>
       <w:pPr>
         <w:pStyle w:val="Ttulo2"/>
       </w:pPr>
-      <w:bookmarkStart w:id="6" w:name="_Toc449785728"/>
+      <w:bookmarkStart w:id="5" w:name="_Toc452294885"/>
       <w:r>
         <w:t>Funciones</w:t>
       </w:r>
       <w:r>
         <w:t xml:space="preserve"> de la aplicación</w:t>
       </w:r>
-      <w:bookmarkEnd w:id="6"/>
+      <w:bookmarkEnd w:id="5"/>
     </w:p>
     <w:p>
       <w:r>
@@ -7920,13 +8268,13 @@
       <w:pPr>
         <w:pStyle w:val="Ttulo3"/>
       </w:pPr>
-      <w:bookmarkStart w:id="7" w:name="_Toc448864949"/>
-      <w:bookmarkStart w:id="8" w:name="_Toc449785729"/>
+      <w:bookmarkStart w:id="6" w:name="_Toc448864949"/>
+      <w:bookmarkStart w:id="7" w:name="_Toc452294886"/>
       <w:r>
         <w:t>Módulo de Administración</w:t>
       </w:r>
+      <w:bookmarkEnd w:id="6"/>
       <w:bookmarkEnd w:id="7"/>
-      <w:bookmarkEnd w:id="8"/>
     </w:p>
     <w:p>
       <w:r>
@@ -7959,14 +8307,14 @@
       <w:pPr>
         <w:pStyle w:val="Ttulo4"/>
       </w:pPr>
-      <w:bookmarkStart w:id="9" w:name="_Toc448864950"/>
+      <w:bookmarkStart w:id="8" w:name="_Toc448864950"/>
       <w:r>
         <w:t xml:space="preserve">Gestión de </w:t>
       </w:r>
       <w:r>
         <w:t>Proveedor</w:t>
       </w:r>
-      <w:bookmarkEnd w:id="9"/>
+      <w:bookmarkEnd w:id="8"/>
       <w:r>
         <w:t>es</w:t>
       </w:r>
@@ -8329,6 +8677,7 @@
               <w:jc w:val="center"/>
             </w:pPr>
             <w:r>
+              <w:lastRenderedPageBreak/>
               <w:t>2</w:t>
             </w:r>
           </w:p>
@@ -8630,7 +8979,6 @@
               <w:jc w:val="center"/>
             </w:pPr>
             <w:r>
-              <w:lastRenderedPageBreak/>
               <w:t>6</w:t>
             </w:r>
           </w:p>
@@ -8781,14 +9129,14 @@
       <w:pPr>
         <w:pStyle w:val="Ttulo4"/>
       </w:pPr>
-      <w:bookmarkStart w:id="10" w:name="_Toc448864951"/>
+      <w:bookmarkStart w:id="9" w:name="_Toc448864951"/>
       <w:r>
         <w:t xml:space="preserve">Gestión de </w:t>
       </w:r>
       <w:r>
         <w:t>Categoría</w:t>
       </w:r>
-      <w:bookmarkEnd w:id="10"/>
+      <w:bookmarkEnd w:id="9"/>
       <w:r>
         <w:t>s</w:t>
       </w:r>
@@ -9596,14 +9944,14 @@
       <w:pPr>
         <w:pStyle w:val="Ttulo4"/>
       </w:pPr>
-      <w:bookmarkStart w:id="11" w:name="_Toc448864952"/>
+      <w:bookmarkStart w:id="10" w:name="_Toc448864952"/>
       <w:r>
         <w:t xml:space="preserve">Gestión de </w:t>
       </w:r>
       <w:r>
         <w:t>Producto</w:t>
       </w:r>
-      <w:bookmarkEnd w:id="11"/>
+      <w:bookmarkEnd w:id="10"/>
       <w:r>
         <w:t>s</w:t>
       </w:r>
@@ -10566,14 +10914,14 @@
       <w:pPr>
         <w:pStyle w:val="Ttulo4"/>
       </w:pPr>
-      <w:bookmarkStart w:id="12" w:name="_Toc448864953"/>
+      <w:bookmarkStart w:id="11" w:name="_Toc448864953"/>
       <w:r>
         <w:t xml:space="preserve">Gestión de </w:t>
       </w:r>
       <w:r>
         <w:t>Clientes</w:t>
       </w:r>
-      <w:bookmarkEnd w:id="12"/>
+      <w:bookmarkEnd w:id="11"/>
     </w:p>
     <w:tbl>
       <w:tblPr>
@@ -10628,6 +10976,7 @@
                 <w:noProof/>
                 <w:lang w:eastAsia="es-ES"/>
               </w:rPr>
+              <w:lastRenderedPageBreak/>
               <w:drawing>
                 <wp:inline distT="0" distB="0" distL="0" distR="0" wp14:anchorId="63B48EF7" wp14:editId="20DD9823">
                   <wp:extent cx="392400" cy="392400"/>
@@ -10695,6 +11044,7 @@
               <w:cnfStyle w:val="100000000000" w:firstRow="1" w:lastRow="0" w:firstColumn="0" w:lastColumn="0" w:oddVBand="0" w:evenVBand="0" w:oddHBand="0" w:evenHBand="0" w:firstRowFirstColumn="0" w:firstRowLastColumn="0" w:lastRowFirstColumn="0" w:lastRowLastColumn="0"/>
             </w:pPr>
             <w:r>
+              <w:lastRenderedPageBreak/>
               <w:t>Administrador</w:t>
             </w:r>
           </w:p>
@@ -10708,6 +11058,7 @@
                 <w:noProof/>
                 <w:lang w:eastAsia="es-ES"/>
               </w:rPr>
+              <w:lastRenderedPageBreak/>
               <w:drawing>
                 <wp:inline distT="0" distB="0" distL="0" distR="0" wp14:anchorId="70223A99" wp14:editId="6C2EEF26">
                   <wp:extent cx="390525" cy="390525"/>
@@ -10775,6 +11126,7 @@
               <w:cnfStyle w:val="100000000000" w:firstRow="1" w:lastRow="0" w:firstColumn="0" w:lastColumn="0" w:oddVBand="0" w:evenVBand="0" w:oddHBand="0" w:evenHBand="0" w:firstRowFirstColumn="0" w:firstRowLastColumn="0" w:lastRowFirstColumn="0" w:lastRowLastColumn="0"/>
             </w:pPr>
             <w:r>
+              <w:lastRenderedPageBreak/>
               <w:t>Empleado</w:t>
             </w:r>
           </w:p>
@@ -10788,6 +11140,7 @@
                 <w:noProof/>
                 <w:lang w:eastAsia="es-ES"/>
               </w:rPr>
+              <w:lastRenderedPageBreak/>
               <w:drawing>
                 <wp:inline distT="0" distB="0" distL="0" distR="0" wp14:anchorId="5F99707A" wp14:editId="1C7CD2E9">
                   <wp:extent cx="392400" cy="392400"/>
@@ -10860,6 +11213,7 @@
               <w:jc w:val="center"/>
             </w:pPr>
             <w:r>
+              <w:lastRenderedPageBreak/>
               <w:t>1</w:t>
             </w:r>
           </w:p>
@@ -11009,7 +11363,6 @@
               <w:jc w:val="center"/>
             </w:pPr>
             <w:r>
-              <w:lastRenderedPageBreak/>
               <w:t>3</w:t>
             </w:r>
           </w:p>
@@ -11379,14 +11732,14 @@
       <w:pPr>
         <w:pStyle w:val="Ttulo4"/>
       </w:pPr>
-      <w:bookmarkStart w:id="13" w:name="_Toc448864954"/>
+      <w:bookmarkStart w:id="12" w:name="_Toc448864954"/>
       <w:r>
         <w:t xml:space="preserve">Gestión de </w:t>
       </w:r>
       <w:r>
         <w:t>Usuarios</w:t>
       </w:r>
-      <w:bookmarkEnd w:id="13"/>
+      <w:bookmarkEnd w:id="12"/>
     </w:p>
     <w:tbl>
       <w:tblPr>
@@ -12191,14 +12544,14 @@
       <w:pPr>
         <w:pStyle w:val="Ttulo4"/>
       </w:pPr>
-      <w:bookmarkStart w:id="14" w:name="_Toc448864955"/>
+      <w:bookmarkStart w:id="13" w:name="_Toc448864955"/>
       <w:r>
         <w:t xml:space="preserve">Gestión de </w:t>
       </w:r>
       <w:r>
         <w:t>Facturas</w:t>
       </w:r>
-      <w:bookmarkEnd w:id="14"/>
+      <w:bookmarkEnd w:id="13"/>
     </w:p>
     <w:tbl>
       <w:tblPr>
@@ -13003,13 +13356,14 @@
       <w:pPr>
         <w:pStyle w:val="Ttulo3"/>
       </w:pPr>
-      <w:bookmarkStart w:id="15" w:name="_Toc448864956"/>
-      <w:bookmarkStart w:id="16" w:name="_Toc449785730"/>
-      <w:r>
+      <w:bookmarkStart w:id="14" w:name="_Toc448864956"/>
+      <w:bookmarkStart w:id="15" w:name="_Toc452294887"/>
+      <w:r>
+        <w:lastRenderedPageBreak/>
         <w:t>Módulo de Venta</w:t>
       </w:r>
+      <w:bookmarkEnd w:id="14"/>
       <w:bookmarkEnd w:id="15"/>
-      <w:bookmarkEnd w:id="16"/>
     </w:p>
     <w:p>
       <w:r>
@@ -13087,7 +13441,6 @@
                 <w:noProof/>
                 <w:lang w:eastAsia="es-ES"/>
               </w:rPr>
-              <w:lastRenderedPageBreak/>
               <w:drawing>
                 <wp:inline distT="0" distB="0" distL="0" distR="0" wp14:anchorId="70167D92" wp14:editId="29DC38B6">
                   <wp:extent cx="392400" cy="392400"/>
@@ -13155,7 +13508,6 @@
               <w:cnfStyle w:val="100000000000" w:firstRow="1" w:lastRow="0" w:firstColumn="0" w:lastColumn="0" w:oddVBand="0" w:evenVBand="0" w:oddHBand="0" w:evenHBand="0" w:firstRowFirstColumn="0" w:firstRowLastColumn="0" w:lastRowFirstColumn="0" w:lastRowLastColumn="0"/>
             </w:pPr>
             <w:r>
-              <w:lastRenderedPageBreak/>
               <w:t>Administrador</w:t>
             </w:r>
           </w:p>
@@ -13169,7 +13521,6 @@
                 <w:noProof/>
                 <w:lang w:eastAsia="es-ES"/>
               </w:rPr>
-              <w:lastRenderedPageBreak/>
               <w:drawing>
                 <wp:inline distT="0" distB="0" distL="0" distR="0" wp14:anchorId="00785C89" wp14:editId="2482B303">
                   <wp:extent cx="390525" cy="390525"/>
@@ -13237,7 +13588,6 @@
               <w:cnfStyle w:val="100000000000" w:firstRow="1" w:lastRow="0" w:firstColumn="0" w:lastColumn="0" w:oddVBand="0" w:evenVBand="0" w:oddHBand="0" w:evenHBand="0" w:firstRowFirstColumn="0" w:firstRowLastColumn="0" w:lastRowFirstColumn="0" w:lastRowLastColumn="0"/>
             </w:pPr>
             <w:r>
-              <w:lastRenderedPageBreak/>
               <w:t>Empleado</w:t>
             </w:r>
           </w:p>
@@ -13251,7 +13601,6 @@
                 <w:noProof/>
                 <w:lang w:eastAsia="es-ES"/>
               </w:rPr>
-              <w:lastRenderedPageBreak/>
               <w:drawing>
                 <wp:inline distT="0" distB="0" distL="0" distR="0" wp14:anchorId="451A3941" wp14:editId="1A135CAD">
                   <wp:extent cx="392400" cy="392400"/>
@@ -13324,7 +13673,6 @@
               <w:jc w:val="center"/>
             </w:pPr>
             <w:r>
-              <w:lastRenderedPageBreak/>
               <w:t>1</w:t>
             </w:r>
           </w:p>
@@ -13937,13 +14285,13 @@
       <w:pPr>
         <w:pStyle w:val="Ttulo3"/>
       </w:pPr>
-      <w:bookmarkStart w:id="17" w:name="_Toc448864957"/>
-      <w:bookmarkStart w:id="18" w:name="_Toc449785731"/>
+      <w:bookmarkStart w:id="16" w:name="_Toc448864957"/>
+      <w:bookmarkStart w:id="17" w:name="_Toc452294888"/>
       <w:r>
         <w:t>Otros</w:t>
       </w:r>
+      <w:bookmarkEnd w:id="16"/>
       <w:bookmarkEnd w:id="17"/>
-      <w:bookmarkEnd w:id="18"/>
     </w:p>
     <w:tbl>
       <w:tblPr>
@@ -14605,11 +14953,11 @@
       <w:pPr>
         <w:pStyle w:val="Ttulo2"/>
       </w:pPr>
-      <w:bookmarkStart w:id="19" w:name="_Toc449785732"/>
+      <w:bookmarkStart w:id="18" w:name="_Toc452294889"/>
       <w:r>
         <w:t>Requisitos físicos</w:t>
       </w:r>
-      <w:bookmarkEnd w:id="19"/>
+      <w:bookmarkEnd w:id="18"/>
     </w:p>
     <w:p>
       <w:r>
@@ -14620,7 +14968,7 @@
       <w:pPr>
         <w:pStyle w:val="Ttulo2"/>
       </w:pPr>
-      <w:bookmarkStart w:id="20" w:name="_Toc449785733"/>
+      <w:bookmarkStart w:id="19" w:name="_Toc452294890"/>
       <w:r>
         <w:t xml:space="preserve">Requisitos </w:t>
       </w:r>
@@ -14630,24 +14978,28 @@
       <w:r>
         <w:t>funcionales</w:t>
       </w:r>
-      <w:bookmarkEnd w:id="20"/>
+      <w:bookmarkEnd w:id="19"/>
     </w:p>
     <w:p>
       <w:r>
-        <w:t>Los requisitos funcionales de una aplicación definen los comportamientos del sistema y constituyen las especificaciones que definen las distintas funcionalidades que implementa un sistema software. Los requerimientos funcionales pueden ser: cálculos, detalles técnicos, manipulación de datos y otras funcionalidades específicas que se supone, un sistema debe cumplir y que son revisados y aprobados por el cliente. Los requerimientos de comportamiento para cada requerimiento funcional serán los que se muestran en los casos de uso.</w:t>
+        <w:t xml:space="preserve">Los requisitos funcionales de una aplicación definen los comportamientos del sistema y constituyen las especificaciones que definen las distintas funcionalidades que implementa un sistema software. Los requerimientos funcionales pueden ser: cálculos, detalles técnicos, manipulación de datos y otras funcionalidades específicas que se supone, un sistema debe </w:t>
+      </w:r>
+      <w:r>
+        <w:lastRenderedPageBreak/>
+        <w:t>cumplir y que son revisados y aprobados por el cliente. Los requerimientos de comportamiento para cada requerimiento funcional serán los que se muestran en los casos de uso.</w:t>
       </w:r>
     </w:p>
     <w:p>
       <w:pPr>
         <w:pStyle w:val="Ttulo3"/>
       </w:pPr>
-      <w:bookmarkStart w:id="21" w:name="_Tipos_de_usuarios"/>
-      <w:bookmarkStart w:id="22" w:name="_Toc449785734"/>
+      <w:bookmarkStart w:id="20" w:name="_Tipos_de_usuarios"/>
+      <w:bookmarkStart w:id="21" w:name="_Toc452294891"/>
+      <w:bookmarkEnd w:id="20"/>
+      <w:r>
+        <w:t>Tipos de usuarios</w:t>
+      </w:r>
       <w:bookmarkEnd w:id="21"/>
-      <w:r>
-        <w:t>Tipos de usuarios</w:t>
-      </w:r>
-      <w:bookmarkEnd w:id="22"/>
     </w:p>
     <w:p/>
     <w:p>
@@ -14657,7 +15009,6 @@
           <w:noProof/>
           <w:lang w:eastAsia="es-ES"/>
         </w:rPr>
-        <w:lastRenderedPageBreak/>
         <w:drawing>
           <wp:anchor distT="0" distB="0" distL="114300" distR="114300" simplePos="0" relativeHeight="251658240" behindDoc="0" locked="0" layoutInCell="1" allowOverlap="1" wp14:anchorId="193CABDF" wp14:editId="479A3D90">
             <wp:simplePos x="0" y="0"/>
@@ -14823,11 +15174,11 @@
       <w:pPr>
         <w:pStyle w:val="Ttulo3"/>
       </w:pPr>
-      <w:bookmarkStart w:id="23" w:name="_Toc449785735"/>
+      <w:bookmarkStart w:id="22" w:name="_Toc452294892"/>
       <w:r>
         <w:t>Módulo de Administración</w:t>
       </w:r>
-      <w:bookmarkEnd w:id="23"/>
+      <w:bookmarkEnd w:id="22"/>
     </w:p>
     <w:p/>
     <w:p>
@@ -15016,7 +15367,11 @@
         <w:t>Mayorista</w:t>
       </w:r>
       <w:r>
-        <w:t xml:space="preserve"> en el proceso de compra podrá elegir si paga en el acto o no, si no es así se generaría su albarán y se guardaría en una factura marcada pendiente, pudiendo pagar ésta más tarde, por lo que una factura podrá tener varios albaranes. En el caso que quiera pagar en el acto se generará su albarán y su factura correspondiente, marcándose ésta como pagada</w:t>
+        <w:t xml:space="preserve"> en el proceso de compra podrá elegir si paga en el acto o no, si no es así se generaría su albarán y se guardaría en una factura marcada pendiente, pudiendo pagar ésta más tarde, por lo que una factura podrá tener varios albaranes. En el caso que quiera pagar en el </w:t>
+      </w:r>
+      <w:r>
+        <w:lastRenderedPageBreak/>
+        <w:t>acto se generará su albarán y su factura correspondiente, marcándose ésta como pagada</w:t>
       </w:r>
       <w:r>
         <w:t xml:space="preserve"> obviamente</w:t>
@@ -15074,7 +15429,6 @@
         <w:ind w:firstLine="360"/>
       </w:pPr>
       <w:r>
-        <w:lastRenderedPageBreak/>
         <w:t xml:space="preserve">El usuario </w:t>
       </w:r>
       <w:r>
@@ -15305,11 +15659,12 @@
       <w:pPr>
         <w:pStyle w:val="Ttulo3"/>
       </w:pPr>
-      <w:bookmarkStart w:id="24" w:name="_Toc449785736"/>
-      <w:r>
+      <w:bookmarkStart w:id="23" w:name="_Toc452294893"/>
+      <w:r>
+        <w:lastRenderedPageBreak/>
         <w:t>Módulo de Venta</w:t>
       </w:r>
-      <w:bookmarkEnd w:id="24"/>
+      <w:bookmarkEnd w:id="23"/>
     </w:p>
     <w:p/>
     <w:p>
@@ -15348,7 +15703,6 @@
         <w:jc w:val="left"/>
       </w:pPr>
       <w:r>
-        <w:lastRenderedPageBreak/>
         <w:t>En el carrito se podr</w:t>
       </w:r>
       <w:r>
@@ -15454,11 +15808,11 @@
       <w:pPr>
         <w:pStyle w:val="Ttulo3"/>
       </w:pPr>
-      <w:bookmarkStart w:id="25" w:name="_Toc449785737"/>
+      <w:bookmarkStart w:id="24" w:name="_Toc452294894"/>
       <w:r>
         <w:t>Perfil de Usuario</w:t>
       </w:r>
-      <w:bookmarkEnd w:id="25"/>
+      <w:bookmarkEnd w:id="24"/>
     </w:p>
     <w:p>
       <w:pPr>
@@ -15472,61 +15826,34 @@
       <w:pPr>
         <w:pStyle w:val="Ttulo2"/>
       </w:pPr>
-      <w:bookmarkStart w:id="26" w:name="_Toc449785738"/>
+      <w:bookmarkStart w:id="25" w:name="_Toc452294895"/>
       <w:r>
         <w:t>Diagr</w:t>
       </w:r>
       <w:r>
         <w:t>amas de casos de uso</w:t>
       </w:r>
-      <w:bookmarkEnd w:id="26"/>
+      <w:bookmarkEnd w:id="25"/>
     </w:p>
     <w:p>
       <w:r>
-        <w:t>Los diagramas de casos de uso se utilizan para ilustrar los requerimientos del sistema al mostrar cómo reacciona a eventos que se producen en su ámbito o en él mismo, siendo los</w:t>
-      </w:r>
-      <w:r>
-        <w:t xml:space="preserve"> </w:t>
-      </w:r>
-      <w:r>
-        <w:t>más comunes los empleados para la captura de</w:t>
-      </w:r>
-      <w:r>
-        <w:t xml:space="preserve"> </w:t>
-      </w:r>
-      <w:r>
-        <w:t>requisitos funcionales.</w:t>
+        <w:t>Los diagramas de casos de uso se utilizan para ilustrar los requerimientos del sistema al mostrar cómo reacciona a eventos que se producen en su ámbito o en él mismo, siendo los más comunes los empleados para la captura de requisitos funcionales.</w:t>
       </w:r>
     </w:p>
     <w:p>
       <w:r>
-        <w:t>En el contexto de</w:t>
-      </w:r>
-      <w:r>
-        <w:t xml:space="preserve"> </w:t>
-      </w:r>
-      <w:r>
-        <w:t>ingeniería del software, un caso de uso es una secuencia de interacciones que se desarrollarán entre un sistema y sus actores en respuesta a un evento que inicia un actor principal sobre el propio sistema. Los diagramas de casos de uso sirven para especificar la comunicación y el comportamiento de un sistema mediante su interacción con los usuarios y/u otros sistemas</w:t>
-      </w:r>
-      <w:r>
-        <w:t xml:space="preserve"> </w:t>
-      </w:r>
-      <w:r>
-        <w:t>o, dicho de otra forma, un diagrama que muestra la relación entre los actores y los casos de uso en un sistema</w:t>
-      </w:r>
-      <w:r>
-        <w:t>.</w:t>
+        <w:t>En el contexto de ingeniería del software, un caso de uso es una secuencia de interacciones que se desarrollarán entre un sistema y sus actores en respuesta a un evento que inicia un actor principal sobre el propio sistema. Los diagramas de casos de uso sirven para especificar la comunicación y el comportamiento de un sistema mediante su interacción con los usuarios y/u otros sistemas o, dicho de otra forma, un diagrama que muestra la relación entre los actores y los casos de uso en un sistema.</w:t>
       </w:r>
     </w:p>
     <w:p>
       <w:pPr>
         <w:pStyle w:val="Ttulo3"/>
       </w:pPr>
-      <w:bookmarkStart w:id="27" w:name="_Toc449785739"/>
+      <w:bookmarkStart w:id="26" w:name="_Toc452294896"/>
       <w:r>
         <w:t>Actores</w:t>
       </w:r>
-      <w:bookmarkEnd w:id="27"/>
+      <w:bookmarkEnd w:id="26"/>
     </w:p>
     <w:p>
       <w:r>
@@ -15535,18 +15862,13 @@
     </w:p>
     <w:p>
       <w:r>
+        <w:lastRenderedPageBreak/>
         <w:t xml:space="preserve">Los actores representan un rol que pueden desempeñar alguien o algo que interactúa o que necesita intercambiar información con el sistema. </w:t>
       </w:r>
     </w:p>
     <w:p>
       <w:r>
-        <w:t>Hay 2 tipos de actores que interactuarán en</w:t>
-      </w:r>
-      <w:r>
-        <w:t xml:space="preserve"> Shop’s Admin</w:t>
-      </w:r>
-      <w:r>
-        <w:t xml:space="preserve">. Por una parte los usuarios </w:t>
+        <w:t xml:space="preserve">Hay 2 tipos de actores que interactuarán en Shop’s Admin. Por una parte los usuarios </w:t>
       </w:r>
       <w:r>
         <w:rPr>
@@ -15606,12 +15928,11 @@
       <w:pPr>
         <w:pStyle w:val="Ttulo3"/>
       </w:pPr>
-      <w:bookmarkStart w:id="28" w:name="_Toc449785740"/>
-      <w:r>
-        <w:lastRenderedPageBreak/>
+      <w:bookmarkStart w:id="27" w:name="_Toc452294897"/>
+      <w:r>
         <w:t>Diagramas del Módulo Administración</w:t>
       </w:r>
-      <w:bookmarkEnd w:id="28"/>
+      <w:bookmarkEnd w:id="27"/>
     </w:p>
     <w:p>
       <w:r>
@@ -15871,7 +16192,7 @@
           <w:lang w:eastAsia="es-ES"/>
         </w:rPr>
       </w:pPr>
-      <w:bookmarkStart w:id="29" w:name="_Toc449785741"/>
+      <w:bookmarkStart w:id="28" w:name="_Toc452294898"/>
       <w:r>
         <w:rPr>
           <w:noProof/>
@@ -15879,7 +16200,7 @@
         </w:rPr>
         <w:t>Diagramas del Módulo de Venta</w:t>
       </w:r>
-      <w:bookmarkEnd w:id="29"/>
+      <w:bookmarkEnd w:id="28"/>
     </w:p>
     <w:p>
       <w:pPr>
@@ -15997,14 +16318,14 @@
           <w:lang w:eastAsia="es-ES"/>
         </w:rPr>
       </w:pPr>
-      <w:bookmarkStart w:id="30" w:name="_Toc449785742"/>
+      <w:bookmarkStart w:id="29" w:name="_Toc452294899"/>
       <w:r>
         <w:rPr>
           <w:lang w:eastAsia="es-ES"/>
         </w:rPr>
         <w:t>Diagrama del Perfil de Usuario</w:t>
       </w:r>
-      <w:bookmarkEnd w:id="30"/>
+      <w:bookmarkEnd w:id="29"/>
     </w:p>
     <w:p>
       <w:pPr>
@@ -16064,11 +16385,11 @@
       <w:pPr>
         <w:pStyle w:val="Ttulo2"/>
       </w:pPr>
-      <w:bookmarkStart w:id="31" w:name="_Toc449785743"/>
+      <w:bookmarkStart w:id="30" w:name="_Toc452294900"/>
       <w:r>
         <w:t>Requisitos no funcionales</w:t>
       </w:r>
-      <w:bookmarkEnd w:id="31"/>
+      <w:bookmarkEnd w:id="30"/>
     </w:p>
     <w:p>
       <w:r>
@@ -16273,10 +16594,762 @@
         <w:t xml:space="preserve"> para poder separar el interfaz del usuario, controladores con la lógica del negocio y módulos que transparentemente se conectan a la base de datos. Esto facilitará el análisis de nuevas funcionalidades, los cambios en un futuro y las pruebas.</w:t>
       </w:r>
     </w:p>
+    <w:p>
+      <w:pPr>
+        <w:pStyle w:val="Ttulo1"/>
+      </w:pPr>
+      <w:bookmarkStart w:id="31" w:name="_Toc452294901"/>
+      <w:r>
+        <w:t>TECNOLOGÍAS</w:t>
+      </w:r>
+      <w:r>
+        <w:t xml:space="preserve"> UTILIZADAS</w:t>
+      </w:r>
+      <w:bookmarkEnd w:id="31"/>
+    </w:p>
+    <w:p>
+      <w:pPr>
+        <w:pStyle w:val="Ttulo2"/>
+      </w:pPr>
+      <w:bookmarkStart w:id="32" w:name="_Toc452294902"/>
+      <w:r>
+        <w:t>¿Por qué usar Software libre?</w:t>
+      </w:r>
+      <w:bookmarkEnd w:id="32"/>
+    </w:p>
+    <w:p>
+      <w:r>
+        <w:rPr>
+          <w:noProof/>
+          <w:lang w:eastAsia="es-ES"/>
+        </w:rPr>
+        <w:drawing>
+          <wp:anchor distT="0" distB="0" distL="114300" distR="114300" simplePos="0" relativeHeight="251661312" behindDoc="1" locked="0" layoutInCell="1" allowOverlap="1" wp14:anchorId="4603F2A0" wp14:editId="207FB427">
+            <wp:simplePos x="0" y="0"/>
+            <wp:positionH relativeFrom="margin">
+              <wp:align>left</wp:align>
+            </wp:positionH>
+            <wp:positionV relativeFrom="paragraph">
+              <wp:posOffset>20955</wp:posOffset>
+            </wp:positionV>
+            <wp:extent cx="1030605" cy="1152525"/>
+            <wp:effectExtent l="0" t="0" r="0" b="9525"/>
+            <wp:wrapTight wrapText="bothSides">
+              <wp:wrapPolygon edited="0">
+                <wp:start x="0" y="0"/>
+                <wp:lineTo x="0" y="21421"/>
+                <wp:lineTo x="21161" y="21421"/>
+                <wp:lineTo x="21161" y="0"/>
+                <wp:lineTo x="0" y="0"/>
+              </wp:wrapPolygon>
+            </wp:wrapTight>
+            <wp:docPr id="33" name="Imagen 33"/>
+            <wp:cNvGraphicFramePr>
+              <a:graphicFrameLocks xmlns:a="http://schemas.openxmlformats.org/drawingml/2006/main" noChangeAspect="1"/>
+            </wp:cNvGraphicFramePr>
+            <a:graphic xmlns:a="http://schemas.openxmlformats.org/drawingml/2006/main">
+              <a:graphicData uri="http://schemas.openxmlformats.org/drawingml/2006/picture">
+                <pic:pic xmlns:pic="http://schemas.openxmlformats.org/drawingml/2006/picture">
+                  <pic:nvPicPr>
+                    <pic:cNvPr id="33" name="descarga.png"/>
+                    <pic:cNvPicPr/>
+                  </pic:nvPicPr>
+                  <pic:blipFill>
+                    <a:blip r:embed="rId24">
+                      <a:extLst>
+                        <a:ext uri="{28A0092B-C50C-407E-A947-70E740481C1C}">
+                          <a14:useLocalDpi xmlns:a14="http://schemas.microsoft.com/office/drawing/2010/main" val="0"/>
+                        </a:ext>
+                      </a:extLst>
+                    </a:blip>
+                    <a:stretch>
+                      <a:fillRect/>
+                    </a:stretch>
+                  </pic:blipFill>
+                  <pic:spPr>
+                    <a:xfrm>
+                      <a:off x="0" y="0"/>
+                      <a:ext cx="1030605" cy="1152525"/>
+                    </a:xfrm>
+                    <a:prstGeom prst="rect">
+                      <a:avLst/>
+                    </a:prstGeom>
+                  </pic:spPr>
+                </pic:pic>
+              </a:graphicData>
+            </a:graphic>
+          </wp:anchor>
+        </w:drawing>
+      </w:r>
+    </w:p>
+    <w:p>
+      <w:r>
+        <w:t xml:space="preserve">En los últimos años hemos venido escuchando cada vez más los términos Software Libre (Free Software) y, más recientemente Software de fuentes abiertas (Open </w:t>
+      </w:r>
+      <w:proofErr w:type="spellStart"/>
+      <w:r>
+        <w:t>Source</w:t>
+      </w:r>
+      <w:proofErr w:type="spellEnd"/>
+      <w:r>
+        <w:t xml:space="preserve"> Software).</w:t>
+      </w:r>
+    </w:p>
     <w:p/>
+    <w:p>
+      <w:r>
+        <w:t>Estos términos se refieren al modelo de desarrollo y de distribución del software desarrollado cooperativamente. En vez de que el código del sistema o de cada uno de los programas sea un secreto celosamente guardado por la empresa que lo produce, éste es puesto a disposición del público, para que puedan modificar, mejorar o corregir.</w:t>
+      </w:r>
+    </w:p>
+    <w:p>
+      <w:r>
+        <w:lastRenderedPageBreak/>
+        <w:t xml:space="preserve">“Software Libre” se refiere a la libertad de los usuarios para ejecutar, copiar, distribuir, estudiar, cambiar y mejorar el software. De modo más preciso, se refiere a cuatro libertades de los usuarios del software: </w:t>
+      </w:r>
+    </w:p>
+    <w:p>
+      <w:pPr>
+        <w:pStyle w:val="Prrafodelista"/>
+        <w:numPr>
+          <w:ilvl w:val="0"/>
+          <w:numId w:val="19"/>
+        </w:numPr>
+      </w:pPr>
+      <w:r>
+        <w:t xml:space="preserve">La libertad de usar el programa, con cualquier propósito </w:t>
+      </w:r>
+    </w:p>
+    <w:p>
+      <w:pPr>
+        <w:pStyle w:val="Prrafodelista"/>
+        <w:numPr>
+          <w:ilvl w:val="0"/>
+          <w:numId w:val="19"/>
+        </w:numPr>
+      </w:pPr>
+      <w:r>
+        <w:t xml:space="preserve">La libertad de estudiar cómo funciona el programa, y adaptarlo a tus necesidades </w:t>
+      </w:r>
+    </w:p>
+    <w:p>
+      <w:pPr>
+        <w:pStyle w:val="Prrafodelista"/>
+        <w:numPr>
+          <w:ilvl w:val="0"/>
+          <w:numId w:val="19"/>
+        </w:numPr>
+      </w:pPr>
+      <w:r>
+        <w:t xml:space="preserve">La libertad de distribuir copias. </w:t>
+      </w:r>
+    </w:p>
+    <w:p>
+      <w:pPr>
+        <w:pStyle w:val="Prrafodelista"/>
+        <w:numPr>
+          <w:ilvl w:val="0"/>
+          <w:numId w:val="19"/>
+        </w:numPr>
+      </w:pPr>
+      <w:r>
+        <w:t>La libertad de mejorar el programa y hacer públicas las mejoras a los demás, de modo que toda la comunidad se beneficie. El acceso al código fuente es un requisito.</w:t>
+      </w:r>
+    </w:p>
+    <w:p>
+      <w:pPr>
+        <w:pStyle w:val="Puesto"/>
+        <w:rPr>
+          <w:rStyle w:val="Textoennegrita"/>
+        </w:rPr>
+      </w:pPr>
+      <w:r>
+        <w:rPr>
+          <w:rStyle w:val="Textoennegrita"/>
+        </w:rPr>
+        <w:t xml:space="preserve">Razones para usar Software Libre </w:t>
+      </w:r>
+    </w:p>
+    <w:p>
+      <w:pPr>
+        <w:pStyle w:val="Prrafodelista"/>
+        <w:numPr>
+          <w:ilvl w:val="0"/>
+          <w:numId w:val="20"/>
+        </w:numPr>
+      </w:pPr>
+      <w:r>
+        <w:rPr>
+          <w:b/>
+        </w:rPr>
+        <w:t>Libre:</w:t>
+      </w:r>
+      <w:r>
+        <w:t xml:space="preserve"> Entre otras cosas eres libre para usar, modificar, regalar o vender los programas de software libre </w:t>
+      </w:r>
+    </w:p>
+    <w:p>
+      <w:pPr>
+        <w:pStyle w:val="Prrafodelista"/>
+        <w:numPr>
+          <w:ilvl w:val="0"/>
+          <w:numId w:val="20"/>
+        </w:numPr>
+      </w:pPr>
+      <w:r>
+        <w:rPr>
+          <w:b/>
+        </w:rPr>
+        <w:t xml:space="preserve">La copia es legal: </w:t>
+      </w:r>
+      <w:r>
+        <w:t xml:space="preserve">es legal repartir software libre a otras personas. Usar un sistema libre evita en gran medida los problemas de la piratería. Si lo natural es compartir tus programas con otras personas, con software libre es legal </w:t>
+      </w:r>
+    </w:p>
+    <w:p>
+      <w:pPr>
+        <w:pStyle w:val="Prrafodelista"/>
+        <w:numPr>
+          <w:ilvl w:val="0"/>
+          <w:numId w:val="20"/>
+        </w:numPr>
+      </w:pPr>
+      <w:r>
+        <w:rPr>
+          <w:b/>
+        </w:rPr>
+        <w:t>Abierto:</w:t>
+      </w:r>
+      <w:r>
+        <w:t xml:space="preserve"> Se puede usar el código de los programas y modificarlo.</w:t>
+      </w:r>
+    </w:p>
+    <w:p>
+      <w:pPr>
+        <w:pStyle w:val="Prrafodelista"/>
+        <w:numPr>
+          <w:ilvl w:val="0"/>
+          <w:numId w:val="20"/>
+        </w:numPr>
+      </w:pPr>
+      <w:r>
+        <w:rPr>
+          <w:b/>
+        </w:rPr>
+        <w:t>Colaborativo:</w:t>
+      </w:r>
+      <w:r>
+        <w:t xml:space="preserve"> El modelo de desarrollo de software libre es colaborativo y participativo. Todo lo puedes modificar o criticar.</w:t>
+      </w:r>
+    </w:p>
+    <w:p>
+      <w:pPr>
+        <w:pStyle w:val="Prrafodelista"/>
+        <w:numPr>
+          <w:ilvl w:val="0"/>
+          <w:numId w:val="20"/>
+        </w:numPr>
+      </w:pPr>
+      <w:r>
+        <w:rPr>
+          <w:b/>
+        </w:rPr>
+        <w:t>Ayuda:</w:t>
+      </w:r>
+      <w:r>
+        <w:t xml:space="preserve"> Existen innumerables grupos de usuarios que se ayudan entre sí a través de Internet. Es decir si te surge un problema es muy probable que a otras personas les ha ocurrido y su ayuda será la </w:t>
+      </w:r>
+      <w:r>
+        <w:t>más</w:t>
+      </w:r>
+      <w:r>
+        <w:t xml:space="preserve"> valiosa que puedas encontrar. </w:t>
+      </w:r>
+    </w:p>
+    <w:p>
+      <w:pPr>
+        <w:pStyle w:val="Prrafodelista"/>
+        <w:numPr>
+          <w:ilvl w:val="0"/>
+          <w:numId w:val="20"/>
+        </w:numPr>
+      </w:pPr>
+      <w:r>
+        <w:rPr>
+          <w:b/>
+        </w:rPr>
+        <w:t>Auditable:</w:t>
+      </w:r>
+      <w:r>
+        <w:t xml:space="preserve"> El software libre se puede inspeccionar al disponer de su código fuente. </w:t>
+      </w:r>
+    </w:p>
+    <w:p>
+      <w:pPr>
+        <w:pStyle w:val="Prrafodelista"/>
+        <w:numPr>
+          <w:ilvl w:val="0"/>
+          <w:numId w:val="20"/>
+        </w:numPr>
+      </w:pPr>
+      <w:r>
+        <w:rPr>
+          <w:b/>
+        </w:rPr>
+        <w:t>Robusto frente a los virus:</w:t>
+      </w:r>
+      <w:r>
+        <w:t xml:space="preserve"> Existen muy pocos virus para GNU/Linux ya que el problema de los virus se debe al diseño del sistema operativo. </w:t>
+      </w:r>
+    </w:p>
+    <w:p>
+      <w:pPr>
+        <w:pStyle w:val="Prrafodelista"/>
+        <w:numPr>
+          <w:ilvl w:val="0"/>
+          <w:numId w:val="20"/>
+        </w:numPr>
+      </w:pPr>
+      <w:r>
+        <w:rPr>
+          <w:b/>
+        </w:rPr>
+        <w:t>Personalizable:</w:t>
+      </w:r>
+      <w:r>
+        <w:t xml:space="preserve"> Puedes personalizar toda la interfaz que el sistema le presenta al usuario. </w:t>
+      </w:r>
+    </w:p>
+    <w:p>
+      <w:pPr>
+        <w:pStyle w:val="Prrafodelista"/>
+        <w:numPr>
+          <w:ilvl w:val="0"/>
+          <w:numId w:val="20"/>
+        </w:numPr>
+      </w:pPr>
+      <w:r>
+        <w:rPr>
+          <w:b/>
+        </w:rPr>
+        <w:t>Bajo costo:</w:t>
+      </w:r>
+      <w:r>
+        <w:t xml:space="preserve"> De estudios realizados para empresas se han encontrado reducciones de hasta un 30% e</w:t>
+      </w:r>
+      <w:r>
+        <w:t>n TCO (Costo total de propiedad</w:t>
+      </w:r>
+      <w:r>
+        <w:t xml:space="preserve">). </w:t>
+      </w:r>
+    </w:p>
+    <w:p>
+      <w:pPr>
+        <w:pStyle w:val="Prrafodelista"/>
+        <w:numPr>
+          <w:ilvl w:val="0"/>
+          <w:numId w:val="20"/>
+        </w:numPr>
+      </w:pPr>
+      <w:r>
+        <w:rPr>
+          <w:b/>
+        </w:rPr>
+        <w:t>Reutilización de equipos:</w:t>
+      </w:r>
+      <w:r>
+        <w:t xml:space="preserve"> GNU/Linux puede ejecutarse perfectamente en equipos que han sido desechados por las nuevas versiones de sistemas operativos propietarios.</w:t>
+      </w:r>
+    </w:p>
+    <w:p>
+      <w:pPr>
+        <w:pStyle w:val="Ttulo2"/>
+      </w:pPr>
+      <w:bookmarkStart w:id="33" w:name="_Toc452294903"/>
+      <w:r>
+        <w:t>Parte Cliente</w:t>
+      </w:r>
+      <w:bookmarkEnd w:id="33"/>
+    </w:p>
+    <w:p>
+      <w:pPr>
+        <w:pStyle w:val="Ttulo3"/>
+      </w:pPr>
+      <w:bookmarkStart w:id="34" w:name="_Toc452294904"/>
+      <w:r>
+        <w:t>HTML</w:t>
+      </w:r>
+      <w:bookmarkEnd w:id="34"/>
+    </w:p>
+    <w:p>
+      <w:pPr>
+        <w:rPr>
+          <w:bCs/>
+        </w:rPr>
+      </w:pPr>
+    </w:p>
+    <w:p>
+      <w:r>
+        <w:rPr>
+          <w:bCs/>
+          <w:noProof/>
+          <w:lang w:eastAsia="es-ES"/>
+        </w:rPr>
+        <w:lastRenderedPageBreak/>
+        <w:drawing>
+          <wp:anchor distT="0" distB="0" distL="114300" distR="114300" simplePos="0" relativeHeight="251662336" behindDoc="0" locked="0" layoutInCell="1" allowOverlap="1">
+            <wp:simplePos x="0" y="0"/>
+            <wp:positionH relativeFrom="column">
+              <wp:posOffset>0</wp:posOffset>
+            </wp:positionH>
+            <wp:positionV relativeFrom="paragraph">
+              <wp:posOffset>0</wp:posOffset>
+            </wp:positionV>
+            <wp:extent cx="2143125" cy="2143125"/>
+            <wp:effectExtent l="0" t="0" r="9525" b="9525"/>
+            <wp:wrapSquare wrapText="bothSides"/>
+            <wp:docPr id="37" name="Imagen 37"/>
+            <wp:cNvGraphicFramePr>
+              <a:graphicFrameLocks xmlns:a="http://schemas.openxmlformats.org/drawingml/2006/main" noChangeAspect="1"/>
+            </wp:cNvGraphicFramePr>
+            <a:graphic xmlns:a="http://schemas.openxmlformats.org/drawingml/2006/main">
+              <a:graphicData uri="http://schemas.openxmlformats.org/drawingml/2006/picture">
+                <pic:pic xmlns:pic="http://schemas.openxmlformats.org/drawingml/2006/picture">
+                  <pic:nvPicPr>
+                    <pic:cNvPr id="37" name="html.jpg"/>
+                    <pic:cNvPicPr/>
+                  </pic:nvPicPr>
+                  <pic:blipFill>
+                    <a:blip r:embed="rId25">
+                      <a:extLst>
+                        <a:ext uri="{28A0092B-C50C-407E-A947-70E740481C1C}">
+                          <a14:useLocalDpi xmlns:a14="http://schemas.microsoft.com/office/drawing/2010/main" val="0"/>
+                        </a:ext>
+                      </a:extLst>
+                    </a:blip>
+                    <a:stretch>
+                      <a:fillRect/>
+                    </a:stretch>
+                  </pic:blipFill>
+                  <pic:spPr>
+                    <a:xfrm>
+                      <a:off x="0" y="0"/>
+                      <a:ext cx="2143125" cy="2143125"/>
+                    </a:xfrm>
+                    <a:prstGeom prst="rect">
+                      <a:avLst/>
+                    </a:prstGeom>
+                  </pic:spPr>
+                </pic:pic>
+              </a:graphicData>
+            </a:graphic>
+            <wp14:sizeRelH relativeFrom="margin">
+              <wp14:pctWidth>0</wp14:pctWidth>
+            </wp14:sizeRelH>
+            <wp14:sizeRelV relativeFrom="margin">
+              <wp14:pctHeight>0</wp14:pctHeight>
+            </wp14:sizeRelV>
+          </wp:anchor>
+        </w:drawing>
+      </w:r>
+      <w:r>
+        <w:rPr>
+          <w:bCs/>
+        </w:rPr>
+        <w:t>HTML</w:t>
+      </w:r>
+      <w:r>
+        <w:t>, sigla en inglés de</w:t>
+      </w:r>
+      <w:r>
+        <w:rPr>
+          <w:rStyle w:val="apple-converted-space"/>
+          <w:rFonts w:ascii="Arial" w:hAnsi="Arial" w:cs="Arial"/>
+          <w:color w:val="252525"/>
+          <w:sz w:val="21"/>
+          <w:szCs w:val="21"/>
+        </w:rPr>
+        <w:t> </w:t>
+      </w:r>
+      <w:proofErr w:type="spellStart"/>
+      <w:r>
+        <w:rPr>
+          <w:bCs/>
+          <w:i/>
+          <w:iCs/>
+        </w:rPr>
+        <w:t>HyperText</w:t>
+      </w:r>
+      <w:proofErr w:type="spellEnd"/>
+      <w:r>
+        <w:rPr>
+          <w:bCs/>
+          <w:i/>
+          <w:iCs/>
+        </w:rPr>
+        <w:t xml:space="preserve"> </w:t>
+      </w:r>
+      <w:proofErr w:type="spellStart"/>
+      <w:r>
+        <w:rPr>
+          <w:bCs/>
+          <w:i/>
+          <w:iCs/>
+        </w:rPr>
+        <w:t>Markup</w:t>
+      </w:r>
+      <w:proofErr w:type="spellEnd"/>
+      <w:r>
+        <w:rPr>
+          <w:bCs/>
+          <w:i/>
+          <w:iCs/>
+        </w:rPr>
+        <w:t xml:space="preserve"> </w:t>
+      </w:r>
+      <w:proofErr w:type="spellStart"/>
+      <w:r>
+        <w:rPr>
+          <w:bCs/>
+          <w:i/>
+          <w:iCs/>
+        </w:rPr>
+        <w:t>Language</w:t>
+      </w:r>
+      <w:proofErr w:type="spellEnd"/>
+      <w:r>
+        <w:rPr>
+          <w:rStyle w:val="apple-converted-space"/>
+          <w:rFonts w:ascii="Arial" w:hAnsi="Arial" w:cs="Arial"/>
+          <w:color w:val="252525"/>
+          <w:sz w:val="21"/>
+          <w:szCs w:val="21"/>
+        </w:rPr>
+        <w:t> </w:t>
+      </w:r>
+      <w:r>
+        <w:t>(lenguaje de marcas de hipertexto), hace referencia al</w:t>
+      </w:r>
+      <w:r>
+        <w:rPr>
+          <w:rStyle w:val="apple-converted-space"/>
+          <w:rFonts w:ascii="Arial" w:hAnsi="Arial" w:cs="Arial"/>
+          <w:color w:val="252525"/>
+          <w:sz w:val="21"/>
+          <w:szCs w:val="21"/>
+        </w:rPr>
+        <w:t> </w:t>
+      </w:r>
+      <w:r>
+        <w:rPr>
+          <w:rFonts w:ascii="Arial" w:hAnsi="Arial" w:cs="Arial"/>
+          <w:sz w:val="21"/>
+          <w:szCs w:val="21"/>
+        </w:rPr>
+        <w:t>lenguaje de marcado</w:t>
+      </w:r>
+      <w:r>
+        <w:rPr>
+          <w:rStyle w:val="apple-converted-space"/>
+          <w:rFonts w:ascii="Arial" w:hAnsi="Arial" w:cs="Arial"/>
+          <w:color w:val="252525"/>
+          <w:sz w:val="21"/>
+          <w:szCs w:val="21"/>
+        </w:rPr>
+        <w:t> </w:t>
+      </w:r>
+      <w:r>
+        <w:t>para la elaboración de</w:t>
+      </w:r>
+      <w:r>
+        <w:rPr>
+          <w:rStyle w:val="apple-converted-space"/>
+          <w:rFonts w:ascii="Arial" w:hAnsi="Arial" w:cs="Arial"/>
+          <w:color w:val="252525"/>
+          <w:sz w:val="21"/>
+          <w:szCs w:val="21"/>
+        </w:rPr>
+        <w:t> </w:t>
+      </w:r>
+      <w:r>
+        <w:rPr>
+          <w:rFonts w:ascii="Arial" w:hAnsi="Arial" w:cs="Arial"/>
+          <w:sz w:val="21"/>
+          <w:szCs w:val="21"/>
+        </w:rPr>
+        <w:t>páginas web</w:t>
+      </w:r>
+      <w:r>
+        <w:t>. Es un estándar que sirve de referencia del software que conecta con la elaboración de páginas web en sus diferentes versiones, define una estructura básica y un código (denominado código HTML) para la definición de contenido de una página web, como texto, imágenes, videos, juegos, entre otros. Es un estándar a cargo del</w:t>
+      </w:r>
+      <w:r>
+        <w:t xml:space="preserve"> </w:t>
+      </w:r>
+      <w:hyperlink r:id="rId26" w:tooltip="World Wide Web Consortium" w:history="1">
+        <w:proofErr w:type="spellStart"/>
+        <w:r>
+          <w:rPr>
+            <w:rStyle w:val="Hipervnculo"/>
+            <w:rFonts w:ascii="Arial" w:hAnsi="Arial" w:cs="Arial"/>
+            <w:i/>
+            <w:iCs/>
+            <w:color w:val="0B0080"/>
+            <w:sz w:val="21"/>
+            <w:szCs w:val="21"/>
+          </w:rPr>
+          <w:t>World</w:t>
+        </w:r>
+        <w:proofErr w:type="spellEnd"/>
+        <w:r>
+          <w:rPr>
+            <w:rStyle w:val="Hipervnculo"/>
+            <w:rFonts w:ascii="Arial" w:hAnsi="Arial" w:cs="Arial"/>
+            <w:i/>
+            <w:iCs/>
+            <w:color w:val="0B0080"/>
+            <w:sz w:val="21"/>
+            <w:szCs w:val="21"/>
+          </w:rPr>
+          <w:t xml:space="preserve"> Wide Web </w:t>
+        </w:r>
+        <w:proofErr w:type="spellStart"/>
+        <w:r>
+          <w:rPr>
+            <w:rStyle w:val="Hipervnculo"/>
+            <w:rFonts w:ascii="Arial" w:hAnsi="Arial" w:cs="Arial"/>
+            <w:i/>
+            <w:iCs/>
+            <w:color w:val="0B0080"/>
+            <w:sz w:val="21"/>
+            <w:szCs w:val="21"/>
+          </w:rPr>
+          <w:t>Consortium</w:t>
+        </w:r>
+        <w:proofErr w:type="spellEnd"/>
+      </w:hyperlink>
+      <w:r>
+        <w:rPr>
+          <w:rStyle w:val="apple-converted-space"/>
+          <w:rFonts w:ascii="Arial" w:hAnsi="Arial" w:cs="Arial"/>
+          <w:color w:val="252525"/>
+          <w:sz w:val="21"/>
+          <w:szCs w:val="21"/>
+        </w:rPr>
+        <w:t> </w:t>
+      </w:r>
+      <w:r>
+        <w:t>(</w:t>
+      </w:r>
+      <w:hyperlink r:id="rId27" w:tooltip="W3C" w:history="1">
+        <w:r>
+          <w:rPr>
+            <w:rStyle w:val="Hipervnculo"/>
+            <w:rFonts w:ascii="Arial" w:hAnsi="Arial" w:cs="Arial"/>
+            <w:color w:val="0B0080"/>
+            <w:sz w:val="21"/>
+            <w:szCs w:val="21"/>
+          </w:rPr>
+          <w:t>W3C</w:t>
+        </w:r>
+      </w:hyperlink>
+      <w:r>
+        <w:t xml:space="preserve">) o Consorcio WWW, organización dedicada a la estandarización de casi todas las tecnologías ligadas a la web, sobre todo en lo referente a su escritura e interpretación. Se considera el lenguaje web más importante siendo su </w:t>
+      </w:r>
+      <w:r>
+        <w:t>ya</w:t>
+      </w:r>
+      <w:r>
+        <w:t xml:space="preserve"> que se ha impuesto en la visualización de páginas web y es el que todos los navegadores actuales han adoptado.</w:t>
+      </w:r>
+    </w:p>
+    <w:p>
+      <w:r>
+        <w:t>El lenguaje HTML basa su filosofía de desarrollo en la diferenciación. Para añadir un elemento externo a la página (imagen, vídeo,</w:t>
+      </w:r>
+      <w:r>
+        <w:rPr>
+          <w:rStyle w:val="apple-converted-space"/>
+          <w:rFonts w:ascii="Arial" w:hAnsi="Arial" w:cs="Arial"/>
+          <w:color w:val="252525"/>
+          <w:sz w:val="21"/>
+          <w:szCs w:val="21"/>
+        </w:rPr>
+        <w:t> </w:t>
+      </w:r>
+      <w:r>
+        <w:rPr>
+          <w:rFonts w:ascii="Arial" w:hAnsi="Arial" w:cs="Arial"/>
+          <w:i/>
+          <w:iCs/>
+          <w:sz w:val="21"/>
+          <w:szCs w:val="21"/>
+        </w:rPr>
+        <w:t>script</w:t>
+      </w:r>
+      <w:r>
+        <w:t>, entre otros.), este no se incrusta directamente en el código de la página, sino que se hace una referencia a la ubicación de dicho elemento mediante texto. De este modo, la página web contiene solamente texto mientras que recae en el navegador web (interpretador del código) la tarea de unir todos los elementos y visualizar la página final. Al ser un estándar, HTML busca ser un lenguaje que permita que cualquier página web escrita en una determinada versión, pueda ser interpretada de la misma forma (estándar) por cualquier navegador web actualizado.</w:t>
+      </w:r>
+    </w:p>
+    <w:p>
+      <w:r>
+        <w:t>Sin embargo, a lo largo de sus diferentes versiones, se han incorporado y suprimido diversas características, con el fin de hacerlo más eficiente y facilitar el desarrollo de páginas web compatibles con distintos navegadores y plataformas (PC de escritorio, portátiles,</w:t>
+      </w:r>
+      <w:r>
+        <w:rPr>
+          <w:rStyle w:val="apple-converted-space"/>
+          <w:rFonts w:ascii="Arial" w:hAnsi="Arial" w:cs="Arial"/>
+          <w:color w:val="252525"/>
+          <w:sz w:val="21"/>
+          <w:szCs w:val="21"/>
+        </w:rPr>
+        <w:t> </w:t>
+      </w:r>
+      <w:r>
+        <w:rPr>
+          <w:rFonts w:ascii="Arial" w:hAnsi="Arial" w:cs="Arial"/>
+          <w:sz w:val="21"/>
+          <w:szCs w:val="21"/>
+        </w:rPr>
+        <w:t>teléfonos inteligentes</w:t>
+      </w:r>
+      <w:r>
+        <w:t>,</w:t>
+      </w:r>
+      <w:r>
+        <w:rPr>
+          <w:rStyle w:val="apple-converted-space"/>
+          <w:rFonts w:ascii="Arial" w:hAnsi="Arial" w:cs="Arial"/>
+          <w:color w:val="252525"/>
+          <w:sz w:val="21"/>
+          <w:szCs w:val="21"/>
+        </w:rPr>
+        <w:t> </w:t>
+      </w:r>
+      <w:r>
+        <w:rPr>
+          <w:rFonts w:ascii="Arial" w:hAnsi="Arial" w:cs="Arial"/>
+          <w:sz w:val="21"/>
+          <w:szCs w:val="21"/>
+        </w:rPr>
+        <w:t>tabletas</w:t>
+      </w:r>
+      <w:r>
+        <w:t xml:space="preserve">, </w:t>
+      </w:r>
+      <w:r>
+        <w:t>etc. No obstante, para interpretar correctamente una nueva versión de HTML, los desarrolladores de navegadores web deben incorporar estos cambios y el usuario debe ser capaz de usar la nueva versión del navegador con los cambios incorporados</w:t>
+      </w:r>
+      <w:r>
+        <w:t>.</w:t>
+      </w:r>
+    </w:p>
+    <w:p>
+      <w:bookmarkStart w:id="35" w:name="_GoBack"/>
+      <w:bookmarkEnd w:id="35"/>
+    </w:p>
     <w:sectPr>
-      <w:headerReference w:type="default" r:id="rId24"/>
-      <w:footerReference w:type="default" r:id="rId25"/>
+      <w:headerReference w:type="default" r:id="rId28"/>
+      <w:footerReference w:type="default" r:id="rId29"/>
       <w:pgSz w:w="12240" w:h="15840"/>
       <w:pgMar w:top="1440" w:right="1440" w:bottom="1440" w:left="1440" w:header="720" w:footer="720" w:gutter="0"/>
       <w:cols w:space="720"/>
@@ -16400,7 +17473,7 @@
         <w:color w:val="1B1D3D" w:themeColor="text2" w:themeShade="BF"/>
         <w:szCs w:val="24"/>
       </w:rPr>
-      <w:t>17</w:t>
+      <w:t>18</w:t>
     </w:r>
     <w:r>
       <w:rPr>
@@ -16443,7 +17516,7 @@
         <w:color w:val="1B1D3D" w:themeColor="text2" w:themeShade="BF"/>
         <w:szCs w:val="24"/>
       </w:rPr>
-      <w:t>17</w:t>
+      <w:t>19</w:t>
     </w:r>
     <w:r>
       <w:rPr>
@@ -16692,6 +17765,119 @@
     </w:lvl>
   </w:abstractNum>
   <w:abstractNum w:abstractNumId="2" w15:restartNumberingAfterBreak="0">
+    <w:nsid w:val="20AE78E5"/>
+    <w:multiLevelType w:val="hybridMultilevel"/>
+    <w:tmpl w:val="5ED6A9DC"/>
+    <w:lvl w:ilvl="0" w:tplc="0C0A0001">
+      <w:start w:val="1"/>
+      <w:numFmt w:val="bullet"/>
+      <w:lvlText w:val=""/>
+      <w:lvlJc w:val="left"/>
+      <w:pPr>
+        <w:ind w:left="720" w:hanging="360"/>
+      </w:pPr>
+      <w:rPr>
+        <w:rFonts w:ascii="Symbol" w:hAnsi="Symbol" w:hint="default"/>
+      </w:rPr>
+    </w:lvl>
+    <w:lvl w:ilvl="1" w:tplc="0C0A0003" w:tentative="1">
+      <w:start w:val="1"/>
+      <w:numFmt w:val="bullet"/>
+      <w:lvlText w:val="o"/>
+      <w:lvlJc w:val="left"/>
+      <w:pPr>
+        <w:ind w:left="1440" w:hanging="360"/>
+      </w:pPr>
+      <w:rPr>
+        <w:rFonts w:ascii="Courier New" w:hAnsi="Courier New" w:cs="Courier New" w:hint="default"/>
+      </w:rPr>
+    </w:lvl>
+    <w:lvl w:ilvl="2" w:tplc="0C0A0005" w:tentative="1">
+      <w:start w:val="1"/>
+      <w:numFmt w:val="bullet"/>
+      <w:lvlText w:val=""/>
+      <w:lvlJc w:val="left"/>
+      <w:pPr>
+        <w:ind w:left="2160" w:hanging="360"/>
+      </w:pPr>
+      <w:rPr>
+        <w:rFonts w:ascii="Wingdings" w:hAnsi="Wingdings" w:hint="default"/>
+      </w:rPr>
+    </w:lvl>
+    <w:lvl w:ilvl="3" w:tplc="0C0A0001" w:tentative="1">
+      <w:start w:val="1"/>
+      <w:numFmt w:val="bullet"/>
+      <w:lvlText w:val=""/>
+      <w:lvlJc w:val="left"/>
+      <w:pPr>
+        <w:ind w:left="2880" w:hanging="360"/>
+      </w:pPr>
+      <w:rPr>
+        <w:rFonts w:ascii="Symbol" w:hAnsi="Symbol" w:hint="default"/>
+      </w:rPr>
+    </w:lvl>
+    <w:lvl w:ilvl="4" w:tplc="0C0A0003" w:tentative="1">
+      <w:start w:val="1"/>
+      <w:numFmt w:val="bullet"/>
+      <w:lvlText w:val="o"/>
+      <w:lvlJc w:val="left"/>
+      <w:pPr>
+        <w:ind w:left="3600" w:hanging="360"/>
+      </w:pPr>
+      <w:rPr>
+        <w:rFonts w:ascii="Courier New" w:hAnsi="Courier New" w:cs="Courier New" w:hint="default"/>
+      </w:rPr>
+    </w:lvl>
+    <w:lvl w:ilvl="5" w:tplc="0C0A0005" w:tentative="1">
+      <w:start w:val="1"/>
+      <w:numFmt w:val="bullet"/>
+      <w:lvlText w:val=""/>
+      <w:lvlJc w:val="left"/>
+      <w:pPr>
+        <w:ind w:left="4320" w:hanging="360"/>
+      </w:pPr>
+      <w:rPr>
+        <w:rFonts w:ascii="Wingdings" w:hAnsi="Wingdings" w:hint="default"/>
+      </w:rPr>
+    </w:lvl>
+    <w:lvl w:ilvl="6" w:tplc="0C0A0001" w:tentative="1">
+      <w:start w:val="1"/>
+      <w:numFmt w:val="bullet"/>
+      <w:lvlText w:val=""/>
+      <w:lvlJc w:val="left"/>
+      <w:pPr>
+        <w:ind w:left="5040" w:hanging="360"/>
+      </w:pPr>
+      <w:rPr>
+        <w:rFonts w:ascii="Symbol" w:hAnsi="Symbol" w:hint="default"/>
+      </w:rPr>
+    </w:lvl>
+    <w:lvl w:ilvl="7" w:tplc="0C0A0003" w:tentative="1">
+      <w:start w:val="1"/>
+      <w:numFmt w:val="bullet"/>
+      <w:lvlText w:val="o"/>
+      <w:lvlJc w:val="left"/>
+      <w:pPr>
+        <w:ind w:left="5760" w:hanging="360"/>
+      </w:pPr>
+      <w:rPr>
+        <w:rFonts w:ascii="Courier New" w:hAnsi="Courier New" w:cs="Courier New" w:hint="default"/>
+      </w:rPr>
+    </w:lvl>
+    <w:lvl w:ilvl="8" w:tplc="0C0A0005" w:tentative="1">
+      <w:start w:val="1"/>
+      <w:numFmt w:val="bullet"/>
+      <w:lvlText w:val=""/>
+      <w:lvlJc w:val="left"/>
+      <w:pPr>
+        <w:ind w:left="6480" w:hanging="360"/>
+      </w:pPr>
+      <w:rPr>
+        <w:rFonts w:ascii="Wingdings" w:hAnsi="Wingdings" w:hint="default"/>
+      </w:rPr>
+    </w:lvl>
+  </w:abstractNum>
+  <w:abstractNum w:abstractNumId="3" w15:restartNumberingAfterBreak="0">
     <w:nsid w:val="25112A80"/>
     <w:multiLevelType w:val="hybridMultilevel"/>
     <w:tmpl w:val="5BDEA55A"/>
@@ -16804,7 +17990,120 @@
       </w:rPr>
     </w:lvl>
   </w:abstractNum>
-  <w:abstractNum w:abstractNumId="3" w15:restartNumberingAfterBreak="0">
+  <w:abstractNum w:abstractNumId="4" w15:restartNumberingAfterBreak="0">
+    <w:nsid w:val="29265927"/>
+    <w:multiLevelType w:val="hybridMultilevel"/>
+    <w:tmpl w:val="ED44FD5C"/>
+    <w:lvl w:ilvl="0" w:tplc="0C0A0001">
+      <w:start w:val="1"/>
+      <w:numFmt w:val="bullet"/>
+      <w:lvlText w:val=""/>
+      <w:lvlJc w:val="left"/>
+      <w:pPr>
+        <w:ind w:left="720" w:hanging="360"/>
+      </w:pPr>
+      <w:rPr>
+        <w:rFonts w:ascii="Symbol" w:hAnsi="Symbol" w:hint="default"/>
+      </w:rPr>
+    </w:lvl>
+    <w:lvl w:ilvl="1" w:tplc="0C0A0003" w:tentative="1">
+      <w:start w:val="1"/>
+      <w:numFmt w:val="bullet"/>
+      <w:lvlText w:val="o"/>
+      <w:lvlJc w:val="left"/>
+      <w:pPr>
+        <w:ind w:left="1440" w:hanging="360"/>
+      </w:pPr>
+      <w:rPr>
+        <w:rFonts w:ascii="Courier New" w:hAnsi="Courier New" w:cs="Courier New" w:hint="default"/>
+      </w:rPr>
+    </w:lvl>
+    <w:lvl w:ilvl="2" w:tplc="0C0A0005" w:tentative="1">
+      <w:start w:val="1"/>
+      <w:numFmt w:val="bullet"/>
+      <w:lvlText w:val=""/>
+      <w:lvlJc w:val="left"/>
+      <w:pPr>
+        <w:ind w:left="2160" w:hanging="360"/>
+      </w:pPr>
+      <w:rPr>
+        <w:rFonts w:ascii="Wingdings" w:hAnsi="Wingdings" w:hint="default"/>
+      </w:rPr>
+    </w:lvl>
+    <w:lvl w:ilvl="3" w:tplc="0C0A0001" w:tentative="1">
+      <w:start w:val="1"/>
+      <w:numFmt w:val="bullet"/>
+      <w:lvlText w:val=""/>
+      <w:lvlJc w:val="left"/>
+      <w:pPr>
+        <w:ind w:left="2880" w:hanging="360"/>
+      </w:pPr>
+      <w:rPr>
+        <w:rFonts w:ascii="Symbol" w:hAnsi="Symbol" w:hint="default"/>
+      </w:rPr>
+    </w:lvl>
+    <w:lvl w:ilvl="4" w:tplc="0C0A0003" w:tentative="1">
+      <w:start w:val="1"/>
+      <w:numFmt w:val="bullet"/>
+      <w:lvlText w:val="o"/>
+      <w:lvlJc w:val="left"/>
+      <w:pPr>
+        <w:ind w:left="3600" w:hanging="360"/>
+      </w:pPr>
+      <w:rPr>
+        <w:rFonts w:ascii="Courier New" w:hAnsi="Courier New" w:cs="Courier New" w:hint="default"/>
+      </w:rPr>
+    </w:lvl>
+    <w:lvl w:ilvl="5" w:tplc="0C0A0005" w:tentative="1">
+      <w:start w:val="1"/>
+      <w:numFmt w:val="bullet"/>
+      <w:lvlText w:val=""/>
+      <w:lvlJc w:val="left"/>
+      <w:pPr>
+        <w:ind w:left="4320" w:hanging="360"/>
+      </w:pPr>
+      <w:rPr>
+        <w:rFonts w:ascii="Wingdings" w:hAnsi="Wingdings" w:hint="default"/>
+      </w:rPr>
+    </w:lvl>
+    <w:lvl w:ilvl="6" w:tplc="0C0A0001" w:tentative="1">
+      <w:start w:val="1"/>
+      <w:numFmt w:val="bullet"/>
+      <w:lvlText w:val=""/>
+      <w:lvlJc w:val="left"/>
+      <w:pPr>
+        <w:ind w:left="5040" w:hanging="360"/>
+      </w:pPr>
+      <w:rPr>
+        <w:rFonts w:ascii="Symbol" w:hAnsi="Symbol" w:hint="default"/>
+      </w:rPr>
+    </w:lvl>
+    <w:lvl w:ilvl="7" w:tplc="0C0A0003" w:tentative="1">
+      <w:start w:val="1"/>
+      <w:numFmt w:val="bullet"/>
+      <w:lvlText w:val="o"/>
+      <w:lvlJc w:val="left"/>
+      <w:pPr>
+        <w:ind w:left="5760" w:hanging="360"/>
+      </w:pPr>
+      <w:rPr>
+        <w:rFonts w:ascii="Courier New" w:hAnsi="Courier New" w:cs="Courier New" w:hint="default"/>
+      </w:rPr>
+    </w:lvl>
+    <w:lvl w:ilvl="8" w:tplc="0C0A0005" w:tentative="1">
+      <w:start w:val="1"/>
+      <w:numFmt w:val="bullet"/>
+      <w:lvlText w:val=""/>
+      <w:lvlJc w:val="left"/>
+      <w:pPr>
+        <w:ind w:left="6480" w:hanging="360"/>
+      </w:pPr>
+      <w:rPr>
+        <w:rFonts w:ascii="Wingdings" w:hAnsi="Wingdings" w:hint="default"/>
+      </w:rPr>
+    </w:lvl>
+  </w:abstractNum>
+  <w:abstractNum w:abstractNumId="5" w15:restartNumberingAfterBreak="0">
     <w:nsid w:val="420755E9"/>
     <w:multiLevelType w:val="hybridMultilevel"/>
     <w:tmpl w:val="4C9679EA"/>
@@ -16919,7 +18218,7 @@
       </w:rPr>
     </w:lvl>
   </w:abstractNum>
-  <w:abstractNum w:abstractNumId="4" w15:restartNumberingAfterBreak="0">
+  <w:abstractNum w:abstractNumId="6" w15:restartNumberingAfterBreak="0">
     <w:nsid w:val="4F42605F"/>
     <w:multiLevelType w:val="hybridMultilevel"/>
     <w:tmpl w:val="B0AC3D82"/>
@@ -17005,7 +18304,7 @@
       </w:pPr>
     </w:lvl>
   </w:abstractNum>
-  <w:abstractNum w:abstractNumId="5" w15:restartNumberingAfterBreak="0">
+  <w:abstractNum w:abstractNumId="7" w15:restartNumberingAfterBreak="0">
     <w:nsid w:val="6D8A05A5"/>
     <w:multiLevelType w:val="hybridMultilevel"/>
     <w:tmpl w:val="525AA3E4"/>
@@ -17121,7 +18420,7 @@
       </w:rPr>
     </w:lvl>
   </w:abstractNum>
-  <w:abstractNum w:abstractNumId="6" w15:restartNumberingAfterBreak="0">
+  <w:abstractNum w:abstractNumId="8" w15:restartNumberingAfterBreak="0">
     <w:nsid w:val="7F942D16"/>
     <w:multiLevelType w:val="hybridMultilevel"/>
     <w:tmpl w:val="7DCA26C4"/>
@@ -17300,19 +18599,25 @@
     <w:abstractNumId w:val="0"/>
   </w:num>
   <w:num w:numId="14">
+    <w:abstractNumId w:val="8"/>
+  </w:num>
+  <w:num w:numId="15">
+    <w:abstractNumId w:val="5"/>
+  </w:num>
+  <w:num w:numId="16">
+    <w:abstractNumId w:val="7"/>
+  </w:num>
+  <w:num w:numId="17">
+    <w:abstractNumId w:val="3"/>
+  </w:num>
+  <w:num w:numId="18">
     <w:abstractNumId w:val="6"/>
   </w:num>
-  <w:num w:numId="15">
-    <w:abstractNumId w:val="3"/>
+  <w:num w:numId="19">
+    <w:abstractNumId w:val="4"/>
   </w:num>
-  <w:num w:numId="16">
-    <w:abstractNumId w:val="5"/>
-  </w:num>
-  <w:num w:numId="17">
+  <w:num w:numId="20">
     <w:abstractNumId w:val="2"/>
-  </w:num>
-  <w:num w:numId="18">
-    <w:abstractNumId w:val="4"/>
   </w:num>
 </w:numbering>
 </file>
@@ -18595,6 +19900,23 @@
       <w:lang w:val="es-ES"/>
     </w:rPr>
   </w:style>
+  <w:style w:type="paragraph" w:styleId="NormalWeb">
+    <w:name w:val="Normal (Web)"/>
+    <w:basedOn w:val="Normal"/>
+    <w:uiPriority w:val="99"/>
+    <w:semiHidden/>
+    <w:unhideWhenUsed/>
+    <w:rsid w:val="00307366"/>
+    <w:pPr>
+      <w:spacing w:before="100" w:beforeAutospacing="1" w:after="100" w:afterAutospacing="1" w:line="240" w:lineRule="auto"/>
+      <w:jc w:val="left"/>
+    </w:pPr>
+    <w:rPr>
+      <w:rFonts w:ascii="Times New Roman" w:eastAsia="Times New Roman" w:hAnsi="Times New Roman" w:cs="Times New Roman"/>
+      <w:szCs w:val="24"/>
+      <w:lang w:eastAsia="es-ES"/>
+    </w:rPr>
+  </w:style>
 </w:styles>
 </file>
 
@@ -18881,7 +20203,7 @@
 </file>
 
 <file path=customXml/itemProps2.xml><?xml version="1.0" encoding="utf-8"?>
-<ds:datastoreItem xmlns:ds="http://schemas.openxmlformats.org/officeDocument/2006/customXml" ds:itemID="{D0DF25C2-6196-4E09-A48F-DC50AB2A329B}">
+<ds:datastoreItem xmlns:ds="http://schemas.openxmlformats.org/officeDocument/2006/customXml" ds:itemID="{47DEDEDF-FFB9-4097-8161-32A455E7C4AA}">
   <ds:schemaRefs>
     <ds:schemaRef ds:uri="http://schemas.openxmlformats.org/officeDocument/2006/bibliography"/>
   </ds:schemaRefs>

</xml_diff>

<commit_message>
01/06/2016, hacer manual de usuario
</commit_message>
<xml_diff>
--- a/Alumno/Documentos/documento.docx
+++ b/Alumno/Documentos/documento.docx
@@ -17434,13 +17434,7 @@
         <w:jc w:val="left"/>
       </w:pPr>
       <w:r>
-        <w:t>E</w:t>
-      </w:r>
-      <w:r>
-        <w:t>ste apartado</w:t>
-      </w:r>
-      <w:r>
-        <w:t xml:space="preserve"> se mostrará en la página principal del módulo y mostrará diversos datos, como el número de ventas por mes actual, mes anterior, semana actual y semana anterior, y un gráfico por el tipo de cliente. También se mostrará un gráfico con las facturas pagadas y no pagadas.</w:t>
+        <w:t>Este apartado se mostrará en la página principal del módulo y mostrará diversos datos, como el número de ventas por mes actual, mes anterior, semana actual y semana anterior, y un gráfico por el tipo de cliente. También se mostrará un gráfico con las facturas pagadas y no pagadas.</w:t>
       </w:r>
     </w:p>
     <w:p>
@@ -18419,15 +18413,39 @@
     </w:p>
     <w:p>
       <w:r>
-        <w:t xml:space="preserve">Poner </w:t>
+        <w:t>El</w:t>
+      </w:r>
+      <w:r>
+        <w:t xml:space="preserve"> mapa web del portal es un esquema conceptual que permite mostrar de una forma visual las </w:t>
+      </w:r>
+      <w:r>
+        <w:t>funciones</w:t>
+      </w:r>
+      <w:r>
+        <w:t xml:space="preserve"> accesibles desde cada una de las páginas web</w:t>
+      </w:r>
+      <w:r>
+        <w:t>.</w:t>
+      </w:r>
+      <w:r>
+        <w:t xml:space="preserve"> Representado</w:t>
+      </w:r>
+      <w:r>
+        <w:t xml:space="preserve"> en un diagrama</w:t>
+      </w:r>
+      <w:r>
+        <w:t xml:space="preserve"> jerárquico en el que cada nivel del diagrama muestra el número de </w:t>
       </w:r>
       <w:proofErr w:type="spellStart"/>
       <w:r>
-        <w:t>definicion</w:t>
+        <w:t>clicks</w:t>
       </w:r>
       <w:proofErr w:type="spellEnd"/>
       <w:r>
-        <w:t xml:space="preserve"> </w:t>
+        <w:t xml:space="preserve"> necesarios para acceder a una determinada página del sitio desde otra cualquiera</w:t>
+      </w:r>
+      <w:r>
+        <w:t>.</w:t>
       </w:r>
     </w:p>
     <w:p>
@@ -18435,10 +18453,10 @@
         <w:pStyle w:val="Ttulo3"/>
       </w:pPr>
       <w:r>
-        <w:lastRenderedPageBreak/>
         <w:t>Mapa Web del Módulo de Administración</w:t>
       </w:r>
     </w:p>
+    <w:p/>
     <w:p>
       <w:pPr>
         <w:jc w:val="center"/>
@@ -18448,11 +18466,12 @@
           <w:noProof/>
           <w:lang w:eastAsia="es-ES"/>
         </w:rPr>
+        <w:lastRenderedPageBreak/>
         <w:drawing>
           <wp:inline distT="0" distB="0" distL="0" distR="0">
-            <wp:extent cx="5943600" cy="3620770"/>
-            <wp:effectExtent l="0" t="0" r="0" b="0"/>
-            <wp:docPr id="60" name="Imagen 60"/>
+            <wp:extent cx="6211019" cy="2926345"/>
+            <wp:effectExtent l="0" t="0" r="0" b="7620"/>
+            <wp:docPr id="62" name="Imagen 62"/>
             <wp:cNvGraphicFramePr>
               <a:graphicFrameLocks xmlns:a="http://schemas.openxmlformats.org/drawingml/2006/main" noChangeAspect="1"/>
             </wp:cNvGraphicFramePr>
@@ -18460,11 +18479,11 @@
               <a:graphicData uri="http://schemas.openxmlformats.org/drawingml/2006/picture">
                 <pic:pic xmlns:pic="http://schemas.openxmlformats.org/drawingml/2006/picture">
                   <pic:nvPicPr>
-                    <pic:cNvPr id="60" name="mapaweb_admin.png"/>
+                    <pic:cNvPr id="62" name="mapaweb_admin.png"/>
                     <pic:cNvPicPr/>
                   </pic:nvPicPr>
                   <pic:blipFill>
-                    <a:blip r:embed="rId24">
+                    <a:blip r:embed="rId24" cstate="print">
                       <a:extLst>
                         <a:ext uri="{28A0092B-C50C-407E-A947-70E740481C1C}">
                           <a14:useLocalDpi xmlns:a14="http://schemas.microsoft.com/office/drawing/2010/main" val="0"/>
@@ -18478,7 +18497,7 @@
                   <pic:spPr>
                     <a:xfrm>
                       <a:off x="0" y="0"/>
-                      <a:ext cx="5943600" cy="3620770"/>
+                      <a:ext cx="6216232" cy="2928801"/>
                     </a:xfrm>
                     <a:prstGeom prst="rect">
                       <a:avLst/>
@@ -18491,34 +18510,75 @@
         </w:drawing>
       </w:r>
     </w:p>
-    <w:p/>
-    <w:p/>
-    <w:p/>
+    <w:p>
+      <w:pPr>
+        <w:jc w:val="center"/>
+      </w:pPr>
+    </w:p>
+    <w:p>
+      <w:pPr>
+        <w:pStyle w:val="Ttulo3"/>
+      </w:pPr>
+      <w:r>
+        <w:t>Mapa Web del Módulo de Venta</w:t>
+      </w:r>
+    </w:p>
+    <w:p>
+      <w:r>
+        <w:rPr>
+          <w:noProof/>
+          <w:lang w:eastAsia="es-ES"/>
+        </w:rPr>
+        <w:drawing>
+          <wp:inline distT="0" distB="0" distL="0" distR="0">
+            <wp:extent cx="6210000" cy="4081615"/>
+            <wp:effectExtent l="0" t="0" r="635" b="0"/>
+            <wp:docPr id="64" name="Imagen 64"/>
+            <wp:cNvGraphicFramePr>
+              <a:graphicFrameLocks xmlns:a="http://schemas.openxmlformats.org/drawingml/2006/main" noChangeAspect="1"/>
+            </wp:cNvGraphicFramePr>
+            <a:graphic xmlns:a="http://schemas.openxmlformats.org/drawingml/2006/main">
+              <a:graphicData uri="http://schemas.openxmlformats.org/drawingml/2006/picture">
+                <pic:pic xmlns:pic="http://schemas.openxmlformats.org/drawingml/2006/picture">
+                  <pic:nvPicPr>
+                    <pic:cNvPr id="64" name="mapaweb_venta.png"/>
+                    <pic:cNvPicPr/>
+                  </pic:nvPicPr>
+                  <pic:blipFill>
+                    <a:blip r:embed="rId25">
+                      <a:extLst>
+                        <a:ext uri="{28A0092B-C50C-407E-A947-70E740481C1C}">
+                          <a14:useLocalDpi xmlns:a14="http://schemas.microsoft.com/office/drawing/2010/main" val="0"/>
+                        </a:ext>
+                      </a:extLst>
+                    </a:blip>
+                    <a:stretch>
+                      <a:fillRect/>
+                    </a:stretch>
+                  </pic:blipFill>
+                  <pic:spPr>
+                    <a:xfrm>
+                      <a:off x="0" y="0"/>
+                      <a:ext cx="6210000" cy="4081615"/>
+                    </a:xfrm>
+                    <a:prstGeom prst="rect">
+                      <a:avLst/>
+                    </a:prstGeom>
+                  </pic:spPr>
+                </pic:pic>
+              </a:graphicData>
+            </a:graphic>
+          </wp:inline>
+        </w:drawing>
+      </w:r>
+    </w:p>
     <w:p/>
     <w:p>
       <w:pPr>
-        <w:pStyle w:val="Ttulo3"/>
-      </w:pPr>
-      <w:r>
-        <w:t>Mapa Web del M</w:t>
-      </w:r>
-      <w:r>
-        <w:t>ódulo de Venta</w:t>
-      </w:r>
+        <w:pStyle w:val="Ttulo1"/>
+      </w:pPr>
       <w:bookmarkStart w:id="31" w:name="_GoBack"/>
       <w:bookmarkEnd w:id="31"/>
-    </w:p>
-    <w:p/>
-    <w:p/>
-    <w:p/>
-    <w:p/>
-    <w:p/>
-    <w:p/>
-    <w:p/>
-    <w:p>
-      <w:pPr>
-        <w:pStyle w:val="Ttulo1"/>
-      </w:pPr>
       <w:r>
         <w:lastRenderedPageBreak/>
         <w:t>MODELO DE DATOS</w:t>
@@ -18610,7 +18670,7 @@
                     <pic:cNvPicPr/>
                   </pic:nvPicPr>
                   <pic:blipFill>
-                    <a:blip r:embed="rId25">
+                    <a:blip r:embed="rId26">
                       <a:extLst>
                         <a:ext uri="{28A0092B-C50C-407E-A947-70E740481C1C}">
                           <a14:useLocalDpi xmlns:a14="http://schemas.microsoft.com/office/drawing/2010/main" val="0"/>
@@ -18648,22 +18708,7 @@
     </w:p>
     <w:p>
       <w:r>
-        <w:t>A continuación</w:t>
-      </w:r>
-      <w:r>
-        <w:t>,</w:t>
-      </w:r>
-      <w:r>
-        <w:t xml:space="preserve"> se detallan cada una de las tablas y los campos que contiene</w:t>
-      </w:r>
-      <w:r>
-        <w:t>n</w:t>
-      </w:r>
-      <w:r>
-        <w:t xml:space="preserve"> así como</w:t>
-      </w:r>
-      <w:r>
-        <w:t xml:space="preserve"> las claves primarias y foráneas. </w:t>
+        <w:t xml:space="preserve">A continuación, se detallan cada una de las tablas y los campos que contienen así como las claves primarias y foráneas. </w:t>
       </w:r>
     </w:p>
     <w:p/>
@@ -18693,7 +18738,7 @@
                     <pic:cNvPicPr/>
                   </pic:nvPicPr>
                   <pic:blipFill>
-                    <a:blip r:embed="rId26">
+                    <a:blip r:embed="rId27">
                       <a:extLst>
                         <a:ext uri="{28A0092B-C50C-407E-A947-70E740481C1C}">
                           <a14:useLocalDpi xmlns:a14="http://schemas.microsoft.com/office/drawing/2010/main" val="0"/>
@@ -18746,7 +18791,7 @@
                     <pic:cNvPicPr/>
                   </pic:nvPicPr>
                   <pic:blipFill>
-                    <a:blip r:embed="rId27">
+                    <a:blip r:embed="rId28">
                       <a:extLst>
                         <a:ext uri="{28A0092B-C50C-407E-A947-70E740481C1C}">
                           <a14:useLocalDpi xmlns:a14="http://schemas.microsoft.com/office/drawing/2010/main" val="0"/>
@@ -18798,7 +18843,7 @@
                     <pic:cNvPicPr/>
                   </pic:nvPicPr>
                   <pic:blipFill>
-                    <a:blip r:embed="rId28">
+                    <a:blip r:embed="rId29">
                       <a:extLst>
                         <a:ext uri="{28A0092B-C50C-407E-A947-70E740481C1C}">
                           <a14:useLocalDpi xmlns:a14="http://schemas.microsoft.com/office/drawing/2010/main" val="0"/>
@@ -18891,7 +18936,7 @@
                     <pic:cNvPicPr/>
                   </pic:nvPicPr>
                   <pic:blipFill>
-                    <a:blip r:embed="rId29">
+                    <a:blip r:embed="rId30">
                       <a:extLst>
                         <a:ext uri="{28A0092B-C50C-407E-A947-70E740481C1C}">
                           <a14:useLocalDpi xmlns:a14="http://schemas.microsoft.com/office/drawing/2010/main" val="0"/>
@@ -19238,7 +19283,7 @@
                     <pic:cNvPicPr/>
                   </pic:nvPicPr>
                   <pic:blipFill>
-                    <a:blip r:embed="rId30">
+                    <a:blip r:embed="rId31">
                       <a:extLst>
                         <a:ext uri="{28A0092B-C50C-407E-A947-70E740481C1C}">
                           <a14:useLocalDpi xmlns:a14="http://schemas.microsoft.com/office/drawing/2010/main" val="0"/>
@@ -19403,7 +19448,7 @@
       <w:r>
         <w:t xml:space="preserve"> </w:t>
       </w:r>
-      <w:hyperlink r:id="rId31" w:tooltip="World Wide Web Consortium" w:history="1">
+      <w:hyperlink r:id="rId32" w:tooltip="World Wide Web Consortium" w:history="1">
         <w:proofErr w:type="spellStart"/>
         <w:r>
           <w:rPr>
@@ -19458,7 +19503,7 @@
       <w:r>
         <w:t>(</w:t>
       </w:r>
-      <w:hyperlink r:id="rId32" w:tooltip="W3C" w:history="1">
+      <w:hyperlink r:id="rId33" w:tooltip="W3C" w:history="1">
         <w:r>
           <w:rPr>
             <w:rStyle w:val="Hipervnculo"/>
@@ -19599,143 +19644,6 @@
                 <pic:pic xmlns:pic="http://schemas.openxmlformats.org/drawingml/2006/picture">
                   <pic:nvPicPr>
                     <pic:cNvPr id="38" name="css.jpg"/>
-                    <pic:cNvPicPr/>
-                  </pic:nvPicPr>
-                  <pic:blipFill>
-                    <a:blip r:embed="rId33">
-                      <a:extLst>
-                        <a:ext uri="{28A0092B-C50C-407E-A947-70E740481C1C}">
-                          <a14:useLocalDpi xmlns:a14="http://schemas.microsoft.com/office/drawing/2010/main" val="0"/>
-                        </a:ext>
-                      </a:extLst>
-                    </a:blip>
-                    <a:stretch>
-                      <a:fillRect/>
-                    </a:stretch>
-                  </pic:blipFill>
-                  <pic:spPr>
-                    <a:xfrm>
-                      <a:off x="0" y="0"/>
-                      <a:ext cx="1800000" cy="1800000"/>
-                    </a:xfrm>
-                    <a:prstGeom prst="rect">
-                      <a:avLst/>
-                    </a:prstGeom>
-                  </pic:spPr>
-                </pic:pic>
-              </a:graphicData>
-            </a:graphic>
-            <wp14:sizeRelH relativeFrom="margin">
-              <wp14:pctWidth>0</wp14:pctWidth>
-            </wp14:sizeRelH>
-            <wp14:sizeRelV relativeFrom="margin">
-              <wp14:pctHeight>0</wp14:pctHeight>
-            </wp14:sizeRelV>
-          </wp:anchor>
-        </w:drawing>
-      </w:r>
-      <w:r>
-        <w:t>Hoja de estilo en cascada o CSS (</w:t>
-      </w:r>
-      <w:proofErr w:type="spellStart"/>
-      <w:r>
-        <w:t>cascading</w:t>
-      </w:r>
-      <w:proofErr w:type="spellEnd"/>
-      <w:r>
-        <w:t xml:space="preserve"> </w:t>
-      </w:r>
-      <w:proofErr w:type="spellStart"/>
-      <w:r>
-        <w:t>style</w:t>
-      </w:r>
-      <w:proofErr w:type="spellEnd"/>
-      <w:r>
-        <w:t xml:space="preserve"> </w:t>
-      </w:r>
-      <w:proofErr w:type="spellStart"/>
-      <w:r>
-        <w:t>sheets</w:t>
-      </w:r>
-      <w:proofErr w:type="spellEnd"/>
-      <w:r>
-        <w:t xml:space="preserve">) es un lenguaje usado para definir y crear la presentación de un documento estructurado escrito en HTML o XML2 (y por extensión en XHTML). El </w:t>
-      </w:r>
-      <w:proofErr w:type="spellStart"/>
-      <w:r>
-        <w:t>World</w:t>
-      </w:r>
-      <w:proofErr w:type="spellEnd"/>
-      <w:r>
-        <w:t xml:space="preserve"> Wide Web </w:t>
-      </w:r>
-      <w:proofErr w:type="spellStart"/>
-      <w:r>
-        <w:t>Consortium</w:t>
-      </w:r>
-      <w:proofErr w:type="spellEnd"/>
-      <w:r>
-        <w:t xml:space="preserve"> (W3C) es el encargado de formular la especificación de las hojas de estilo que servirán de estándar para los agentes de usuario o navegadores.</w:t>
-      </w:r>
-    </w:p>
-    <w:p>
-      <w:r>
-        <w:t xml:space="preserve">La idea que se encuentra detrás del desarrollo de CSS es separar la estructura de un documento de su presentación, que es lo recomendado. </w:t>
-      </w:r>
-    </w:p>
-    <w:p>
-      <w:r>
-        <w:t xml:space="preserve">La información de estilo puede ser definida en un documento separado o en el mismo documento HTML. En este último caso podrían definirse estilos generales en la cabecera del documento o en cada etiqueta particular mediante el atributo </w:t>
-      </w:r>
-      <w:proofErr w:type="spellStart"/>
-      <w:r>
-        <w:rPr>
-          <w:i/>
-        </w:rPr>
-        <w:t>style</w:t>
-      </w:r>
-      <w:proofErr w:type="spellEnd"/>
-      <w:r>
-        <w:t>.</w:t>
-      </w:r>
-    </w:p>
-    <w:p>
-      <w:pPr>
-        <w:pStyle w:val="Ttulo3"/>
-      </w:pPr>
-      <w:bookmarkStart w:id="39" w:name="_Toc452488866"/>
-      <w:r>
-        <w:t>JavaScript</w:t>
-      </w:r>
-      <w:bookmarkEnd w:id="39"/>
-    </w:p>
-    <w:p>
-      <w:r>
-        <w:rPr>
-          <w:noProof/>
-          <w:lang w:eastAsia="es-ES"/>
-        </w:rPr>
-        <w:drawing>
-          <wp:anchor distT="0" distB="0" distL="114300" distR="114300" simplePos="0" relativeHeight="251664384" behindDoc="0" locked="0" layoutInCell="1" allowOverlap="1" wp14:anchorId="3815F69B" wp14:editId="3DA25B5F">
-            <wp:simplePos x="0" y="0"/>
-            <wp:positionH relativeFrom="margin">
-              <wp:align>left</wp:align>
-            </wp:positionH>
-            <wp:positionV relativeFrom="paragraph">
-              <wp:posOffset>1270</wp:posOffset>
-            </wp:positionV>
-            <wp:extent cx="1800000" cy="1800000"/>
-            <wp:effectExtent l="0" t="0" r="0" b="0"/>
-            <wp:wrapSquare wrapText="bothSides"/>
-            <wp:docPr id="39" name="Imagen 39"/>
-            <wp:cNvGraphicFramePr>
-              <a:graphicFrameLocks xmlns:a="http://schemas.openxmlformats.org/drawingml/2006/main" noChangeAspect="1"/>
-            </wp:cNvGraphicFramePr>
-            <a:graphic xmlns:a="http://schemas.openxmlformats.org/drawingml/2006/main">
-              <a:graphicData uri="http://schemas.openxmlformats.org/drawingml/2006/picture">
-                <pic:pic xmlns:pic="http://schemas.openxmlformats.org/drawingml/2006/picture">
-                  <pic:nvPicPr>
-                    <pic:cNvPr id="39" name="js.jpg"/>
                     <pic:cNvPicPr/>
                   </pic:nvPicPr>
                   <pic:blipFill>
@@ -19772,6 +19680,143 @@
         </w:drawing>
       </w:r>
       <w:r>
+        <w:t>Hoja de estilo en cascada o CSS (</w:t>
+      </w:r>
+      <w:proofErr w:type="spellStart"/>
+      <w:r>
+        <w:t>cascading</w:t>
+      </w:r>
+      <w:proofErr w:type="spellEnd"/>
+      <w:r>
+        <w:t xml:space="preserve"> </w:t>
+      </w:r>
+      <w:proofErr w:type="spellStart"/>
+      <w:r>
+        <w:t>style</w:t>
+      </w:r>
+      <w:proofErr w:type="spellEnd"/>
+      <w:r>
+        <w:t xml:space="preserve"> </w:t>
+      </w:r>
+      <w:proofErr w:type="spellStart"/>
+      <w:r>
+        <w:t>sheets</w:t>
+      </w:r>
+      <w:proofErr w:type="spellEnd"/>
+      <w:r>
+        <w:t xml:space="preserve">) es un lenguaje usado para definir y crear la presentación de un documento estructurado escrito en HTML o XML2 (y por extensión en XHTML). El </w:t>
+      </w:r>
+      <w:proofErr w:type="spellStart"/>
+      <w:r>
+        <w:t>World</w:t>
+      </w:r>
+      <w:proofErr w:type="spellEnd"/>
+      <w:r>
+        <w:t xml:space="preserve"> Wide Web </w:t>
+      </w:r>
+      <w:proofErr w:type="spellStart"/>
+      <w:r>
+        <w:t>Consortium</w:t>
+      </w:r>
+      <w:proofErr w:type="spellEnd"/>
+      <w:r>
+        <w:t xml:space="preserve"> (W3C) es el encargado de formular la especificación de las hojas de estilo que servirán de estándar para los agentes de usuario o navegadores.</w:t>
+      </w:r>
+    </w:p>
+    <w:p>
+      <w:r>
+        <w:t xml:space="preserve">La idea que se encuentra detrás del desarrollo de CSS es separar la estructura de un documento de su presentación, que es lo recomendado. </w:t>
+      </w:r>
+    </w:p>
+    <w:p>
+      <w:r>
+        <w:t xml:space="preserve">La información de estilo puede ser definida en un documento separado o en el mismo documento HTML. En este último caso podrían definirse estilos generales en la cabecera del documento o en cada etiqueta particular mediante el atributo </w:t>
+      </w:r>
+      <w:proofErr w:type="spellStart"/>
+      <w:r>
+        <w:rPr>
+          <w:i/>
+        </w:rPr>
+        <w:t>style</w:t>
+      </w:r>
+      <w:proofErr w:type="spellEnd"/>
+      <w:r>
+        <w:t>.</w:t>
+      </w:r>
+    </w:p>
+    <w:p>
+      <w:pPr>
+        <w:pStyle w:val="Ttulo3"/>
+      </w:pPr>
+      <w:bookmarkStart w:id="39" w:name="_Toc452488866"/>
+      <w:r>
+        <w:t>JavaScript</w:t>
+      </w:r>
+      <w:bookmarkEnd w:id="39"/>
+    </w:p>
+    <w:p>
+      <w:r>
+        <w:rPr>
+          <w:noProof/>
+          <w:lang w:eastAsia="es-ES"/>
+        </w:rPr>
+        <w:drawing>
+          <wp:anchor distT="0" distB="0" distL="114300" distR="114300" simplePos="0" relativeHeight="251664384" behindDoc="0" locked="0" layoutInCell="1" allowOverlap="1" wp14:anchorId="3815F69B" wp14:editId="3DA25B5F">
+            <wp:simplePos x="0" y="0"/>
+            <wp:positionH relativeFrom="margin">
+              <wp:align>left</wp:align>
+            </wp:positionH>
+            <wp:positionV relativeFrom="paragraph">
+              <wp:posOffset>1270</wp:posOffset>
+            </wp:positionV>
+            <wp:extent cx="1800000" cy="1800000"/>
+            <wp:effectExtent l="0" t="0" r="0" b="0"/>
+            <wp:wrapSquare wrapText="bothSides"/>
+            <wp:docPr id="39" name="Imagen 39"/>
+            <wp:cNvGraphicFramePr>
+              <a:graphicFrameLocks xmlns:a="http://schemas.openxmlformats.org/drawingml/2006/main" noChangeAspect="1"/>
+            </wp:cNvGraphicFramePr>
+            <a:graphic xmlns:a="http://schemas.openxmlformats.org/drawingml/2006/main">
+              <a:graphicData uri="http://schemas.openxmlformats.org/drawingml/2006/picture">
+                <pic:pic xmlns:pic="http://schemas.openxmlformats.org/drawingml/2006/picture">
+                  <pic:nvPicPr>
+                    <pic:cNvPr id="39" name="js.jpg"/>
+                    <pic:cNvPicPr/>
+                  </pic:nvPicPr>
+                  <pic:blipFill>
+                    <a:blip r:embed="rId35">
+                      <a:extLst>
+                        <a:ext uri="{28A0092B-C50C-407E-A947-70E740481C1C}">
+                          <a14:useLocalDpi xmlns:a14="http://schemas.microsoft.com/office/drawing/2010/main" val="0"/>
+                        </a:ext>
+                      </a:extLst>
+                    </a:blip>
+                    <a:stretch>
+                      <a:fillRect/>
+                    </a:stretch>
+                  </pic:blipFill>
+                  <pic:spPr>
+                    <a:xfrm>
+                      <a:off x="0" y="0"/>
+                      <a:ext cx="1800000" cy="1800000"/>
+                    </a:xfrm>
+                    <a:prstGeom prst="rect">
+                      <a:avLst/>
+                    </a:prstGeom>
+                  </pic:spPr>
+                </pic:pic>
+              </a:graphicData>
+            </a:graphic>
+            <wp14:sizeRelH relativeFrom="margin">
+              <wp14:pctWidth>0</wp14:pctWidth>
+            </wp14:sizeRelH>
+            <wp14:sizeRelV relativeFrom="margin">
+              <wp14:pctHeight>0</wp14:pctHeight>
+            </wp14:sizeRelV>
+          </wp:anchor>
+        </w:drawing>
+      </w:r>
+      <w:r>
         <w:t xml:space="preserve">JavaScript (abreviado comúnmente "JS") es un lenguaje de programación interpretado, dialecto del estándar ECMA Script. Se define como orientado a objetos, basado en prototipos, imperativo, débilmente </w:t>
       </w:r>
       <w:proofErr w:type="spellStart"/>
@@ -19836,7 +19881,7 @@
       <w:proofErr w:type="spellEnd"/>
     </w:p>
     <w:p>
-      <w:hyperlink r:id="rId35" w:history="1">
+      <w:hyperlink r:id="rId36" w:history="1">
         <w:proofErr w:type="spellStart"/>
         <w:r>
           <w:rPr>
@@ -19916,7 +19961,7 @@
                     <pic:cNvPicPr/>
                   </pic:nvPicPr>
                   <pic:blipFill>
-                    <a:blip r:embed="rId36">
+                    <a:blip r:embed="rId37">
                       <a:extLst>
                         <a:ext uri="{28A0092B-C50C-407E-A947-70E740481C1C}">
                           <a14:useLocalDpi xmlns:a14="http://schemas.microsoft.com/office/drawing/2010/main" val="0"/>
@@ -19950,7 +19995,8 @@
         <w:pStyle w:val="Ttulo3"/>
       </w:pPr>
       <w:bookmarkStart w:id="40" w:name="_Toc452488867"/>
-      <w:proofErr w:type="spellStart"/>
+      <w:bookmarkStart w:id="41" w:name="_Bootstrap"/>
+      <w:bookmarkEnd w:id="41"/>
       <w:r>
         <w:t>Boo</w:t>
       </w:r>
@@ -19958,7 +20004,6 @@
         <w:t>tstrap</w:t>
       </w:r>
       <w:bookmarkEnd w:id="40"/>
-      <w:proofErr w:type="spellEnd"/>
     </w:p>
     <w:p>
       <w:r>
@@ -19967,7 +20012,7 @@
           <w:lang w:eastAsia="es-ES"/>
         </w:rPr>
         <w:drawing>
-          <wp:anchor distT="0" distB="0" distL="114300" distR="114300" simplePos="0" relativeHeight="251666432" behindDoc="0" locked="0" layoutInCell="1" allowOverlap="1" wp14:anchorId="6639E8B3" wp14:editId="56A1098C">
+          <wp:anchor distT="0" distB="0" distL="114300" distR="114300" simplePos="0" relativeHeight="251666432" behindDoc="0" locked="0" layoutInCell="1" allowOverlap="1" wp14:anchorId="4BFEF235" wp14:editId="0E9EAF54">
             <wp:simplePos x="0" y="0"/>
             <wp:positionH relativeFrom="margin">
               <wp:align>left</wp:align>
@@ -19990,7 +20035,7 @@
                     <pic:cNvPicPr/>
                   </pic:nvPicPr>
                   <pic:blipFill>
-                    <a:blip r:embed="rId37" cstate="print">
+                    <a:blip r:embed="rId38" cstate="print">
                       <a:extLst>
                         <a:ext uri="{28A0092B-C50C-407E-A947-70E740481C1C}">
                           <a14:useLocalDpi xmlns:a14="http://schemas.microsoft.com/office/drawing/2010/main" val="0"/>
@@ -20023,15 +20068,15 @@
         </w:drawing>
       </w:r>
       <w:r>
-        <w:t xml:space="preserve">Twitter </w:t>
+        <w:t xml:space="preserve">Twitter Bootstrap es un </w:t>
       </w:r>
       <w:proofErr w:type="spellStart"/>
       <w:r>
-        <w:t>Bootstrap</w:t>
+        <w:t>framework</w:t>
       </w:r>
       <w:proofErr w:type="spellEnd"/>
       <w:r>
-        <w:t xml:space="preserve"> es un framework o conjunto de herramientas de software libre para diseño de sitios y aplicaciones web </w:t>
+        <w:t xml:space="preserve"> o conjunto de herramientas de software libre para diseño de sitios y aplicaciones web </w:t>
       </w:r>
       <w:proofErr w:type="spellStart"/>
       <w:r>
@@ -20043,47 +20088,13 @@
       </w:r>
     </w:p>
     <w:p>
-      <w:proofErr w:type="spellStart"/>
-      <w:r>
-        <w:t>Bootstrap</w:t>
-      </w:r>
-      <w:proofErr w:type="spellEnd"/>
-      <w:r>
-        <w:t xml:space="preserve"> 3 se ha creado desde cero pensando en los móviles de manera que en lugar de incluir algunos estilos opcionales para móviles todo ello ya está incluido en el propio </w:t>
-      </w:r>
-      <w:proofErr w:type="spellStart"/>
-      <w:r>
-        <w:t>Bootstrap</w:t>
-      </w:r>
-      <w:proofErr w:type="spellEnd"/>
-      <w:r>
-        <w:t xml:space="preserve">. Para ello ha definido un sistema de doce rejillas que permitirá distribuir y adaptar los contenidos de un sitio web para cualquier tipo de dispositivos y navegadores. </w:t>
+      <w:r>
+        <w:t xml:space="preserve">Bootstrap 3 se ha creado desde cero pensando en los móviles de manera que en lugar de incluir algunos estilos opcionales para móviles todo ello ya está incluido en el propio Bootstrap. Para ello ha definido un sistema de doce rejillas que permitirá distribuir y adaptar los contenidos de un sitio web para cualquier tipo de dispositivos y navegadores. </w:t>
       </w:r>
     </w:p>
     <w:p>
-      <w:proofErr w:type="spellStart"/>
-      <w:r>
-        <w:t>Bootstrap</w:t>
-      </w:r>
-      <w:proofErr w:type="spellEnd"/>
-      <w:r>
-        <w:t xml:space="preserve"> tiene un soporte relativamente incompleto paraHTML5yCSS 3, pero es compatible con la mayoría de los navegadores web. La información básica de compatibilidad de sitios web o aplicaciones está disponible para todos los dispositivos y navegadores. Existe un concepto de compatibilidad parcial que hace disponible la información básica. </w:t>
-      </w:r>
-      <w:proofErr w:type="spellStart"/>
-      <w:r>
-        <w:t>Bootstrap</w:t>
-      </w:r>
-      <w:proofErr w:type="spellEnd"/>
-      <w:r>
-        <w:t xml:space="preserve"> es modular y consiste esencialmente en una serie de hojas de estilo LESS que implementan la variedad de componentes de la herramienta. Los desarrolladores pueden adaptar el mismo archivo de </w:t>
-      </w:r>
-      <w:proofErr w:type="spellStart"/>
-      <w:r>
-        <w:t>Bootstrap</w:t>
-      </w:r>
-      <w:proofErr w:type="spellEnd"/>
-      <w:r>
-        <w:t xml:space="preserve">, seleccionando los componentes que deseen usar en su proyecto. Los ajustes son posibles en una medida limitada a través de una hoja de estilo de configuración central. Los cambios más profundos son posibles mediante las declaraciones LESS. El uso del lenguaje de </w:t>
+      <w:r>
+        <w:t xml:space="preserve">Bootstrap tiene un soporte relativamente incompleto paraHTML5yCSS 3, pero es compatible con la mayoría de los navegadores web. La información básica de compatibilidad de sitios web o aplicaciones está disponible para todos los dispositivos y navegadores. Existe un concepto de compatibilidad parcial que hace disponible la información básica. Bootstrap es modular y consiste esencialmente en una serie de hojas de estilo LESS que implementan la variedad de componentes de la herramienta. Los desarrolladores pueden adaptar el mismo archivo de Bootstrap, seleccionando los componentes que deseen usar en su proyecto. Los ajustes son posibles en una medida limitada a través de una hoja de estilo de configuración central. Los cambios más profundos son posibles mediante las declaraciones LESS. El uso del lenguaje de </w:t>
       </w:r>
       <w:r>
         <w:lastRenderedPageBreak/>
@@ -20102,25 +20113,21 @@
       <w:pPr>
         <w:pStyle w:val="Ttulo4"/>
       </w:pPr>
-      <w:proofErr w:type="spellStart"/>
       <w:r>
         <w:t>Font</w:t>
       </w:r>
       <w:r>
         <w:t>Awesome</w:t>
       </w:r>
-      <w:proofErr w:type="spellEnd"/>
     </w:p>
     <w:p>
-      <w:hyperlink r:id="rId38" w:history="1">
-        <w:proofErr w:type="spellStart"/>
+      <w:hyperlink r:id="rId39" w:history="1">
         <w:r>
           <w:rPr>
             <w:rStyle w:val="Hipervnculo"/>
           </w:rPr>
           <w:t>FontAwesome</w:t>
         </w:r>
-        <w:proofErr w:type="spellEnd"/>
       </w:hyperlink>
       <w:r>
         <w:t xml:space="preserve"> es un c</w:t>
@@ -20134,13 +20141,8 @@
       <w:r>
         <w:t xml:space="preserve"> diseñados por </w:t>
       </w:r>
-      <w:proofErr w:type="spellStart"/>
-      <w:r>
-        <w:t>Bootstrap</w:t>
-      </w:r>
-      <w:proofErr w:type="spellEnd"/>
-      <w:r>
-        <w:t xml:space="preserve"> </w:t>
+      <w:r>
+        <w:t xml:space="preserve">Bootstrap </w:t>
       </w:r>
       <w:r>
         <w:t>que se le</w:t>
@@ -20162,14 +20164,12 @@
       <w:pPr>
         <w:pStyle w:val="Ttulo3"/>
       </w:pPr>
-      <w:bookmarkStart w:id="41" w:name="_Toc452488868"/>
-      <w:proofErr w:type="spellStart"/>
+      <w:bookmarkStart w:id="42" w:name="_Toc452488868"/>
       <w:proofErr w:type="gramStart"/>
       <w:r>
         <w:t>jQuery</w:t>
       </w:r>
-      <w:bookmarkEnd w:id="41"/>
-      <w:proofErr w:type="spellEnd"/>
+      <w:bookmarkEnd w:id="42"/>
       <w:proofErr w:type="gramEnd"/>
     </w:p>
     <w:p>
@@ -20179,7 +20179,7 @@
           <w:lang w:eastAsia="es-ES"/>
         </w:rPr>
         <w:drawing>
-          <wp:anchor distT="0" distB="0" distL="114300" distR="114300" simplePos="0" relativeHeight="251667456" behindDoc="0" locked="0" layoutInCell="1" allowOverlap="1" wp14:anchorId="7AF816A0" wp14:editId="1A88DF01">
+          <wp:anchor distT="0" distB="0" distL="114300" distR="114300" simplePos="0" relativeHeight="251667456" behindDoc="0" locked="0" layoutInCell="1" allowOverlap="1" wp14:anchorId="78B8D558" wp14:editId="65DD9B22">
             <wp:simplePos x="0" y="0"/>
             <wp:positionH relativeFrom="column">
               <wp:posOffset>0</wp:posOffset>
@@ -20202,7 +20202,7 @@
                     <pic:cNvPicPr/>
                   </pic:nvPicPr>
                   <pic:blipFill>
-                    <a:blip r:embed="rId39">
+                    <a:blip r:embed="rId40">
                       <a:extLst>
                         <a:ext uri="{28A0092B-C50C-407E-A947-70E740481C1C}">
                           <a14:useLocalDpi xmlns:a14="http://schemas.microsoft.com/office/drawing/2010/main" val="0"/>
@@ -20234,12 +20234,10 @@
           </wp:anchor>
         </w:drawing>
       </w:r>
-      <w:proofErr w:type="spellStart"/>
       <w:proofErr w:type="gramStart"/>
       <w:r>
         <w:t>jQuery</w:t>
       </w:r>
-      <w:proofErr w:type="spellEnd"/>
       <w:proofErr w:type="gramEnd"/>
       <w:r>
         <w:t xml:space="preserve"> </w:t>
@@ -20267,29 +20265,27 @@
       </w:r>
     </w:p>
     <w:p>
+      <w:proofErr w:type="gramStart"/>
+      <w:r>
+        <w:t>jQuery</w:t>
+      </w:r>
+      <w:proofErr w:type="gramEnd"/>
+      <w:r>
+        <w:t xml:space="preserve"> no es un lenguaje, sino una serie de funciones y mé</w:t>
+      </w:r>
+      <w:r>
+        <w:t>todos de JavaS</w:t>
+      </w:r>
+      <w:r>
+        <w:t xml:space="preserve">cript de manera que podremos referirnos a jQuery como un </w:t>
+      </w:r>
       <w:proofErr w:type="spellStart"/>
-      <w:proofErr w:type="gramStart"/>
-      <w:r>
-        <w:t>jQuery</w:t>
+      <w:r>
+        <w:t>framework</w:t>
       </w:r>
       <w:proofErr w:type="spellEnd"/>
-      <w:proofErr w:type="gramEnd"/>
-      <w:r>
-        <w:t xml:space="preserve"> no es un lenguaje, sino una serie de funciones y mé</w:t>
-      </w:r>
-      <w:r>
-        <w:t>todos de JavaS</w:t>
-      </w:r>
-      <w:r>
-        <w:t xml:space="preserve">cript de manera que podremos referirnos a </w:t>
-      </w:r>
-      <w:proofErr w:type="spellStart"/>
-      <w:r>
-        <w:t>jQuery</w:t>
-      </w:r>
-      <w:proofErr w:type="spellEnd"/>
-      <w:r>
-        <w:t xml:space="preserve"> como un framework o incluso como una</w:t>
+      <w:r>
+        <w:t xml:space="preserve"> o incluso como una</w:t>
       </w:r>
       <w:r>
         <w:t xml:space="preserve"> </w:t>
@@ -20301,13 +20297,8 @@
         <w:t>JavaScript</w:t>
       </w:r>
       <w:r>
-        <w:t xml:space="preserve"> es el lenguaje y </w:t>
-      </w:r>
-      <w:proofErr w:type="spellStart"/>
-      <w:r>
-        <w:t>jQuery</w:t>
-      </w:r>
-      <w:proofErr w:type="spellEnd"/>
+        <w:t xml:space="preserve"> es el lenguaje y jQuery</w:t>
+      </w:r>
       <w:r>
         <w:t xml:space="preserve"> </w:t>
       </w:r>
@@ -20341,29 +20332,13 @@
     </w:p>
     <w:p>
       <w:r>
-        <w:t xml:space="preserve">Antes de llegar </w:t>
-      </w:r>
-      <w:proofErr w:type="spellStart"/>
-      <w:r>
-        <w:t>jQuery</w:t>
-      </w:r>
-      <w:proofErr w:type="spellEnd"/>
-      <w:r>
-        <w:t xml:space="preserve"> los desarrolladores estaban obligados a discriminar entre los diversos navegadores, para ejecutar aquel código </w:t>
+        <w:t xml:space="preserve">Antes de llegar jQuery los desarrolladores estaban obligados a discriminar entre los diversos navegadores, para ejecutar aquel código </w:t>
       </w:r>
       <w:r>
         <w:t>JavaScript</w:t>
       </w:r>
       <w:r>
-        <w:t xml:space="preserve"> que funcionaba en cada uno. Con la llegada de </w:t>
-      </w:r>
-      <w:proofErr w:type="spellStart"/>
-      <w:r>
-        <w:t>jQuery</w:t>
-      </w:r>
-      <w:proofErr w:type="spellEnd"/>
-      <w:r>
-        <w:t xml:space="preserve"> tendríamos la</w:t>
+        <w:t xml:space="preserve"> que funcionaba en cada uno. Con la llegada de jQuery tendríamos la</w:t>
       </w:r>
       <w:r>
         <w:t xml:space="preserve"> </w:t>
@@ -20375,15 +20350,7 @@
         <w:t xml:space="preserve"> </w:t>
       </w:r>
       <w:r>
-        <w:t xml:space="preserve">que ya no necesitamos preocuparnos del navegador que se utilice pues será la propia librería la que hará el trabajo "sucio" y ejecutará el código que sea compatible con el software del cliente que está accediendo a nuestra web. Para ello usaremos las funciones que </w:t>
-      </w:r>
-      <w:proofErr w:type="spellStart"/>
-      <w:r>
-        <w:t>jQuery</w:t>
-      </w:r>
-      <w:proofErr w:type="spellEnd"/>
-      <w:r>
-        <w:t xml:space="preserve"> nos proporciona, dentro de un grandísimo abanico de funcionalidades que además se extiende por medio de miles de </w:t>
+        <w:t xml:space="preserve">que ya no necesitamos preocuparnos del navegador que se utilice pues será la propia librería la que hará el trabajo "sucio" y ejecutará el código que sea compatible con el software del cliente que está accediendo a nuestra web. Para ello usaremos las funciones que jQuery nos proporciona, dentro de un grandísimo abanico de funcionalidades que además se extiende por medio de miles de </w:t>
       </w:r>
       <w:proofErr w:type="spellStart"/>
       <w:r>
@@ -20404,18 +20371,10 @@
         <w:t>Cabría asimismo citar las s</w:t>
       </w:r>
       <w:r>
-        <w:t xml:space="preserve">iguientes características que </w:t>
-      </w:r>
-      <w:proofErr w:type="spellStart"/>
-      <w:r>
-        <w:t>jQ</w:t>
-      </w:r>
-      <w:r>
-        <w:t>uery</w:t>
-      </w:r>
-      <w:proofErr w:type="spellEnd"/>
-      <w:r>
-        <w:t xml:space="preserve"> nos aporta: selección de elementos</w:t>
+        <w:t>iguientes características que jQ</w:t>
+      </w:r>
+      <w:r>
+        <w:t>uery nos aporta: selección de elementos</w:t>
       </w:r>
       <w:r>
         <w:t xml:space="preserve"> </w:t>
@@ -20433,7 +20392,7 @@
       </w:r>
     </w:p>
     <w:p>
-      <w:hyperlink r:id="rId40" w:history="1">
+      <w:hyperlink r:id="rId41" w:history="1">
         <w:r>
           <w:rPr>
             <w:rStyle w:val="Hipervnculo"/>
@@ -20442,23 +20401,7 @@
         </w:r>
       </w:hyperlink>
       <w:r>
-        <w:t xml:space="preserve"> es un </w:t>
-      </w:r>
-      <w:proofErr w:type="spellStart"/>
-      <w:r>
-        <w:t>plugin</w:t>
-      </w:r>
-      <w:proofErr w:type="spellEnd"/>
-      <w:r>
-        <w:t xml:space="preserve"> de </w:t>
-      </w:r>
-      <w:proofErr w:type="spellStart"/>
-      <w:r>
-        <w:t>jQuery</w:t>
-      </w:r>
-      <w:proofErr w:type="spellEnd"/>
-      <w:r>
-        <w:t xml:space="preserve"> que permite crear listas desplegables escribibles para poder buscar diferentes elementos </w:t>
+        <w:t xml:space="preserve"> es un plugin de jQuery que permite crear listas desplegables escribibles para poder buscar diferentes elementos </w:t>
       </w:r>
     </w:p>
     <w:p>
@@ -20467,11 +20410,27 @@
           <w:i/>
         </w:rPr>
       </w:pPr>
+      <w:hyperlink r:id="rId42" w:history="1">
+        <w:r>
+          <w:rPr>
+            <w:rStyle w:val="Hipervnculo"/>
+            <w:i/>
+          </w:rPr>
+          <w:t>Ejemplo</w:t>
+        </w:r>
+        <w:r>
+          <w:rPr>
+            <w:rStyle w:val="Hipervnculo"/>
+            <w:i/>
+          </w:rPr>
+          <w:t>s</w:t>
+        </w:r>
+      </w:hyperlink>
       <w:r>
         <w:rPr>
           <w:i/>
         </w:rPr>
-        <w:t>Ejemplo:</w:t>
+        <w:t>:</w:t>
       </w:r>
     </w:p>
     <w:p>
@@ -20482,7 +20441,7 @@
         </w:rPr>
         <w:lastRenderedPageBreak/>
         <w:drawing>
-          <wp:inline distT="0" distB="0" distL="0" distR="0" wp14:anchorId="0FDFEBFA" wp14:editId="1C6C9BA8">
+          <wp:inline distT="0" distB="0" distL="0" distR="0" wp14:anchorId="01956576" wp14:editId="5B6207E1">
             <wp:extent cx="3953427" cy="2848373"/>
             <wp:effectExtent l="0" t="0" r="9525" b="9525"/>
             <wp:docPr id="43" name="Imagen 43"/>
@@ -20497,7 +20456,7 @@
                     <pic:cNvPicPr/>
                   </pic:nvPicPr>
                   <pic:blipFill>
-                    <a:blip r:embed="rId41">
+                    <a:blip r:embed="rId43">
                       <a:extLst>
                         <a:ext uri="{28A0092B-C50C-407E-A947-70E740481C1C}">
                           <a14:useLocalDpi xmlns:a14="http://schemas.microsoft.com/office/drawing/2010/main" val="0"/>
@@ -20524,26 +20483,205 @@
         </w:drawing>
       </w:r>
     </w:p>
-    <w:p/>
     <w:p>
       <w:pPr>
-        <w:pStyle w:val="Ttulo2"/>
-      </w:pPr>
-      <w:bookmarkStart w:id="42" w:name="_Toc452488869"/>
-      <w:r>
-        <w:t>Parte Servidor</w:t>
-      </w:r>
-      <w:bookmarkEnd w:id="42"/>
+        <w:pStyle w:val="Ttulo4"/>
+      </w:pPr>
+      <w:r>
+        <w:t>DataTables</w:t>
+      </w:r>
     </w:p>
     <w:p>
       <w:pPr>
+        <w:rPr>
+          <w:rFonts w:ascii="Helvetica" w:hAnsi="Helvetica" w:cs="Helvetica"/>
+          <w:color w:val="333333"/>
+          <w:sz w:val="22"/>
+          <w:shd w:val="clear" w:color="auto" w:fill="FFFFFF"/>
+        </w:rPr>
+      </w:pPr>
+      <w:hyperlink r:id="rId44" w:history="1">
+        <w:r>
+          <w:rPr>
+            <w:rStyle w:val="Hipervnculo"/>
+            <w:rFonts w:ascii="Helvetica" w:hAnsi="Helvetica" w:cs="Helvetica"/>
+            <w:sz w:val="22"/>
+            <w:shd w:val="clear" w:color="auto" w:fill="FFFFFF"/>
+          </w:rPr>
+          <w:t>DataTables</w:t>
+        </w:r>
+      </w:hyperlink>
+      <w:r>
+        <w:rPr>
+          <w:rFonts w:ascii="Helvetica" w:hAnsi="Helvetica" w:cs="Helvetica"/>
+          <w:color w:val="333333"/>
+          <w:sz w:val="22"/>
+          <w:shd w:val="clear" w:color="auto" w:fill="FFFFFF"/>
+        </w:rPr>
+        <w:t xml:space="preserve"> es un plugin de jQuery.</w:t>
+      </w:r>
+      <w:r>
+        <w:rPr>
+          <w:rStyle w:val="apple-converted-space"/>
+          <w:rFonts w:ascii="Helvetica" w:hAnsi="Helvetica" w:cs="Helvetica"/>
+          <w:color w:val="333333"/>
+          <w:sz w:val="22"/>
+          <w:shd w:val="clear" w:color="auto" w:fill="FFFFFF"/>
+        </w:rPr>
+        <w:t> </w:t>
+      </w:r>
+      <w:r>
+        <w:rPr>
+          <w:rFonts w:ascii="Helvetica" w:hAnsi="Helvetica" w:cs="Helvetica"/>
+          <w:color w:val="333333"/>
+          <w:sz w:val="22"/>
+          <w:shd w:val="clear" w:color="auto" w:fill="FFFFFF"/>
+        </w:rPr>
+        <w:t xml:space="preserve">Es una herramienta muy flexible, muestra controles para ordenar por columna, paginar, elegir el número de elementos por página,… en cualquier tabla HTML. Además, se puede elegir diferentes de diseños, entre ellos </w:t>
+      </w:r>
+      <w:hyperlink w:anchor="_Bootstrap" w:history="1">
+        <w:r>
+          <w:rPr>
+            <w:rStyle w:val="Hipervnculo"/>
+            <w:rFonts w:ascii="Helvetica" w:hAnsi="Helvetica" w:cs="Helvetica"/>
+            <w:sz w:val="22"/>
+            <w:shd w:val="clear" w:color="auto" w:fill="FFFFFF"/>
+          </w:rPr>
+          <w:t>Bootstrap</w:t>
+        </w:r>
+      </w:hyperlink>
+      <w:r>
+        <w:rPr>
+          <w:rFonts w:ascii="Helvetica" w:hAnsi="Helvetica" w:cs="Helvetica"/>
+          <w:color w:val="333333"/>
+          <w:sz w:val="22"/>
+          <w:shd w:val="clear" w:color="auto" w:fill="FFFFFF"/>
+        </w:rPr>
+        <w:t xml:space="preserve"> o </w:t>
+      </w:r>
+      <w:hyperlink r:id="rId45" w:history="1">
+        <w:proofErr w:type="spellStart"/>
+        <w:r>
+          <w:rPr>
+            <w:rStyle w:val="Hipervnculo"/>
+            <w:rFonts w:ascii="Helvetica" w:hAnsi="Helvetica" w:cs="Helvetica"/>
+            <w:sz w:val="22"/>
+            <w:shd w:val="clear" w:color="auto" w:fill="FFFFFF"/>
+          </w:rPr>
+          <w:t>Foundation</w:t>
+        </w:r>
+        <w:proofErr w:type="spellEnd"/>
+      </w:hyperlink>
+      <w:r>
+        <w:rPr>
+          <w:rFonts w:ascii="Helvetica" w:hAnsi="Helvetica" w:cs="Helvetica"/>
+          <w:color w:val="333333"/>
+          <w:sz w:val="22"/>
+          <w:shd w:val="clear" w:color="auto" w:fill="FFFFFF"/>
+        </w:rPr>
+        <w:t>.</w:t>
+      </w:r>
+    </w:p>
+    <w:p>
+      <w:pPr>
+        <w:rPr>
+          <w:rFonts w:ascii="Helvetica" w:hAnsi="Helvetica" w:cs="Helvetica"/>
+          <w:color w:val="333333"/>
+          <w:sz w:val="22"/>
+          <w:shd w:val="clear" w:color="auto" w:fill="FFFFFF"/>
+        </w:rPr>
+      </w:pPr>
+      <w:hyperlink r:id="rId46" w:history="1">
+        <w:r>
+          <w:rPr>
+            <w:rStyle w:val="Hipervnculo"/>
+            <w:rFonts w:ascii="Helvetica" w:hAnsi="Helvetica" w:cs="Helvetica"/>
+            <w:i/>
+            <w:sz w:val="22"/>
+            <w:shd w:val="clear" w:color="auto" w:fill="FFFFFF"/>
+          </w:rPr>
+          <w:t>Ejemplos</w:t>
+        </w:r>
+      </w:hyperlink>
+      <w:r>
+        <w:rPr>
+          <w:rFonts w:ascii="Helvetica" w:hAnsi="Helvetica" w:cs="Helvetica"/>
+          <w:color w:val="333333"/>
+          <w:sz w:val="22"/>
+          <w:shd w:val="clear" w:color="auto" w:fill="FFFFFF"/>
+        </w:rPr>
+        <w:t>:</w:t>
+      </w:r>
+    </w:p>
+    <w:p>
+      <w:r>
+        <w:rPr>
+          <w:noProof/>
+          <w:lang w:eastAsia="es-ES"/>
+        </w:rPr>
+        <w:drawing>
+          <wp:inline distT="0" distB="0" distL="0" distR="0">
+            <wp:extent cx="5943600" cy="3622040"/>
+            <wp:effectExtent l="0" t="0" r="0" b="0"/>
+            <wp:docPr id="50" name="Imagen 50"/>
+            <wp:cNvGraphicFramePr>
+              <a:graphicFrameLocks xmlns:a="http://schemas.openxmlformats.org/drawingml/2006/main" noChangeAspect="1"/>
+            </wp:cNvGraphicFramePr>
+            <a:graphic xmlns:a="http://schemas.openxmlformats.org/drawingml/2006/main">
+              <a:graphicData uri="http://schemas.openxmlformats.org/drawingml/2006/picture">
+                <pic:pic xmlns:pic="http://schemas.openxmlformats.org/drawingml/2006/picture">
+                  <pic:nvPicPr>
+                    <pic:cNvPr id="50" name="datatables.png"/>
+                    <pic:cNvPicPr/>
+                  </pic:nvPicPr>
+                  <pic:blipFill>
+                    <a:blip r:embed="rId47">
+                      <a:extLst>
+                        <a:ext uri="{28A0092B-C50C-407E-A947-70E740481C1C}">
+                          <a14:useLocalDpi xmlns:a14="http://schemas.microsoft.com/office/drawing/2010/main" val="0"/>
+                        </a:ext>
+                      </a:extLst>
+                    </a:blip>
+                    <a:stretch>
+                      <a:fillRect/>
+                    </a:stretch>
+                  </pic:blipFill>
+                  <pic:spPr>
+                    <a:xfrm>
+                      <a:off x="0" y="0"/>
+                      <a:ext cx="5943600" cy="3622040"/>
+                    </a:xfrm>
+                    <a:prstGeom prst="rect">
+                      <a:avLst/>
+                    </a:prstGeom>
+                  </pic:spPr>
+                </pic:pic>
+              </a:graphicData>
+            </a:graphic>
+          </wp:inline>
+        </w:drawing>
+      </w:r>
+    </w:p>
+    <w:p>
+      <w:pPr>
+        <w:pStyle w:val="Ttulo2"/>
+      </w:pPr>
+      <w:bookmarkStart w:id="43" w:name="_Toc452488869"/>
+      <w:r>
+        <w:lastRenderedPageBreak/>
+        <w:t>Parte Servidor</w:t>
+      </w:r>
+      <w:bookmarkEnd w:id="43"/>
+    </w:p>
+    <w:p>
+      <w:pPr>
         <w:pStyle w:val="Ttulo3"/>
       </w:pPr>
-      <w:bookmarkStart w:id="43" w:name="_Toc452488870"/>
+      <w:bookmarkStart w:id="44" w:name="_Toc452488870"/>
       <w:r>
         <w:t>Servidor Apache</w:t>
       </w:r>
-      <w:bookmarkEnd w:id="43"/>
+      <w:bookmarkEnd w:id="44"/>
     </w:p>
     <w:p>
       <w:r>
@@ -20575,7 +20713,7 @@
                     <pic:cNvPicPr/>
                   </pic:nvPicPr>
                   <pic:blipFill>
-                    <a:blip r:embed="rId42">
+                    <a:blip r:embed="rId48">
                       <a:extLst>
                         <a:ext uri="{28A0092B-C50C-407E-A947-70E740481C1C}">
                           <a14:useLocalDpi xmlns:a14="http://schemas.microsoft.com/office/drawing/2010/main" val="0"/>
@@ -20651,11 +20789,7 @@
     </w:p>
     <w:p>
       <w:r>
-        <w:t xml:space="preserve">El servidor Apache es modular, multiplataforma, de código libre, extensible y resulta muy fácil conseguir ayuda y soporte. Estas características lo convirtieron enseguida en una de las opciones más populares. Desde 1996 fue el más usado llegando al 70% de los sitios en 2005. Apache se muestra como un servidor muy competitivo, rápido, estable y con más ventajas que otros servidores, incluso en entornos con millones de visitas al día. La mayoría de las vulnerabilidades de la seguridad descubiertas y resueltas tan sólo pueden ser aprovechadas por usuarios locales y no remotamente. Sin embargo, algunas se pueden accionar remotamente en ciertas situaciones, </w:t>
-      </w:r>
-      <w:r>
-        <w:lastRenderedPageBreak/>
-        <w:t xml:space="preserve">o explotar por los usuarios locales malévolos en las disposiciones de recibimiento compartidas que utilizan </w:t>
+        <w:t xml:space="preserve">El servidor Apache es modular, multiplataforma, de código libre, extensible y resulta muy fácil conseguir ayuda y soporte. Estas características lo convirtieron enseguida en una de las opciones más populares. Desde 1996 fue el más usado llegando al 70% de los sitios en 2005. Apache se muestra como un servidor muy competitivo, rápido, estable y con más ventajas que otros servidores, incluso en entornos con millones de visitas al día. La mayoría de las vulnerabilidades de la seguridad descubiertas y resueltas tan sólo pueden ser aprovechadas por usuarios locales y no remotamente. Sin embargo, algunas se pueden accionar remotamente en ciertas situaciones, o explotar por los usuarios locales malévolos en las disposiciones de recibimiento compartidas que utilizan </w:t>
       </w:r>
       <w:hyperlink w:anchor="_PHP" w:history="1">
         <w:r>
@@ -20678,13 +20812,13 @@
       <w:pPr>
         <w:pStyle w:val="Ttulo3"/>
       </w:pPr>
-      <w:bookmarkStart w:id="44" w:name="_PHP"/>
-      <w:bookmarkStart w:id="45" w:name="_Toc452488871"/>
-      <w:bookmarkEnd w:id="44"/>
+      <w:bookmarkStart w:id="45" w:name="_PHP"/>
+      <w:bookmarkStart w:id="46" w:name="_Toc452488871"/>
+      <w:bookmarkEnd w:id="45"/>
       <w:r>
         <w:t>PHP</w:t>
       </w:r>
-      <w:bookmarkEnd w:id="45"/>
+      <w:bookmarkEnd w:id="46"/>
     </w:p>
     <w:p>
       <w:r>
@@ -20716,7 +20850,7 @@
                     <pic:cNvPicPr/>
                   </pic:nvPicPr>
                   <pic:blipFill>
-                    <a:blip r:embed="rId43" cstate="print">
+                    <a:blip r:embed="rId49" cstate="print">
                       <a:extLst>
                         <a:ext uri="{28A0092B-C50C-407E-A947-70E740481C1C}">
                           <a14:useLocalDpi xmlns:a14="http://schemas.microsoft.com/office/drawing/2010/main" val="0"/>
@@ -20754,7 +20888,11 @@
         </w:r>
       </w:hyperlink>
       <w:r>
-        <w:t xml:space="preserve"> en lugar de llamar a un archivo externo que procese los datos. El código es interpretado por un servidor web con un módulo de procesador de PHP que genera la página Web resultante. PHP ha evolucionado por lo que ahora incluye también una interfaz de línea de comandos que puede ser usada en aplicaciones gráficas independientes. Puede ser usado en la mayoría de los servidores web al igual que en casi todos los sistemas operativos y plataformas sin ningún costo. </w:t>
+        <w:t xml:space="preserve"> en lugar de llamar a un archivo externo que procese los datos. El código es interpretado por un servidor web con un módulo de procesador de PHP que genera la página Web resultante. PHP ha evolucionado por lo que ahora incluye también una interfaz de línea de comandos que puede ser usada en aplicaciones gráficas independientes. Puede ser usado en la </w:t>
+      </w:r>
+      <w:r>
+        <w:lastRenderedPageBreak/>
+        <w:t xml:space="preserve">mayoría de los servidores web al igual que en casi todos los sistemas operativos y plataformas sin ningún costo. </w:t>
       </w:r>
     </w:p>
     <w:p>
@@ -20796,6 +20934,7 @@
         <w:t xml:space="preserve">cuada para trabajar con PHP es </w:t>
       </w:r>
       <w:hyperlink w:anchor="_MySQL" w:history="1">
+        <w:proofErr w:type="spellStart"/>
         <w:r>
           <w:rPr>
             <w:rStyle w:val="Hipervnculo"/>
@@ -20808,6 +20947,7 @@
           </w:rPr>
           <w:t>ySQL</w:t>
         </w:r>
+        <w:proofErr w:type="spellEnd"/>
       </w:hyperlink>
       <w:r>
         <w:t xml:space="preserve"> ya que </w:t>
@@ -20844,13 +20984,13 @@
       <w:pPr>
         <w:pStyle w:val="Ttulo3"/>
       </w:pPr>
-      <w:bookmarkStart w:id="46" w:name="_MySQL"/>
-      <w:bookmarkStart w:id="47" w:name="_Toc452488872"/>
-      <w:bookmarkEnd w:id="46"/>
+      <w:bookmarkStart w:id="47" w:name="_MySQL"/>
+      <w:bookmarkStart w:id="48" w:name="_Toc452488872"/>
+      <w:bookmarkEnd w:id="47"/>
       <w:r>
         <w:t>MySQL</w:t>
       </w:r>
-      <w:bookmarkEnd w:id="47"/>
+      <w:bookmarkEnd w:id="48"/>
     </w:p>
     <w:p>
       <w:r>
@@ -20882,7 +21022,7 @@
                     <pic:cNvPicPr/>
                   </pic:nvPicPr>
                   <pic:blipFill>
-                    <a:blip r:embed="rId44" cstate="print">
+                    <a:blip r:embed="rId50" cstate="print">
                       <a:extLst>
                         <a:ext uri="{28A0092B-C50C-407E-A947-70E740481C1C}">
                           <a14:useLocalDpi xmlns:a14="http://schemas.microsoft.com/office/drawing/2010/main" val="0"/>
@@ -20928,11 +21068,7 @@
       </w:r>
       <w:proofErr w:type="spellEnd"/>
       <w:r>
-        <w:t xml:space="preserve"> y multiusuario que cuenta en la actualidad con más de seis millones de instalaciones, que se distribuye bajo un sistema de doble licencia. Se puede </w:t>
-      </w:r>
-      <w:r>
-        <w:lastRenderedPageBreak/>
-        <w:t>obtener gratuitamente bajo licencia GPL y en el caso en el que se quiera distribuir una aplicación que no cumpla los términos GPL pero que incluya MySQL existe también una licencia comercial.</w:t>
+        <w:t xml:space="preserve"> y multiusuario que cuenta en la actualidad con más de seis millones de instalaciones, que se distribuye bajo un sistema de doble licencia. Se puede obtener gratuitamente bajo licencia GPL y en el caso en el que se quiera distribuir una aplicación que no cumpla los términos GPL pero que incluya MySQL existe también una licencia comercial.</w:t>
       </w:r>
     </w:p>
     <w:p>
@@ -20966,7 +21102,11 @@
       </w:r>
       <w:proofErr w:type="spellEnd"/>
       <w:r>
-        <w:t xml:space="preserve"> o SQL Server. Al contrario de proyectos como Apache, donde el software es desarrollado por una comunidad pública y los derechos de autor del código están en poder del autor individual, MySQL es patrocinado por una empresa privada, que posee el copyright de la mayor parte del código. Esto es lo que posibilita el esquema de licenciamiento anteriormente mencionado. Además de la venta de licencias privativas, la compañía ofrece soporte y servicios. Para sus operaciones contratan trabajadores alrededor del mundo que colaboran vía Internet. </w:t>
+        <w:t xml:space="preserve"> o SQL Server. Al contrario de proyectos como Apache, donde el software es desarrollado por una comunidad pública y los derechos de autor del código están en poder del autor individual, MySQL es patrocinado por una empresa privada, que posee el copyright de la mayor parte del código. Esto es lo que posibilita el esquema de licenciamiento anteriormente mencionado. </w:t>
+      </w:r>
+      <w:r>
+        <w:lastRenderedPageBreak/>
+        <w:t xml:space="preserve">Además de la venta de licencias privativas, la compañía ofrece soporte y servicios. Para sus operaciones contratan trabajadores alrededor del mundo que colaboran vía Internet. </w:t>
       </w:r>
     </w:p>
     <w:p>
@@ -20986,7 +21126,7 @@
       <w:pPr>
         <w:pStyle w:val="Ttulo2"/>
       </w:pPr>
-      <w:bookmarkStart w:id="48" w:name="_Toc452488873"/>
+      <w:bookmarkStart w:id="49" w:name="_Toc452488873"/>
       <w:r>
         <w:rPr>
           <w:noProof/>
@@ -21016,7 +21156,7 @@
                     <pic:cNvPicPr/>
                   </pic:nvPicPr>
                   <pic:blipFill>
-                    <a:blip r:embed="rId45">
+                    <a:blip r:embed="rId51">
                       <a:extLst>
                         <a:ext uri="{28A0092B-C50C-407E-A947-70E740481C1C}">
                           <a14:useLocalDpi xmlns:a14="http://schemas.microsoft.com/office/drawing/2010/main" val="0"/>
@@ -21051,7 +21191,7 @@
       <w:r>
         <w:t>Comunicación Cliente-Servidor. Ajax</w:t>
       </w:r>
-      <w:bookmarkEnd w:id="48"/>
+      <w:bookmarkEnd w:id="49"/>
     </w:p>
     <w:p>
       <w:r>
@@ -21108,22 +21248,21 @@
       <w:pPr>
         <w:pStyle w:val="Ttulo2"/>
       </w:pPr>
-      <w:bookmarkStart w:id="49" w:name="_Toc452488874"/>
-      <w:r>
-        <w:lastRenderedPageBreak/>
+      <w:bookmarkStart w:id="50" w:name="_Toc452488874"/>
+      <w:r>
         <w:t>Otros</w:t>
       </w:r>
-      <w:bookmarkEnd w:id="49"/>
+      <w:bookmarkEnd w:id="50"/>
     </w:p>
     <w:p>
       <w:pPr>
         <w:pStyle w:val="Ttulo3"/>
       </w:pPr>
-      <w:bookmarkStart w:id="50" w:name="_Toc452488875"/>
+      <w:bookmarkStart w:id="51" w:name="_Toc452488875"/>
       <w:r>
         <w:t>CodeIgniter</w:t>
       </w:r>
-      <w:bookmarkEnd w:id="50"/>
+      <w:bookmarkEnd w:id="51"/>
     </w:p>
     <w:p>
       <w:r>
@@ -21155,7 +21294,7 @@
                     <pic:cNvPicPr/>
                   </pic:nvPicPr>
                   <pic:blipFill>
-                    <a:blip r:embed="rId46" cstate="print">
+                    <a:blip r:embed="rId52" cstate="print">
                       <a:extLst>
                         <a:ext uri="{28A0092B-C50C-407E-A947-70E740481C1C}">
                           <a14:useLocalDpi xmlns:a14="http://schemas.microsoft.com/office/drawing/2010/main" val="0"/>
@@ -21181,7 +21320,7 @@
           </wp:anchor>
         </w:drawing>
       </w:r>
-      <w:hyperlink r:id="rId47" w:history="1">
+      <w:hyperlink r:id="rId53" w:history="1">
         <w:r>
           <w:rPr>
             <w:rStyle w:val="Hipervnculo"/>
@@ -21210,14 +21349,18 @@
         <w:t xml:space="preserve"> cualquier otro framework, CodeI</w:t>
       </w:r>
       <w:r>
-        <w:t>gniter contiene una serie de librerías que sirven para el desarrollo de aplicaciones web y además propone una manera de desarrollarlas que debemos seguir para obtener provecho de la aplicación, marcando una manera específica decodificar las páginas web y clasificar sus diferentes scripts, que sirve para que el código esté organizado y sea más fácil de crear y mantener. CodeIgniter implementa el proceso de desarrollo llamado Modelo-Vista-Controlador (MVC), que es un estándar de programación de aplicaciones, utilizado tanto para hacer sitios web como programas tradicionales. Este sistema tiene sus características, que veremos en artículos siguientes.</w:t>
+        <w:t xml:space="preserve">gniter contiene una serie de librerías que sirven para el desarrollo de aplicaciones web y además propone una manera de desarrollarlas que debemos seguir para obtener provecho de la aplicación, marcando una manera específica decodificar las páginas web y clasificar sus diferentes scripts, que sirve para que el código esté organizado y sea más fácil de crear y mantener. CodeIgniter implementa el proceso de desarrollo llamado Modelo-Vista-Controlador (MVC), que es un estándar de programación de aplicaciones, utilizado tanto para hacer sitios web </w:t>
+      </w:r>
+      <w:r>
+        <w:lastRenderedPageBreak/>
+        <w:t>como programas tradicionales. Este sistema tiene sus características, que veremos en artículos siguientes.</w:t>
       </w:r>
     </w:p>
     <w:p>
       <w:pPr>
         <w:pStyle w:val="Ttulo3"/>
       </w:pPr>
-      <w:bookmarkStart w:id="51" w:name="_Toc452488876"/>
+      <w:bookmarkStart w:id="52" w:name="_Toc452488876"/>
       <w:r>
         <w:rPr>
           <w:noProof/>
@@ -21247,7 +21390,7 @@
                     <pic:cNvPicPr/>
                   </pic:nvPicPr>
                   <pic:blipFill>
-                    <a:blip r:embed="rId48">
+                    <a:blip r:embed="rId54">
                       <a:extLst>
                         <a:ext uri="{28A0092B-C50C-407E-A947-70E740481C1C}">
                           <a14:useLocalDpi xmlns:a14="http://schemas.microsoft.com/office/drawing/2010/main" val="0"/>
@@ -21283,7 +21426,7 @@
       <w:r>
         <w:t>Github</w:t>
       </w:r>
-      <w:bookmarkEnd w:id="51"/>
+      <w:bookmarkEnd w:id="52"/>
       <w:proofErr w:type="spellEnd"/>
     </w:p>
     <w:p>
@@ -21304,7 +21447,7 @@
       <w:r>
         <w:t xml:space="preserve">En el desarrollo de la aplicación he utilizado como herramienta de control de versiones </w:t>
       </w:r>
-      <w:hyperlink r:id="rId49" w:history="1">
+      <w:hyperlink r:id="rId55" w:history="1">
         <w:proofErr w:type="spellStart"/>
         <w:r>
           <w:rPr>
@@ -21323,15 +21466,7 @@
       </w:r>
       <w:proofErr w:type="spellEnd"/>
       <w:r>
-        <w:t xml:space="preserve"> es uno de los sistemas de control de versiones más populares entre los desarrolladores, un excelente servicio de alojamiento de repositorios de software con este sistema, que ofrece hoy en día un conjunto de características muy útiles para el trabajo en equipo, no en vano, es el servicio elegido por proyectos de software libre como </w:t>
-      </w:r>
-      <w:proofErr w:type="spellStart"/>
-      <w:r>
-        <w:t>jQuery</w:t>
-      </w:r>
-      <w:proofErr w:type="spellEnd"/>
-      <w:r>
-        <w:t xml:space="preserve">, </w:t>
+        <w:t xml:space="preserve"> es uno de los sistemas de control de versiones más populares entre los desarrolladores, un excelente servicio de alojamiento de repositorios de software con este sistema, que ofrece hoy en día un conjunto de características muy útiles para el trabajo en equipo, no en vano, es el servicio elegido por proyectos de software libre como jQuery, </w:t>
       </w:r>
       <w:proofErr w:type="spellStart"/>
       <w:r>
@@ -21445,10 +21580,9 @@
     </w:p>
     <w:p>
       <w:r>
-        <w:lastRenderedPageBreak/>
         <w:t xml:space="preserve">Por último, para sincronizar los archivos se ha utilizado la </w:t>
       </w:r>
-      <w:hyperlink r:id="rId50" w:history="1">
+      <w:hyperlink r:id="rId56" w:history="1">
         <w:r>
           <w:rPr>
             <w:rStyle w:val="Hipervnculo"/>
@@ -21459,7 +21593,7 @@
       <w:r>
         <w:t xml:space="preserve"> y el repositorio es </w:t>
       </w:r>
-      <w:hyperlink r:id="rId51" w:history="1">
+      <w:hyperlink r:id="rId57" w:history="1">
         <w:r>
           <w:rPr>
             <w:rStyle w:val="Hipervnculo"/>
@@ -21476,11 +21610,11 @@
       <w:pPr>
         <w:pStyle w:val="Ttulo3"/>
       </w:pPr>
-      <w:bookmarkStart w:id="52" w:name="_Toc452488877"/>
+      <w:bookmarkStart w:id="53" w:name="_Toc452488877"/>
       <w:r>
         <w:t>NetBeans</w:t>
       </w:r>
-      <w:bookmarkEnd w:id="52"/>
+      <w:bookmarkEnd w:id="53"/>
       <w:r>
         <w:t xml:space="preserve"> </w:t>
       </w:r>
@@ -21523,7 +21657,7 @@
                     <pic:cNvPicPr/>
                   </pic:nvPicPr>
                   <pic:blipFill>
-                    <a:blip r:embed="rId52">
+                    <a:blip r:embed="rId58">
                       <a:extLst>
                         <a:ext uri="{28A0092B-C50C-407E-A947-70E740481C1C}">
                           <a14:useLocalDpi xmlns:a14="http://schemas.microsoft.com/office/drawing/2010/main" val="0"/>
@@ -21555,7 +21689,7 @@
           </wp:anchor>
         </w:drawing>
       </w:r>
-      <w:hyperlink r:id="rId53" w:history="1">
+      <w:hyperlink r:id="rId59" w:history="1">
         <w:r>
           <w:rPr>
             <w:rStyle w:val="Hipervnculo"/>
@@ -21701,6 +21835,7 @@
     </w:p>
     <w:p>
       <w:r>
+        <w:lastRenderedPageBreak/>
         <w:t>La plataforma NetBeans permite que las aplicaciones sean desarrolladas a partir de un conjunto de</w:t>
       </w:r>
       <w:r>
@@ -21750,7 +21885,15 @@
       </w:r>
       <w:proofErr w:type="spellEnd"/>
       <w:r>
-        <w:t xml:space="preserve"> de NetBeans y un archivo especial (</w:t>
+        <w:t xml:space="preserve"> de </w:t>
+      </w:r>
+      <w:proofErr w:type="spellStart"/>
+      <w:r>
+        <w:t>NetBeans</w:t>
+      </w:r>
+      <w:proofErr w:type="spellEnd"/>
+      <w:r>
+        <w:t xml:space="preserve"> y un archivo especial (</w:t>
       </w:r>
       <w:proofErr w:type="spellStart"/>
       <w:r>
@@ -21778,14 +21921,14 @@
       <w:pPr>
         <w:pStyle w:val="Ttulo3"/>
       </w:pPr>
-      <w:bookmarkStart w:id="53" w:name="_Toc452488878"/>
+      <w:bookmarkStart w:id="54" w:name="_Toc452488878"/>
       <w:r>
         <w:t>MySQL Workbench</w:t>
       </w:r>
-      <w:bookmarkEnd w:id="53"/>
+      <w:bookmarkEnd w:id="54"/>
     </w:p>
     <w:p>
-      <w:hyperlink r:id="rId54" w:history="1">
+      <w:hyperlink r:id="rId60" w:history="1">
         <w:r>
           <w:rPr>
             <w:rStyle w:val="Hipervnculo"/>
@@ -21807,14 +21950,14 @@
       <w:pPr>
         <w:pStyle w:val="Ttulo3"/>
       </w:pPr>
-      <w:bookmarkStart w:id="54" w:name="_Toc452488879"/>
+      <w:bookmarkStart w:id="55" w:name="_Toc452488879"/>
       <w:r>
         <w:t>FileZilla</w:t>
       </w:r>
-      <w:bookmarkEnd w:id="54"/>
+      <w:bookmarkEnd w:id="55"/>
     </w:p>
     <w:p>
-      <w:hyperlink r:id="rId55" w:history="1">
+      <w:hyperlink r:id="rId61" w:history="1">
         <w:r>
           <w:rPr>
             <w:rStyle w:val="Hipervnculo"/>
@@ -21830,14 +21973,14 @@
       <w:pPr>
         <w:pStyle w:val="Ttulo3"/>
       </w:pPr>
-      <w:bookmarkStart w:id="55" w:name="_Toc452488880"/>
+      <w:bookmarkStart w:id="56" w:name="_Toc452488880"/>
       <w:r>
         <w:t>Balsamiq Mockup’s</w:t>
       </w:r>
-      <w:bookmarkEnd w:id="55"/>
+      <w:bookmarkEnd w:id="56"/>
     </w:p>
     <w:p>
-      <w:hyperlink r:id="rId56" w:history="1">
+      <w:hyperlink r:id="rId62" w:history="1">
         <w:r>
           <w:rPr>
             <w:rStyle w:val="Hipervnculo"/>
@@ -21853,14 +21996,14 @@
       <w:pPr>
         <w:pStyle w:val="Ttulo3"/>
       </w:pPr>
-      <w:bookmarkStart w:id="56" w:name="_Toc452488881"/>
+      <w:bookmarkStart w:id="57" w:name="_Toc452488881"/>
       <w:r>
         <w:t>Creately UML</w:t>
       </w:r>
-      <w:bookmarkEnd w:id="56"/>
+      <w:bookmarkEnd w:id="57"/>
     </w:p>
     <w:p>
-      <w:hyperlink r:id="rId57" w:history="1">
+      <w:hyperlink r:id="rId63" w:history="1">
         <w:r>
           <w:rPr>
             <w:rStyle w:val="Hipervnculo"/>
@@ -21871,7 +22014,7 @@
       <w:r>
         <w:t xml:space="preserve"> es una aplicación web que permite crear gráficos </w:t>
       </w:r>
-      <w:hyperlink r:id="rId58" w:history="1">
+      <w:hyperlink r:id="rId64" w:history="1">
         <w:r>
           <w:rPr>
             <w:rStyle w:val="Hipervnculo"/>
@@ -21888,12 +22031,11 @@
       <w:pPr>
         <w:pStyle w:val="Ttulo1"/>
       </w:pPr>
-      <w:bookmarkStart w:id="57" w:name="_Toc452488882"/>
-      <w:r>
-        <w:lastRenderedPageBreak/>
+      <w:bookmarkStart w:id="58" w:name="_Toc452488882"/>
+      <w:r>
         <w:t>ARQUITECTURA DE LA APLICACIÓN</w:t>
       </w:r>
-      <w:bookmarkEnd w:id="57"/>
+      <w:bookmarkEnd w:id="58"/>
     </w:p>
     <w:p>
       <w:r>
@@ -21920,6 +22062,7 @@
           <w:noProof/>
           <w:lang w:eastAsia="es-ES"/>
         </w:rPr>
+        <w:lastRenderedPageBreak/>
         <w:drawing>
           <wp:inline distT="0" distB="0" distL="0" distR="0">
             <wp:extent cx="4175185" cy="4123441"/>
@@ -21936,7 +22079,7 @@
                     <pic:cNvPicPr/>
                   </pic:nvPicPr>
                   <pic:blipFill>
-                    <a:blip r:embed="rId59">
+                    <a:blip r:embed="rId65">
                       <a:extLst>
                         <a:ext uri="{28A0092B-C50C-407E-A947-70E740481C1C}">
                           <a14:useLocalDpi xmlns:a14="http://schemas.microsoft.com/office/drawing/2010/main" val="0"/>
@@ -21968,11 +22111,11 @@
       <w:pPr>
         <w:pStyle w:val="Ttulo2"/>
       </w:pPr>
-      <w:bookmarkStart w:id="58" w:name="_Toc452488883"/>
+      <w:bookmarkStart w:id="59" w:name="_Toc452488883"/>
       <w:r>
         <w:t>Componentes</w:t>
       </w:r>
-      <w:bookmarkEnd w:id="58"/>
+      <w:bookmarkEnd w:id="59"/>
     </w:p>
     <w:p>
       <w:pPr>
@@ -21995,11 +22138,7 @@
         <w:t xml:space="preserve"> de la base de datos</w:t>
       </w:r>
       <w:r>
-        <w:t xml:space="preserve">, implementando también los privilegios de acceso que se hayan descrito en las especificaciones de la aplicación (lógica de negocio). Envía a la 'vista' aquella parte </w:t>
-      </w:r>
-      <w:r>
-        <w:lastRenderedPageBreak/>
-        <w:t xml:space="preserve">de la información que en cada momento se le solicita para que sea mostrada (típicamente a un usuario). Las peticiones de acceso o manipulación de información llegan al </w:t>
+        <w:t xml:space="preserve">, implementando también los privilegios de acceso que se hayan descrito en las especificaciones de la aplicación (lógica de negocio). Envía a la 'vista' aquella parte de la información que en cada momento se le solicita para que sea mostrada (típicamente a un usuario). Las peticiones de acceso o manipulación de información llegan al </w:t>
       </w:r>
       <w:r>
         <w:rPr>
@@ -22108,11 +22247,12 @@
       <w:pPr>
         <w:pStyle w:val="Ttulo2"/>
       </w:pPr>
-      <w:bookmarkStart w:id="59" w:name="_Toc452488884"/>
-      <w:r>
+      <w:bookmarkStart w:id="60" w:name="_Toc452488884"/>
+      <w:r>
+        <w:lastRenderedPageBreak/>
         <w:t>Ventajas y desventajas del uso del patrón MVC</w:t>
       </w:r>
-      <w:bookmarkEnd w:id="59"/>
+      <w:bookmarkEnd w:id="60"/>
     </w:p>
     <w:p/>
     <w:p>
@@ -22304,7 +22444,6 @@
         </w:rPr>
       </w:pPr>
       <w:r>
-        <w:lastRenderedPageBreak/>
         <w:t>La distribución de componentes obliga a crear y mantener un mayor número de ficheros</w:t>
       </w:r>
       <w:r>
@@ -22340,8 +22479,8 @@
     <w:p/>
     <w:p/>
     <w:sectPr>
-      <w:headerReference w:type="default" r:id="rId60"/>
-      <w:footerReference w:type="default" r:id="rId61"/>
+      <w:headerReference w:type="default" r:id="rId66"/>
+      <w:footerReference w:type="default" r:id="rId67"/>
       <w:pgSz w:w="12240" w:h="15840"/>
       <w:pgMar w:top="1440" w:right="1440" w:bottom="1440" w:left="1440" w:header="720" w:footer="720" w:gutter="0"/>
       <w:cols w:space="720"/>
@@ -22465,7 +22604,7 @@
         <w:color w:val="1B1D3D" w:themeColor="text2" w:themeShade="BF"/>
         <w:szCs w:val="24"/>
       </w:rPr>
-      <w:t>20</w:t>
+      <w:t>28</w:t>
     </w:r>
     <w:r>
       <w:rPr>
@@ -25748,7 +25887,7 @@
 </file>
 
 <file path=customXml/itemProps2.xml><?xml version="1.0" encoding="utf-8"?>
-<ds:datastoreItem xmlns:ds="http://schemas.openxmlformats.org/officeDocument/2006/customXml" ds:itemID="{2FAFF9B4-B316-4CFA-AEA3-AE9AA196749B}">
+<ds:datastoreItem xmlns:ds="http://schemas.openxmlformats.org/officeDocument/2006/customXml" ds:itemID="{0A190E4F-81B4-41B0-979F-6A3C9A459633}">
   <ds:schemaRefs>
     <ds:schemaRef ds:uri="http://schemas.openxmlformats.org/officeDocument/2006/bibliography"/>
   </ds:schemaRefs>

</xml_diff>

<commit_message>
03/06/2016, modificado admin index, hacer capturas
</commit_message>
<xml_diff>
--- a/Alumno/Documentos/documento.docx
+++ b/Alumno/Documentos/documento.docx
@@ -59,7 +59,7 @@
           <w:r>
             <w:fldChar w:fldCharType="separate"/>
           </w:r>
-          <w:hyperlink w:anchor="_Toc452488840" w:history="1">
+          <w:hyperlink w:anchor="_Toc452742121" w:history="1">
             <w:r>
               <w:rPr>
                 <w:rStyle w:val="Hipervnculo"/>
@@ -102,7 +102,7 @@
                 <w:noProof/>
                 <w:webHidden/>
               </w:rPr>
-              <w:instrText xml:space="preserve"> PAGEREF _Toc452488840 \h </w:instrText>
+              <w:instrText xml:space="preserve"> PAGEREF _Toc452742121 \h </w:instrText>
             </w:r>
             <w:r>
               <w:rPr>
@@ -147,7 +147,7 @@
               <w:lang w:eastAsia="es-ES"/>
             </w:rPr>
           </w:pPr>
-          <w:hyperlink w:anchor="_Toc452488841" w:history="1">
+          <w:hyperlink w:anchor="_Toc452742122" w:history="1">
             <w:r>
               <w:rPr>
                 <w:rStyle w:val="Hipervnculo"/>
@@ -190,7 +190,7 @@
                 <w:noProof/>
                 <w:webHidden/>
               </w:rPr>
-              <w:instrText xml:space="preserve"> PAGEREF _Toc452488841 \h </w:instrText>
+              <w:instrText xml:space="preserve"> PAGEREF _Toc452742122 \h </w:instrText>
             </w:r>
             <w:r>
               <w:rPr>
@@ -234,7 +234,7 @@
               <w:sz w:val="22"/>
             </w:rPr>
           </w:pPr>
-          <w:hyperlink w:anchor="_Toc452488842" w:history="1">
+          <w:hyperlink w:anchor="_Toc452742123" w:history="1">
             <w:r>
               <w:rPr>
                 <w:rStyle w:val="Hipervnculo"/>
@@ -277,7 +277,7 @@
                 <w:noProof/>
                 <w:webHidden/>
               </w:rPr>
-              <w:instrText xml:space="preserve"> PAGEREF _Toc452488842 \h </w:instrText>
+              <w:instrText xml:space="preserve"> PAGEREF _Toc452742123 \h </w:instrText>
             </w:r>
             <w:r>
               <w:rPr>
@@ -297,7 +297,7 @@
                 <w:noProof/>
                 <w:webHidden/>
               </w:rPr>
-              <w:t>4</w:t>
+              <w:t>5</w:t>
             </w:r>
             <w:r>
               <w:rPr>
@@ -322,7 +322,7 @@
               <w:lang w:eastAsia="es-ES"/>
             </w:rPr>
           </w:pPr>
-          <w:hyperlink w:anchor="_Toc452488843" w:history="1">
+          <w:hyperlink w:anchor="_Toc452742124" w:history="1">
             <w:r>
               <w:rPr>
                 <w:rStyle w:val="Hipervnculo"/>
@@ -365,7 +365,7 @@
                 <w:noProof/>
                 <w:webHidden/>
               </w:rPr>
-              <w:instrText xml:space="preserve"> PAGEREF _Toc452488843 \h </w:instrText>
+              <w:instrText xml:space="preserve"> PAGEREF _Toc452742124 \h </w:instrText>
             </w:r>
             <w:r>
               <w:rPr>
@@ -385,7 +385,7 @@
                 <w:noProof/>
                 <w:webHidden/>
               </w:rPr>
-              <w:t>4</w:t>
+              <w:t>5</w:t>
             </w:r>
             <w:r>
               <w:rPr>
@@ -410,7 +410,7 @@
               <w:lang w:eastAsia="es-ES"/>
             </w:rPr>
           </w:pPr>
-          <w:hyperlink w:anchor="_Toc452488844" w:history="1">
+          <w:hyperlink w:anchor="_Toc452742125" w:history="1">
             <w:r>
               <w:rPr>
                 <w:rStyle w:val="Hipervnculo"/>
@@ -453,7 +453,7 @@
                 <w:noProof/>
                 <w:webHidden/>
               </w:rPr>
-              <w:instrText xml:space="preserve"> PAGEREF _Toc452488844 \h </w:instrText>
+              <w:instrText xml:space="preserve"> PAGEREF _Toc452742125 \h </w:instrText>
             </w:r>
             <w:r>
               <w:rPr>
@@ -498,7 +498,7 @@
               <w:lang w:eastAsia="es-ES"/>
             </w:rPr>
           </w:pPr>
-          <w:hyperlink w:anchor="_Toc452488845" w:history="1">
+          <w:hyperlink w:anchor="_Toc452742126" w:history="1">
             <w:r>
               <w:rPr>
                 <w:rStyle w:val="Hipervnculo"/>
@@ -541,7 +541,7 @@
                 <w:noProof/>
                 <w:webHidden/>
               </w:rPr>
-              <w:instrText xml:space="preserve"> PAGEREF _Toc452488845 \h </w:instrText>
+              <w:instrText xml:space="preserve"> PAGEREF _Toc452742126 \h </w:instrText>
             </w:r>
             <w:r>
               <w:rPr>
@@ -585,7 +585,7 @@
               <w:sz w:val="22"/>
             </w:rPr>
           </w:pPr>
-          <w:hyperlink w:anchor="_Toc452488846" w:history="1">
+          <w:hyperlink w:anchor="_Toc452742127" w:history="1">
             <w:r>
               <w:rPr>
                 <w:rStyle w:val="Hipervnculo"/>
@@ -627,7 +627,7 @@
                 <w:noProof/>
                 <w:webHidden/>
               </w:rPr>
-              <w:instrText xml:space="preserve"> PAGEREF _Toc452488846 \h </w:instrText>
+              <w:instrText xml:space="preserve"> PAGEREF _Toc452742127 \h </w:instrText>
             </w:r>
             <w:r>
               <w:rPr>
@@ -647,7 +647,7 @@
                 <w:noProof/>
                 <w:webHidden/>
               </w:rPr>
-              <w:t>6</w:t>
+              <w:t>7</w:t>
             </w:r>
             <w:r>
               <w:rPr>
@@ -671,7 +671,7 @@
               <w:sz w:val="22"/>
             </w:rPr>
           </w:pPr>
-          <w:hyperlink w:anchor="_Toc452488847" w:history="1">
+          <w:hyperlink w:anchor="_Toc452742128" w:history="1">
             <w:r>
               <w:rPr>
                 <w:rStyle w:val="Hipervnculo"/>
@@ -713,7 +713,7 @@
                 <w:noProof/>
                 <w:webHidden/>
               </w:rPr>
-              <w:instrText xml:space="preserve"> PAGEREF _Toc452488847 \h </w:instrText>
+              <w:instrText xml:space="preserve"> PAGEREF _Toc452742128 \h </w:instrText>
             </w:r>
             <w:r>
               <w:rPr>
@@ -733,7 +733,7 @@
                 <w:noProof/>
                 <w:webHidden/>
               </w:rPr>
-              <w:t>8</w:t>
+              <w:t>9</w:t>
             </w:r>
             <w:r>
               <w:rPr>
@@ -757,7 +757,7 @@
               <w:sz w:val="22"/>
             </w:rPr>
           </w:pPr>
-          <w:hyperlink w:anchor="_Toc452488848" w:history="1">
+          <w:hyperlink w:anchor="_Toc452742129" w:history="1">
             <w:r>
               <w:rPr>
                 <w:rStyle w:val="Hipervnculo"/>
@@ -799,7 +799,7 @@
                 <w:noProof/>
                 <w:webHidden/>
               </w:rPr>
-              <w:instrText xml:space="preserve"> PAGEREF _Toc452488848 \h </w:instrText>
+              <w:instrText xml:space="preserve"> PAGEREF _Toc452742129 \h </w:instrText>
             </w:r>
             <w:r>
               <w:rPr>
@@ -844,7 +844,7 @@
               <w:lang w:eastAsia="es-ES"/>
             </w:rPr>
           </w:pPr>
-          <w:hyperlink w:anchor="_Toc452488849" w:history="1">
+          <w:hyperlink w:anchor="_Toc452742130" w:history="1">
             <w:r>
               <w:rPr>
                 <w:rStyle w:val="Hipervnculo"/>
@@ -887,7 +887,7 @@
                 <w:noProof/>
                 <w:webHidden/>
               </w:rPr>
-              <w:instrText xml:space="preserve"> PAGEREF _Toc452488849 \h </w:instrText>
+              <w:instrText xml:space="preserve"> PAGEREF _Toc452742130 \h </w:instrText>
             </w:r>
             <w:r>
               <w:rPr>
@@ -907,7 +907,7 @@
                 <w:noProof/>
                 <w:webHidden/>
               </w:rPr>
-              <w:t>9</w:t>
+              <w:t>10</w:t>
             </w:r>
             <w:r>
               <w:rPr>
@@ -932,7 +932,7 @@
               <w:lang w:eastAsia="es-ES"/>
             </w:rPr>
           </w:pPr>
-          <w:hyperlink w:anchor="_Toc452488850" w:history="1">
+          <w:hyperlink w:anchor="_Toc452742131" w:history="1">
             <w:r>
               <w:rPr>
                 <w:rStyle w:val="Hipervnculo"/>
@@ -975,7 +975,7 @@
                 <w:noProof/>
                 <w:webHidden/>
               </w:rPr>
-              <w:instrText xml:space="preserve"> PAGEREF _Toc452488850 \h </w:instrText>
+              <w:instrText xml:space="preserve"> PAGEREF _Toc452742131 \h </w:instrText>
             </w:r>
             <w:r>
               <w:rPr>
@@ -995,7 +995,7 @@
                 <w:noProof/>
                 <w:webHidden/>
               </w:rPr>
-              <w:t>9</w:t>
+              <w:t>10</w:t>
             </w:r>
             <w:r>
               <w:rPr>
@@ -1019,7 +1019,7 @@
               <w:sz w:val="22"/>
             </w:rPr>
           </w:pPr>
-          <w:hyperlink w:anchor="_Toc452488851" w:history="1">
+          <w:hyperlink w:anchor="_Toc452742132" w:history="1">
             <w:r>
               <w:rPr>
                 <w:rStyle w:val="Hipervnculo"/>
@@ -1061,7 +1061,7 @@
                 <w:noProof/>
                 <w:webHidden/>
               </w:rPr>
-              <w:instrText xml:space="preserve"> PAGEREF _Toc452488851 \h </w:instrText>
+              <w:instrText xml:space="preserve"> PAGEREF _Toc452742132 \h </w:instrText>
             </w:r>
             <w:r>
               <w:rPr>
@@ -1081,7 +1081,7 @@
                 <w:noProof/>
                 <w:webHidden/>
               </w:rPr>
-              <w:t>9</w:t>
+              <w:t>10</w:t>
             </w:r>
             <w:r>
               <w:rPr>
@@ -1105,7 +1105,7 @@
               <w:sz w:val="22"/>
             </w:rPr>
           </w:pPr>
-          <w:hyperlink w:anchor="_Toc452488852" w:history="1">
+          <w:hyperlink w:anchor="_Toc452742133" w:history="1">
             <w:r>
               <w:rPr>
                 <w:rStyle w:val="Hipervnculo"/>
@@ -1147,7 +1147,7 @@
                 <w:noProof/>
                 <w:webHidden/>
               </w:rPr>
-              <w:instrText xml:space="preserve"> PAGEREF _Toc452488852 \h </w:instrText>
+              <w:instrText xml:space="preserve"> PAGEREF _Toc452742133 \h </w:instrText>
             </w:r>
             <w:r>
               <w:rPr>
@@ -1191,7 +1191,7 @@
               <w:sz w:val="22"/>
             </w:rPr>
           </w:pPr>
-          <w:hyperlink w:anchor="_Toc452488853" w:history="1">
+          <w:hyperlink w:anchor="_Toc452742134" w:history="1">
             <w:r>
               <w:rPr>
                 <w:rStyle w:val="Hipervnculo"/>
@@ -1233,7 +1233,7 @@
                 <w:noProof/>
                 <w:webHidden/>
               </w:rPr>
-              <w:instrText xml:space="preserve"> PAGEREF _Toc452488853 \h </w:instrText>
+              <w:instrText xml:space="preserve"> PAGEREF _Toc452742134 \h </w:instrText>
             </w:r>
             <w:r>
               <w:rPr>
@@ -1253,7 +1253,7 @@
                 <w:noProof/>
                 <w:webHidden/>
               </w:rPr>
-              <w:t>11</w:t>
+              <w:t>12</w:t>
             </w:r>
             <w:r>
               <w:rPr>
@@ -1277,7 +1277,7 @@
               <w:sz w:val="22"/>
             </w:rPr>
           </w:pPr>
-          <w:hyperlink w:anchor="_Toc452488854" w:history="1">
+          <w:hyperlink w:anchor="_Toc452742135" w:history="1">
             <w:r>
               <w:rPr>
                 <w:rStyle w:val="Hipervnculo"/>
@@ -1319,7 +1319,7 @@
                 <w:noProof/>
                 <w:webHidden/>
               </w:rPr>
-              <w:instrText xml:space="preserve"> PAGEREF _Toc452488854 \h </w:instrText>
+              <w:instrText xml:space="preserve"> PAGEREF _Toc452742135 \h </w:instrText>
             </w:r>
             <w:r>
               <w:rPr>
@@ -1364,7 +1364,7 @@
               <w:lang w:eastAsia="es-ES"/>
             </w:rPr>
           </w:pPr>
-          <w:hyperlink w:anchor="_Toc452488855" w:history="1">
+          <w:hyperlink w:anchor="_Toc452742136" w:history="1">
             <w:r>
               <w:rPr>
                 <w:rStyle w:val="Hipervnculo"/>
@@ -1407,7 +1407,7 @@
                 <w:noProof/>
                 <w:webHidden/>
               </w:rPr>
-              <w:instrText xml:space="preserve"> PAGEREF _Toc452488855 \h </w:instrText>
+              <w:instrText xml:space="preserve"> PAGEREF _Toc452742136 \h </w:instrText>
             </w:r>
             <w:r>
               <w:rPr>
@@ -1427,7 +1427,7 @@
                 <w:noProof/>
                 <w:webHidden/>
               </w:rPr>
-              <w:t>12</w:t>
+              <w:t>13</w:t>
             </w:r>
             <w:r>
               <w:rPr>
@@ -1451,7 +1451,7 @@
               <w:sz w:val="22"/>
             </w:rPr>
           </w:pPr>
-          <w:hyperlink w:anchor="_Toc452488856" w:history="1">
+          <w:hyperlink w:anchor="_Toc452742137" w:history="1">
             <w:r>
               <w:rPr>
                 <w:rStyle w:val="Hipervnculo"/>
@@ -1493,7 +1493,7 @@
                 <w:noProof/>
                 <w:webHidden/>
               </w:rPr>
-              <w:instrText xml:space="preserve"> PAGEREF _Toc452488856 \h </w:instrText>
+              <w:instrText xml:space="preserve"> PAGEREF _Toc452742137 \h </w:instrText>
             </w:r>
             <w:r>
               <w:rPr>
@@ -1513,7 +1513,7 @@
                 <w:noProof/>
                 <w:webHidden/>
               </w:rPr>
-              <w:t>12</w:t>
+              <w:t>13</w:t>
             </w:r>
             <w:r>
               <w:rPr>
@@ -1537,7 +1537,7 @@
               <w:sz w:val="22"/>
             </w:rPr>
           </w:pPr>
-          <w:hyperlink w:anchor="_Toc452488857" w:history="1">
+          <w:hyperlink w:anchor="_Toc452742138" w:history="1">
             <w:r>
               <w:rPr>
                 <w:rStyle w:val="Hipervnculo"/>
@@ -1579,7 +1579,7 @@
                 <w:noProof/>
                 <w:webHidden/>
               </w:rPr>
-              <w:instrText xml:space="preserve"> PAGEREF _Toc452488857 \h </w:instrText>
+              <w:instrText xml:space="preserve"> PAGEREF _Toc452742138 \h </w:instrText>
             </w:r>
             <w:r>
               <w:rPr>
@@ -1599,7 +1599,7 @@
                 <w:noProof/>
                 <w:webHidden/>
               </w:rPr>
-              <w:t>13</w:t>
+              <w:t>14</w:t>
             </w:r>
             <w:r>
               <w:rPr>
@@ -1623,7 +1623,7 @@
               <w:sz w:val="22"/>
             </w:rPr>
           </w:pPr>
-          <w:hyperlink w:anchor="_Toc452488858" w:history="1">
+          <w:hyperlink w:anchor="_Toc452742139" w:history="1">
             <w:r>
               <w:rPr>
                 <w:rStyle w:val="Hipervnculo"/>
@@ -1665,7 +1665,7 @@
                 <w:noProof/>
                 <w:webHidden/>
               </w:rPr>
-              <w:instrText xml:space="preserve"> PAGEREF _Toc452488858 \h </w:instrText>
+              <w:instrText xml:space="preserve"> PAGEREF _Toc452742139 \h </w:instrText>
             </w:r>
             <w:r>
               <w:rPr>
@@ -1685,7 +1685,7 @@
                 <w:noProof/>
                 <w:webHidden/>
               </w:rPr>
-              <w:t>16</w:t>
+              <w:t>17</w:t>
             </w:r>
             <w:r>
               <w:rPr>
@@ -1709,7 +1709,7 @@
               <w:sz w:val="22"/>
             </w:rPr>
           </w:pPr>
-          <w:hyperlink w:anchor="_Toc452488859" w:history="1">
+          <w:hyperlink w:anchor="_Toc452742140" w:history="1">
             <w:r>
               <w:rPr>
                 <w:rStyle w:val="Hipervnculo"/>
@@ -1751,7 +1751,7 @@
                 <w:noProof/>
                 <w:webHidden/>
               </w:rPr>
-              <w:instrText xml:space="preserve"> PAGEREF _Toc452488859 \h </w:instrText>
+              <w:instrText xml:space="preserve"> PAGEREF _Toc452742140 \h </w:instrText>
             </w:r>
             <w:r>
               <w:rPr>
@@ -1771,7 +1771,7 @@
                 <w:noProof/>
                 <w:webHidden/>
               </w:rPr>
-              <w:t>17</w:t>
+              <w:t>18</w:t>
             </w:r>
             <w:r>
               <w:rPr>
@@ -1796,7 +1796,7 @@
               <w:lang w:eastAsia="es-ES"/>
             </w:rPr>
           </w:pPr>
-          <w:hyperlink w:anchor="_Toc452488860" w:history="1">
+          <w:hyperlink w:anchor="_Toc452742141" w:history="1">
             <w:r>
               <w:rPr>
                 <w:rStyle w:val="Hipervnculo"/>
@@ -1839,7 +1839,7 @@
                 <w:noProof/>
                 <w:webHidden/>
               </w:rPr>
-              <w:instrText xml:space="preserve"> PAGEREF _Toc452488860 \h </w:instrText>
+              <w:instrText xml:space="preserve"> PAGEREF _Toc452742141 \h </w:instrText>
             </w:r>
             <w:r>
               <w:rPr>
@@ -1859,7 +1859,267 @@
                 <w:noProof/>
                 <w:webHidden/>
               </w:rPr>
-              <w:t>17</w:t>
+              <w:t>18</w:t>
+            </w:r>
+            <w:r>
+              <w:rPr>
+                <w:noProof/>
+                <w:webHidden/>
+              </w:rPr>
+              <w:fldChar w:fldCharType="end"/>
+            </w:r>
+          </w:hyperlink>
+        </w:p>
+        <w:p>
+          <w:pPr>
+            <w:pStyle w:val="TDC2"/>
+            <w:tabs>
+              <w:tab w:val="left" w:pos="880"/>
+              <w:tab w:val="right" w:leader="dot" w:pos="9350"/>
+            </w:tabs>
+            <w:rPr>
+              <w:rFonts w:asciiTheme="minorHAnsi" w:hAnsiTheme="minorHAnsi"/>
+              <w:noProof/>
+              <w:sz w:val="22"/>
+              <w:lang w:eastAsia="es-ES"/>
+            </w:rPr>
+          </w:pPr>
+          <w:hyperlink w:anchor="_Toc452742142" w:history="1">
+            <w:r>
+              <w:rPr>
+                <w:rStyle w:val="Hipervnculo"/>
+                <w:noProof/>
+              </w:rPr>
+              <w:t>2.6</w:t>
+            </w:r>
+            <w:r>
+              <w:rPr>
+                <w:rFonts w:asciiTheme="minorHAnsi" w:hAnsiTheme="minorHAnsi"/>
+                <w:noProof/>
+                <w:sz w:val="22"/>
+                <w:lang w:eastAsia="es-ES"/>
+              </w:rPr>
+              <w:tab/>
+            </w:r>
+            <w:r>
+              <w:rPr>
+                <w:rStyle w:val="Hipervnculo"/>
+                <w:noProof/>
+              </w:rPr>
+              <w:t>Mapa Web</w:t>
+            </w:r>
+            <w:r>
+              <w:rPr>
+                <w:noProof/>
+                <w:webHidden/>
+              </w:rPr>
+              <w:tab/>
+            </w:r>
+            <w:r>
+              <w:rPr>
+                <w:noProof/>
+                <w:webHidden/>
+              </w:rPr>
+              <w:fldChar w:fldCharType="begin"/>
+            </w:r>
+            <w:r>
+              <w:rPr>
+                <w:noProof/>
+                <w:webHidden/>
+              </w:rPr>
+              <w:instrText xml:space="preserve"> PAGEREF _Toc452742142 \h </w:instrText>
+            </w:r>
+            <w:r>
+              <w:rPr>
+                <w:noProof/>
+                <w:webHidden/>
+              </w:rPr>
+            </w:r>
+            <w:r>
+              <w:rPr>
+                <w:noProof/>
+                <w:webHidden/>
+              </w:rPr>
+              <w:fldChar w:fldCharType="separate"/>
+            </w:r>
+            <w:r>
+              <w:rPr>
+                <w:noProof/>
+                <w:webHidden/>
+              </w:rPr>
+              <w:t>19</w:t>
+            </w:r>
+            <w:r>
+              <w:rPr>
+                <w:noProof/>
+                <w:webHidden/>
+              </w:rPr>
+              <w:fldChar w:fldCharType="end"/>
+            </w:r>
+          </w:hyperlink>
+        </w:p>
+        <w:p>
+          <w:pPr>
+            <w:pStyle w:val="TDC3"/>
+            <w:tabs>
+              <w:tab w:val="left" w:pos="1320"/>
+              <w:tab w:val="right" w:leader="dot" w:pos="9350"/>
+            </w:tabs>
+            <w:rPr>
+              <w:rFonts w:asciiTheme="minorHAnsi" w:hAnsiTheme="minorHAnsi" w:cstheme="minorBidi"/>
+              <w:noProof/>
+              <w:sz w:val="22"/>
+            </w:rPr>
+          </w:pPr>
+          <w:hyperlink w:anchor="_Toc452742143" w:history="1">
+            <w:r>
+              <w:rPr>
+                <w:rStyle w:val="Hipervnculo"/>
+                <w:noProof/>
+              </w:rPr>
+              <w:t>2.6.1</w:t>
+            </w:r>
+            <w:r>
+              <w:rPr>
+                <w:rFonts w:asciiTheme="minorHAnsi" w:hAnsiTheme="minorHAnsi" w:cstheme="minorBidi"/>
+                <w:noProof/>
+                <w:sz w:val="22"/>
+              </w:rPr>
+              <w:tab/>
+            </w:r>
+            <w:r>
+              <w:rPr>
+                <w:rStyle w:val="Hipervnculo"/>
+                <w:noProof/>
+              </w:rPr>
+              <w:t>Mapa Web del Módulo de Administración</w:t>
+            </w:r>
+            <w:r>
+              <w:rPr>
+                <w:noProof/>
+                <w:webHidden/>
+              </w:rPr>
+              <w:tab/>
+            </w:r>
+            <w:r>
+              <w:rPr>
+                <w:noProof/>
+                <w:webHidden/>
+              </w:rPr>
+              <w:fldChar w:fldCharType="begin"/>
+            </w:r>
+            <w:r>
+              <w:rPr>
+                <w:noProof/>
+                <w:webHidden/>
+              </w:rPr>
+              <w:instrText xml:space="preserve"> PAGEREF _Toc452742143 \h </w:instrText>
+            </w:r>
+            <w:r>
+              <w:rPr>
+                <w:noProof/>
+                <w:webHidden/>
+              </w:rPr>
+            </w:r>
+            <w:r>
+              <w:rPr>
+                <w:noProof/>
+                <w:webHidden/>
+              </w:rPr>
+              <w:fldChar w:fldCharType="separate"/>
+            </w:r>
+            <w:r>
+              <w:rPr>
+                <w:noProof/>
+                <w:webHidden/>
+              </w:rPr>
+              <w:t>19</w:t>
+            </w:r>
+            <w:r>
+              <w:rPr>
+                <w:noProof/>
+                <w:webHidden/>
+              </w:rPr>
+              <w:fldChar w:fldCharType="end"/>
+            </w:r>
+          </w:hyperlink>
+        </w:p>
+        <w:p>
+          <w:pPr>
+            <w:pStyle w:val="TDC3"/>
+            <w:tabs>
+              <w:tab w:val="left" w:pos="1320"/>
+              <w:tab w:val="right" w:leader="dot" w:pos="9350"/>
+            </w:tabs>
+            <w:rPr>
+              <w:rFonts w:asciiTheme="minorHAnsi" w:hAnsiTheme="minorHAnsi" w:cstheme="minorBidi"/>
+              <w:noProof/>
+              <w:sz w:val="22"/>
+            </w:rPr>
+          </w:pPr>
+          <w:hyperlink w:anchor="_Toc452742144" w:history="1">
+            <w:r>
+              <w:rPr>
+                <w:rStyle w:val="Hipervnculo"/>
+                <w:noProof/>
+              </w:rPr>
+              <w:t>2.6.2</w:t>
+            </w:r>
+            <w:r>
+              <w:rPr>
+                <w:rFonts w:asciiTheme="minorHAnsi" w:hAnsiTheme="minorHAnsi" w:cstheme="minorBidi"/>
+                <w:noProof/>
+                <w:sz w:val="22"/>
+              </w:rPr>
+              <w:tab/>
+            </w:r>
+            <w:r>
+              <w:rPr>
+                <w:rStyle w:val="Hipervnculo"/>
+                <w:noProof/>
+              </w:rPr>
+              <w:t>Mapa Web del Módulo de Venta</w:t>
+            </w:r>
+            <w:r>
+              <w:rPr>
+                <w:noProof/>
+                <w:webHidden/>
+              </w:rPr>
+              <w:tab/>
+            </w:r>
+            <w:r>
+              <w:rPr>
+                <w:noProof/>
+                <w:webHidden/>
+              </w:rPr>
+              <w:fldChar w:fldCharType="begin"/>
+            </w:r>
+            <w:r>
+              <w:rPr>
+                <w:noProof/>
+                <w:webHidden/>
+              </w:rPr>
+              <w:instrText xml:space="preserve"> PAGEREF _Toc452742144 \h </w:instrText>
+            </w:r>
+            <w:r>
+              <w:rPr>
+                <w:noProof/>
+                <w:webHidden/>
+              </w:rPr>
+            </w:r>
+            <w:r>
+              <w:rPr>
+                <w:noProof/>
+                <w:webHidden/>
+              </w:rPr>
+              <w:fldChar w:fldCharType="separate"/>
+            </w:r>
+            <w:r>
+              <w:rPr>
+                <w:noProof/>
+                <w:webHidden/>
+              </w:rPr>
+              <w:t>20</w:t>
             </w:r>
             <w:r>
               <w:rPr>
@@ -1884,7 +2144,7 @@
               <w:lang w:eastAsia="es-ES"/>
             </w:rPr>
           </w:pPr>
-          <w:hyperlink w:anchor="_Toc452488861" w:history="1">
+          <w:hyperlink w:anchor="_Toc452742145" w:history="1">
             <w:r>
               <w:rPr>
                 <w:rStyle w:val="Hipervnculo"/>
@@ -1906,7 +2166,7 @@
                 <w:rStyle w:val="Hipervnculo"/>
                 <w:noProof/>
               </w:rPr>
-              <w:t>TECNOLOGÍAS UTILIZADAS</w:t>
+              <w:t>MODELO DE DATOS</w:t>
             </w:r>
             <w:r>
               <w:rPr>
@@ -1927,7 +2187,7 @@
                 <w:noProof/>
                 <w:webHidden/>
               </w:rPr>
-              <w:instrText xml:space="preserve"> PAGEREF _Toc452488861 \h </w:instrText>
+              <w:instrText xml:space="preserve"> PAGEREF _Toc452742145 \h </w:instrText>
             </w:r>
             <w:r>
               <w:rPr>
@@ -1947,7 +2207,7 @@
                 <w:noProof/>
                 <w:webHidden/>
               </w:rPr>
-              <w:t>18</w:t>
+              <w:t>21</w:t>
             </w:r>
             <w:r>
               <w:rPr>
@@ -1972,7 +2232,7 @@
               <w:lang w:eastAsia="es-ES"/>
             </w:rPr>
           </w:pPr>
-          <w:hyperlink w:anchor="_Toc452488862" w:history="1">
+          <w:hyperlink w:anchor="_Toc452742146" w:history="1">
             <w:r>
               <w:rPr>
                 <w:rStyle w:val="Hipervnculo"/>
@@ -1994,7 +2254,7 @@
                 <w:rStyle w:val="Hipervnculo"/>
                 <w:noProof/>
               </w:rPr>
-              <w:t>¿Por qué usar Software libre?</w:t>
+              <w:t>Esquema Entidad-Relación</w:t>
             </w:r>
             <w:r>
               <w:rPr>
@@ -2015,7 +2275,7 @@
                 <w:noProof/>
                 <w:webHidden/>
               </w:rPr>
-              <w:instrText xml:space="preserve"> PAGEREF _Toc452488862 \h </w:instrText>
+              <w:instrText xml:space="preserve"> PAGEREF _Toc452742146 \h </w:instrText>
             </w:r>
             <w:r>
               <w:rPr>
@@ -2035,7 +2295,7 @@
                 <w:noProof/>
                 <w:webHidden/>
               </w:rPr>
-              <w:t>18</w:t>
+              <w:t>21</w:t>
             </w:r>
             <w:r>
               <w:rPr>
@@ -2060,7 +2320,7 @@
               <w:lang w:eastAsia="es-ES"/>
             </w:rPr>
           </w:pPr>
-          <w:hyperlink w:anchor="_Toc452488863" w:history="1">
+          <w:hyperlink w:anchor="_Toc452742147" w:history="1">
             <w:r>
               <w:rPr>
                 <w:rStyle w:val="Hipervnculo"/>
@@ -2082,7 +2342,7 @@
                 <w:rStyle w:val="Hipervnculo"/>
                 <w:noProof/>
               </w:rPr>
-              <w:t>Parte Cliente</w:t>
+              <w:t>Descripción de las Tablas</w:t>
             </w:r>
             <w:r>
               <w:rPr>
@@ -2103,7 +2363,7 @@
                 <w:noProof/>
                 <w:webHidden/>
               </w:rPr>
-              <w:instrText xml:space="preserve"> PAGEREF _Toc452488863 \h </w:instrText>
+              <w:instrText xml:space="preserve"> PAGEREF _Toc452742147 \h </w:instrText>
             </w:r>
             <w:r>
               <w:rPr>
@@ -2123,7 +2383,7 @@
                 <w:noProof/>
                 <w:webHidden/>
               </w:rPr>
-              <w:t>20</w:t>
+              <w:t>21</w:t>
             </w:r>
             <w:r>
               <w:rPr>
@@ -2136,30 +2396,32 @@
         </w:p>
         <w:p>
           <w:pPr>
-            <w:pStyle w:val="TDC3"/>
+            <w:pStyle w:val="TDC1"/>
             <w:tabs>
-              <w:tab w:val="left" w:pos="1320"/>
+              <w:tab w:val="left" w:pos="440"/>
               <w:tab w:val="right" w:leader="dot" w:pos="9350"/>
             </w:tabs>
             <w:rPr>
-              <w:rFonts w:asciiTheme="minorHAnsi" w:hAnsiTheme="minorHAnsi" w:cstheme="minorBidi"/>
+              <w:rFonts w:asciiTheme="minorHAnsi" w:hAnsiTheme="minorHAnsi"/>
               <w:noProof/>
               <w:sz w:val="22"/>
+              <w:lang w:eastAsia="es-ES"/>
             </w:rPr>
           </w:pPr>
-          <w:hyperlink w:anchor="_Toc452488864" w:history="1">
+          <w:hyperlink w:anchor="_Toc452742148" w:history="1">
             <w:r>
               <w:rPr>
                 <w:rStyle w:val="Hipervnculo"/>
                 <w:noProof/>
               </w:rPr>
-              <w:t>3.2.1</w:t>
-            </w:r>
-            <w:r>
-              <w:rPr>
-                <w:rFonts w:asciiTheme="minorHAnsi" w:hAnsiTheme="minorHAnsi" w:cstheme="minorBidi"/>
+              <w:t>4</w:t>
+            </w:r>
+            <w:r>
+              <w:rPr>
+                <w:rFonts w:asciiTheme="minorHAnsi" w:hAnsiTheme="minorHAnsi"/>
                 <w:noProof/>
                 <w:sz w:val="22"/>
+                <w:lang w:eastAsia="es-ES"/>
               </w:rPr>
               <w:tab/>
             </w:r>
@@ -2168,7 +2430,7 @@
                 <w:rStyle w:val="Hipervnculo"/>
                 <w:noProof/>
               </w:rPr>
-              <w:t>HTML</w:t>
+              <w:t>TECNOLOGÍAS UTILIZADAS</w:t>
             </w:r>
             <w:r>
               <w:rPr>
@@ -2189,7 +2451,7 @@
                 <w:noProof/>
                 <w:webHidden/>
               </w:rPr>
-              <w:instrText xml:space="preserve"> PAGEREF _Toc452488864 \h </w:instrText>
+              <w:instrText xml:space="preserve"> PAGEREF _Toc452742148 \h </w:instrText>
             </w:r>
             <w:r>
               <w:rPr>
@@ -2209,351 +2471,7 @@
                 <w:noProof/>
                 <w:webHidden/>
               </w:rPr>
-              <w:t>20</w:t>
-            </w:r>
-            <w:r>
-              <w:rPr>
-                <w:noProof/>
-                <w:webHidden/>
-              </w:rPr>
-              <w:fldChar w:fldCharType="end"/>
-            </w:r>
-          </w:hyperlink>
-        </w:p>
-        <w:p>
-          <w:pPr>
-            <w:pStyle w:val="TDC3"/>
-            <w:tabs>
-              <w:tab w:val="left" w:pos="1320"/>
-              <w:tab w:val="right" w:leader="dot" w:pos="9350"/>
-            </w:tabs>
-            <w:rPr>
-              <w:rFonts w:asciiTheme="minorHAnsi" w:hAnsiTheme="minorHAnsi" w:cstheme="minorBidi"/>
-              <w:noProof/>
-              <w:sz w:val="22"/>
-            </w:rPr>
-          </w:pPr>
-          <w:hyperlink w:anchor="_Toc452488865" w:history="1">
-            <w:r>
-              <w:rPr>
-                <w:rStyle w:val="Hipervnculo"/>
-                <w:noProof/>
-              </w:rPr>
-              <w:t>3.2.2</w:t>
-            </w:r>
-            <w:r>
-              <w:rPr>
-                <w:rFonts w:asciiTheme="minorHAnsi" w:hAnsiTheme="minorHAnsi" w:cstheme="minorBidi"/>
-                <w:noProof/>
-                <w:sz w:val="22"/>
-              </w:rPr>
-              <w:tab/>
-            </w:r>
-            <w:r>
-              <w:rPr>
-                <w:rStyle w:val="Hipervnculo"/>
-                <w:noProof/>
-              </w:rPr>
-              <w:t>CSS</w:t>
-            </w:r>
-            <w:r>
-              <w:rPr>
-                <w:noProof/>
-                <w:webHidden/>
-              </w:rPr>
-              <w:tab/>
-            </w:r>
-            <w:r>
-              <w:rPr>
-                <w:noProof/>
-                <w:webHidden/>
-              </w:rPr>
-              <w:fldChar w:fldCharType="begin"/>
-            </w:r>
-            <w:r>
-              <w:rPr>
-                <w:noProof/>
-                <w:webHidden/>
-              </w:rPr>
-              <w:instrText xml:space="preserve"> PAGEREF _Toc452488865 \h </w:instrText>
-            </w:r>
-            <w:r>
-              <w:rPr>
-                <w:noProof/>
-                <w:webHidden/>
-              </w:rPr>
-            </w:r>
-            <w:r>
-              <w:rPr>
-                <w:noProof/>
-                <w:webHidden/>
-              </w:rPr>
-              <w:fldChar w:fldCharType="separate"/>
-            </w:r>
-            <w:r>
-              <w:rPr>
-                <w:noProof/>
-                <w:webHidden/>
-              </w:rPr>
-              <w:t>21</w:t>
-            </w:r>
-            <w:r>
-              <w:rPr>
-                <w:noProof/>
-                <w:webHidden/>
-              </w:rPr>
-              <w:fldChar w:fldCharType="end"/>
-            </w:r>
-          </w:hyperlink>
-        </w:p>
-        <w:p>
-          <w:pPr>
-            <w:pStyle w:val="TDC3"/>
-            <w:tabs>
-              <w:tab w:val="left" w:pos="1320"/>
-              <w:tab w:val="right" w:leader="dot" w:pos="9350"/>
-            </w:tabs>
-            <w:rPr>
-              <w:rFonts w:asciiTheme="minorHAnsi" w:hAnsiTheme="minorHAnsi" w:cstheme="minorBidi"/>
-              <w:noProof/>
-              <w:sz w:val="22"/>
-            </w:rPr>
-          </w:pPr>
-          <w:hyperlink w:anchor="_Toc452488866" w:history="1">
-            <w:r>
-              <w:rPr>
-                <w:rStyle w:val="Hipervnculo"/>
-                <w:noProof/>
-              </w:rPr>
-              <w:t>3.2.3</w:t>
-            </w:r>
-            <w:r>
-              <w:rPr>
-                <w:rFonts w:asciiTheme="minorHAnsi" w:hAnsiTheme="minorHAnsi" w:cstheme="minorBidi"/>
-                <w:noProof/>
-                <w:sz w:val="22"/>
-              </w:rPr>
-              <w:tab/>
-            </w:r>
-            <w:r>
-              <w:rPr>
-                <w:rStyle w:val="Hipervnculo"/>
-                <w:noProof/>
-              </w:rPr>
-              <w:t>JavaScript</w:t>
-            </w:r>
-            <w:r>
-              <w:rPr>
-                <w:noProof/>
-                <w:webHidden/>
-              </w:rPr>
-              <w:tab/>
-            </w:r>
-            <w:r>
-              <w:rPr>
-                <w:noProof/>
-                <w:webHidden/>
-              </w:rPr>
-              <w:fldChar w:fldCharType="begin"/>
-            </w:r>
-            <w:r>
-              <w:rPr>
-                <w:noProof/>
-                <w:webHidden/>
-              </w:rPr>
-              <w:instrText xml:space="preserve"> PAGEREF _Toc452488866 \h </w:instrText>
-            </w:r>
-            <w:r>
-              <w:rPr>
-                <w:noProof/>
-                <w:webHidden/>
-              </w:rPr>
-            </w:r>
-            <w:r>
-              <w:rPr>
-                <w:noProof/>
-                <w:webHidden/>
-              </w:rPr>
-              <w:fldChar w:fldCharType="separate"/>
-            </w:r>
-            <w:r>
-              <w:rPr>
-                <w:noProof/>
-                <w:webHidden/>
-              </w:rPr>
-              <w:t>21</w:t>
-            </w:r>
-            <w:r>
-              <w:rPr>
-                <w:noProof/>
-                <w:webHidden/>
-              </w:rPr>
-              <w:fldChar w:fldCharType="end"/>
-            </w:r>
-          </w:hyperlink>
-        </w:p>
-        <w:p>
-          <w:pPr>
-            <w:pStyle w:val="TDC3"/>
-            <w:tabs>
-              <w:tab w:val="left" w:pos="1320"/>
-              <w:tab w:val="right" w:leader="dot" w:pos="9350"/>
-            </w:tabs>
-            <w:rPr>
-              <w:rFonts w:asciiTheme="minorHAnsi" w:hAnsiTheme="minorHAnsi" w:cstheme="minorBidi"/>
-              <w:noProof/>
-              <w:sz w:val="22"/>
-            </w:rPr>
-          </w:pPr>
-          <w:hyperlink w:anchor="_Toc452488867" w:history="1">
-            <w:r>
-              <w:rPr>
-                <w:rStyle w:val="Hipervnculo"/>
-                <w:noProof/>
-              </w:rPr>
-              <w:t>3.2.4</w:t>
-            </w:r>
-            <w:r>
-              <w:rPr>
-                <w:rFonts w:asciiTheme="minorHAnsi" w:hAnsiTheme="minorHAnsi" w:cstheme="minorBidi"/>
-                <w:noProof/>
-                <w:sz w:val="22"/>
-              </w:rPr>
-              <w:tab/>
-            </w:r>
-            <w:r>
-              <w:rPr>
-                <w:rStyle w:val="Hipervnculo"/>
-                <w:noProof/>
-              </w:rPr>
-              <w:t>Bootstrap</w:t>
-            </w:r>
-            <w:r>
-              <w:rPr>
-                <w:noProof/>
-                <w:webHidden/>
-              </w:rPr>
-              <w:tab/>
-            </w:r>
-            <w:r>
-              <w:rPr>
-                <w:noProof/>
-                <w:webHidden/>
-              </w:rPr>
-              <w:fldChar w:fldCharType="begin"/>
-            </w:r>
-            <w:r>
-              <w:rPr>
-                <w:noProof/>
-                <w:webHidden/>
-              </w:rPr>
-              <w:instrText xml:space="preserve"> PAGEREF _Toc452488867 \h </w:instrText>
-            </w:r>
-            <w:r>
-              <w:rPr>
-                <w:noProof/>
-                <w:webHidden/>
-              </w:rPr>
-            </w:r>
-            <w:r>
-              <w:rPr>
-                <w:noProof/>
-                <w:webHidden/>
-              </w:rPr>
-              <w:fldChar w:fldCharType="separate"/>
-            </w:r>
-            <w:r>
-              <w:rPr>
-                <w:noProof/>
-                <w:webHidden/>
-              </w:rPr>
-              <w:t>22</w:t>
-            </w:r>
-            <w:r>
-              <w:rPr>
-                <w:noProof/>
-                <w:webHidden/>
-              </w:rPr>
-              <w:fldChar w:fldCharType="end"/>
-            </w:r>
-          </w:hyperlink>
-        </w:p>
-        <w:p>
-          <w:pPr>
-            <w:pStyle w:val="TDC3"/>
-            <w:tabs>
-              <w:tab w:val="left" w:pos="1320"/>
-              <w:tab w:val="right" w:leader="dot" w:pos="9350"/>
-            </w:tabs>
-            <w:rPr>
-              <w:rFonts w:asciiTheme="minorHAnsi" w:hAnsiTheme="minorHAnsi" w:cstheme="minorBidi"/>
-              <w:noProof/>
-              <w:sz w:val="22"/>
-            </w:rPr>
-          </w:pPr>
-          <w:hyperlink w:anchor="_Toc452488868" w:history="1">
-            <w:r>
-              <w:rPr>
-                <w:rStyle w:val="Hipervnculo"/>
-                <w:noProof/>
-              </w:rPr>
-              <w:t>3.2.5</w:t>
-            </w:r>
-            <w:r>
-              <w:rPr>
-                <w:rFonts w:asciiTheme="minorHAnsi" w:hAnsiTheme="minorHAnsi" w:cstheme="minorBidi"/>
-                <w:noProof/>
-                <w:sz w:val="22"/>
-              </w:rPr>
-              <w:tab/>
-            </w:r>
-            <w:r>
-              <w:rPr>
-                <w:rStyle w:val="Hipervnculo"/>
-                <w:noProof/>
-              </w:rPr>
-              <w:t>jQuery</w:t>
-            </w:r>
-            <w:r>
-              <w:rPr>
-                <w:noProof/>
-                <w:webHidden/>
-              </w:rPr>
-              <w:tab/>
-            </w:r>
-            <w:r>
-              <w:rPr>
-                <w:noProof/>
-                <w:webHidden/>
-              </w:rPr>
-              <w:fldChar w:fldCharType="begin"/>
-            </w:r>
-            <w:r>
-              <w:rPr>
-                <w:noProof/>
-                <w:webHidden/>
-              </w:rPr>
-              <w:instrText xml:space="preserve"> PAGEREF _Toc452488868 \h </w:instrText>
-            </w:r>
-            <w:r>
-              <w:rPr>
-                <w:noProof/>
-                <w:webHidden/>
-              </w:rPr>
-            </w:r>
-            <w:r>
-              <w:rPr>
-                <w:noProof/>
-                <w:webHidden/>
-              </w:rPr>
-              <w:fldChar w:fldCharType="separate"/>
-            </w:r>
-            <w:r>
-              <w:rPr>
-                <w:noProof/>
-                <w:webHidden/>
-              </w:rPr>
-              <w:t>23</w:t>
+              <w:t>24</w:t>
             </w:r>
             <w:r>
               <w:rPr>
@@ -2578,13 +2496,13 @@
               <w:lang w:eastAsia="es-ES"/>
             </w:rPr>
           </w:pPr>
-          <w:hyperlink w:anchor="_Toc452488869" w:history="1">
+          <w:hyperlink w:anchor="_Toc452742149" w:history="1">
             <w:r>
               <w:rPr>
                 <w:rStyle w:val="Hipervnculo"/>
                 <w:noProof/>
               </w:rPr>
-              <w:t>3.3</w:t>
+              <w:t>4.1</w:t>
             </w:r>
             <w:r>
               <w:rPr>
@@ -2600,7 +2518,7 @@
                 <w:rStyle w:val="Hipervnculo"/>
                 <w:noProof/>
               </w:rPr>
-              <w:t>Parte Servidor</w:t>
+              <w:t>¿Por qué usar Software libre?</w:t>
             </w:r>
             <w:r>
               <w:rPr>
@@ -2621,7 +2539,7 @@
                 <w:noProof/>
                 <w:webHidden/>
               </w:rPr>
-              <w:instrText xml:space="preserve"> PAGEREF _Toc452488869 \h </w:instrText>
+              <w:instrText xml:space="preserve"> PAGEREF _Toc452742149 \h </w:instrText>
             </w:r>
             <w:r>
               <w:rPr>
@@ -2642,264 +2560,6 @@
                 <w:webHidden/>
               </w:rPr>
               <w:t>24</w:t>
-            </w:r>
-            <w:r>
-              <w:rPr>
-                <w:noProof/>
-                <w:webHidden/>
-              </w:rPr>
-              <w:fldChar w:fldCharType="end"/>
-            </w:r>
-          </w:hyperlink>
-        </w:p>
-        <w:p>
-          <w:pPr>
-            <w:pStyle w:val="TDC3"/>
-            <w:tabs>
-              <w:tab w:val="left" w:pos="1320"/>
-              <w:tab w:val="right" w:leader="dot" w:pos="9350"/>
-            </w:tabs>
-            <w:rPr>
-              <w:rFonts w:asciiTheme="minorHAnsi" w:hAnsiTheme="minorHAnsi" w:cstheme="minorBidi"/>
-              <w:noProof/>
-              <w:sz w:val="22"/>
-            </w:rPr>
-          </w:pPr>
-          <w:hyperlink w:anchor="_Toc452488870" w:history="1">
-            <w:r>
-              <w:rPr>
-                <w:rStyle w:val="Hipervnculo"/>
-                <w:noProof/>
-              </w:rPr>
-              <w:t>3.3.1</w:t>
-            </w:r>
-            <w:r>
-              <w:rPr>
-                <w:rFonts w:asciiTheme="minorHAnsi" w:hAnsiTheme="minorHAnsi" w:cstheme="minorBidi"/>
-                <w:noProof/>
-                <w:sz w:val="22"/>
-              </w:rPr>
-              <w:tab/>
-            </w:r>
-            <w:r>
-              <w:rPr>
-                <w:rStyle w:val="Hipervnculo"/>
-                <w:noProof/>
-              </w:rPr>
-              <w:t>Servidor Apache</w:t>
-            </w:r>
-            <w:r>
-              <w:rPr>
-                <w:noProof/>
-                <w:webHidden/>
-              </w:rPr>
-              <w:tab/>
-            </w:r>
-            <w:r>
-              <w:rPr>
-                <w:noProof/>
-                <w:webHidden/>
-              </w:rPr>
-              <w:fldChar w:fldCharType="begin"/>
-            </w:r>
-            <w:r>
-              <w:rPr>
-                <w:noProof/>
-                <w:webHidden/>
-              </w:rPr>
-              <w:instrText xml:space="preserve"> PAGEREF _Toc452488870 \h </w:instrText>
-            </w:r>
-            <w:r>
-              <w:rPr>
-                <w:noProof/>
-                <w:webHidden/>
-              </w:rPr>
-            </w:r>
-            <w:r>
-              <w:rPr>
-                <w:noProof/>
-                <w:webHidden/>
-              </w:rPr>
-              <w:fldChar w:fldCharType="separate"/>
-            </w:r>
-            <w:r>
-              <w:rPr>
-                <w:noProof/>
-                <w:webHidden/>
-              </w:rPr>
-              <w:t>24</w:t>
-            </w:r>
-            <w:r>
-              <w:rPr>
-                <w:noProof/>
-                <w:webHidden/>
-              </w:rPr>
-              <w:fldChar w:fldCharType="end"/>
-            </w:r>
-          </w:hyperlink>
-        </w:p>
-        <w:p>
-          <w:pPr>
-            <w:pStyle w:val="TDC3"/>
-            <w:tabs>
-              <w:tab w:val="left" w:pos="1320"/>
-              <w:tab w:val="right" w:leader="dot" w:pos="9350"/>
-            </w:tabs>
-            <w:rPr>
-              <w:rFonts w:asciiTheme="minorHAnsi" w:hAnsiTheme="minorHAnsi" w:cstheme="minorBidi"/>
-              <w:noProof/>
-              <w:sz w:val="22"/>
-            </w:rPr>
-          </w:pPr>
-          <w:hyperlink w:anchor="_Toc452488871" w:history="1">
-            <w:r>
-              <w:rPr>
-                <w:rStyle w:val="Hipervnculo"/>
-                <w:noProof/>
-              </w:rPr>
-              <w:t>3.3.2</w:t>
-            </w:r>
-            <w:r>
-              <w:rPr>
-                <w:rFonts w:asciiTheme="minorHAnsi" w:hAnsiTheme="minorHAnsi" w:cstheme="minorBidi"/>
-                <w:noProof/>
-                <w:sz w:val="22"/>
-              </w:rPr>
-              <w:tab/>
-            </w:r>
-            <w:r>
-              <w:rPr>
-                <w:rStyle w:val="Hipervnculo"/>
-                <w:noProof/>
-              </w:rPr>
-              <w:t>PHP</w:t>
-            </w:r>
-            <w:r>
-              <w:rPr>
-                <w:noProof/>
-                <w:webHidden/>
-              </w:rPr>
-              <w:tab/>
-            </w:r>
-            <w:r>
-              <w:rPr>
-                <w:noProof/>
-                <w:webHidden/>
-              </w:rPr>
-              <w:fldChar w:fldCharType="begin"/>
-            </w:r>
-            <w:r>
-              <w:rPr>
-                <w:noProof/>
-                <w:webHidden/>
-              </w:rPr>
-              <w:instrText xml:space="preserve"> PAGEREF _Toc452488871 \h </w:instrText>
-            </w:r>
-            <w:r>
-              <w:rPr>
-                <w:noProof/>
-                <w:webHidden/>
-              </w:rPr>
-            </w:r>
-            <w:r>
-              <w:rPr>
-                <w:noProof/>
-                <w:webHidden/>
-              </w:rPr>
-              <w:fldChar w:fldCharType="separate"/>
-            </w:r>
-            <w:r>
-              <w:rPr>
-                <w:noProof/>
-                <w:webHidden/>
-              </w:rPr>
-              <w:t>25</w:t>
-            </w:r>
-            <w:r>
-              <w:rPr>
-                <w:noProof/>
-                <w:webHidden/>
-              </w:rPr>
-              <w:fldChar w:fldCharType="end"/>
-            </w:r>
-          </w:hyperlink>
-        </w:p>
-        <w:p>
-          <w:pPr>
-            <w:pStyle w:val="TDC3"/>
-            <w:tabs>
-              <w:tab w:val="left" w:pos="1320"/>
-              <w:tab w:val="right" w:leader="dot" w:pos="9350"/>
-            </w:tabs>
-            <w:rPr>
-              <w:rFonts w:asciiTheme="minorHAnsi" w:hAnsiTheme="minorHAnsi" w:cstheme="minorBidi"/>
-              <w:noProof/>
-              <w:sz w:val="22"/>
-            </w:rPr>
-          </w:pPr>
-          <w:hyperlink w:anchor="_Toc452488872" w:history="1">
-            <w:r>
-              <w:rPr>
-                <w:rStyle w:val="Hipervnculo"/>
-                <w:noProof/>
-              </w:rPr>
-              <w:t>3.3.3</w:t>
-            </w:r>
-            <w:r>
-              <w:rPr>
-                <w:rFonts w:asciiTheme="minorHAnsi" w:hAnsiTheme="minorHAnsi" w:cstheme="minorBidi"/>
-                <w:noProof/>
-                <w:sz w:val="22"/>
-              </w:rPr>
-              <w:tab/>
-            </w:r>
-            <w:r>
-              <w:rPr>
-                <w:rStyle w:val="Hipervnculo"/>
-                <w:noProof/>
-              </w:rPr>
-              <w:t>MySQL</w:t>
-            </w:r>
-            <w:r>
-              <w:rPr>
-                <w:noProof/>
-                <w:webHidden/>
-              </w:rPr>
-              <w:tab/>
-            </w:r>
-            <w:r>
-              <w:rPr>
-                <w:noProof/>
-                <w:webHidden/>
-              </w:rPr>
-              <w:fldChar w:fldCharType="begin"/>
-            </w:r>
-            <w:r>
-              <w:rPr>
-                <w:noProof/>
-                <w:webHidden/>
-              </w:rPr>
-              <w:instrText xml:space="preserve"> PAGEREF _Toc452488872 \h </w:instrText>
-            </w:r>
-            <w:r>
-              <w:rPr>
-                <w:noProof/>
-                <w:webHidden/>
-              </w:rPr>
-            </w:r>
-            <w:r>
-              <w:rPr>
-                <w:noProof/>
-                <w:webHidden/>
-              </w:rPr>
-              <w:fldChar w:fldCharType="separate"/>
-            </w:r>
-            <w:r>
-              <w:rPr>
-                <w:noProof/>
-                <w:webHidden/>
-              </w:rPr>
-              <w:t>25</w:t>
             </w:r>
             <w:r>
               <w:rPr>
@@ -2924,13 +2584,13 @@
               <w:lang w:eastAsia="es-ES"/>
             </w:rPr>
           </w:pPr>
-          <w:hyperlink w:anchor="_Toc452488873" w:history="1">
+          <w:hyperlink w:anchor="_Toc452742150" w:history="1">
             <w:r>
               <w:rPr>
                 <w:rStyle w:val="Hipervnculo"/>
                 <w:noProof/>
               </w:rPr>
-              <w:t>3.4</w:t>
+              <w:t>4.2</w:t>
             </w:r>
             <w:r>
               <w:rPr>
@@ -2946,7 +2606,7 @@
                 <w:rStyle w:val="Hipervnculo"/>
                 <w:noProof/>
               </w:rPr>
-              <w:t>Comunicación Cliente-Servidor. Ajax</w:t>
+              <w:t>Parte Cliente</w:t>
             </w:r>
             <w:r>
               <w:rPr>
@@ -2967,7 +2627,7 @@
                 <w:noProof/>
                 <w:webHidden/>
               </w:rPr>
-              <w:instrText xml:space="preserve"> PAGEREF _Toc452488873 \h </w:instrText>
+              <w:instrText xml:space="preserve"> PAGEREF _Toc452742150 \h </w:instrText>
             </w:r>
             <w:r>
               <w:rPr>
@@ -2987,7 +2647,437 @@
                 <w:noProof/>
                 <w:webHidden/>
               </w:rPr>
+              <w:t>25</w:t>
+            </w:r>
+            <w:r>
+              <w:rPr>
+                <w:noProof/>
+                <w:webHidden/>
+              </w:rPr>
+              <w:fldChar w:fldCharType="end"/>
+            </w:r>
+          </w:hyperlink>
+        </w:p>
+        <w:p>
+          <w:pPr>
+            <w:pStyle w:val="TDC3"/>
+            <w:tabs>
+              <w:tab w:val="left" w:pos="1320"/>
+              <w:tab w:val="right" w:leader="dot" w:pos="9350"/>
+            </w:tabs>
+            <w:rPr>
+              <w:rFonts w:asciiTheme="minorHAnsi" w:hAnsiTheme="minorHAnsi" w:cstheme="minorBidi"/>
+              <w:noProof/>
+              <w:sz w:val="22"/>
+            </w:rPr>
+          </w:pPr>
+          <w:hyperlink w:anchor="_Toc452742151" w:history="1">
+            <w:r>
+              <w:rPr>
+                <w:rStyle w:val="Hipervnculo"/>
+                <w:noProof/>
+              </w:rPr>
+              <w:t>4.2.1</w:t>
+            </w:r>
+            <w:r>
+              <w:rPr>
+                <w:rFonts w:asciiTheme="minorHAnsi" w:hAnsiTheme="minorHAnsi" w:cstheme="minorBidi"/>
+                <w:noProof/>
+                <w:sz w:val="22"/>
+              </w:rPr>
+              <w:tab/>
+            </w:r>
+            <w:r>
+              <w:rPr>
+                <w:rStyle w:val="Hipervnculo"/>
+                <w:noProof/>
+              </w:rPr>
+              <w:t>HTML</w:t>
+            </w:r>
+            <w:r>
+              <w:rPr>
+                <w:noProof/>
+                <w:webHidden/>
+              </w:rPr>
+              <w:tab/>
+            </w:r>
+            <w:r>
+              <w:rPr>
+                <w:noProof/>
+                <w:webHidden/>
+              </w:rPr>
+              <w:fldChar w:fldCharType="begin"/>
+            </w:r>
+            <w:r>
+              <w:rPr>
+                <w:noProof/>
+                <w:webHidden/>
+              </w:rPr>
+              <w:instrText xml:space="preserve"> PAGEREF _Toc452742151 \h </w:instrText>
+            </w:r>
+            <w:r>
+              <w:rPr>
+                <w:noProof/>
+                <w:webHidden/>
+              </w:rPr>
+            </w:r>
+            <w:r>
+              <w:rPr>
+                <w:noProof/>
+                <w:webHidden/>
+              </w:rPr>
+              <w:fldChar w:fldCharType="separate"/>
+            </w:r>
+            <w:r>
+              <w:rPr>
+                <w:noProof/>
+                <w:webHidden/>
+              </w:rPr>
+              <w:t>25</w:t>
+            </w:r>
+            <w:r>
+              <w:rPr>
+                <w:noProof/>
+                <w:webHidden/>
+              </w:rPr>
+              <w:fldChar w:fldCharType="end"/>
+            </w:r>
+          </w:hyperlink>
+        </w:p>
+        <w:p>
+          <w:pPr>
+            <w:pStyle w:val="TDC3"/>
+            <w:tabs>
+              <w:tab w:val="left" w:pos="1320"/>
+              <w:tab w:val="right" w:leader="dot" w:pos="9350"/>
+            </w:tabs>
+            <w:rPr>
+              <w:rFonts w:asciiTheme="minorHAnsi" w:hAnsiTheme="minorHAnsi" w:cstheme="minorBidi"/>
+              <w:noProof/>
+              <w:sz w:val="22"/>
+            </w:rPr>
+          </w:pPr>
+          <w:hyperlink w:anchor="_Toc452742152" w:history="1">
+            <w:r>
+              <w:rPr>
+                <w:rStyle w:val="Hipervnculo"/>
+                <w:noProof/>
+              </w:rPr>
+              <w:t>4.2.2</w:t>
+            </w:r>
+            <w:r>
+              <w:rPr>
+                <w:rFonts w:asciiTheme="minorHAnsi" w:hAnsiTheme="minorHAnsi" w:cstheme="minorBidi"/>
+                <w:noProof/>
+                <w:sz w:val="22"/>
+              </w:rPr>
+              <w:tab/>
+            </w:r>
+            <w:r>
+              <w:rPr>
+                <w:rStyle w:val="Hipervnculo"/>
+                <w:noProof/>
+              </w:rPr>
+              <w:t>CSS</w:t>
+            </w:r>
+            <w:r>
+              <w:rPr>
+                <w:noProof/>
+                <w:webHidden/>
+              </w:rPr>
+              <w:tab/>
+            </w:r>
+            <w:r>
+              <w:rPr>
+                <w:noProof/>
+                <w:webHidden/>
+              </w:rPr>
+              <w:fldChar w:fldCharType="begin"/>
+            </w:r>
+            <w:r>
+              <w:rPr>
+                <w:noProof/>
+                <w:webHidden/>
+              </w:rPr>
+              <w:instrText xml:space="preserve"> PAGEREF _Toc452742152 \h </w:instrText>
+            </w:r>
+            <w:r>
+              <w:rPr>
+                <w:noProof/>
+                <w:webHidden/>
+              </w:rPr>
+            </w:r>
+            <w:r>
+              <w:rPr>
+                <w:noProof/>
+                <w:webHidden/>
+              </w:rPr>
+              <w:fldChar w:fldCharType="separate"/>
+            </w:r>
+            <w:r>
+              <w:rPr>
+                <w:noProof/>
+                <w:webHidden/>
+              </w:rPr>
               <w:t>26</w:t>
+            </w:r>
+            <w:r>
+              <w:rPr>
+                <w:noProof/>
+                <w:webHidden/>
+              </w:rPr>
+              <w:fldChar w:fldCharType="end"/>
+            </w:r>
+          </w:hyperlink>
+        </w:p>
+        <w:p>
+          <w:pPr>
+            <w:pStyle w:val="TDC3"/>
+            <w:tabs>
+              <w:tab w:val="left" w:pos="1320"/>
+              <w:tab w:val="right" w:leader="dot" w:pos="9350"/>
+            </w:tabs>
+            <w:rPr>
+              <w:rFonts w:asciiTheme="minorHAnsi" w:hAnsiTheme="minorHAnsi" w:cstheme="minorBidi"/>
+              <w:noProof/>
+              <w:sz w:val="22"/>
+            </w:rPr>
+          </w:pPr>
+          <w:hyperlink w:anchor="_Toc452742153" w:history="1">
+            <w:r>
+              <w:rPr>
+                <w:rStyle w:val="Hipervnculo"/>
+                <w:noProof/>
+              </w:rPr>
+              <w:t>4.2.3</w:t>
+            </w:r>
+            <w:r>
+              <w:rPr>
+                <w:rFonts w:asciiTheme="minorHAnsi" w:hAnsiTheme="minorHAnsi" w:cstheme="minorBidi"/>
+                <w:noProof/>
+                <w:sz w:val="22"/>
+              </w:rPr>
+              <w:tab/>
+            </w:r>
+            <w:r>
+              <w:rPr>
+                <w:rStyle w:val="Hipervnculo"/>
+                <w:noProof/>
+              </w:rPr>
+              <w:t>JavaScript</w:t>
+            </w:r>
+            <w:r>
+              <w:rPr>
+                <w:noProof/>
+                <w:webHidden/>
+              </w:rPr>
+              <w:tab/>
+            </w:r>
+            <w:r>
+              <w:rPr>
+                <w:noProof/>
+                <w:webHidden/>
+              </w:rPr>
+              <w:fldChar w:fldCharType="begin"/>
+            </w:r>
+            <w:r>
+              <w:rPr>
+                <w:noProof/>
+                <w:webHidden/>
+              </w:rPr>
+              <w:instrText xml:space="preserve"> PAGEREF _Toc452742153 \h </w:instrText>
+            </w:r>
+            <w:r>
+              <w:rPr>
+                <w:noProof/>
+                <w:webHidden/>
+              </w:rPr>
+            </w:r>
+            <w:r>
+              <w:rPr>
+                <w:noProof/>
+                <w:webHidden/>
+              </w:rPr>
+              <w:fldChar w:fldCharType="separate"/>
+            </w:r>
+            <w:r>
+              <w:rPr>
+                <w:noProof/>
+                <w:webHidden/>
+              </w:rPr>
+              <w:t>26</w:t>
+            </w:r>
+            <w:r>
+              <w:rPr>
+                <w:noProof/>
+                <w:webHidden/>
+              </w:rPr>
+              <w:fldChar w:fldCharType="end"/>
+            </w:r>
+          </w:hyperlink>
+        </w:p>
+        <w:p>
+          <w:pPr>
+            <w:pStyle w:val="TDC3"/>
+            <w:tabs>
+              <w:tab w:val="left" w:pos="1320"/>
+              <w:tab w:val="right" w:leader="dot" w:pos="9350"/>
+            </w:tabs>
+            <w:rPr>
+              <w:rFonts w:asciiTheme="minorHAnsi" w:hAnsiTheme="minorHAnsi" w:cstheme="minorBidi"/>
+              <w:noProof/>
+              <w:sz w:val="22"/>
+            </w:rPr>
+          </w:pPr>
+          <w:hyperlink w:anchor="_Toc452742154" w:history="1">
+            <w:r>
+              <w:rPr>
+                <w:rStyle w:val="Hipervnculo"/>
+                <w:noProof/>
+              </w:rPr>
+              <w:t>4.2.4</w:t>
+            </w:r>
+            <w:r>
+              <w:rPr>
+                <w:rFonts w:asciiTheme="minorHAnsi" w:hAnsiTheme="minorHAnsi" w:cstheme="minorBidi"/>
+                <w:noProof/>
+                <w:sz w:val="22"/>
+              </w:rPr>
+              <w:tab/>
+            </w:r>
+            <w:r>
+              <w:rPr>
+                <w:rStyle w:val="Hipervnculo"/>
+                <w:noProof/>
+              </w:rPr>
+              <w:t>Bootstrap</w:t>
+            </w:r>
+            <w:r>
+              <w:rPr>
+                <w:noProof/>
+                <w:webHidden/>
+              </w:rPr>
+              <w:tab/>
+            </w:r>
+            <w:r>
+              <w:rPr>
+                <w:noProof/>
+                <w:webHidden/>
+              </w:rPr>
+              <w:fldChar w:fldCharType="begin"/>
+            </w:r>
+            <w:r>
+              <w:rPr>
+                <w:noProof/>
+                <w:webHidden/>
+              </w:rPr>
+              <w:instrText xml:space="preserve"> PAGEREF _Toc452742154 \h </w:instrText>
+            </w:r>
+            <w:r>
+              <w:rPr>
+                <w:noProof/>
+                <w:webHidden/>
+              </w:rPr>
+            </w:r>
+            <w:r>
+              <w:rPr>
+                <w:noProof/>
+                <w:webHidden/>
+              </w:rPr>
+              <w:fldChar w:fldCharType="separate"/>
+            </w:r>
+            <w:r>
+              <w:rPr>
+                <w:noProof/>
+                <w:webHidden/>
+              </w:rPr>
+              <w:t>27</w:t>
+            </w:r>
+            <w:r>
+              <w:rPr>
+                <w:noProof/>
+                <w:webHidden/>
+              </w:rPr>
+              <w:fldChar w:fldCharType="end"/>
+            </w:r>
+          </w:hyperlink>
+        </w:p>
+        <w:p>
+          <w:pPr>
+            <w:pStyle w:val="TDC3"/>
+            <w:tabs>
+              <w:tab w:val="left" w:pos="1320"/>
+              <w:tab w:val="right" w:leader="dot" w:pos="9350"/>
+            </w:tabs>
+            <w:rPr>
+              <w:rFonts w:asciiTheme="minorHAnsi" w:hAnsiTheme="minorHAnsi" w:cstheme="minorBidi"/>
+              <w:noProof/>
+              <w:sz w:val="22"/>
+            </w:rPr>
+          </w:pPr>
+          <w:hyperlink w:anchor="_Toc452742155" w:history="1">
+            <w:r>
+              <w:rPr>
+                <w:rStyle w:val="Hipervnculo"/>
+                <w:noProof/>
+              </w:rPr>
+              <w:t>4.2.5</w:t>
+            </w:r>
+            <w:r>
+              <w:rPr>
+                <w:rFonts w:asciiTheme="minorHAnsi" w:hAnsiTheme="minorHAnsi" w:cstheme="minorBidi"/>
+                <w:noProof/>
+                <w:sz w:val="22"/>
+              </w:rPr>
+              <w:tab/>
+            </w:r>
+            <w:r>
+              <w:rPr>
+                <w:rStyle w:val="Hipervnculo"/>
+                <w:noProof/>
+              </w:rPr>
+              <w:t>jQuery</w:t>
+            </w:r>
+            <w:r>
+              <w:rPr>
+                <w:noProof/>
+                <w:webHidden/>
+              </w:rPr>
+              <w:tab/>
+            </w:r>
+            <w:r>
+              <w:rPr>
+                <w:noProof/>
+                <w:webHidden/>
+              </w:rPr>
+              <w:fldChar w:fldCharType="begin"/>
+            </w:r>
+            <w:r>
+              <w:rPr>
+                <w:noProof/>
+                <w:webHidden/>
+              </w:rPr>
+              <w:instrText xml:space="preserve"> PAGEREF _Toc452742155 \h </w:instrText>
+            </w:r>
+            <w:r>
+              <w:rPr>
+                <w:noProof/>
+                <w:webHidden/>
+              </w:rPr>
+            </w:r>
+            <w:r>
+              <w:rPr>
+                <w:noProof/>
+                <w:webHidden/>
+              </w:rPr>
+              <w:fldChar w:fldCharType="separate"/>
+            </w:r>
+            <w:r>
+              <w:rPr>
+                <w:noProof/>
+                <w:webHidden/>
+              </w:rPr>
+              <w:t>28</w:t>
             </w:r>
             <w:r>
               <w:rPr>
@@ -3012,13 +3102,13 @@
               <w:lang w:eastAsia="es-ES"/>
             </w:rPr>
           </w:pPr>
-          <w:hyperlink w:anchor="_Toc452488874" w:history="1">
+          <w:hyperlink w:anchor="_Toc452742156" w:history="1">
             <w:r>
               <w:rPr>
                 <w:rStyle w:val="Hipervnculo"/>
                 <w:noProof/>
               </w:rPr>
-              <w:t>3.5</w:t>
+              <w:t>4.3</w:t>
             </w:r>
             <w:r>
               <w:rPr>
@@ -3034,7 +3124,7 @@
                 <w:rStyle w:val="Hipervnculo"/>
                 <w:noProof/>
               </w:rPr>
-              <w:t>Otros</w:t>
+              <w:t>Parte Servidor</w:t>
             </w:r>
             <w:r>
               <w:rPr>
@@ -3055,7 +3145,7 @@
                 <w:noProof/>
                 <w:webHidden/>
               </w:rPr>
-              <w:instrText xml:space="preserve"> PAGEREF _Toc452488874 \h </w:instrText>
+              <w:instrText xml:space="preserve"> PAGEREF _Toc452742156 \h </w:instrText>
             </w:r>
             <w:r>
               <w:rPr>
@@ -3075,7 +3165,7 @@
                 <w:noProof/>
                 <w:webHidden/>
               </w:rPr>
-              <w:t>27</w:t>
+              <w:t>30</w:t>
             </w:r>
             <w:r>
               <w:rPr>
@@ -3099,13 +3189,13 @@
               <w:sz w:val="22"/>
             </w:rPr>
           </w:pPr>
-          <w:hyperlink w:anchor="_Toc452488875" w:history="1">
+          <w:hyperlink w:anchor="_Toc452742157" w:history="1">
             <w:r>
               <w:rPr>
                 <w:rStyle w:val="Hipervnculo"/>
                 <w:noProof/>
               </w:rPr>
-              <w:t>3.5.1</w:t>
+              <w:t>4.3.1</w:t>
             </w:r>
             <w:r>
               <w:rPr>
@@ -3120,7 +3210,7 @@
                 <w:rStyle w:val="Hipervnculo"/>
                 <w:noProof/>
               </w:rPr>
-              <w:t>CodeIgniter</w:t>
+              <w:t>Servidor Apache</w:t>
             </w:r>
             <w:r>
               <w:rPr>
@@ -3141,7 +3231,7 @@
                 <w:noProof/>
                 <w:webHidden/>
               </w:rPr>
-              <w:instrText xml:space="preserve"> PAGEREF _Toc452488875 \h </w:instrText>
+              <w:instrText xml:space="preserve"> PAGEREF _Toc452742157 \h </w:instrText>
             </w:r>
             <w:r>
               <w:rPr>
@@ -3161,7 +3251,7 @@
                 <w:noProof/>
                 <w:webHidden/>
               </w:rPr>
-              <w:t>27</w:t>
+              <w:t>30</w:t>
             </w:r>
             <w:r>
               <w:rPr>
@@ -3185,13 +3275,13 @@
               <w:sz w:val="22"/>
             </w:rPr>
           </w:pPr>
-          <w:hyperlink w:anchor="_Toc452488876" w:history="1">
+          <w:hyperlink w:anchor="_Toc452742158" w:history="1">
             <w:r>
               <w:rPr>
                 <w:rStyle w:val="Hipervnculo"/>
                 <w:noProof/>
               </w:rPr>
-              <w:t>3.5.2</w:t>
+              <w:t>4.3.2</w:t>
             </w:r>
             <w:r>
               <w:rPr>
@@ -3206,7 +3296,7 @@
                 <w:rStyle w:val="Hipervnculo"/>
                 <w:noProof/>
               </w:rPr>
-              <w:t>Github</w:t>
+              <w:t>PHP</w:t>
             </w:r>
             <w:r>
               <w:rPr>
@@ -3227,7 +3317,7 @@
                 <w:noProof/>
                 <w:webHidden/>
               </w:rPr>
-              <w:instrText xml:space="preserve"> PAGEREF _Toc452488876 \h </w:instrText>
+              <w:instrText xml:space="preserve"> PAGEREF _Toc452742158 \h </w:instrText>
             </w:r>
             <w:r>
               <w:rPr>
@@ -3247,7 +3337,7 @@
                 <w:noProof/>
                 <w:webHidden/>
               </w:rPr>
-              <w:t>27</w:t>
+              <w:t>30</w:t>
             </w:r>
             <w:r>
               <w:rPr>
@@ -3271,13 +3361,13 @@
               <w:sz w:val="22"/>
             </w:rPr>
           </w:pPr>
-          <w:hyperlink w:anchor="_Toc452488877" w:history="1">
+          <w:hyperlink w:anchor="_Toc452742159" w:history="1">
             <w:r>
               <w:rPr>
                 <w:rStyle w:val="Hipervnculo"/>
                 <w:noProof/>
               </w:rPr>
-              <w:t>3.5.3</w:t>
+              <w:t>4.3.3</w:t>
             </w:r>
             <w:r>
               <w:rPr>
@@ -3292,7 +3382,7 @@
                 <w:rStyle w:val="Hipervnculo"/>
                 <w:noProof/>
               </w:rPr>
-              <w:t>NetBeans</w:t>
+              <w:t>MySQL</w:t>
             </w:r>
             <w:r>
               <w:rPr>
@@ -3313,7 +3403,7 @@
                 <w:noProof/>
                 <w:webHidden/>
               </w:rPr>
-              <w:instrText xml:space="preserve"> PAGEREF _Toc452488877 \h </w:instrText>
+              <w:instrText xml:space="preserve"> PAGEREF _Toc452742159 \h </w:instrText>
             </w:r>
             <w:r>
               <w:rPr>
@@ -3333,7 +3423,183 @@
                 <w:noProof/>
                 <w:webHidden/>
               </w:rPr>
-              <w:t>28</w:t>
+              <w:t>31</w:t>
+            </w:r>
+            <w:r>
+              <w:rPr>
+                <w:noProof/>
+                <w:webHidden/>
+              </w:rPr>
+              <w:fldChar w:fldCharType="end"/>
+            </w:r>
+          </w:hyperlink>
+        </w:p>
+        <w:p>
+          <w:pPr>
+            <w:pStyle w:val="TDC2"/>
+            <w:tabs>
+              <w:tab w:val="left" w:pos="880"/>
+              <w:tab w:val="right" w:leader="dot" w:pos="9350"/>
+            </w:tabs>
+            <w:rPr>
+              <w:rFonts w:asciiTheme="minorHAnsi" w:hAnsiTheme="minorHAnsi"/>
+              <w:noProof/>
+              <w:sz w:val="22"/>
+              <w:lang w:eastAsia="es-ES"/>
+            </w:rPr>
+          </w:pPr>
+          <w:hyperlink w:anchor="_Toc452742160" w:history="1">
+            <w:r>
+              <w:rPr>
+                <w:rStyle w:val="Hipervnculo"/>
+                <w:noProof/>
+              </w:rPr>
+              <w:t>4.4</w:t>
+            </w:r>
+            <w:r>
+              <w:rPr>
+                <w:rFonts w:asciiTheme="minorHAnsi" w:hAnsiTheme="minorHAnsi"/>
+                <w:noProof/>
+                <w:sz w:val="22"/>
+                <w:lang w:eastAsia="es-ES"/>
+              </w:rPr>
+              <w:tab/>
+            </w:r>
+            <w:r>
+              <w:rPr>
+                <w:rStyle w:val="Hipervnculo"/>
+                <w:noProof/>
+              </w:rPr>
+              <w:t>Comunicación Cliente-Servidor. Ajax</w:t>
+            </w:r>
+            <w:r>
+              <w:rPr>
+                <w:noProof/>
+                <w:webHidden/>
+              </w:rPr>
+              <w:tab/>
+            </w:r>
+            <w:r>
+              <w:rPr>
+                <w:noProof/>
+                <w:webHidden/>
+              </w:rPr>
+              <w:fldChar w:fldCharType="begin"/>
+            </w:r>
+            <w:r>
+              <w:rPr>
+                <w:noProof/>
+                <w:webHidden/>
+              </w:rPr>
+              <w:instrText xml:space="preserve"> PAGEREF _Toc452742160 \h </w:instrText>
+            </w:r>
+            <w:r>
+              <w:rPr>
+                <w:noProof/>
+                <w:webHidden/>
+              </w:rPr>
+            </w:r>
+            <w:r>
+              <w:rPr>
+                <w:noProof/>
+                <w:webHidden/>
+              </w:rPr>
+              <w:fldChar w:fldCharType="separate"/>
+            </w:r>
+            <w:r>
+              <w:rPr>
+                <w:noProof/>
+                <w:webHidden/>
+              </w:rPr>
+              <w:t>32</w:t>
+            </w:r>
+            <w:r>
+              <w:rPr>
+                <w:noProof/>
+                <w:webHidden/>
+              </w:rPr>
+              <w:fldChar w:fldCharType="end"/>
+            </w:r>
+          </w:hyperlink>
+        </w:p>
+        <w:p>
+          <w:pPr>
+            <w:pStyle w:val="TDC2"/>
+            <w:tabs>
+              <w:tab w:val="left" w:pos="880"/>
+              <w:tab w:val="right" w:leader="dot" w:pos="9350"/>
+            </w:tabs>
+            <w:rPr>
+              <w:rFonts w:asciiTheme="minorHAnsi" w:hAnsiTheme="minorHAnsi"/>
+              <w:noProof/>
+              <w:sz w:val="22"/>
+              <w:lang w:eastAsia="es-ES"/>
+            </w:rPr>
+          </w:pPr>
+          <w:hyperlink w:anchor="_Toc452742161" w:history="1">
+            <w:r>
+              <w:rPr>
+                <w:rStyle w:val="Hipervnculo"/>
+                <w:noProof/>
+              </w:rPr>
+              <w:t>4.5</w:t>
+            </w:r>
+            <w:r>
+              <w:rPr>
+                <w:rFonts w:asciiTheme="minorHAnsi" w:hAnsiTheme="minorHAnsi"/>
+                <w:noProof/>
+                <w:sz w:val="22"/>
+                <w:lang w:eastAsia="es-ES"/>
+              </w:rPr>
+              <w:tab/>
+            </w:r>
+            <w:r>
+              <w:rPr>
+                <w:rStyle w:val="Hipervnculo"/>
+                <w:noProof/>
+              </w:rPr>
+              <w:t>Otros</w:t>
+            </w:r>
+            <w:r>
+              <w:rPr>
+                <w:noProof/>
+                <w:webHidden/>
+              </w:rPr>
+              <w:tab/>
+            </w:r>
+            <w:r>
+              <w:rPr>
+                <w:noProof/>
+                <w:webHidden/>
+              </w:rPr>
+              <w:fldChar w:fldCharType="begin"/>
+            </w:r>
+            <w:r>
+              <w:rPr>
+                <w:noProof/>
+                <w:webHidden/>
+              </w:rPr>
+              <w:instrText xml:space="preserve"> PAGEREF _Toc452742161 \h </w:instrText>
+            </w:r>
+            <w:r>
+              <w:rPr>
+                <w:noProof/>
+                <w:webHidden/>
+              </w:rPr>
+            </w:r>
+            <w:r>
+              <w:rPr>
+                <w:noProof/>
+                <w:webHidden/>
+              </w:rPr>
+              <w:fldChar w:fldCharType="separate"/>
+            </w:r>
+            <w:r>
+              <w:rPr>
+                <w:noProof/>
+                <w:webHidden/>
+              </w:rPr>
+              <w:t>32</w:t>
             </w:r>
             <w:r>
               <w:rPr>
@@ -3357,13 +3623,13 @@
               <w:sz w:val="22"/>
             </w:rPr>
           </w:pPr>
-          <w:hyperlink w:anchor="_Toc452488878" w:history="1">
+          <w:hyperlink w:anchor="_Toc452742162" w:history="1">
             <w:r>
               <w:rPr>
                 <w:rStyle w:val="Hipervnculo"/>
                 <w:noProof/>
               </w:rPr>
-              <w:t>3.5.4</w:t>
+              <w:t>4.5.1</w:t>
             </w:r>
             <w:r>
               <w:rPr>
@@ -3378,7 +3644,7 @@
                 <w:rStyle w:val="Hipervnculo"/>
                 <w:noProof/>
               </w:rPr>
-              <w:t>MySQL Workbench</w:t>
+              <w:t>CodeIgniter</w:t>
             </w:r>
             <w:r>
               <w:rPr>
@@ -3399,7 +3665,7 @@
                 <w:noProof/>
                 <w:webHidden/>
               </w:rPr>
-              <w:instrText xml:space="preserve"> PAGEREF _Toc452488878 \h </w:instrText>
+              <w:instrText xml:space="preserve"> PAGEREF _Toc452742162 \h </w:instrText>
             </w:r>
             <w:r>
               <w:rPr>
@@ -3419,7 +3685,7 @@
                 <w:noProof/>
                 <w:webHidden/>
               </w:rPr>
-              <w:t>28</w:t>
+              <w:t>32</w:t>
             </w:r>
             <w:r>
               <w:rPr>
@@ -3443,13 +3709,13 @@
               <w:sz w:val="22"/>
             </w:rPr>
           </w:pPr>
-          <w:hyperlink w:anchor="_Toc452488879" w:history="1">
+          <w:hyperlink w:anchor="_Toc452742163" w:history="1">
             <w:r>
               <w:rPr>
                 <w:rStyle w:val="Hipervnculo"/>
                 <w:noProof/>
               </w:rPr>
-              <w:t>3.5.5</w:t>
+              <w:t>4.5.2</w:t>
             </w:r>
             <w:r>
               <w:rPr>
@@ -3464,7 +3730,7 @@
                 <w:rStyle w:val="Hipervnculo"/>
                 <w:noProof/>
               </w:rPr>
-              <w:t>FileZilla</w:t>
+              <w:t>Github</w:t>
             </w:r>
             <w:r>
               <w:rPr>
@@ -3485,7 +3751,7 @@
                 <w:noProof/>
                 <w:webHidden/>
               </w:rPr>
-              <w:instrText xml:space="preserve"> PAGEREF _Toc452488879 \h </w:instrText>
+              <w:instrText xml:space="preserve"> PAGEREF _Toc452742163 \h </w:instrText>
             </w:r>
             <w:r>
               <w:rPr>
@@ -3505,7 +3771,7 @@
                 <w:noProof/>
                 <w:webHidden/>
               </w:rPr>
-              <w:t>28</w:t>
+              <w:t>33</w:t>
             </w:r>
             <w:r>
               <w:rPr>
@@ -3529,13 +3795,13 @@
               <w:sz w:val="22"/>
             </w:rPr>
           </w:pPr>
-          <w:hyperlink w:anchor="_Toc452488880" w:history="1">
+          <w:hyperlink w:anchor="_Toc452742164" w:history="1">
             <w:r>
               <w:rPr>
                 <w:rStyle w:val="Hipervnculo"/>
                 <w:noProof/>
               </w:rPr>
-              <w:t>3.5.6</w:t>
+              <w:t>4.5.3</w:t>
             </w:r>
             <w:r>
               <w:rPr>
@@ -3550,7 +3816,7 @@
                 <w:rStyle w:val="Hipervnculo"/>
                 <w:noProof/>
               </w:rPr>
-              <w:t>Balsamiq Mockup’s</w:t>
+              <w:t>NetBeans</w:t>
             </w:r>
             <w:r>
               <w:rPr>
@@ -3571,7 +3837,7 @@
                 <w:noProof/>
                 <w:webHidden/>
               </w:rPr>
-              <w:instrText xml:space="preserve"> PAGEREF _Toc452488880 \h </w:instrText>
+              <w:instrText xml:space="preserve"> PAGEREF _Toc452742164 \h </w:instrText>
             </w:r>
             <w:r>
               <w:rPr>
@@ -3591,7 +3857,7 @@
                 <w:noProof/>
                 <w:webHidden/>
               </w:rPr>
-              <w:t>28</w:t>
+              <w:t>33</w:t>
             </w:r>
             <w:r>
               <w:rPr>
@@ -3615,13 +3881,13 @@
               <w:sz w:val="22"/>
             </w:rPr>
           </w:pPr>
-          <w:hyperlink w:anchor="_Toc452488881" w:history="1">
+          <w:hyperlink w:anchor="_Toc452742165" w:history="1">
             <w:r>
               <w:rPr>
                 <w:rStyle w:val="Hipervnculo"/>
                 <w:noProof/>
               </w:rPr>
-              <w:t>3.5.7</w:t>
+              <w:t>4.5.4</w:t>
             </w:r>
             <w:r>
               <w:rPr>
@@ -3636,6 +3902,264 @@
                 <w:rStyle w:val="Hipervnculo"/>
                 <w:noProof/>
               </w:rPr>
+              <w:t>MySQL Workbench</w:t>
+            </w:r>
+            <w:r>
+              <w:rPr>
+                <w:noProof/>
+                <w:webHidden/>
+              </w:rPr>
+              <w:tab/>
+            </w:r>
+            <w:r>
+              <w:rPr>
+                <w:noProof/>
+                <w:webHidden/>
+              </w:rPr>
+              <w:fldChar w:fldCharType="begin"/>
+            </w:r>
+            <w:r>
+              <w:rPr>
+                <w:noProof/>
+                <w:webHidden/>
+              </w:rPr>
+              <w:instrText xml:space="preserve"> PAGEREF _Toc452742165 \h </w:instrText>
+            </w:r>
+            <w:r>
+              <w:rPr>
+                <w:noProof/>
+                <w:webHidden/>
+              </w:rPr>
+            </w:r>
+            <w:r>
+              <w:rPr>
+                <w:noProof/>
+                <w:webHidden/>
+              </w:rPr>
+              <w:fldChar w:fldCharType="separate"/>
+            </w:r>
+            <w:r>
+              <w:rPr>
+                <w:noProof/>
+                <w:webHidden/>
+              </w:rPr>
+              <w:t>34</w:t>
+            </w:r>
+            <w:r>
+              <w:rPr>
+                <w:noProof/>
+                <w:webHidden/>
+              </w:rPr>
+              <w:fldChar w:fldCharType="end"/>
+            </w:r>
+          </w:hyperlink>
+        </w:p>
+        <w:p>
+          <w:pPr>
+            <w:pStyle w:val="TDC3"/>
+            <w:tabs>
+              <w:tab w:val="left" w:pos="1320"/>
+              <w:tab w:val="right" w:leader="dot" w:pos="9350"/>
+            </w:tabs>
+            <w:rPr>
+              <w:rFonts w:asciiTheme="minorHAnsi" w:hAnsiTheme="minorHAnsi" w:cstheme="minorBidi"/>
+              <w:noProof/>
+              <w:sz w:val="22"/>
+            </w:rPr>
+          </w:pPr>
+          <w:hyperlink w:anchor="_Toc452742166" w:history="1">
+            <w:r>
+              <w:rPr>
+                <w:rStyle w:val="Hipervnculo"/>
+                <w:noProof/>
+              </w:rPr>
+              <w:t>4.5.5</w:t>
+            </w:r>
+            <w:r>
+              <w:rPr>
+                <w:rFonts w:asciiTheme="minorHAnsi" w:hAnsiTheme="minorHAnsi" w:cstheme="minorBidi"/>
+                <w:noProof/>
+                <w:sz w:val="22"/>
+              </w:rPr>
+              <w:tab/>
+            </w:r>
+            <w:r>
+              <w:rPr>
+                <w:rStyle w:val="Hipervnculo"/>
+                <w:noProof/>
+              </w:rPr>
+              <w:t>FileZilla</w:t>
+            </w:r>
+            <w:r>
+              <w:rPr>
+                <w:noProof/>
+                <w:webHidden/>
+              </w:rPr>
+              <w:tab/>
+            </w:r>
+            <w:r>
+              <w:rPr>
+                <w:noProof/>
+                <w:webHidden/>
+              </w:rPr>
+              <w:fldChar w:fldCharType="begin"/>
+            </w:r>
+            <w:r>
+              <w:rPr>
+                <w:noProof/>
+                <w:webHidden/>
+              </w:rPr>
+              <w:instrText xml:space="preserve"> PAGEREF _Toc452742166 \h </w:instrText>
+            </w:r>
+            <w:r>
+              <w:rPr>
+                <w:noProof/>
+                <w:webHidden/>
+              </w:rPr>
+            </w:r>
+            <w:r>
+              <w:rPr>
+                <w:noProof/>
+                <w:webHidden/>
+              </w:rPr>
+              <w:fldChar w:fldCharType="separate"/>
+            </w:r>
+            <w:r>
+              <w:rPr>
+                <w:noProof/>
+                <w:webHidden/>
+              </w:rPr>
+              <w:t>34</w:t>
+            </w:r>
+            <w:r>
+              <w:rPr>
+                <w:noProof/>
+                <w:webHidden/>
+              </w:rPr>
+              <w:fldChar w:fldCharType="end"/>
+            </w:r>
+          </w:hyperlink>
+        </w:p>
+        <w:p>
+          <w:pPr>
+            <w:pStyle w:val="TDC3"/>
+            <w:tabs>
+              <w:tab w:val="left" w:pos="1320"/>
+              <w:tab w:val="right" w:leader="dot" w:pos="9350"/>
+            </w:tabs>
+            <w:rPr>
+              <w:rFonts w:asciiTheme="minorHAnsi" w:hAnsiTheme="minorHAnsi" w:cstheme="minorBidi"/>
+              <w:noProof/>
+              <w:sz w:val="22"/>
+            </w:rPr>
+          </w:pPr>
+          <w:hyperlink w:anchor="_Toc452742167" w:history="1">
+            <w:r>
+              <w:rPr>
+                <w:rStyle w:val="Hipervnculo"/>
+                <w:noProof/>
+              </w:rPr>
+              <w:t>4.5.6</w:t>
+            </w:r>
+            <w:r>
+              <w:rPr>
+                <w:rFonts w:asciiTheme="minorHAnsi" w:hAnsiTheme="minorHAnsi" w:cstheme="minorBidi"/>
+                <w:noProof/>
+                <w:sz w:val="22"/>
+              </w:rPr>
+              <w:tab/>
+            </w:r>
+            <w:r>
+              <w:rPr>
+                <w:rStyle w:val="Hipervnculo"/>
+                <w:noProof/>
+              </w:rPr>
+              <w:t>Balsamiq Mockup’s</w:t>
+            </w:r>
+            <w:r>
+              <w:rPr>
+                <w:noProof/>
+                <w:webHidden/>
+              </w:rPr>
+              <w:tab/>
+            </w:r>
+            <w:r>
+              <w:rPr>
+                <w:noProof/>
+                <w:webHidden/>
+              </w:rPr>
+              <w:fldChar w:fldCharType="begin"/>
+            </w:r>
+            <w:r>
+              <w:rPr>
+                <w:noProof/>
+                <w:webHidden/>
+              </w:rPr>
+              <w:instrText xml:space="preserve"> PAGEREF _Toc452742167 \h </w:instrText>
+            </w:r>
+            <w:r>
+              <w:rPr>
+                <w:noProof/>
+                <w:webHidden/>
+              </w:rPr>
+            </w:r>
+            <w:r>
+              <w:rPr>
+                <w:noProof/>
+                <w:webHidden/>
+              </w:rPr>
+              <w:fldChar w:fldCharType="separate"/>
+            </w:r>
+            <w:r>
+              <w:rPr>
+                <w:noProof/>
+                <w:webHidden/>
+              </w:rPr>
+              <w:t>34</w:t>
+            </w:r>
+            <w:r>
+              <w:rPr>
+                <w:noProof/>
+                <w:webHidden/>
+              </w:rPr>
+              <w:fldChar w:fldCharType="end"/>
+            </w:r>
+          </w:hyperlink>
+        </w:p>
+        <w:p>
+          <w:pPr>
+            <w:pStyle w:val="TDC3"/>
+            <w:tabs>
+              <w:tab w:val="left" w:pos="1320"/>
+              <w:tab w:val="right" w:leader="dot" w:pos="9350"/>
+            </w:tabs>
+            <w:rPr>
+              <w:rFonts w:asciiTheme="minorHAnsi" w:hAnsiTheme="minorHAnsi" w:cstheme="minorBidi"/>
+              <w:noProof/>
+              <w:sz w:val="22"/>
+            </w:rPr>
+          </w:pPr>
+          <w:hyperlink w:anchor="_Toc452742168" w:history="1">
+            <w:r>
+              <w:rPr>
+                <w:rStyle w:val="Hipervnculo"/>
+                <w:noProof/>
+              </w:rPr>
+              <w:t>4.5.7</w:t>
+            </w:r>
+            <w:r>
+              <w:rPr>
+                <w:rFonts w:asciiTheme="minorHAnsi" w:hAnsiTheme="minorHAnsi" w:cstheme="minorBidi"/>
+                <w:noProof/>
+                <w:sz w:val="22"/>
+              </w:rPr>
+              <w:tab/>
+            </w:r>
+            <w:r>
+              <w:rPr>
+                <w:rStyle w:val="Hipervnculo"/>
+                <w:noProof/>
+              </w:rPr>
               <w:t>Creately UML</w:t>
             </w:r>
             <w:r>
@@ -3657,7 +4181,7 @@
                 <w:noProof/>
                 <w:webHidden/>
               </w:rPr>
-              <w:instrText xml:space="preserve"> PAGEREF _Toc452488881 \h </w:instrText>
+              <w:instrText xml:space="preserve"> PAGEREF _Toc452742168 \h </w:instrText>
             </w:r>
             <w:r>
               <w:rPr>
@@ -3677,7 +4201,7 @@
                 <w:noProof/>
                 <w:webHidden/>
               </w:rPr>
-              <w:t>28</w:t>
+              <w:t>34</w:t>
             </w:r>
             <w:r>
               <w:rPr>
@@ -3702,13 +4226,13 @@
               <w:lang w:eastAsia="es-ES"/>
             </w:rPr>
           </w:pPr>
-          <w:hyperlink w:anchor="_Toc452488882" w:history="1">
+          <w:hyperlink w:anchor="_Toc452742169" w:history="1">
             <w:r>
               <w:rPr>
                 <w:rStyle w:val="Hipervnculo"/>
                 <w:noProof/>
               </w:rPr>
-              <w:t>4</w:t>
+              <w:t>5</w:t>
             </w:r>
             <w:r>
               <w:rPr>
@@ -3745,7 +4269,7 @@
                 <w:noProof/>
                 <w:webHidden/>
               </w:rPr>
-              <w:instrText xml:space="preserve"> PAGEREF _Toc452488882 \h </w:instrText>
+              <w:instrText xml:space="preserve"> PAGEREF _Toc452742169 \h </w:instrText>
             </w:r>
             <w:r>
               <w:rPr>
@@ -3765,7 +4289,7 @@
                 <w:noProof/>
                 <w:webHidden/>
               </w:rPr>
-              <w:t>29</w:t>
+              <w:t>34</w:t>
             </w:r>
             <w:r>
               <w:rPr>
@@ -3790,13 +4314,13 @@
               <w:lang w:eastAsia="es-ES"/>
             </w:rPr>
           </w:pPr>
-          <w:hyperlink w:anchor="_Toc452488883" w:history="1">
+          <w:hyperlink w:anchor="_Toc452742170" w:history="1">
             <w:r>
               <w:rPr>
                 <w:rStyle w:val="Hipervnculo"/>
                 <w:noProof/>
               </w:rPr>
-              <w:t>4.1</w:t>
+              <w:t>5.1</w:t>
             </w:r>
             <w:r>
               <w:rPr>
@@ -3833,7 +4357,7 @@
                 <w:noProof/>
                 <w:webHidden/>
               </w:rPr>
-              <w:instrText xml:space="preserve"> PAGEREF _Toc452488883 \h </w:instrText>
+              <w:instrText xml:space="preserve"> PAGEREF _Toc452742170 \h </w:instrText>
             </w:r>
             <w:r>
               <w:rPr>
@@ -3853,7 +4377,7 @@
                 <w:noProof/>
                 <w:webHidden/>
               </w:rPr>
-              <w:t>29</w:t>
+              <w:t>35</w:t>
             </w:r>
             <w:r>
               <w:rPr>
@@ -3878,13 +4402,13 @@
               <w:lang w:eastAsia="es-ES"/>
             </w:rPr>
           </w:pPr>
-          <w:hyperlink w:anchor="_Toc452488884" w:history="1">
+          <w:hyperlink w:anchor="_Toc452742171" w:history="1">
             <w:r>
               <w:rPr>
                 <w:rStyle w:val="Hipervnculo"/>
                 <w:noProof/>
               </w:rPr>
-              <w:t>4.2</w:t>
+              <w:t>5.2</w:t>
             </w:r>
             <w:r>
               <w:rPr>
@@ -3921,7 +4445,7 @@
                 <w:noProof/>
                 <w:webHidden/>
               </w:rPr>
-              <w:instrText xml:space="preserve"> PAGEREF _Toc452488884 \h </w:instrText>
+              <w:instrText xml:space="preserve"> PAGEREF _Toc452742171 \h </w:instrText>
             </w:r>
             <w:r>
               <w:rPr>
@@ -3941,7 +4465,357 @@
                 <w:noProof/>
                 <w:webHidden/>
               </w:rPr>
-              <w:t>30</w:t>
+              <w:t>36</w:t>
+            </w:r>
+            <w:r>
+              <w:rPr>
+                <w:noProof/>
+                <w:webHidden/>
+              </w:rPr>
+              <w:fldChar w:fldCharType="end"/>
+            </w:r>
+          </w:hyperlink>
+        </w:p>
+        <w:p>
+          <w:pPr>
+            <w:pStyle w:val="TDC1"/>
+            <w:tabs>
+              <w:tab w:val="left" w:pos="440"/>
+              <w:tab w:val="right" w:leader="dot" w:pos="9350"/>
+            </w:tabs>
+            <w:rPr>
+              <w:rFonts w:asciiTheme="minorHAnsi" w:hAnsiTheme="minorHAnsi"/>
+              <w:noProof/>
+              <w:sz w:val="22"/>
+              <w:lang w:eastAsia="es-ES"/>
+            </w:rPr>
+          </w:pPr>
+          <w:hyperlink w:anchor="_Toc452742172" w:history="1">
+            <w:r>
+              <w:rPr>
+                <w:rStyle w:val="Hipervnculo"/>
+                <w:noProof/>
+              </w:rPr>
+              <w:t>6</w:t>
+            </w:r>
+            <w:r>
+              <w:rPr>
+                <w:rFonts w:asciiTheme="minorHAnsi" w:hAnsiTheme="minorHAnsi"/>
+                <w:noProof/>
+                <w:sz w:val="22"/>
+                <w:lang w:eastAsia="es-ES"/>
+              </w:rPr>
+              <w:tab/>
+            </w:r>
+            <w:r>
+              <w:rPr>
+                <w:rStyle w:val="Hipervnculo"/>
+                <w:noProof/>
+              </w:rPr>
+              <w:t>MANUAL DE USUARIO</w:t>
+            </w:r>
+            <w:r>
+              <w:rPr>
+                <w:noProof/>
+                <w:webHidden/>
+              </w:rPr>
+              <w:tab/>
+            </w:r>
+            <w:r>
+              <w:rPr>
+                <w:noProof/>
+                <w:webHidden/>
+              </w:rPr>
+              <w:fldChar w:fldCharType="begin"/>
+            </w:r>
+            <w:r>
+              <w:rPr>
+                <w:noProof/>
+                <w:webHidden/>
+              </w:rPr>
+              <w:instrText xml:space="preserve"> PAGEREF _Toc452742172 \h </w:instrText>
+            </w:r>
+            <w:r>
+              <w:rPr>
+                <w:noProof/>
+                <w:webHidden/>
+              </w:rPr>
+            </w:r>
+            <w:r>
+              <w:rPr>
+                <w:noProof/>
+                <w:webHidden/>
+              </w:rPr>
+              <w:fldChar w:fldCharType="separate"/>
+            </w:r>
+            <w:r>
+              <w:rPr>
+                <w:noProof/>
+                <w:webHidden/>
+              </w:rPr>
+              <w:t>37</w:t>
+            </w:r>
+            <w:r>
+              <w:rPr>
+                <w:noProof/>
+                <w:webHidden/>
+              </w:rPr>
+              <w:fldChar w:fldCharType="end"/>
+            </w:r>
+          </w:hyperlink>
+        </w:p>
+        <w:p>
+          <w:pPr>
+            <w:pStyle w:val="TDC2"/>
+            <w:tabs>
+              <w:tab w:val="left" w:pos="880"/>
+              <w:tab w:val="right" w:leader="dot" w:pos="9350"/>
+            </w:tabs>
+            <w:rPr>
+              <w:rFonts w:asciiTheme="minorHAnsi" w:hAnsiTheme="minorHAnsi"/>
+              <w:noProof/>
+              <w:sz w:val="22"/>
+              <w:lang w:eastAsia="es-ES"/>
+            </w:rPr>
+          </w:pPr>
+          <w:hyperlink w:anchor="_Toc452742173" w:history="1">
+            <w:r>
+              <w:rPr>
+                <w:rStyle w:val="Hipervnculo"/>
+                <w:noProof/>
+              </w:rPr>
+              <w:t>6.1</w:t>
+            </w:r>
+            <w:r>
+              <w:rPr>
+                <w:rFonts w:asciiTheme="minorHAnsi" w:hAnsiTheme="minorHAnsi"/>
+                <w:noProof/>
+                <w:sz w:val="22"/>
+                <w:lang w:eastAsia="es-ES"/>
+              </w:rPr>
+              <w:tab/>
+            </w:r>
+            <w:r>
+              <w:rPr>
+                <w:rStyle w:val="Hipervnculo"/>
+                <w:noProof/>
+              </w:rPr>
+              <w:t>Login</w:t>
+            </w:r>
+            <w:r>
+              <w:rPr>
+                <w:noProof/>
+                <w:webHidden/>
+              </w:rPr>
+              <w:tab/>
+            </w:r>
+            <w:r>
+              <w:rPr>
+                <w:noProof/>
+                <w:webHidden/>
+              </w:rPr>
+              <w:fldChar w:fldCharType="begin"/>
+            </w:r>
+            <w:r>
+              <w:rPr>
+                <w:noProof/>
+                <w:webHidden/>
+              </w:rPr>
+              <w:instrText xml:space="preserve"> PAGEREF _Toc452742173 \h </w:instrText>
+            </w:r>
+            <w:r>
+              <w:rPr>
+                <w:noProof/>
+                <w:webHidden/>
+              </w:rPr>
+            </w:r>
+            <w:r>
+              <w:rPr>
+                <w:noProof/>
+                <w:webHidden/>
+              </w:rPr>
+              <w:fldChar w:fldCharType="separate"/>
+            </w:r>
+            <w:r>
+              <w:rPr>
+                <w:noProof/>
+                <w:webHidden/>
+              </w:rPr>
+              <w:t>37</w:t>
+            </w:r>
+            <w:r>
+              <w:rPr>
+                <w:noProof/>
+                <w:webHidden/>
+              </w:rPr>
+              <w:fldChar w:fldCharType="end"/>
+            </w:r>
+          </w:hyperlink>
+        </w:p>
+        <w:p>
+          <w:pPr>
+            <w:pStyle w:val="TDC2"/>
+            <w:tabs>
+              <w:tab w:val="left" w:pos="880"/>
+              <w:tab w:val="right" w:leader="dot" w:pos="9350"/>
+            </w:tabs>
+            <w:rPr>
+              <w:rFonts w:asciiTheme="minorHAnsi" w:hAnsiTheme="minorHAnsi"/>
+              <w:noProof/>
+              <w:sz w:val="22"/>
+              <w:lang w:eastAsia="es-ES"/>
+            </w:rPr>
+          </w:pPr>
+          <w:hyperlink w:anchor="_Toc452742174" w:history="1">
+            <w:r>
+              <w:rPr>
+                <w:rStyle w:val="Hipervnculo"/>
+                <w:noProof/>
+              </w:rPr>
+              <w:t>6.2</w:t>
+            </w:r>
+            <w:r>
+              <w:rPr>
+                <w:rFonts w:asciiTheme="minorHAnsi" w:hAnsiTheme="minorHAnsi"/>
+                <w:noProof/>
+                <w:sz w:val="22"/>
+                <w:lang w:eastAsia="es-ES"/>
+              </w:rPr>
+              <w:tab/>
+            </w:r>
+            <w:r>
+              <w:rPr>
+                <w:rStyle w:val="Hipervnculo"/>
+                <w:noProof/>
+              </w:rPr>
+              <w:t>Módulo de Administración</w:t>
+            </w:r>
+            <w:r>
+              <w:rPr>
+                <w:noProof/>
+                <w:webHidden/>
+              </w:rPr>
+              <w:tab/>
+            </w:r>
+            <w:r>
+              <w:rPr>
+                <w:noProof/>
+                <w:webHidden/>
+              </w:rPr>
+              <w:fldChar w:fldCharType="begin"/>
+            </w:r>
+            <w:r>
+              <w:rPr>
+                <w:noProof/>
+                <w:webHidden/>
+              </w:rPr>
+              <w:instrText xml:space="preserve"> PAGEREF _Toc452742174 \h </w:instrText>
+            </w:r>
+            <w:r>
+              <w:rPr>
+                <w:noProof/>
+                <w:webHidden/>
+              </w:rPr>
+            </w:r>
+            <w:r>
+              <w:rPr>
+                <w:noProof/>
+                <w:webHidden/>
+              </w:rPr>
+              <w:fldChar w:fldCharType="separate"/>
+            </w:r>
+            <w:r>
+              <w:rPr>
+                <w:noProof/>
+                <w:webHidden/>
+              </w:rPr>
+              <w:t>37</w:t>
+            </w:r>
+            <w:r>
+              <w:rPr>
+                <w:noProof/>
+                <w:webHidden/>
+              </w:rPr>
+              <w:fldChar w:fldCharType="end"/>
+            </w:r>
+          </w:hyperlink>
+        </w:p>
+        <w:p>
+          <w:pPr>
+            <w:pStyle w:val="TDC3"/>
+            <w:tabs>
+              <w:tab w:val="left" w:pos="1320"/>
+              <w:tab w:val="right" w:leader="dot" w:pos="9350"/>
+            </w:tabs>
+            <w:rPr>
+              <w:rFonts w:asciiTheme="minorHAnsi" w:hAnsiTheme="minorHAnsi" w:cstheme="minorBidi"/>
+              <w:noProof/>
+              <w:sz w:val="22"/>
+            </w:rPr>
+          </w:pPr>
+          <w:hyperlink w:anchor="_Toc452742175" w:history="1">
+            <w:r>
+              <w:rPr>
+                <w:rStyle w:val="Hipervnculo"/>
+                <w:noProof/>
+              </w:rPr>
+              <w:t>6.2.1</w:t>
+            </w:r>
+            <w:r>
+              <w:rPr>
+                <w:rFonts w:asciiTheme="minorHAnsi" w:hAnsiTheme="minorHAnsi" w:cstheme="minorBidi"/>
+                <w:noProof/>
+                <w:sz w:val="22"/>
+              </w:rPr>
+              <w:tab/>
+            </w:r>
+            <w:r>
+              <w:rPr>
+                <w:rStyle w:val="Hipervnculo"/>
+                <w:noProof/>
+              </w:rPr>
+              <w:t>Inicio</w:t>
+            </w:r>
+            <w:r>
+              <w:rPr>
+                <w:noProof/>
+                <w:webHidden/>
+              </w:rPr>
+              <w:tab/>
+            </w:r>
+            <w:r>
+              <w:rPr>
+                <w:noProof/>
+                <w:webHidden/>
+              </w:rPr>
+              <w:fldChar w:fldCharType="begin"/>
+            </w:r>
+            <w:r>
+              <w:rPr>
+                <w:noProof/>
+                <w:webHidden/>
+              </w:rPr>
+              <w:instrText xml:space="preserve"> PAGEREF _Toc452742175 \h </w:instrText>
+            </w:r>
+            <w:r>
+              <w:rPr>
+                <w:noProof/>
+                <w:webHidden/>
+              </w:rPr>
+            </w:r>
+            <w:r>
+              <w:rPr>
+                <w:noProof/>
+                <w:webHidden/>
+              </w:rPr>
+              <w:fldChar w:fldCharType="separate"/>
+            </w:r>
+            <w:r>
+              <w:rPr>
+                <w:noProof/>
+                <w:webHidden/>
+              </w:rPr>
+              <w:t>37</w:t>
             </w:r>
             <w:r>
               <w:rPr>
@@ -3989,7 +4863,7 @@
           <w:numId w:val="1"/>
         </w:numPr>
       </w:pPr>
-      <w:bookmarkStart w:id="0" w:name="_Toc452488840"/>
+      <w:bookmarkStart w:id="0" w:name="_Toc452742121"/>
       <w:r>
         <w:t>PLANIFICACIÓN DEL PROYECTO</w:t>
       </w:r>
@@ -3999,7 +4873,7 @@
       <w:pPr>
         <w:pStyle w:val="Ttulo2"/>
       </w:pPr>
-      <w:bookmarkStart w:id="1" w:name="_Toc452488841"/>
+      <w:bookmarkStart w:id="1" w:name="_Toc452742122"/>
       <w:r>
         <w:t>Definición de actividades</w:t>
       </w:r>
@@ -4487,6 +5361,7 @@
               <w:rPr>
                 <w:b w:val="0"/>
               </w:rPr>
+              <w:lastRenderedPageBreak/>
               <w:t>Aprobación del cliente</w:t>
             </w:r>
           </w:p>
@@ -5283,7 +6158,6 @@
               <w:rPr>
                 <w:b w:val="0"/>
               </w:rPr>
-              <w:lastRenderedPageBreak/>
               <w:t xml:space="preserve">Configuración plantillas </w:t>
             </w:r>
             <w:r>
@@ -6587,8 +7461,9 @@
           <w:numId w:val="15"/>
         </w:numPr>
       </w:pPr>
-      <w:bookmarkStart w:id="2" w:name="_Toc452488842"/>
-      <w:r>
+      <w:bookmarkStart w:id="2" w:name="_Toc452742123"/>
+      <w:r>
+        <w:lastRenderedPageBreak/>
         <w:t>Diagrama de GANTT</w:t>
       </w:r>
       <w:bookmarkEnd w:id="2"/>
@@ -6646,7 +7521,7 @@
       <w:pPr>
         <w:pStyle w:val="Ttulo2"/>
       </w:pPr>
-      <w:bookmarkStart w:id="3" w:name="_Toc452488843"/>
+      <w:bookmarkStart w:id="3" w:name="_Toc452742124"/>
       <w:r>
         <w:t>Estimación de costes</w:t>
       </w:r>
@@ -6659,7 +7534,6 @@
     </w:p>
     <w:p>
       <w:r>
-        <w:lastRenderedPageBreak/>
         <w:t xml:space="preserve">Para este proyecto se identificaron los roles de las personas que típicamente intervienen en la realización de las distintas actividades como son el jefe de proyecto, analista, diseñador, programador y </w:t>
       </w:r>
       <w:proofErr w:type="spellStart"/>
@@ -7655,6 +8529,7 @@
               <w:rPr>
                 <w:b w:val="0"/>
               </w:rPr>
+              <w:lastRenderedPageBreak/>
               <w:t>Selección de tecnologías</w:t>
             </w:r>
           </w:p>
@@ -8929,7 +9804,6 @@
               <w:rPr>
                 <w:b w:val="0"/>
               </w:rPr>
-              <w:lastRenderedPageBreak/>
               <w:t xml:space="preserve">Listar facturas </w:t>
             </w:r>
             <w:r>
@@ -10011,7 +10885,7 @@
       <w:pPr>
         <w:pStyle w:val="Ttulo1"/>
       </w:pPr>
-      <w:bookmarkStart w:id="4" w:name="_Toc452488844"/>
+      <w:bookmarkStart w:id="4" w:name="_Toc452742125"/>
       <w:r>
         <w:t>ANÁLISIS DE LA APLICACIÓN</w:t>
       </w:r>
@@ -10021,7 +10895,7 @@
       <w:pPr>
         <w:pStyle w:val="Ttulo2"/>
       </w:pPr>
-      <w:bookmarkStart w:id="5" w:name="_Toc452488845"/>
+      <w:bookmarkStart w:id="5" w:name="_Toc452742126"/>
       <w:r>
         <w:t>Funciones</w:t>
       </w:r>
@@ -10040,8 +10914,9 @@
         <w:pStyle w:val="Ttulo3"/>
       </w:pPr>
       <w:bookmarkStart w:id="6" w:name="_Toc448864949"/>
-      <w:bookmarkStart w:id="7" w:name="_Toc452488846"/>
-      <w:r>
+      <w:bookmarkStart w:id="7" w:name="_Toc452742127"/>
+      <w:r>
+        <w:lastRenderedPageBreak/>
         <w:t>Módulo de Administración</w:t>
       </w:r>
       <w:bookmarkEnd w:id="6"/>
@@ -10749,7 +11624,6 @@
               <w:jc w:val="center"/>
             </w:pPr>
             <w:r>
-              <w:lastRenderedPageBreak/>
               <w:t>6</w:t>
             </w:r>
           </w:p>
@@ -12085,6 +12959,7 @@
               <w:jc w:val="center"/>
             </w:pPr>
             <w:r>
+              <w:lastRenderedPageBreak/>
               <w:t>2</w:t>
             </w:r>
           </w:p>
@@ -13128,7 +14003,6 @@
               <w:jc w:val="center"/>
             </w:pPr>
             <w:r>
-              <w:lastRenderedPageBreak/>
               <w:t>3</w:t>
             </w:r>
           </w:p>
@@ -14372,6 +15246,7 @@
                 <w:noProof/>
                 <w:lang w:eastAsia="es-ES"/>
               </w:rPr>
+              <w:lastRenderedPageBreak/>
               <w:drawing>
                 <wp:inline distT="0" distB="0" distL="0" distR="0" wp14:anchorId="4FC5AA5E" wp14:editId="6D25C517">
                   <wp:extent cx="392400" cy="392400"/>
@@ -14439,6 +15314,7 @@
               <w:cnfStyle w:val="100000000000" w:firstRow="1" w:lastRow="0" w:firstColumn="0" w:lastColumn="0" w:oddVBand="0" w:evenVBand="0" w:oddHBand="0" w:evenHBand="0" w:firstRowFirstColumn="0" w:firstRowLastColumn="0" w:lastRowFirstColumn="0" w:lastRowLastColumn="0"/>
             </w:pPr>
             <w:r>
+              <w:lastRenderedPageBreak/>
               <w:t>Administrador</w:t>
             </w:r>
           </w:p>
@@ -14452,6 +15328,7 @@
                 <w:noProof/>
                 <w:lang w:eastAsia="es-ES"/>
               </w:rPr>
+              <w:lastRenderedPageBreak/>
               <w:drawing>
                 <wp:inline distT="0" distB="0" distL="0" distR="0" wp14:anchorId="5D07079A" wp14:editId="71BB8FB6">
                   <wp:extent cx="390525" cy="390525"/>
@@ -14519,6 +15396,7 @@
               <w:cnfStyle w:val="100000000000" w:firstRow="1" w:lastRow="0" w:firstColumn="0" w:lastColumn="0" w:oddVBand="0" w:evenVBand="0" w:oddHBand="0" w:evenHBand="0" w:firstRowFirstColumn="0" w:firstRowLastColumn="0" w:lastRowFirstColumn="0" w:lastRowLastColumn="0"/>
             </w:pPr>
             <w:r>
+              <w:lastRenderedPageBreak/>
               <w:t>Empleado</w:t>
             </w:r>
           </w:p>
@@ -14532,6 +15410,7 @@
                 <w:noProof/>
                 <w:lang w:eastAsia="es-ES"/>
               </w:rPr>
+              <w:lastRenderedPageBreak/>
               <w:drawing>
                 <wp:inline distT="0" distB="0" distL="0" distR="0" wp14:anchorId="4385211E" wp14:editId="65545A3B">
                   <wp:extent cx="392400" cy="392400"/>
@@ -14604,6 +15483,7 @@
               <w:jc w:val="center"/>
             </w:pPr>
             <w:r>
+              <w:lastRenderedPageBreak/>
               <w:t>1</w:t>
             </w:r>
           </w:p>
@@ -15123,7 +16003,7 @@
         <w:pStyle w:val="Ttulo3"/>
       </w:pPr>
       <w:bookmarkStart w:id="14" w:name="_Toc448864956"/>
-      <w:bookmarkStart w:id="15" w:name="_Toc452488847"/>
+      <w:bookmarkStart w:id="15" w:name="_Toc452742128"/>
       <w:r>
         <w:t>Módulo de Venta</w:t>
       </w:r>
@@ -15206,7 +16086,6 @@
                 <w:noProof/>
                 <w:lang w:eastAsia="es-ES"/>
               </w:rPr>
-              <w:lastRenderedPageBreak/>
               <w:drawing>
                 <wp:inline distT="0" distB="0" distL="0" distR="0" wp14:anchorId="70167D92" wp14:editId="29DC38B6">
                   <wp:extent cx="392400" cy="392400"/>
@@ -15274,7 +16153,6 @@
               <w:cnfStyle w:val="100000000000" w:firstRow="1" w:lastRow="0" w:firstColumn="0" w:lastColumn="0" w:oddVBand="0" w:evenVBand="0" w:oddHBand="0" w:evenHBand="0" w:firstRowFirstColumn="0" w:firstRowLastColumn="0" w:lastRowFirstColumn="0" w:lastRowLastColumn="0"/>
             </w:pPr>
             <w:r>
-              <w:lastRenderedPageBreak/>
               <w:t>Administrador</w:t>
             </w:r>
           </w:p>
@@ -15288,7 +16166,6 @@
                 <w:noProof/>
                 <w:lang w:eastAsia="es-ES"/>
               </w:rPr>
-              <w:lastRenderedPageBreak/>
               <w:drawing>
                 <wp:inline distT="0" distB="0" distL="0" distR="0" wp14:anchorId="00785C89" wp14:editId="2482B303">
                   <wp:extent cx="390525" cy="390525"/>
@@ -15356,7 +16233,6 @@
               <w:cnfStyle w:val="100000000000" w:firstRow="1" w:lastRow="0" w:firstColumn="0" w:lastColumn="0" w:oddVBand="0" w:evenVBand="0" w:oddHBand="0" w:evenHBand="0" w:firstRowFirstColumn="0" w:firstRowLastColumn="0" w:lastRowFirstColumn="0" w:lastRowLastColumn="0"/>
             </w:pPr>
             <w:r>
-              <w:lastRenderedPageBreak/>
               <w:t>Empleado</w:t>
             </w:r>
           </w:p>
@@ -15370,7 +16246,6 @@
                 <w:noProof/>
                 <w:lang w:eastAsia="es-ES"/>
               </w:rPr>
-              <w:lastRenderedPageBreak/>
               <w:drawing>
                 <wp:inline distT="0" distB="0" distL="0" distR="0" wp14:anchorId="451A3941" wp14:editId="1A135CAD">
                   <wp:extent cx="392400" cy="392400"/>
@@ -15443,7 +16318,6 @@
               <w:jc w:val="center"/>
             </w:pPr>
             <w:r>
-              <w:lastRenderedPageBreak/>
               <w:t>1</w:t>
             </w:r>
           </w:p>
@@ -16057,7 +16931,7 @@
         <w:pStyle w:val="Ttulo3"/>
       </w:pPr>
       <w:bookmarkStart w:id="16" w:name="_Toc448864957"/>
-      <w:bookmarkStart w:id="17" w:name="_Toc452488848"/>
+      <w:bookmarkStart w:id="17" w:name="_Toc452742129"/>
       <w:r>
         <w:t>Otros</w:t>
       </w:r>
@@ -16729,8 +17603,9 @@
       <w:pPr>
         <w:pStyle w:val="Ttulo2"/>
       </w:pPr>
-      <w:bookmarkStart w:id="18" w:name="_Toc452488849"/>
-      <w:r>
+      <w:bookmarkStart w:id="18" w:name="_Toc452742130"/>
+      <w:r>
+        <w:lastRenderedPageBreak/>
         <w:t>Requisitos físicos</w:t>
       </w:r>
       <w:bookmarkEnd w:id="18"/>
@@ -16744,7 +17619,7 @@
       <w:pPr>
         <w:pStyle w:val="Ttulo2"/>
       </w:pPr>
-      <w:bookmarkStart w:id="19" w:name="_Toc452488850"/>
+      <w:bookmarkStart w:id="19" w:name="_Toc452742131"/>
       <w:r>
         <w:t xml:space="preserve">Requisitos </w:t>
       </w:r>
@@ -16766,7 +17641,7 @@
         <w:pStyle w:val="Ttulo3"/>
       </w:pPr>
       <w:bookmarkStart w:id="20" w:name="_Tipos_de_usuarios"/>
-      <w:bookmarkStart w:id="21" w:name="_Toc452488851"/>
+      <w:bookmarkStart w:id="21" w:name="_Toc452742132"/>
       <w:bookmarkEnd w:id="20"/>
       <w:r>
         <w:t>Tipos de usuarios</w:t>
@@ -16781,7 +17656,6 @@
           <w:noProof/>
           <w:lang w:eastAsia="es-ES"/>
         </w:rPr>
-        <w:lastRenderedPageBreak/>
         <w:drawing>
           <wp:anchor distT="0" distB="0" distL="114300" distR="114300" simplePos="0" relativeHeight="251658240" behindDoc="0" locked="0" layoutInCell="1" allowOverlap="1" wp14:anchorId="193CABDF" wp14:editId="479A3D90">
             <wp:simplePos x="0" y="0"/>
@@ -16947,7 +17821,7 @@
       <w:pPr>
         <w:pStyle w:val="Ttulo3"/>
       </w:pPr>
-      <w:bookmarkStart w:id="22" w:name="_Toc452488852"/>
+      <w:bookmarkStart w:id="22" w:name="_Toc452742133"/>
       <w:r>
         <w:t>Módulo de Administración</w:t>
       </w:r>
@@ -17048,6 +17922,7 @@
         </w:numPr>
       </w:pPr>
       <w:r>
+        <w:lastRenderedPageBreak/>
         <w:t>Para agregar</w:t>
       </w:r>
       <w:r>
@@ -17186,7 +18061,6 @@
         </w:numPr>
       </w:pPr>
       <w:r>
-        <w:lastRenderedPageBreak/>
         <w:t>Menú Listar</w:t>
       </w:r>
     </w:p>
@@ -17322,6 +18196,7 @@
         <w:jc w:val="left"/>
       </w:pPr>
       <w:r>
+        <w:lastRenderedPageBreak/>
         <w:t xml:space="preserve">El usuario </w:t>
       </w:r>
       <w:r>
@@ -17447,9 +18322,8 @@
       <w:pPr>
         <w:pStyle w:val="Ttulo3"/>
       </w:pPr>
-      <w:bookmarkStart w:id="23" w:name="_Toc452488853"/>
-      <w:r>
-        <w:lastRenderedPageBreak/>
+      <w:bookmarkStart w:id="23" w:name="_Toc452742134"/>
+      <w:r>
         <w:t>Módulo de Venta</w:t>
       </w:r>
       <w:bookmarkEnd w:id="23"/>
@@ -17596,7 +18470,7 @@
       <w:pPr>
         <w:pStyle w:val="Ttulo3"/>
       </w:pPr>
-      <w:bookmarkStart w:id="24" w:name="_Toc452488854"/>
+      <w:bookmarkStart w:id="24" w:name="_Toc452742135"/>
       <w:r>
         <w:t>Perfil de Usuario</w:t>
       </w:r>
@@ -17614,8 +18488,9 @@
       <w:pPr>
         <w:pStyle w:val="Ttulo2"/>
       </w:pPr>
-      <w:bookmarkStart w:id="25" w:name="_Toc452488855"/>
-      <w:r>
+      <w:bookmarkStart w:id="25" w:name="_Toc452742136"/>
+      <w:r>
+        <w:lastRenderedPageBreak/>
         <w:t>Diagr</w:t>
       </w:r>
       <w:r>
@@ -17637,7 +18512,7 @@
       <w:pPr>
         <w:pStyle w:val="Ttulo3"/>
       </w:pPr>
-      <w:bookmarkStart w:id="26" w:name="_Toc452488856"/>
+      <w:bookmarkStart w:id="26" w:name="_Toc452742137"/>
       <w:r>
         <w:t>Actores</w:t>
       </w:r>
@@ -17650,7 +18525,6 @@
     </w:p>
     <w:p>
       <w:r>
-        <w:lastRenderedPageBreak/>
         <w:t xml:space="preserve">Los actores representan un rol que pueden desempeñar alguien o algo que interactúa o que necesita intercambiar información con el sistema. </w:t>
       </w:r>
     </w:p>
@@ -17732,8 +18606,9 @@
       <w:pPr>
         <w:pStyle w:val="Ttulo3"/>
       </w:pPr>
-      <w:bookmarkStart w:id="27" w:name="_Toc452488857"/>
-      <w:r>
+      <w:bookmarkStart w:id="27" w:name="_Toc452742138"/>
+      <w:r>
+        <w:lastRenderedPageBreak/>
         <w:t>Diagramas del Módulo Administración</w:t>
       </w:r>
       <w:bookmarkEnd w:id="27"/>
@@ -17996,7 +18871,7 @@
           <w:lang w:eastAsia="es-ES"/>
         </w:rPr>
       </w:pPr>
-      <w:bookmarkStart w:id="28" w:name="_Toc452488858"/>
+      <w:bookmarkStart w:id="28" w:name="_Toc452742139"/>
       <w:r>
         <w:rPr>
           <w:noProof/>
@@ -18122,7 +18997,7 @@
           <w:lang w:eastAsia="es-ES"/>
         </w:rPr>
       </w:pPr>
-      <w:bookmarkStart w:id="29" w:name="_Toc452488859"/>
+      <w:bookmarkStart w:id="29" w:name="_Toc452742140"/>
       <w:r>
         <w:rPr>
           <w:lang w:eastAsia="es-ES"/>
@@ -18189,7 +19064,7 @@
       <w:pPr>
         <w:pStyle w:val="Ttulo2"/>
       </w:pPr>
-      <w:bookmarkStart w:id="30" w:name="_Toc452488860"/>
+      <w:bookmarkStart w:id="30" w:name="_Toc452742141"/>
       <w:r>
         <w:t>Requisitos no funcionales</w:t>
       </w:r>
@@ -18407,16 +19282,15 @@
       <w:pPr>
         <w:pStyle w:val="Ttulo2"/>
       </w:pPr>
+      <w:bookmarkStart w:id="31" w:name="_Toc452742142"/>
       <w:r>
         <w:t>Mapa Web</w:t>
       </w:r>
+      <w:bookmarkEnd w:id="31"/>
     </w:p>
     <w:p>
       <w:r>
-        <w:t>El</w:t>
-      </w:r>
-      <w:r>
-        <w:t xml:space="preserve"> mapa web del portal es un esquema conceptual que permite mostrar de una forma visual las </w:t>
+        <w:t xml:space="preserve">El mapa web del portal es un esquema conceptual que permite mostrar de una forma visual las </w:t>
       </w:r>
       <w:r>
         <w:t>funciones</w:t>
@@ -18431,10 +19305,7 @@
         <w:t xml:space="preserve"> Representado</w:t>
       </w:r>
       <w:r>
-        <w:t xml:space="preserve"> en un diagrama</w:t>
-      </w:r>
-      <w:r>
-        <w:t xml:space="preserve"> jerárquico en el que cada nivel del diagrama muestra el número de </w:t>
+        <w:t xml:space="preserve"> en un diagrama jerárquico en el que cada nivel del diagrama muestra el número de </w:t>
       </w:r>
       <w:proofErr w:type="spellStart"/>
       <w:r>
@@ -18442,19 +19313,18 @@
       </w:r>
       <w:proofErr w:type="spellEnd"/>
       <w:r>
-        <w:t xml:space="preserve"> necesarios para acceder a una determinada página del sitio desde otra cualquiera</w:t>
-      </w:r>
-      <w:r>
-        <w:t>.</w:t>
+        <w:t xml:space="preserve"> necesarios para acceder a una determinada página del sitio desde otra cualquiera.</w:t>
       </w:r>
     </w:p>
     <w:p>
       <w:pPr>
         <w:pStyle w:val="Ttulo3"/>
       </w:pPr>
+      <w:bookmarkStart w:id="32" w:name="_Toc452742143"/>
       <w:r>
         <w:t>Mapa Web del Módulo de Administración</w:t>
       </w:r>
+      <w:bookmarkEnd w:id="32"/>
     </w:p>
     <w:p/>
     <w:p>
@@ -18519,9 +19389,11 @@
       <w:pPr>
         <w:pStyle w:val="Ttulo3"/>
       </w:pPr>
+      <w:bookmarkStart w:id="33" w:name="_Toc452742144"/>
       <w:r>
         <w:t>Mapa Web del Módulo de Venta</w:t>
       </w:r>
+      <w:bookmarkEnd w:id="33"/>
     </w:p>
     <w:p>
       <w:r>
@@ -18577,10 +19449,12 @@
       <w:pPr>
         <w:pStyle w:val="Ttulo1"/>
       </w:pPr>
+      <w:bookmarkStart w:id="34" w:name="_Toc452742145"/>
       <w:r>
         <w:lastRenderedPageBreak/>
         <w:t>MODELO DE DATOS</w:t>
       </w:r>
+      <w:bookmarkEnd w:id="34"/>
     </w:p>
     <w:p>
       <w:r>
@@ -18627,9 +19501,11 @@
       <w:pPr>
         <w:pStyle w:val="Ttulo2"/>
       </w:pPr>
+      <w:bookmarkStart w:id="35" w:name="_Toc452742146"/>
       <w:r>
         <w:t>Esquema Entidad-Relación</w:t>
       </w:r>
+      <w:bookmarkEnd w:id="35"/>
     </w:p>
     <w:p>
       <w:r>
@@ -18643,7 +19519,15 @@
     </w:p>
     <w:p>
       <w:r>
-        <w:t>La forma de relacionarse entre entidades es definida por la cardinalidad de la relación que puede ser de uno a uno, de uno a muchos, o de muchos a muchos.</w:t>
+        <w:t xml:space="preserve">La forma de relacionarse entre entidades es definida por la </w:t>
+      </w:r>
+      <w:proofErr w:type="spellStart"/>
+      <w:r>
+        <w:t>cardinalidad</w:t>
+      </w:r>
+      <w:proofErr w:type="spellEnd"/>
+      <w:r>
+        <w:t xml:space="preserve"> de la relación que puede ser de uno a uno, de uno a muchos, o de muchos a muchos.</w:t>
       </w:r>
     </w:p>
     <w:p>
@@ -18700,9 +19584,11 @@
       <w:pPr>
         <w:pStyle w:val="Ttulo2"/>
       </w:pPr>
+      <w:bookmarkStart w:id="36" w:name="_Toc452742147"/>
       <w:r>
         <w:t>Descripción de las Tablas</w:t>
       </w:r>
+      <w:bookmarkEnd w:id="36"/>
     </w:p>
     <w:p>
       <w:r>
@@ -18874,7 +19760,7 @@
       <w:pPr>
         <w:pStyle w:val="Ttulo1"/>
       </w:pPr>
-      <w:bookmarkStart w:id="31" w:name="_Toc452488861"/>
+      <w:bookmarkStart w:id="37" w:name="_Toc452742148"/>
       <w:r>
         <w:lastRenderedPageBreak/>
         <w:t>TECNOLOGÍAS</w:t>
@@ -18882,19 +19768,19 @@
       <w:r>
         <w:t xml:space="preserve"> UTILIZADAS</w:t>
       </w:r>
-      <w:bookmarkEnd w:id="31"/>
+      <w:bookmarkEnd w:id="37"/>
     </w:p>
     <w:p>
       <w:pPr>
         <w:pStyle w:val="Ttulo2"/>
       </w:pPr>
-      <w:bookmarkStart w:id="32" w:name="_¿Por_qué_usar"/>
-      <w:bookmarkStart w:id="33" w:name="_Toc452488862"/>
-      <w:bookmarkEnd w:id="32"/>
+      <w:bookmarkStart w:id="38" w:name="_¿Por_qué_usar"/>
+      <w:bookmarkStart w:id="39" w:name="_Toc452742149"/>
+      <w:bookmarkEnd w:id="38"/>
       <w:r>
         <w:t>¿Por qué usar Software libre?</w:t>
       </w:r>
-      <w:bookmarkEnd w:id="33"/>
+      <w:bookmarkEnd w:id="39"/>
     </w:p>
     <w:p>
       <w:r>
@@ -19232,23 +20118,23 @@
       <w:pPr>
         <w:pStyle w:val="Ttulo2"/>
       </w:pPr>
-      <w:bookmarkStart w:id="34" w:name="_Toc452488863"/>
+      <w:bookmarkStart w:id="40" w:name="_Toc452742150"/>
       <w:r>
         <w:t>Parte Cliente</w:t>
       </w:r>
-      <w:bookmarkEnd w:id="34"/>
+      <w:bookmarkEnd w:id="40"/>
     </w:p>
     <w:p>
       <w:pPr>
         <w:pStyle w:val="Ttulo3"/>
       </w:pPr>
-      <w:bookmarkStart w:id="35" w:name="_HTML"/>
-      <w:bookmarkStart w:id="36" w:name="_Toc452488864"/>
-      <w:bookmarkEnd w:id="35"/>
+      <w:bookmarkStart w:id="41" w:name="_HTML"/>
+      <w:bookmarkStart w:id="42" w:name="_Toc452742151"/>
+      <w:bookmarkEnd w:id="41"/>
       <w:r>
         <w:t>HTML</w:t>
       </w:r>
-      <w:bookmarkEnd w:id="36"/>
+      <w:bookmarkEnd w:id="42"/>
     </w:p>
     <w:p>
       <w:r>
@@ -19608,12 +20494,12 @@
       <w:pPr>
         <w:pStyle w:val="Ttulo3"/>
       </w:pPr>
-      <w:bookmarkStart w:id="37" w:name="_Toc452488865"/>
+      <w:bookmarkStart w:id="43" w:name="_Toc452742152"/>
       <w:r>
         <w:lastRenderedPageBreak/>
         <w:t>CSS</w:t>
       </w:r>
-      <w:bookmarkEnd w:id="37"/>
+      <w:bookmarkEnd w:id="43"/>
     </w:p>
     <w:p>
       <w:r>
@@ -19746,11 +20632,11 @@
       <w:pPr>
         <w:pStyle w:val="Ttulo3"/>
       </w:pPr>
-      <w:bookmarkStart w:id="38" w:name="_Toc452488866"/>
+      <w:bookmarkStart w:id="44" w:name="_Toc452742153"/>
       <w:r>
         <w:t>JavaScript</w:t>
       </w:r>
-      <w:bookmarkEnd w:id="38"/>
+      <w:bookmarkEnd w:id="44"/>
     </w:p>
     <w:p>
       <w:r>
@@ -19992,16 +20878,18 @@
       <w:pPr>
         <w:pStyle w:val="Ttulo3"/>
       </w:pPr>
-      <w:bookmarkStart w:id="39" w:name="_Toc452488867"/>
-      <w:bookmarkStart w:id="40" w:name="_Bootstrap"/>
-      <w:bookmarkEnd w:id="40"/>
+      <w:bookmarkStart w:id="45" w:name="_Bootstrap"/>
+      <w:bookmarkStart w:id="46" w:name="_Toc452742154"/>
+      <w:bookmarkEnd w:id="45"/>
+      <w:proofErr w:type="spellStart"/>
       <w:r>
         <w:t>Boo</w:t>
       </w:r>
       <w:r>
         <w:t>tstrap</w:t>
       </w:r>
-      <w:bookmarkEnd w:id="39"/>
+      <w:bookmarkEnd w:id="46"/>
+      <w:proofErr w:type="spellEnd"/>
     </w:p>
     <w:p>
       <w:r>
@@ -20066,7 +20954,15 @@
         </w:drawing>
       </w:r>
       <w:r>
-        <w:t xml:space="preserve">Twitter Bootstrap es un </w:t>
+        <w:t xml:space="preserve">Twitter </w:t>
+      </w:r>
+      <w:proofErr w:type="spellStart"/>
+      <w:r>
+        <w:t>Bootstrap</w:t>
+      </w:r>
+      <w:proofErr w:type="spellEnd"/>
+      <w:r>
+        <w:t xml:space="preserve"> es un </w:t>
       </w:r>
       <w:proofErr w:type="spellStart"/>
       <w:r>
@@ -20086,13 +20982,47 @@
       </w:r>
     </w:p>
     <w:p>
-      <w:r>
-        <w:t xml:space="preserve">Bootstrap 3 se ha creado desde cero pensando en los móviles de manera que en lugar de incluir algunos estilos opcionales para móviles todo ello ya está incluido en el propio Bootstrap. Para ello ha definido un sistema de doce rejillas que permitirá distribuir y adaptar los contenidos de un sitio web para cualquier tipo de dispositivos y navegadores. </w:t>
+      <w:proofErr w:type="spellStart"/>
+      <w:r>
+        <w:t>Bootstrap</w:t>
+      </w:r>
+      <w:proofErr w:type="spellEnd"/>
+      <w:r>
+        <w:t xml:space="preserve"> 3 se ha creado desde cero pensando en los móviles de manera que en lugar de incluir algunos estilos opcionales para móviles todo ello ya está incluido en el propio </w:t>
+      </w:r>
+      <w:proofErr w:type="spellStart"/>
+      <w:r>
+        <w:t>Bootstrap</w:t>
+      </w:r>
+      <w:proofErr w:type="spellEnd"/>
+      <w:r>
+        <w:t xml:space="preserve">. Para ello ha definido un sistema de doce rejillas que permitirá distribuir y adaptar los contenidos de un sitio web para cualquier tipo de dispositivos y navegadores. </w:t>
       </w:r>
     </w:p>
     <w:p>
-      <w:r>
-        <w:t xml:space="preserve">Bootstrap tiene un soporte relativamente incompleto paraHTML5yCSS 3, pero es compatible con la mayoría de los navegadores web. La información básica de compatibilidad de sitios web o aplicaciones está disponible para todos los dispositivos y navegadores. Existe un concepto de compatibilidad parcial que hace disponible la información básica. Bootstrap es modular y consiste esencialmente en una serie de hojas de estilo LESS que implementan la variedad de componentes de la herramienta. Los desarrolladores pueden adaptar el mismo archivo de Bootstrap, seleccionando los componentes que deseen usar en su proyecto. Los ajustes son posibles en una medida limitada a través de una hoja de estilo de configuración central. Los cambios más profundos son posibles mediante las declaraciones LESS. El uso del lenguaje de </w:t>
+      <w:proofErr w:type="spellStart"/>
+      <w:r>
+        <w:t>Bootstrap</w:t>
+      </w:r>
+      <w:proofErr w:type="spellEnd"/>
+      <w:r>
+        <w:t xml:space="preserve"> tiene un soporte relativamente incompleto paraHTML5yCSS 3, pero es compatible con la mayoría de los navegadores web. La información básica de compatibilidad de sitios web o aplicaciones está disponible para todos los dispositivos y navegadores. Existe un concepto de compatibilidad parcial que hace disponible la información básica. </w:t>
+      </w:r>
+      <w:proofErr w:type="spellStart"/>
+      <w:r>
+        <w:t>Bootstrap</w:t>
+      </w:r>
+      <w:proofErr w:type="spellEnd"/>
+      <w:r>
+        <w:t xml:space="preserve"> es modular y consiste esencialmente en una serie de hojas de estilo LESS que implementan la variedad de componentes de la herramienta. Los desarrolladores pueden adaptar el mismo archivo de </w:t>
+      </w:r>
+      <w:proofErr w:type="spellStart"/>
+      <w:r>
+        <w:t>Bootstrap</w:t>
+      </w:r>
+      <w:proofErr w:type="spellEnd"/>
+      <w:r>
+        <w:t xml:space="preserve">, seleccionando los componentes que deseen usar en su proyecto. Los ajustes son posibles en una medida limitada a través de una hoja de estilo de configuración central. Los cambios más profundos son posibles mediante las declaraciones LESS. El uso del lenguaje de </w:t>
       </w:r>
       <w:r>
         <w:lastRenderedPageBreak/>
@@ -20111,21 +21041,25 @@
       <w:pPr>
         <w:pStyle w:val="Ttulo4"/>
       </w:pPr>
+      <w:proofErr w:type="spellStart"/>
       <w:r>
         <w:t>Font</w:t>
       </w:r>
       <w:r>
         <w:t>Awesome</w:t>
       </w:r>
+      <w:proofErr w:type="spellEnd"/>
     </w:p>
     <w:p>
       <w:hyperlink r:id="rId39" w:history="1">
+        <w:proofErr w:type="spellStart"/>
         <w:r>
           <w:rPr>
             <w:rStyle w:val="Hipervnculo"/>
           </w:rPr>
           <w:t>FontAwesome</w:t>
         </w:r>
+        <w:proofErr w:type="spellEnd"/>
       </w:hyperlink>
       <w:r>
         <w:t xml:space="preserve"> es un c</w:t>
@@ -20139,8 +21073,13 @@
       <w:r>
         <w:t xml:space="preserve"> diseñados por </w:t>
       </w:r>
-      <w:r>
-        <w:t xml:space="preserve">Bootstrap </w:t>
+      <w:proofErr w:type="spellStart"/>
+      <w:r>
+        <w:t>Bootstrap</w:t>
+      </w:r>
+      <w:proofErr w:type="spellEnd"/>
+      <w:r>
+        <w:t xml:space="preserve"> </w:t>
       </w:r>
       <w:r>
         <w:t>que se le</w:t>
@@ -20162,12 +21101,12 @@
       <w:pPr>
         <w:pStyle w:val="Ttulo3"/>
       </w:pPr>
-      <w:bookmarkStart w:id="41" w:name="_Toc452488868"/>
+      <w:bookmarkStart w:id="47" w:name="_Toc452742155"/>
       <w:proofErr w:type="gramStart"/>
       <w:r>
         <w:t>jQuery</w:t>
       </w:r>
-      <w:bookmarkEnd w:id="41"/>
+      <w:bookmarkEnd w:id="47"/>
       <w:proofErr w:type="gramEnd"/>
     </w:p>
     <w:p>
@@ -20538,6 +21477,7 @@
         <w:t xml:space="preserve">Es una herramienta muy flexible, muestra controles para ordenar por columna, paginar, elegir el número de elementos por página,… en cualquier tabla HTML. Además, se puede elegir diferentes de diseños, entre ellos </w:t>
       </w:r>
       <w:hyperlink w:anchor="_Bootstrap" w:history="1">
+        <w:proofErr w:type="spellStart"/>
         <w:r>
           <w:rPr>
             <w:rStyle w:val="Hipervnculo"/>
@@ -20547,6 +21487,7 @@
           </w:rPr>
           <w:t>Bootstrap</w:t>
         </w:r>
+        <w:proofErr w:type="spellEnd"/>
       </w:hyperlink>
       <w:r>
         <w:rPr>
@@ -20664,22 +21605,22 @@
       <w:pPr>
         <w:pStyle w:val="Ttulo2"/>
       </w:pPr>
-      <w:bookmarkStart w:id="42" w:name="_Toc452488869"/>
+      <w:bookmarkStart w:id="48" w:name="_Toc452742156"/>
       <w:r>
         <w:lastRenderedPageBreak/>
         <w:t>Parte Servidor</w:t>
       </w:r>
-      <w:bookmarkEnd w:id="42"/>
+      <w:bookmarkEnd w:id="48"/>
     </w:p>
     <w:p>
       <w:pPr>
         <w:pStyle w:val="Ttulo3"/>
       </w:pPr>
-      <w:bookmarkStart w:id="43" w:name="_Toc452488870"/>
+      <w:bookmarkStart w:id="49" w:name="_Toc452742157"/>
       <w:r>
         <w:t>Servidor Apache</w:t>
       </w:r>
-      <w:bookmarkEnd w:id="43"/>
+      <w:bookmarkEnd w:id="49"/>
     </w:p>
     <w:p>
       <w:r>
@@ -20810,13 +21751,13 @@
       <w:pPr>
         <w:pStyle w:val="Ttulo3"/>
       </w:pPr>
-      <w:bookmarkStart w:id="44" w:name="_PHP"/>
-      <w:bookmarkStart w:id="45" w:name="_Toc452488871"/>
-      <w:bookmarkEnd w:id="44"/>
+      <w:bookmarkStart w:id="50" w:name="_PHP"/>
+      <w:bookmarkStart w:id="51" w:name="_Toc452742158"/>
+      <w:bookmarkEnd w:id="50"/>
       <w:r>
         <w:t>PHP</w:t>
       </w:r>
-      <w:bookmarkEnd w:id="45"/>
+      <w:bookmarkEnd w:id="51"/>
     </w:p>
     <w:p>
       <w:r>
@@ -20982,13 +21923,15 @@
       <w:pPr>
         <w:pStyle w:val="Ttulo3"/>
       </w:pPr>
-      <w:bookmarkStart w:id="46" w:name="_MySQL"/>
-      <w:bookmarkStart w:id="47" w:name="_Toc452488872"/>
-      <w:bookmarkEnd w:id="46"/>
+      <w:bookmarkStart w:id="52" w:name="_MySQL"/>
+      <w:bookmarkStart w:id="53" w:name="_Toc452742159"/>
+      <w:bookmarkEnd w:id="52"/>
+      <w:proofErr w:type="spellStart"/>
       <w:r>
         <w:t>MySQL</w:t>
       </w:r>
-      <w:bookmarkEnd w:id="47"/>
+      <w:bookmarkEnd w:id="53"/>
+      <w:proofErr w:type="spellEnd"/>
     </w:p>
     <w:p>
       <w:r>
@@ -21052,21 +21995,47 @@
           </wp:anchor>
         </w:drawing>
       </w:r>
-      <w:r>
-        <w:t xml:space="preserve">MySQL fue desarrollado en 1990 basada en SQL, una simple y pequeña base de datos, a partir de la que se crearía una base de datos más robusta cuya evolución se convertiría en MySQL. </w:t>
+      <w:proofErr w:type="spellStart"/>
+      <w:r>
+        <w:t>MySQL</w:t>
+      </w:r>
+      <w:proofErr w:type="spellEnd"/>
+      <w:r>
+        <w:t xml:space="preserve"> fue desarrollado en 1990 basada en SQL, una simple y pequeña base de datos, a partir de la que se crearía una base de datos más robusta cuya evolución se convertiría en </w:t>
+      </w:r>
+      <w:proofErr w:type="spellStart"/>
+      <w:r>
+        <w:t>MySQL</w:t>
+      </w:r>
+      <w:proofErr w:type="spellEnd"/>
+      <w:r>
+        <w:t xml:space="preserve">. </w:t>
       </w:r>
     </w:p>
     <w:p>
-      <w:r>
-        <w:t xml:space="preserve">MySQL es un sistema de gestión de bases de datos relacional, </w:t>
-      </w:r>
       <w:proofErr w:type="spellStart"/>
       <w:r>
+        <w:t>MySQL</w:t>
+      </w:r>
+      <w:proofErr w:type="spellEnd"/>
+      <w:r>
+        <w:t xml:space="preserve"> es un sistema de gestión de bases de datos relacional, </w:t>
+      </w:r>
+      <w:proofErr w:type="spellStart"/>
+      <w:r>
         <w:t>multihilo</w:t>
       </w:r>
       <w:proofErr w:type="spellEnd"/>
       <w:r>
-        <w:t xml:space="preserve"> y multiusuario que cuenta en la actualidad con más de seis millones de instalaciones, que se distribuye bajo un sistema de doble licencia. Se puede obtener gratuitamente bajo licencia GPL y en el caso en el que se quiera distribuir una aplicación que no cumpla los términos GPL pero que incluya MySQL existe también una licencia comercial.</w:t>
+        <w:t xml:space="preserve"> y multiusuario que cuenta en la actualidad con más de seis millones de instalaciones, que se distribuye bajo un sistema de doble licencia. Se puede obtener gratuitamente bajo licencia GPL y en el caso en el que se quiera distribuir una aplicación que no cumpla los términos GPL pero que incluya </w:t>
+      </w:r>
+      <w:proofErr w:type="spellStart"/>
+      <w:r>
+        <w:t>MySQL</w:t>
+      </w:r>
+      <w:proofErr w:type="spellEnd"/>
+      <w:r>
+        <w:t xml:space="preserve"> existe también una licencia comercial.</w:t>
       </w:r>
     </w:p>
     <w:p>
@@ -21083,11 +22052,16 @@
       </w:r>
     </w:p>
     <w:p>
-      <w:r>
-        <w:t xml:space="preserve">MySQL es una base de datos rápida, fácil de configurar y de aprender a usar, con amplia documentación de apoyo, acceso al código fuente y buena portabilidad. La última versión de </w:t>
-      </w:r>
       <w:proofErr w:type="spellStart"/>
       <w:r>
+        <w:t>MySQL</w:t>
+      </w:r>
+      <w:proofErr w:type="spellEnd"/>
+      <w:r>
+        <w:t xml:space="preserve"> es una base de datos rápida, fácil de configurar y de aprender a usar, con amplia documentación de apoyo, acceso al código fuente y buena portabilidad. La última versión de </w:t>
+      </w:r>
+      <w:proofErr w:type="spellStart"/>
+      <w:r>
         <w:t>mySQL</w:t>
       </w:r>
       <w:proofErr w:type="spellEnd"/>
@@ -21100,7 +22074,15 @@
       </w:r>
       <w:proofErr w:type="spellEnd"/>
       <w:r>
-        <w:t xml:space="preserve"> o SQL Server. Al contrario de proyectos como Apache, donde el software es desarrollado por una comunidad pública y los derechos de autor del código están en poder del autor individual, MySQL es patrocinado por una empresa privada, que posee el copyright de la mayor parte del código. Esto es lo que posibilita el esquema de licenciamiento anteriormente mencionado. </w:t>
+        <w:t xml:space="preserve"> o SQL Server. Al contrario de proyectos como Apache, donde el software es desarrollado por una comunidad pública y los derechos de autor del código están en poder del autor individual, </w:t>
+      </w:r>
+      <w:proofErr w:type="spellStart"/>
+      <w:r>
+        <w:t>MySQL</w:t>
+      </w:r>
+      <w:proofErr w:type="spellEnd"/>
+      <w:r>
+        <w:t xml:space="preserve"> es patrocinado por una empresa privada, que posee el copyright de la mayor parte del código. Esto es lo que posibilita el esquema de licenciamiento anteriormente mencionado. </w:t>
       </w:r>
       <w:r>
         <w:lastRenderedPageBreak/>
@@ -21108,8 +22090,13 @@
       </w:r>
     </w:p>
     <w:p>
-      <w:r>
-        <w:t xml:space="preserve">MySQL es usado en la actualidad por numerosos sitios web grandes y populares, como son Wikipedia, Google, Twitter, </w:t>
+      <w:proofErr w:type="spellStart"/>
+      <w:r>
+        <w:t>MySQL</w:t>
+      </w:r>
+      <w:proofErr w:type="spellEnd"/>
+      <w:r>
+        <w:t xml:space="preserve"> es usado en la actualidad por numerosos sitios web grandes y populares, como son Wikipedia, Google, Twitter, </w:t>
       </w:r>
       <w:proofErr w:type="spellStart"/>
       <w:r>
@@ -21124,7 +22111,7 @@
       <w:pPr>
         <w:pStyle w:val="Ttulo2"/>
       </w:pPr>
-      <w:bookmarkStart w:id="48" w:name="_Toc452488873"/>
+      <w:bookmarkStart w:id="54" w:name="_Toc452742160"/>
       <w:r>
         <w:rPr>
           <w:noProof/>
@@ -21189,7 +22176,7 @@
       <w:r>
         <w:t>Comunicación Cliente-Servidor. Ajax</w:t>
       </w:r>
-      <w:bookmarkEnd w:id="48"/>
+      <w:bookmarkEnd w:id="54"/>
     </w:p>
     <w:p>
       <w:r>
@@ -21246,21 +22233,23 @@
       <w:pPr>
         <w:pStyle w:val="Ttulo2"/>
       </w:pPr>
-      <w:bookmarkStart w:id="49" w:name="_Toc452488874"/>
+      <w:bookmarkStart w:id="55" w:name="_Toc452742161"/>
       <w:r>
         <w:t>Otros</w:t>
       </w:r>
-      <w:bookmarkEnd w:id="49"/>
+      <w:bookmarkEnd w:id="55"/>
     </w:p>
     <w:p>
       <w:pPr>
         <w:pStyle w:val="Ttulo3"/>
       </w:pPr>
-      <w:bookmarkStart w:id="50" w:name="_Toc452488875"/>
+      <w:bookmarkStart w:id="56" w:name="_Toc452742162"/>
+      <w:proofErr w:type="spellStart"/>
       <w:r>
         <w:t>CodeIgniter</w:t>
       </w:r>
-      <w:bookmarkEnd w:id="50"/>
+      <w:bookmarkEnd w:id="56"/>
+      <w:proofErr w:type="spellEnd"/>
     </w:p>
     <w:p>
       <w:r>
@@ -21319,22 +22308,26 @@
         </w:drawing>
       </w:r>
       <w:hyperlink r:id="rId53" w:history="1">
+        <w:proofErr w:type="spellStart"/>
         <w:r>
           <w:rPr>
             <w:rStyle w:val="Hipervnculo"/>
           </w:rPr>
           <w:t>CodeIgniter</w:t>
         </w:r>
+        <w:proofErr w:type="spellEnd"/>
       </w:hyperlink>
       <w:r>
         <w:t xml:space="preserve"> es un </w:t>
       </w:r>
+      <w:proofErr w:type="spellStart"/>
       <w:r>
         <w:rPr>
           <w:b/>
         </w:rPr>
         <w:t>framework</w:t>
       </w:r>
+      <w:proofErr w:type="spellEnd"/>
       <w:r>
         <w:t xml:space="preserve"> PHP para la creación rápida de aplicaciones web, y por tanto, un programa o aplicación web desarrollada en PHP para la creación de cualquier tipo de aplicación web bajo PHP. Es un producto de código libre, libre de uso para cualquier aplicación. </w:t>
       </w:r>
@@ -21344,10 +22337,34 @@
         <w:t>Como</w:t>
       </w:r>
       <w:r>
-        <w:t xml:space="preserve"> cualquier otro framework, CodeI</w:t>
-      </w:r>
-      <w:r>
-        <w:t xml:space="preserve">gniter contiene una serie de librerías que sirven para el desarrollo de aplicaciones web y además propone una manera de desarrollarlas que debemos seguir para obtener provecho de la aplicación, marcando una manera específica decodificar las páginas web y clasificar sus diferentes scripts, que sirve para que el código esté organizado y sea más fácil de crear y mantener. CodeIgniter implementa el proceso de desarrollo llamado Modelo-Vista-Controlador (MVC), que es un estándar de programación de aplicaciones, utilizado tanto para hacer sitios web </w:t>
+        <w:t xml:space="preserve"> cualquier otro </w:t>
+      </w:r>
+      <w:proofErr w:type="spellStart"/>
+      <w:r>
+        <w:t>framework</w:t>
+      </w:r>
+      <w:proofErr w:type="spellEnd"/>
+      <w:r>
+        <w:t xml:space="preserve">, </w:t>
+      </w:r>
+      <w:proofErr w:type="spellStart"/>
+      <w:r>
+        <w:t>CodeI</w:t>
+      </w:r>
+      <w:r>
+        <w:t>gniter</w:t>
+      </w:r>
+      <w:proofErr w:type="spellEnd"/>
+      <w:r>
+        <w:t xml:space="preserve"> contiene una serie de librerías que sirven para el desarrollo de aplicaciones web y además propone una manera de desarrollarlas que debemos seguir para obtener provecho de la aplicación, marcando una manera específica decodificar las páginas web y clasificar sus diferentes scripts, que sirve para que el código esté organizado y sea más fácil de crear y mantener. </w:t>
+      </w:r>
+      <w:proofErr w:type="spellStart"/>
+      <w:r>
+        <w:t>CodeIgniter</w:t>
+      </w:r>
+      <w:proofErr w:type="spellEnd"/>
+      <w:r>
+        <w:t xml:space="preserve"> implementa el proceso de desarrollo llamado Modelo-Vista-Controlador (MVC), que es un estándar de programación de aplicaciones, utilizado tanto para hacer sitios web </w:t>
       </w:r>
       <w:r>
         <w:lastRenderedPageBreak/>
@@ -21358,7 +22375,7 @@
       <w:pPr>
         <w:pStyle w:val="Ttulo3"/>
       </w:pPr>
-      <w:bookmarkStart w:id="51" w:name="_Toc452488876"/>
+      <w:bookmarkStart w:id="57" w:name="_Toc452742163"/>
       <w:r>
         <w:rPr>
           <w:noProof/>
@@ -21424,7 +22441,7 @@
       <w:r>
         <w:t>Github</w:t>
       </w:r>
-      <w:bookmarkEnd w:id="51"/>
+      <w:bookmarkEnd w:id="57"/>
       <w:proofErr w:type="spellEnd"/>
     </w:p>
     <w:p>
@@ -21585,8 +22602,16 @@
           <w:rPr>
             <w:rStyle w:val="Hipervnculo"/>
           </w:rPr>
-          <w:t>aplicación de escritorio de GitHub</w:t>
+          <w:t xml:space="preserve">aplicación de escritorio de </w:t>
         </w:r>
+        <w:proofErr w:type="spellStart"/>
+        <w:r>
+          <w:rPr>
+            <w:rStyle w:val="Hipervnculo"/>
+          </w:rPr>
+          <w:t>GitHub</w:t>
+        </w:r>
+        <w:proofErr w:type="spellEnd"/>
       </w:hyperlink>
       <w:r>
         <w:t xml:space="preserve"> y el repositorio es </w:t>
@@ -21608,11 +22633,13 @@
       <w:pPr>
         <w:pStyle w:val="Ttulo3"/>
       </w:pPr>
-      <w:bookmarkStart w:id="52" w:name="_Toc452488877"/>
+      <w:bookmarkStart w:id="58" w:name="_Toc452742164"/>
+      <w:proofErr w:type="spellStart"/>
       <w:r>
         <w:t>NetBeans</w:t>
       </w:r>
-      <w:bookmarkEnd w:id="52"/>
+      <w:bookmarkEnd w:id="58"/>
+      <w:proofErr w:type="spellEnd"/>
       <w:r>
         <w:t xml:space="preserve"> </w:t>
       </w:r>
@@ -21688,6 +22715,7 @@
         </w:drawing>
       </w:r>
       <w:hyperlink r:id="rId59" w:history="1">
+        <w:proofErr w:type="spellStart"/>
         <w:r>
           <w:rPr>
             <w:rStyle w:val="Hipervnculo"/>
@@ -21695,6 +22723,7 @@
           </w:rPr>
           <w:t>NetBeans</w:t>
         </w:r>
+        <w:proofErr w:type="spellEnd"/>
         <w:r>
           <w:rPr>
             <w:rStyle w:val="Hipervnculo"/>
@@ -21795,7 +22824,15 @@
         <w:t>Java</w:t>
       </w:r>
       <w:r>
-        <w:t>. Existe además un número importante de módulos para extenderlo. NetBeans IDE</w:t>
+        <w:t xml:space="preserve">. Existe además un número importante de módulos para extenderlo. </w:t>
+      </w:r>
+      <w:proofErr w:type="spellStart"/>
+      <w:r>
+        <w:t>NetBeans</w:t>
+      </w:r>
+      <w:proofErr w:type="spellEnd"/>
+      <w:r>
+        <w:t xml:space="preserve"> IDE</w:t>
       </w:r>
       <w:r>
         <w:rPr>
@@ -21811,11 +22848,16 @@
       </w:r>
     </w:p>
     <w:p>
-      <w:r>
-        <w:t xml:space="preserve">NetBeans es un proyecto de código abierto de gran éxito con una gran base de usuarios, una comunidad en constante crecimiento. </w:t>
-      </w:r>
       <w:proofErr w:type="spellStart"/>
       <w:r>
+        <w:t>NetBeans</w:t>
+      </w:r>
+      <w:proofErr w:type="spellEnd"/>
+      <w:r>
+        <w:t xml:space="preserve"> es un proyecto de código abierto de gran éxito con una gran base de usuarios, una comunidad en constante crecimiento. </w:t>
+      </w:r>
+      <w:proofErr w:type="spellStart"/>
+      <w:r>
         <w:t>Sun</w:t>
       </w:r>
       <w:proofErr w:type="spellEnd"/>
@@ -21828,13 +22870,29 @@
       </w:r>
       <w:proofErr w:type="spellEnd"/>
       <w:r>
-        <w:t xml:space="preserve"> fundó el proyecto de código abierto NetBeans en junio de 2000 y continúa siendo el patrocinador principal de los proyectos.</w:t>
+        <w:t xml:space="preserve"> fundó el proyecto de código abierto </w:t>
+      </w:r>
+      <w:proofErr w:type="spellStart"/>
+      <w:r>
+        <w:t>NetBeans</w:t>
+      </w:r>
+      <w:proofErr w:type="spellEnd"/>
+      <w:r>
+        <w:t xml:space="preserve"> en junio de 2000 y continúa siendo el patrocinador principal de los proyectos.</w:t>
       </w:r>
     </w:p>
     <w:p>
       <w:r>
         <w:lastRenderedPageBreak/>
-        <w:t>La plataforma NetBeans permite que las aplicaciones sean desarrolladas a partir de un conjunto de</w:t>
+        <w:t xml:space="preserve">La plataforma </w:t>
+      </w:r>
+      <w:proofErr w:type="spellStart"/>
+      <w:r>
+        <w:t>NetBeans</w:t>
+      </w:r>
+      <w:proofErr w:type="spellEnd"/>
+      <w:r>
+        <w:t xml:space="preserve"> permite que las aplicaciones sean desarrolladas a partir de un conjunto de</w:t>
       </w:r>
       <w:r>
         <w:rPr>
@@ -21899,7 +22957,15 @@
       </w:r>
       <w:proofErr w:type="spellEnd"/>
       <w:r>
-        <w:t xml:space="preserve"> file) que lo identifica como módulo. Las aplicaciones construidas a partir de módulos pueden ser extendidas agregándole nuevos módulos. Debido a que los módulos pueden ser desarrollados independientemente, las aplicaciones basadas en la plataforma NetBeans pueden ser extendidas fácilmente por otros desarrolladores de software.</w:t>
+        <w:t xml:space="preserve"> file) que lo identifica como módulo. Las aplicaciones construidas a partir de módulos pueden ser extendidas agregándole nuevos módulos. Debido a que los módulos pueden ser desarrollados independientemente, las aplicaciones basadas en la plataforma </w:t>
+      </w:r>
+      <w:proofErr w:type="spellStart"/>
+      <w:r>
+        <w:t>NetBeans</w:t>
+      </w:r>
+      <w:proofErr w:type="spellEnd"/>
+      <w:r>
+        <w:t xml:space="preserve"> pueden ser extendidas fácilmente por otros desarrolladores de software.</w:t>
       </w:r>
     </w:p>
     <w:p>
@@ -21912,27 +22978,61 @@
       </w:r>
       <w:proofErr w:type="spellEnd"/>
       <w:r>
-        <w:t>, control de versiones y refactoring, pudiendo desarrollar en Java EE, PHP, C/C++, HTML, XML, CSS, JavaScript, etc.</w:t>
+        <w:t xml:space="preserve">, control de versiones y </w:t>
+      </w:r>
+      <w:proofErr w:type="spellStart"/>
+      <w:r>
+        <w:t>refactoring</w:t>
+      </w:r>
+      <w:proofErr w:type="spellEnd"/>
+      <w:r>
+        <w:t>, pudiendo desarrollar en Java EE, PHP, C/C++, HTML, XML, CSS, JavaScript, etc.</w:t>
       </w:r>
     </w:p>
     <w:p>
       <w:pPr>
         <w:pStyle w:val="Ttulo3"/>
       </w:pPr>
-      <w:bookmarkStart w:id="53" w:name="_Toc452488878"/>
-      <w:r>
-        <w:t>MySQL Workbench</w:t>
-      </w:r>
-      <w:bookmarkEnd w:id="53"/>
+      <w:bookmarkStart w:id="59" w:name="_Toc452742165"/>
+      <w:proofErr w:type="spellStart"/>
+      <w:r>
+        <w:t>MySQL</w:t>
+      </w:r>
+      <w:proofErr w:type="spellEnd"/>
+      <w:r>
+        <w:t xml:space="preserve"> </w:t>
+      </w:r>
+      <w:proofErr w:type="spellStart"/>
+      <w:r>
+        <w:t>Workbench</w:t>
+      </w:r>
+      <w:bookmarkEnd w:id="59"/>
+      <w:proofErr w:type="spellEnd"/>
     </w:p>
     <w:p>
       <w:hyperlink r:id="rId60" w:history="1">
+        <w:proofErr w:type="spellStart"/>
         <w:r>
           <w:rPr>
             <w:rStyle w:val="Hipervnculo"/>
           </w:rPr>
-          <w:t>MySQL Workbench</w:t>
+          <w:t>MySQL</w:t>
         </w:r>
+        <w:proofErr w:type="spellEnd"/>
+        <w:r>
+          <w:rPr>
+            <w:rStyle w:val="Hipervnculo"/>
+          </w:rPr>
+          <w:t xml:space="preserve"> </w:t>
+        </w:r>
+        <w:proofErr w:type="spellStart"/>
+        <w:r>
+          <w:rPr>
+            <w:rStyle w:val="Hipervnculo"/>
+          </w:rPr>
+          <w:t>Workbench</w:t>
+        </w:r>
+        <w:proofErr w:type="spellEnd"/>
       </w:hyperlink>
       <w:r>
         <w:t xml:space="preserve"> es una herramienta visual de diseño de bases de datos que i</w:t>
@@ -21941,27 +23041,39 @@
         <w:t>ntegra desarrollo de software, a</w:t>
       </w:r>
       <w:r>
-        <w:t>dministración de bases de datos, diseño de bases de datos, creación y mantenimiento para el sistema de base de datos MySQL.</w:t>
+        <w:t xml:space="preserve">dministración de bases de datos, diseño de bases de datos, creación y mantenimiento para el sistema de base de datos </w:t>
+      </w:r>
+      <w:proofErr w:type="spellStart"/>
+      <w:r>
+        <w:t>MySQL</w:t>
+      </w:r>
+      <w:proofErr w:type="spellEnd"/>
+      <w:r>
+        <w:t>.</w:t>
       </w:r>
     </w:p>
     <w:p>
       <w:pPr>
         <w:pStyle w:val="Ttulo3"/>
       </w:pPr>
-      <w:bookmarkStart w:id="54" w:name="_Toc452488879"/>
+      <w:bookmarkStart w:id="60" w:name="_Toc452742166"/>
+      <w:proofErr w:type="spellStart"/>
       <w:r>
         <w:t>FileZilla</w:t>
       </w:r>
-      <w:bookmarkEnd w:id="54"/>
+      <w:bookmarkEnd w:id="60"/>
+      <w:proofErr w:type="spellEnd"/>
     </w:p>
     <w:p>
       <w:hyperlink r:id="rId61" w:history="1">
+        <w:proofErr w:type="spellStart"/>
         <w:r>
           <w:rPr>
             <w:rStyle w:val="Hipervnculo"/>
           </w:rPr>
           <w:t>FileZilla</w:t>
         </w:r>
+        <w:proofErr w:type="spellEnd"/>
       </w:hyperlink>
       <w:r>
         <w:t>, para la transferencia de archivos al servidor.</w:t>
@@ -21971,20 +23083,46 @@
       <w:pPr>
         <w:pStyle w:val="Ttulo3"/>
       </w:pPr>
-      <w:bookmarkStart w:id="55" w:name="_Toc452488880"/>
-      <w:r>
-        <w:t>Balsamiq Mockup’s</w:t>
-      </w:r>
-      <w:bookmarkEnd w:id="55"/>
+      <w:bookmarkStart w:id="61" w:name="_Toc452742167"/>
+      <w:proofErr w:type="spellStart"/>
+      <w:r>
+        <w:t>Balsamiq</w:t>
+      </w:r>
+      <w:proofErr w:type="spellEnd"/>
+      <w:r>
+        <w:t xml:space="preserve"> </w:t>
+      </w:r>
+      <w:proofErr w:type="spellStart"/>
+      <w:r>
+        <w:t>Mockup’s</w:t>
+      </w:r>
+      <w:bookmarkEnd w:id="61"/>
+      <w:proofErr w:type="spellEnd"/>
     </w:p>
     <w:p>
       <w:hyperlink r:id="rId62" w:history="1">
+        <w:proofErr w:type="spellStart"/>
         <w:r>
           <w:rPr>
             <w:rStyle w:val="Hipervnculo"/>
           </w:rPr>
-          <w:t>Balsamiq Mockup’s</w:t>
+          <w:t>Balsamiq</w:t>
         </w:r>
+        <w:proofErr w:type="spellEnd"/>
+        <w:r>
+          <w:rPr>
+            <w:rStyle w:val="Hipervnculo"/>
+          </w:rPr>
+          <w:t xml:space="preserve"> </w:t>
+        </w:r>
+        <w:proofErr w:type="spellStart"/>
+        <w:r>
+          <w:rPr>
+            <w:rStyle w:val="Hipervnculo"/>
+          </w:rPr>
+          <w:t>Mockup’s</w:t>
+        </w:r>
+        <w:proofErr w:type="spellEnd"/>
       </w:hyperlink>
       <w:r>
         <w:t xml:space="preserve"> utilizado para el desarrollo de prototipos de baja fidelidad.</w:t>
@@ -21994,20 +23132,27 @@
       <w:pPr>
         <w:pStyle w:val="Ttulo3"/>
       </w:pPr>
-      <w:bookmarkStart w:id="56" w:name="_Toc452488881"/>
-      <w:r>
-        <w:t>Creately UML</w:t>
-      </w:r>
-      <w:bookmarkEnd w:id="56"/>
+      <w:bookmarkStart w:id="62" w:name="_Toc452742168"/>
+      <w:proofErr w:type="spellStart"/>
+      <w:r>
+        <w:t>Creately</w:t>
+      </w:r>
+      <w:proofErr w:type="spellEnd"/>
+      <w:r>
+        <w:t xml:space="preserve"> UML</w:t>
+      </w:r>
+      <w:bookmarkEnd w:id="62"/>
     </w:p>
     <w:p>
       <w:hyperlink r:id="rId63" w:history="1">
+        <w:proofErr w:type="spellStart"/>
         <w:r>
           <w:rPr>
             <w:rStyle w:val="Hipervnculo"/>
           </w:rPr>
           <w:t>Creately</w:t>
         </w:r>
+        <w:proofErr w:type="spellEnd"/>
       </w:hyperlink>
       <w:r>
         <w:t xml:space="preserve"> es una aplicación web que permite crear gráficos </w:t>
@@ -22029,11 +23174,11 @@
       <w:pPr>
         <w:pStyle w:val="Ttulo1"/>
       </w:pPr>
-      <w:bookmarkStart w:id="57" w:name="_Toc452488882"/>
+      <w:bookmarkStart w:id="63" w:name="_Toc452742169"/>
       <w:r>
         <w:t>ARQUITECTURA DE LA APLICACIÓN</w:t>
       </w:r>
-      <w:bookmarkEnd w:id="57"/>
+      <w:bookmarkEnd w:id="63"/>
     </w:p>
     <w:p>
       <w:r>
@@ -22109,11 +23254,11 @@
       <w:pPr>
         <w:pStyle w:val="Ttulo2"/>
       </w:pPr>
-      <w:bookmarkStart w:id="58" w:name="_Toc452488883"/>
+      <w:bookmarkStart w:id="64" w:name="_Toc452742170"/>
       <w:r>
         <w:t>Componentes</w:t>
       </w:r>
-      <w:bookmarkEnd w:id="58"/>
+      <w:bookmarkEnd w:id="64"/>
     </w:p>
     <w:p>
       <w:pPr>
@@ -22245,12 +23390,12 @@
       <w:pPr>
         <w:pStyle w:val="Ttulo2"/>
       </w:pPr>
-      <w:bookmarkStart w:id="59" w:name="_Toc452488884"/>
+      <w:bookmarkStart w:id="65" w:name="_Toc452742171"/>
       <w:r>
         <w:lastRenderedPageBreak/>
         <w:t>Ventajas y desventajas del uso del patrón MVC</w:t>
       </w:r>
-      <w:bookmarkEnd w:id="59"/>
+      <w:bookmarkEnd w:id="65"/>
     </w:p>
     <w:p/>
     <w:p>
@@ -22483,19 +23628,23 @@
       <w:pPr>
         <w:pStyle w:val="Ttulo1"/>
       </w:pPr>
+      <w:bookmarkStart w:id="66" w:name="_Toc452742172"/>
       <w:r>
         <w:lastRenderedPageBreak/>
         <w:t>MANUAL DE USUARIO</w:t>
       </w:r>
+      <w:bookmarkEnd w:id="66"/>
     </w:p>
     <w:p>
       <w:pPr>
         <w:pStyle w:val="Ttulo2"/>
       </w:pPr>
+      <w:bookmarkStart w:id="67" w:name="_Toc452742173"/>
       <w:proofErr w:type="spellStart"/>
       <w:r>
         <w:t>Login</w:t>
       </w:r>
+      <w:bookmarkEnd w:id="67"/>
       <w:proofErr w:type="spellEnd"/>
       <w:r>
         <w:t xml:space="preserve"> </w:t>
@@ -22503,16 +23652,7 @@
     </w:p>
     <w:p>
       <w:r>
-        <w:t>El objetivo de esta pantalla es la de crear un sistema de autenticación capaz de ident</w:t>
-      </w:r>
-      <w:r>
-        <w:t>ificar a los usuarios que desean acceder</w:t>
-      </w:r>
-      <w:r>
-        <w:t xml:space="preserve"> a la aplicación por medio de un nombre de usuario y una contraseña.</w:t>
-      </w:r>
-      <w:r>
-        <w:t xml:space="preserve"> Existirán dos </w:t>
+        <w:t xml:space="preserve">El objetivo de esta pantalla es la de crear un sistema de autenticación capaz de identificar a los usuarios que desean acceder a la aplicación por medio de un nombre de usuario y una contraseña. Existirán dos </w:t>
       </w:r>
       <w:proofErr w:type="spellStart"/>
       <w:r>
@@ -22667,19 +23807,23 @@
       <w:pPr>
         <w:pStyle w:val="Ttulo2"/>
       </w:pPr>
+      <w:bookmarkStart w:id="68" w:name="_Toc452742174"/>
       <w:r>
         <w:t>Módulo de Administración</w:t>
       </w:r>
+      <w:bookmarkEnd w:id="68"/>
     </w:p>
     <w:p>
       <w:pPr>
         <w:pStyle w:val="Ttulo3"/>
       </w:pPr>
+      <w:bookmarkStart w:id="69" w:name="_Toc452742175"/>
       <w:r>
         <w:t>Inicio</w:t>
       </w:r>
-      <w:bookmarkStart w:id="60" w:name="_GoBack"/>
-      <w:bookmarkEnd w:id="60"/>
+      <w:bookmarkStart w:id="70" w:name="_GoBack"/>
+      <w:bookmarkEnd w:id="69"/>
+      <w:bookmarkEnd w:id="70"/>
     </w:p>
     <w:sectPr>
       <w:headerReference w:type="default" r:id="rId68"/>
@@ -22807,7 +23951,7 @@
         <w:color w:val="1B1D3D" w:themeColor="text2" w:themeShade="BF"/>
         <w:szCs w:val="24"/>
       </w:rPr>
-      <w:t>36</w:t>
+      <w:t>37</w:t>
     </w:r>
     <w:r>
       <w:rPr>
@@ -22850,7 +23994,7 @@
         <w:color w:val="1B1D3D" w:themeColor="text2" w:themeShade="BF"/>
         <w:szCs w:val="24"/>
       </w:rPr>
-      <w:t>36</w:t>
+      <w:t>37</w:t>
     </w:r>
     <w:r>
       <w:rPr>
@@ -26090,7 +27234,7 @@
 </file>
 
 <file path=customXml/itemProps2.xml><?xml version="1.0" encoding="utf-8"?>
-<ds:datastoreItem xmlns:ds="http://schemas.openxmlformats.org/officeDocument/2006/customXml" ds:itemID="{CC97AF58-A47A-4F10-9059-AC667D1A2995}">
+<ds:datastoreItem xmlns:ds="http://schemas.openxmlformats.org/officeDocument/2006/customXml" ds:itemID="{37FC3E70-31CF-4D3F-B5C3-B3C9AC6B2EBC}">
   <ds:schemaRefs>
     <ds:schemaRef ds:uri="http://schemas.openxmlformats.org/officeDocument/2006/bibliography"/>
   </ds:schemaRefs>

</xml_diff>